<commit_message>
vault backup: 2024-04-11 09:43:53
</commit_message>
<xml_diff>
--- a/2.Klasse/Netzwerktiger/Aufgaben/aufgabe_kanamelol/vorlage.docx
+++ b/2.Klasse/Netzwerktiger/Aufgaben/aufgabe_kanamelol/vorlage.docx
@@ -1565,7 +1565,61 @@
       </w:pPr>
       <w:r>
         <w:rPr/>
-        <w:t>Überschrift</w:t>
+        <w:t>Bilder von all dem Schaß</w:t>
+      </w:r>
+    </w:p>
+    <w:p>
+      <w:pPr>
+        <w:pStyle w:val="Normal"/>
+        <w:rPr/>
+      </w:pPr>
+      <w:r>
+        <w:rPr/>
+        <w:drawing>
+          <wp:anchor behindDoc="0" distT="0" distB="0" distL="0" distR="0" simplePos="0" locked="0" layoutInCell="0" allowOverlap="1" relativeHeight="25">
+            <wp:simplePos x="0" y="0"/>
+            <wp:positionH relativeFrom="column">
+              <wp:align>center</wp:align>
+            </wp:positionH>
+            <wp:positionV relativeFrom="paragraph">
+              <wp:posOffset>635</wp:posOffset>
+            </wp:positionV>
+            <wp:extent cx="5760720" cy="2522220"/>
+            <wp:effectExtent l="0" t="0" r="0" b="0"/>
+            <wp:wrapSquare wrapText="largest"/>
+            <wp:docPr id="2" name="Bild1" descr=""/>
+            <wp:cNvGraphicFramePr>
+              <a:graphicFrameLocks xmlns:a="http://schemas.openxmlformats.org/drawingml/2006/main" noChangeAspect="1"/>
+            </wp:cNvGraphicFramePr>
+            <a:graphic xmlns:a="http://schemas.openxmlformats.org/drawingml/2006/main">
+              <a:graphicData uri="http://schemas.openxmlformats.org/drawingml/2006/picture">
+                <pic:pic xmlns:pic="http://schemas.openxmlformats.org/drawingml/2006/picture">
+                  <pic:nvPicPr>
+                    <pic:cNvPr id="2" name="Bild1" descr=""/>
+                    <pic:cNvPicPr>
+                      <a:picLocks noChangeAspect="1" noChangeArrowheads="1"/>
+                    </pic:cNvPicPr>
+                  </pic:nvPicPr>
+                  <pic:blipFill>
+                    <a:blip r:embed="rId2"/>
+                    <a:stretch>
+                      <a:fillRect/>
+                    </a:stretch>
+                  </pic:blipFill>
+                  <pic:spPr bwMode="auto">
+                    <a:xfrm>
+                      <a:off x="0" y="0"/>
+                      <a:ext cx="5760720" cy="2522220"/>
+                    </a:xfrm>
+                    <a:prstGeom prst="rect">
+                      <a:avLst/>
+                    </a:prstGeom>
+                  </pic:spPr>
+                </pic:pic>
+              </a:graphicData>
+            </a:graphic>
+          </wp:anchor>
+        </w:drawing>
       </w:r>
     </w:p>
     <w:p>
@@ -1605,12 +1659,12 @@
     <w:p>
       <w:pPr>
         <w:sectPr>
-          <w:headerReference w:type="even" r:id="rId2"/>
-          <w:headerReference w:type="default" r:id="rId3"/>
-          <w:headerReference w:type="first" r:id="rId4"/>
-          <w:footerReference w:type="even" r:id="rId5"/>
-          <w:footerReference w:type="default" r:id="rId6"/>
-          <w:footerReference w:type="first" r:id="rId7"/>
+          <w:headerReference w:type="even" r:id="rId3"/>
+          <w:headerReference w:type="default" r:id="rId4"/>
+          <w:headerReference w:type="first" r:id="rId5"/>
+          <w:footerReference w:type="even" r:id="rId6"/>
+          <w:footerReference w:type="default" r:id="rId7"/>
+          <w:footerReference w:type="first" r:id="rId8"/>
           <w:type w:val="nextPage"/>
           <w:pgSz w:w="11906" w:h="16838"/>
           <w:pgMar w:left="1417" w:right="1417" w:gutter="0" w:header="1984" w:top="2664" w:footer="322" w:bottom="913"/>
@@ -2241,7 +2295,7 @@
           <wp:extent cx="7559675" cy="1547495"/>
           <wp:effectExtent l="0" t="0" r="0" b="0"/>
           <wp:wrapNone/>
-          <wp:docPr id="2" name="Bild 3" descr=""/>
+          <wp:docPr id="3" name="Bild 3" descr=""/>
           <wp:cNvGraphicFramePr>
             <a:graphicFrameLocks xmlns:a="http://schemas.openxmlformats.org/drawingml/2006/main" noChangeAspect="1"/>
           </wp:cNvGraphicFramePr>
@@ -2249,7 +2303,7 @@
             <a:graphicData uri="http://schemas.openxmlformats.org/drawingml/2006/picture">
               <pic:pic xmlns:pic="http://schemas.openxmlformats.org/drawingml/2006/picture">
                 <pic:nvPicPr>
-                  <pic:cNvPr id="2" name="Bild 3" descr=""/>
+                  <pic:cNvPr id="3" name="Bild 3" descr=""/>
                   <pic:cNvPicPr>
                     <a:picLocks noChangeAspect="1" noChangeArrowheads="1"/>
                   </pic:cNvPicPr>
@@ -2288,7 +2342,7 @@
               <wp:extent cx="2247900" cy="734695"/>
               <wp:effectExtent l="0" t="0" r="0" b="8255"/>
               <wp:wrapTopAndBottom/>
-              <wp:docPr id="3" name="Text Box 1"/>
+              <wp:docPr id="4" name="Text Box 1"/>
               <a:graphic xmlns:a="http://schemas.openxmlformats.org/drawingml/2006/main">
                 <a:graphicData uri="http://schemas.microsoft.com/office/word/2010/wordprocessingShape">
                   <wps:wsp>
@@ -2618,7 +2672,7 @@
           <wp:extent cx="7559675" cy="1547495"/>
           <wp:effectExtent l="0" t="0" r="0" b="0"/>
           <wp:wrapNone/>
-          <wp:docPr id="4" name="Bild 3" descr=""/>
+          <wp:docPr id="5" name="Bild 3" descr=""/>
           <wp:cNvGraphicFramePr>
             <a:graphicFrameLocks xmlns:a="http://schemas.openxmlformats.org/drawingml/2006/main" noChangeAspect="1"/>
           </wp:cNvGraphicFramePr>
@@ -2626,7 +2680,7 @@
             <a:graphicData uri="http://schemas.openxmlformats.org/drawingml/2006/picture">
               <pic:pic xmlns:pic="http://schemas.openxmlformats.org/drawingml/2006/picture">
                 <pic:nvPicPr>
-                  <pic:cNvPr id="4" name="Bild 3" descr=""/>
+                  <pic:cNvPr id="5" name="Bild 3" descr=""/>
                   <pic:cNvPicPr>
                     <a:picLocks noChangeAspect="1" noChangeArrowheads="1"/>
                   </pic:cNvPicPr>
@@ -2665,7 +2719,7 @@
               <wp:extent cx="2247900" cy="734695"/>
               <wp:effectExtent l="0" t="0" r="0" b="8255"/>
               <wp:wrapTopAndBottom/>
-              <wp:docPr id="5" name="Text Box 1"/>
+              <wp:docPr id="6" name="Text Box 1"/>
               <a:graphic xmlns:a="http://schemas.openxmlformats.org/drawingml/2006/main">
                 <a:graphicData uri="http://schemas.microsoft.com/office/word/2010/wordprocessingShape">
                   <wps:wsp>

</xml_diff>

<commit_message>
vault backup: 2024-04-11 09:58:53
</commit_message>
<xml_diff>
--- a/2.Klasse/Netzwerktiger/Aufgaben/aufgabe_kanamelol/vorlage.docx
+++ b/2.Klasse/Netzwerktiger/Aufgaben/aufgabe_kanamelol/vorlage.docx
@@ -108,7 +108,7 @@
         <mc:AlternateContent>
           <mc:Choice Requires="wps">
             <w:drawing>
-              <wp:anchor behindDoc="0" distT="0" distB="19050" distL="0" distR="19050" simplePos="0" locked="0" layoutInCell="1" allowOverlap="1" relativeHeight="23" wp14:anchorId="64BDE258">
+              <wp:anchor behindDoc="0" distT="0" distB="19050" distL="0" distR="19050" simplePos="0" locked="0" layoutInCell="1" allowOverlap="1" relativeHeight="41" wp14:anchorId="64BDE258">
                 <wp:simplePos x="0" y="0"/>
                 <wp:positionH relativeFrom="column">
                   <wp:posOffset>871855</wp:posOffset>
@@ -1576,10 +1576,10 @@
       <w:r>
         <w:rPr/>
         <w:drawing>
-          <wp:anchor behindDoc="0" distT="0" distB="0" distL="0" distR="0" simplePos="0" locked="0" layoutInCell="0" allowOverlap="1" relativeHeight="25">
+          <wp:anchor behindDoc="0" distT="0" distB="0" distL="0" distR="0" simplePos="0" locked="0" layoutInCell="0" allowOverlap="1" relativeHeight="43">
             <wp:simplePos x="0" y="0"/>
             <wp:positionH relativeFrom="column">
-              <wp:align>center</wp:align>
+              <wp:posOffset>0</wp:posOffset>
             </wp:positionH>
             <wp:positionV relativeFrom="paragraph">
               <wp:posOffset>635</wp:posOffset>
@@ -1620,11 +1620,496 @@
             </a:graphic>
           </wp:anchor>
         </w:drawing>
+        <w:drawing>
+          <wp:anchor behindDoc="0" distT="0" distB="0" distL="0" distR="0" simplePos="0" locked="0" layoutInCell="0" allowOverlap="1" relativeHeight="44">
+            <wp:simplePos x="0" y="0"/>
+            <wp:positionH relativeFrom="column">
+              <wp:posOffset>-19050</wp:posOffset>
+            </wp:positionH>
+            <wp:positionV relativeFrom="paragraph">
+              <wp:posOffset>2638425</wp:posOffset>
+            </wp:positionV>
+            <wp:extent cx="5760720" cy="2521585"/>
+            <wp:effectExtent l="0" t="0" r="0" b="0"/>
+            <wp:wrapSquare wrapText="largest"/>
+            <wp:docPr id="3" name="Bild2" descr=""/>
+            <wp:cNvGraphicFramePr>
+              <a:graphicFrameLocks xmlns:a="http://schemas.openxmlformats.org/drawingml/2006/main" noChangeAspect="1"/>
+            </wp:cNvGraphicFramePr>
+            <a:graphic xmlns:a="http://schemas.openxmlformats.org/drawingml/2006/main">
+              <a:graphicData uri="http://schemas.openxmlformats.org/drawingml/2006/picture">
+                <pic:pic xmlns:pic="http://schemas.openxmlformats.org/drawingml/2006/picture">
+                  <pic:nvPicPr>
+                    <pic:cNvPr id="3" name="Bild2" descr=""/>
+                    <pic:cNvPicPr>
+                      <a:picLocks noChangeAspect="1" noChangeArrowheads="1"/>
+                    </pic:cNvPicPr>
+                  </pic:nvPicPr>
+                  <pic:blipFill>
+                    <a:blip r:embed="rId3"/>
+                    <a:stretch>
+                      <a:fillRect/>
+                    </a:stretch>
+                  </pic:blipFill>
+                  <pic:spPr bwMode="auto">
+                    <a:xfrm>
+                      <a:off x="0" y="0"/>
+                      <a:ext cx="5760720" cy="2521585"/>
+                    </a:xfrm>
+                    <a:prstGeom prst="rect">
+                      <a:avLst/>
+                    </a:prstGeom>
+                  </pic:spPr>
+                </pic:pic>
+              </a:graphicData>
+            </a:graphic>
+          </wp:anchor>
+        </w:drawing>
       </w:r>
     </w:p>
     <w:p>
       <w:pPr>
         <w:pStyle w:val="Berschrift3"/>
+        <w:numPr>
+          <w:ilvl w:val="0"/>
+          <w:numId w:val="0"/>
+        </w:numPr>
+        <w:ind w:left="720" w:hanging="0"/>
+        <w:rPr/>
+      </w:pPr>
+      <w:r>
+        <w:rPr/>
+      </w:r>
+    </w:p>
+    <w:p>
+      <w:pPr>
+        <w:pStyle w:val="Normal"/>
+        <w:rPr/>
+      </w:pPr>
+      <w:r>
+        <w:rPr/>
+        <w:drawing>
+          <wp:anchor behindDoc="0" distT="0" distB="0" distL="0" distR="0" simplePos="0" locked="0" layoutInCell="0" allowOverlap="1" relativeHeight="45">
+            <wp:simplePos x="0" y="0"/>
+            <wp:positionH relativeFrom="column">
+              <wp:posOffset>0</wp:posOffset>
+            </wp:positionH>
+            <wp:positionV relativeFrom="paragraph">
+              <wp:posOffset>59055</wp:posOffset>
+            </wp:positionV>
+            <wp:extent cx="5760720" cy="2551430"/>
+            <wp:effectExtent l="0" t="0" r="0" b="0"/>
+            <wp:wrapSquare wrapText="largest"/>
+            <wp:docPr id="4" name="Bild4" descr=""/>
+            <wp:cNvGraphicFramePr>
+              <a:graphicFrameLocks xmlns:a="http://schemas.openxmlformats.org/drawingml/2006/main" noChangeAspect="1"/>
+            </wp:cNvGraphicFramePr>
+            <a:graphic xmlns:a="http://schemas.openxmlformats.org/drawingml/2006/main">
+              <a:graphicData uri="http://schemas.openxmlformats.org/drawingml/2006/picture">
+                <pic:pic xmlns:pic="http://schemas.openxmlformats.org/drawingml/2006/picture">
+                  <pic:nvPicPr>
+                    <pic:cNvPr id="4" name="Bild4" descr=""/>
+                    <pic:cNvPicPr>
+                      <a:picLocks noChangeAspect="1" noChangeArrowheads="1"/>
+                    </pic:cNvPicPr>
+                  </pic:nvPicPr>
+                  <pic:blipFill>
+                    <a:blip r:embed="rId4"/>
+                    <a:stretch>
+                      <a:fillRect/>
+                    </a:stretch>
+                  </pic:blipFill>
+                  <pic:spPr bwMode="auto">
+                    <a:xfrm>
+                      <a:off x="0" y="0"/>
+                      <a:ext cx="5760720" cy="2551430"/>
+                    </a:xfrm>
+                    <a:prstGeom prst="rect">
+                      <a:avLst/>
+                    </a:prstGeom>
+                  </pic:spPr>
+                </pic:pic>
+              </a:graphicData>
+            </a:graphic>
+          </wp:anchor>
+        </w:drawing>
+        <w:drawing>
+          <wp:anchor behindDoc="0" distT="0" distB="0" distL="0" distR="0" simplePos="0" locked="0" layoutInCell="0" allowOverlap="1" relativeHeight="46">
+            <wp:simplePos x="0" y="0"/>
+            <wp:positionH relativeFrom="column">
+              <wp:posOffset>0</wp:posOffset>
+            </wp:positionH>
+            <wp:positionV relativeFrom="paragraph">
+              <wp:posOffset>2686050</wp:posOffset>
+            </wp:positionV>
+            <wp:extent cx="5760720" cy="2506345"/>
+            <wp:effectExtent l="0" t="0" r="0" b="0"/>
+            <wp:wrapSquare wrapText="largest"/>
+            <wp:docPr id="5" name="Bild5" descr=""/>
+            <wp:cNvGraphicFramePr>
+              <a:graphicFrameLocks xmlns:a="http://schemas.openxmlformats.org/drawingml/2006/main" noChangeAspect="1"/>
+            </wp:cNvGraphicFramePr>
+            <a:graphic xmlns:a="http://schemas.openxmlformats.org/drawingml/2006/main">
+              <a:graphicData uri="http://schemas.openxmlformats.org/drawingml/2006/picture">
+                <pic:pic xmlns:pic="http://schemas.openxmlformats.org/drawingml/2006/picture">
+                  <pic:nvPicPr>
+                    <pic:cNvPr id="5" name="Bild5" descr=""/>
+                    <pic:cNvPicPr>
+                      <a:picLocks noChangeAspect="1" noChangeArrowheads="1"/>
+                    </pic:cNvPicPr>
+                  </pic:nvPicPr>
+                  <pic:blipFill>
+                    <a:blip r:embed="rId5"/>
+                    <a:stretch>
+                      <a:fillRect/>
+                    </a:stretch>
+                  </pic:blipFill>
+                  <pic:spPr bwMode="auto">
+                    <a:xfrm>
+                      <a:off x="0" y="0"/>
+                      <a:ext cx="5760720" cy="2506345"/>
+                    </a:xfrm>
+                    <a:prstGeom prst="rect">
+                      <a:avLst/>
+                    </a:prstGeom>
+                  </pic:spPr>
+                </pic:pic>
+              </a:graphicData>
+            </a:graphic>
+          </wp:anchor>
+        </w:drawing>
+        <w:drawing>
+          <wp:anchor behindDoc="0" distT="0" distB="0" distL="0" distR="0" simplePos="0" locked="0" layoutInCell="0" allowOverlap="1" relativeHeight="48">
+            <wp:simplePos x="0" y="0"/>
+            <wp:positionH relativeFrom="column">
+              <wp:posOffset>39370</wp:posOffset>
+            </wp:positionH>
+            <wp:positionV relativeFrom="paragraph">
+              <wp:posOffset>5343525</wp:posOffset>
+            </wp:positionV>
+            <wp:extent cx="5760720" cy="2534920"/>
+            <wp:effectExtent l="0" t="0" r="0" b="0"/>
+            <wp:wrapSquare wrapText="largest"/>
+            <wp:docPr id="6" name="Bild7" descr=""/>
+            <wp:cNvGraphicFramePr>
+              <a:graphicFrameLocks xmlns:a="http://schemas.openxmlformats.org/drawingml/2006/main" noChangeAspect="1"/>
+            </wp:cNvGraphicFramePr>
+            <a:graphic xmlns:a="http://schemas.openxmlformats.org/drawingml/2006/main">
+              <a:graphicData uri="http://schemas.openxmlformats.org/drawingml/2006/picture">
+                <pic:pic xmlns:pic="http://schemas.openxmlformats.org/drawingml/2006/picture">
+                  <pic:nvPicPr>
+                    <pic:cNvPr id="6" name="Bild7" descr=""/>
+                    <pic:cNvPicPr>
+                      <a:picLocks noChangeAspect="1" noChangeArrowheads="1"/>
+                    </pic:cNvPicPr>
+                  </pic:nvPicPr>
+                  <pic:blipFill>
+                    <a:blip r:embed="rId6"/>
+                    <a:stretch>
+                      <a:fillRect/>
+                    </a:stretch>
+                  </pic:blipFill>
+                  <pic:spPr bwMode="auto">
+                    <a:xfrm>
+                      <a:off x="0" y="0"/>
+                      <a:ext cx="5760720" cy="2534920"/>
+                    </a:xfrm>
+                    <a:prstGeom prst="rect">
+                      <a:avLst/>
+                    </a:prstGeom>
+                  </pic:spPr>
+                </pic:pic>
+              </a:graphicData>
+            </a:graphic>
+          </wp:anchor>
+        </w:drawing>
+      </w:r>
+    </w:p>
+    <w:p>
+      <w:pPr>
+        <w:pStyle w:val="Normal"/>
+        <w:rPr/>
+      </w:pPr>
+      <w:r>
+        <w:rPr/>
+      </w:r>
+    </w:p>
+    <w:p>
+      <w:pPr>
+        <w:pStyle w:val="Normal"/>
+        <w:rPr/>
+      </w:pPr>
+      <w:r>
+        <w:rPr/>
+      </w:r>
+    </w:p>
+    <w:p>
+      <w:pPr>
+        <w:pStyle w:val="Normal"/>
+        <w:rPr/>
+      </w:pPr>
+      <w:r>
+        <w:rPr/>
+      </w:r>
+    </w:p>
+    <w:p>
+      <w:pPr>
+        <w:pStyle w:val="Normal"/>
+        <w:rPr/>
+      </w:pPr>
+      <w:r>
+        <w:rPr/>
+      </w:r>
+    </w:p>
+    <w:p>
+      <w:pPr>
+        <w:pStyle w:val="Normal"/>
+        <w:rPr/>
+      </w:pPr>
+      <w:r>
+        <w:rPr/>
+        <w:drawing>
+          <wp:anchor behindDoc="0" distT="0" distB="0" distL="0" distR="0" simplePos="0" locked="0" layoutInCell="0" allowOverlap="1" relativeHeight="47">
+            <wp:simplePos x="0" y="0"/>
+            <wp:positionH relativeFrom="column">
+              <wp:posOffset>41910</wp:posOffset>
+            </wp:positionH>
+            <wp:positionV relativeFrom="paragraph">
+              <wp:posOffset>101600</wp:posOffset>
+            </wp:positionV>
+            <wp:extent cx="5760720" cy="2501265"/>
+            <wp:effectExtent l="0" t="0" r="0" b="0"/>
+            <wp:wrapSquare wrapText="largest"/>
+            <wp:docPr id="7" name="Bild6" descr=""/>
+            <wp:cNvGraphicFramePr>
+              <a:graphicFrameLocks xmlns:a="http://schemas.openxmlformats.org/drawingml/2006/main" noChangeAspect="1"/>
+            </wp:cNvGraphicFramePr>
+            <a:graphic xmlns:a="http://schemas.openxmlformats.org/drawingml/2006/main">
+              <a:graphicData uri="http://schemas.openxmlformats.org/drawingml/2006/picture">
+                <pic:pic xmlns:pic="http://schemas.openxmlformats.org/drawingml/2006/picture">
+                  <pic:nvPicPr>
+                    <pic:cNvPr id="7" name="Bild6" descr=""/>
+                    <pic:cNvPicPr>
+                      <a:picLocks noChangeAspect="1" noChangeArrowheads="1"/>
+                    </pic:cNvPicPr>
+                  </pic:nvPicPr>
+                  <pic:blipFill>
+                    <a:blip r:embed="rId7"/>
+                    <a:stretch>
+                      <a:fillRect/>
+                    </a:stretch>
+                  </pic:blipFill>
+                  <pic:spPr bwMode="auto">
+                    <a:xfrm>
+                      <a:off x="0" y="0"/>
+                      <a:ext cx="5760720" cy="2501265"/>
+                    </a:xfrm>
+                    <a:prstGeom prst="rect">
+                      <a:avLst/>
+                    </a:prstGeom>
+                  </pic:spPr>
+                </pic:pic>
+              </a:graphicData>
+            </a:graphic>
+          </wp:anchor>
+        </w:drawing>
+      </w:r>
+    </w:p>
+    <w:p>
+      <w:pPr>
+        <w:pStyle w:val="Normal"/>
+        <w:rPr/>
+      </w:pPr>
+      <w:r>
+        <w:rPr/>
+        <w:drawing>
+          <wp:anchor behindDoc="0" distT="0" distB="0" distL="0" distR="0" simplePos="0" locked="0" layoutInCell="0" allowOverlap="1" relativeHeight="49">
+            <wp:simplePos x="0" y="0"/>
+            <wp:positionH relativeFrom="column">
+              <wp:posOffset>0</wp:posOffset>
+            </wp:positionH>
+            <wp:positionV relativeFrom="paragraph">
+              <wp:posOffset>635</wp:posOffset>
+            </wp:positionV>
+            <wp:extent cx="5760720" cy="2506345"/>
+            <wp:effectExtent l="0" t="0" r="0" b="0"/>
+            <wp:wrapSquare wrapText="largest"/>
+            <wp:docPr id="8" name="Bild8" descr=""/>
+            <wp:cNvGraphicFramePr>
+              <a:graphicFrameLocks xmlns:a="http://schemas.openxmlformats.org/drawingml/2006/main" noChangeAspect="1"/>
+            </wp:cNvGraphicFramePr>
+            <a:graphic xmlns:a="http://schemas.openxmlformats.org/drawingml/2006/main">
+              <a:graphicData uri="http://schemas.openxmlformats.org/drawingml/2006/picture">
+                <pic:pic xmlns:pic="http://schemas.openxmlformats.org/drawingml/2006/picture">
+                  <pic:nvPicPr>
+                    <pic:cNvPr id="8" name="Bild8" descr=""/>
+                    <pic:cNvPicPr>
+                      <a:picLocks noChangeAspect="1" noChangeArrowheads="1"/>
+                    </pic:cNvPicPr>
+                  </pic:nvPicPr>
+                  <pic:blipFill>
+                    <a:blip r:embed="rId8"/>
+                    <a:stretch>
+                      <a:fillRect/>
+                    </a:stretch>
+                  </pic:blipFill>
+                  <pic:spPr bwMode="auto">
+                    <a:xfrm>
+                      <a:off x="0" y="0"/>
+                      <a:ext cx="5760720" cy="2506345"/>
+                    </a:xfrm>
+                    <a:prstGeom prst="rect">
+                      <a:avLst/>
+                    </a:prstGeom>
+                  </pic:spPr>
+                </pic:pic>
+              </a:graphicData>
+            </a:graphic>
+          </wp:anchor>
+        </w:drawing>
+      </w:r>
+    </w:p>
+    <w:p>
+      <w:pPr>
+        <w:pStyle w:val="Normal"/>
+        <w:rPr/>
+      </w:pPr>
+      <w:r>
+        <w:rPr/>
+      </w:r>
+    </w:p>
+    <w:p>
+      <w:pPr>
+        <w:pStyle w:val="Normal"/>
+        <w:rPr/>
+      </w:pPr>
+      <w:r>
+        <w:rPr/>
+      </w:r>
+    </w:p>
+    <w:p>
+      <w:pPr>
+        <w:pStyle w:val="Normal"/>
+        <w:rPr/>
+      </w:pPr>
+      <w:r>
+        <w:rPr/>
+      </w:r>
+    </w:p>
+    <w:p>
+      <w:pPr>
+        <w:pStyle w:val="Normal"/>
+        <w:rPr/>
+      </w:pPr>
+      <w:r>
+        <w:rPr/>
+      </w:r>
+    </w:p>
+    <w:p>
+      <w:pPr>
+        <w:pStyle w:val="Normal"/>
+        <w:rPr/>
+      </w:pPr>
+      <w:r>
+        <w:rPr/>
+      </w:r>
+    </w:p>
+    <w:p>
+      <w:pPr>
+        <w:pStyle w:val="Normal"/>
+        <w:rPr/>
+      </w:pPr>
+      <w:r>
+        <w:rPr/>
+      </w:r>
+    </w:p>
+    <w:p>
+      <w:pPr>
+        <w:pStyle w:val="Normal"/>
+        <w:rPr/>
+      </w:pPr>
+      <w:r>
+        <w:rPr/>
+      </w:r>
+      <w:r>
+        <w:br w:type="page"/>
+      </w:r>
+    </w:p>
+    <w:p>
+      <w:pPr>
+        <w:pStyle w:val="Normal"/>
+        <w:rPr/>
+      </w:pPr>
+      <w:r>
+        <w:rPr/>
+      </w:r>
+      <w:r>
+        <w:br w:type="page"/>
+      </w:r>
+    </w:p>
+    <w:p>
+      <w:pPr>
+        <w:pStyle w:val="Normal"/>
+        <w:rPr/>
+      </w:pPr>
+      <w:r>
+        <w:rPr/>
+      </w:r>
+      <w:r>
+        <w:br w:type="page"/>
+      </w:r>
+    </w:p>
+    <w:p>
+      <w:pPr>
+        <w:pStyle w:val="Normal"/>
+        <w:rPr/>
+      </w:pPr>
+      <w:r>
+        <w:rPr/>
+      </w:r>
+      <w:r>
+        <w:br w:type="page"/>
+      </w:r>
+    </w:p>
+    <w:p>
+      <w:pPr>
+        <w:pStyle w:val="Normal"/>
+        <w:rPr/>
+      </w:pPr>
+      <w:r>
+        <w:rPr/>
+      </w:r>
+    </w:p>
+    <w:p>
+      <w:pPr>
+        <w:pStyle w:val="Normal"/>
+        <w:rPr/>
+      </w:pPr>
+      <w:r>
+        <w:rPr/>
+      </w:r>
+    </w:p>
+    <w:p>
+      <w:pPr>
+        <w:pStyle w:val="Normal"/>
+        <w:rPr/>
+      </w:pPr>
+      <w:r>
+        <w:rPr/>
+      </w:r>
+    </w:p>
+    <w:p>
+      <w:pPr>
+        <w:pStyle w:val="Normal"/>
+        <w:rPr/>
+      </w:pPr>
+      <w:r>
+        <w:rPr/>
+      </w:r>
+    </w:p>
+    <w:p>
+      <w:pPr>
+        <w:pStyle w:val="Berschrift3"/>
         <w:rPr/>
       </w:pPr>
       <w:r>
@@ -1659,12 +2144,12 @@
     <w:p>
       <w:pPr>
         <w:sectPr>
-          <w:headerReference w:type="even" r:id="rId3"/>
-          <w:headerReference w:type="default" r:id="rId4"/>
-          <w:headerReference w:type="first" r:id="rId5"/>
-          <w:footerReference w:type="even" r:id="rId6"/>
-          <w:footerReference w:type="default" r:id="rId7"/>
-          <w:footerReference w:type="first" r:id="rId8"/>
+          <w:headerReference w:type="even" r:id="rId9"/>
+          <w:headerReference w:type="default" r:id="rId10"/>
+          <w:headerReference w:type="first" r:id="rId11"/>
+          <w:footerReference w:type="even" r:id="rId12"/>
+          <w:footerReference w:type="default" r:id="rId13"/>
+          <w:footerReference w:type="first" r:id="rId14"/>
           <w:type w:val="nextPage"/>
           <w:pgSz w:w="11906" w:h="16838"/>
           <w:pgMar w:left="1417" w:right="1417" w:gutter="0" w:header="1984" w:top="2664" w:footer="322" w:bottom="913"/>
@@ -2095,7 +2580,7 @@
         <w:sz w:val="18"/>
         <w:szCs w:val="18"/>
       </w:rPr>
-      <w:t>7</w:t>
+      <w:t>6</w:t>
     </w:r>
     <w:r>
       <w:rPr>
@@ -2230,7 +2715,7 @@
         <w:sz w:val="18"/>
         <w:szCs w:val="18"/>
       </w:rPr>
-      <w:t>7</w:t>
+      <w:t>6</w:t>
     </w:r>
     <w:r>
       <w:rPr>
@@ -2284,7 +2769,7 @@
         <w:szCs w:val="16"/>
       </w:rPr>
       <w:drawing>
-        <wp:anchor behindDoc="1" distT="0" distB="0" distL="0" distR="0" simplePos="0" locked="0" layoutInCell="0" allowOverlap="1" relativeHeight="8">
+        <wp:anchor behindDoc="1" distT="0" distB="0" distL="0" distR="0" simplePos="0" locked="0" layoutInCell="0" allowOverlap="1" relativeHeight="14">
           <wp:simplePos x="0" y="0"/>
           <wp:positionH relativeFrom="page">
             <wp:posOffset>0</wp:posOffset>
@@ -2295,7 +2780,7 @@
           <wp:extent cx="7559675" cy="1547495"/>
           <wp:effectExtent l="0" t="0" r="0" b="0"/>
           <wp:wrapNone/>
-          <wp:docPr id="3" name="Bild 3" descr=""/>
+          <wp:docPr id="9" name="Bild 3" descr=""/>
           <wp:cNvGraphicFramePr>
             <a:graphicFrameLocks xmlns:a="http://schemas.openxmlformats.org/drawingml/2006/main" noChangeAspect="1"/>
           </wp:cNvGraphicFramePr>
@@ -2303,7 +2788,7 @@
             <a:graphicData uri="http://schemas.openxmlformats.org/drawingml/2006/picture">
               <pic:pic xmlns:pic="http://schemas.openxmlformats.org/drawingml/2006/picture">
                 <pic:nvPicPr>
-                  <pic:cNvPr id="3" name="Bild 3" descr=""/>
+                  <pic:cNvPr id="9" name="Bild 3" descr=""/>
                   <pic:cNvPicPr>
                     <a:picLocks noChangeAspect="1" noChangeArrowheads="1"/>
                   </pic:cNvPicPr>
@@ -2331,7 +2816,7 @@
       <mc:AlternateContent>
         <mc:Choice Requires="wps">
           <w:drawing>
-            <wp:anchor behindDoc="1" distT="0" distB="8255" distL="0" distR="0" simplePos="0" locked="0" layoutInCell="0" allowOverlap="1" relativeHeight="21" wp14:anchorId="4193489D">
+            <wp:anchor behindDoc="1" distT="0" distB="8255" distL="0" distR="0" simplePos="0" locked="0" layoutInCell="0" allowOverlap="1" relativeHeight="39" wp14:anchorId="4193489D">
               <wp:simplePos x="0" y="0"/>
               <wp:positionH relativeFrom="page">
                 <wp:posOffset>895350</wp:posOffset>
@@ -2342,7 +2827,7 @@
               <wp:extent cx="2247900" cy="734695"/>
               <wp:effectExtent l="0" t="0" r="0" b="8255"/>
               <wp:wrapTopAndBottom/>
-              <wp:docPr id="4" name="Text Box 1"/>
+              <wp:docPr id="10" name="Text Box 1"/>
               <a:graphic xmlns:a="http://schemas.openxmlformats.org/drawingml/2006/main">
                 <a:graphicData uri="http://schemas.microsoft.com/office/word/2010/wordprocessingShape">
                   <wps:wsp>
@@ -2661,7 +3146,7 @@
         <w:szCs w:val="16"/>
       </w:rPr>
       <w:drawing>
-        <wp:anchor behindDoc="1" distT="0" distB="0" distL="0" distR="0" simplePos="0" locked="0" layoutInCell="0" allowOverlap="1" relativeHeight="8">
+        <wp:anchor behindDoc="1" distT="0" distB="0" distL="0" distR="0" simplePos="0" locked="0" layoutInCell="0" allowOverlap="1" relativeHeight="14">
           <wp:simplePos x="0" y="0"/>
           <wp:positionH relativeFrom="page">
             <wp:posOffset>0</wp:posOffset>
@@ -2672,7 +3157,7 @@
           <wp:extent cx="7559675" cy="1547495"/>
           <wp:effectExtent l="0" t="0" r="0" b="0"/>
           <wp:wrapNone/>
-          <wp:docPr id="5" name="Bild 3" descr=""/>
+          <wp:docPr id="11" name="Bild 3" descr=""/>
           <wp:cNvGraphicFramePr>
             <a:graphicFrameLocks xmlns:a="http://schemas.openxmlformats.org/drawingml/2006/main" noChangeAspect="1"/>
           </wp:cNvGraphicFramePr>
@@ -2680,7 +3165,7 @@
             <a:graphicData uri="http://schemas.openxmlformats.org/drawingml/2006/picture">
               <pic:pic xmlns:pic="http://schemas.openxmlformats.org/drawingml/2006/picture">
                 <pic:nvPicPr>
-                  <pic:cNvPr id="5" name="Bild 3" descr=""/>
+                  <pic:cNvPr id="11" name="Bild 3" descr=""/>
                   <pic:cNvPicPr>
                     <a:picLocks noChangeAspect="1" noChangeArrowheads="1"/>
                   </pic:cNvPicPr>
@@ -2708,7 +3193,7 @@
       <mc:AlternateContent>
         <mc:Choice Requires="wps">
           <w:drawing>
-            <wp:anchor behindDoc="1" distT="0" distB="8255" distL="0" distR="0" simplePos="0" locked="0" layoutInCell="0" allowOverlap="1" relativeHeight="21" wp14:anchorId="4193489D">
+            <wp:anchor behindDoc="1" distT="0" distB="8255" distL="0" distR="0" simplePos="0" locked="0" layoutInCell="0" allowOverlap="1" relativeHeight="39" wp14:anchorId="4193489D">
               <wp:simplePos x="0" y="0"/>
               <wp:positionH relativeFrom="page">
                 <wp:posOffset>895350</wp:posOffset>
@@ -2719,7 +3204,7 @@
               <wp:extent cx="2247900" cy="734695"/>
               <wp:effectExtent l="0" t="0" r="0" b="8255"/>
               <wp:wrapTopAndBottom/>
-              <wp:docPr id="6" name="Text Box 1"/>
+              <wp:docPr id="12" name="Text Box 1"/>
               <a:graphic xmlns:a="http://schemas.openxmlformats.org/drawingml/2006/main">
                 <a:graphicData uri="http://schemas.microsoft.com/office/word/2010/wordprocessingShape">
                   <wps:wsp>

</xml_diff>

<commit_message>
vault backup: 2024-04-11 10:02:53
</commit_message>
<xml_diff>
--- a/2.Klasse/Netzwerktiger/Aufgaben/aufgabe_kanamelol/vorlage.docx
+++ b/2.Klasse/Netzwerktiger/Aufgaben/aufgabe_kanamelol/vorlage.docx
@@ -108,7 +108,7 @@
         <mc:AlternateContent>
           <mc:Choice Requires="wps">
             <w:drawing>
-              <wp:anchor behindDoc="0" distT="0" distB="19050" distL="0" distR="19050" simplePos="0" locked="0" layoutInCell="1" allowOverlap="1" relativeHeight="41" wp14:anchorId="64BDE258">
+              <wp:anchor behindDoc="0" distT="0" distB="19050" distL="0" distR="19050" simplePos="0" locked="0" layoutInCell="1" allowOverlap="1" relativeHeight="47" wp14:anchorId="64BDE258">
                 <wp:simplePos x="0" y="0"/>
                 <wp:positionH relativeFrom="column">
                   <wp:posOffset>871855</wp:posOffset>
@@ -1576,7 +1576,7 @@
       <w:r>
         <w:rPr/>
         <w:drawing>
-          <wp:anchor behindDoc="0" distT="0" distB="0" distL="0" distR="0" simplePos="0" locked="0" layoutInCell="0" allowOverlap="1" relativeHeight="43">
+          <wp:anchor behindDoc="0" distT="0" distB="0" distL="0" distR="0" simplePos="0" locked="0" layoutInCell="0" allowOverlap="1" relativeHeight="49">
             <wp:simplePos x="0" y="0"/>
             <wp:positionH relativeFrom="column">
               <wp:posOffset>0</wp:posOffset>
@@ -1621,7 +1621,7 @@
           </wp:anchor>
         </w:drawing>
         <w:drawing>
-          <wp:anchor behindDoc="0" distT="0" distB="0" distL="0" distR="0" simplePos="0" locked="0" layoutInCell="0" allowOverlap="1" relativeHeight="44">
+          <wp:anchor behindDoc="0" distT="0" distB="0" distL="0" distR="0" simplePos="0" locked="0" layoutInCell="0" allowOverlap="1" relativeHeight="50">
             <wp:simplePos x="0" y="0"/>
             <wp:positionH relativeFrom="column">
               <wp:posOffset>-19050</wp:posOffset>
@@ -1689,7 +1689,7 @@
       <w:r>
         <w:rPr/>
         <w:drawing>
-          <wp:anchor behindDoc="0" distT="0" distB="0" distL="0" distR="0" simplePos="0" locked="0" layoutInCell="0" allowOverlap="1" relativeHeight="45">
+          <wp:anchor behindDoc="0" distT="0" distB="0" distL="0" distR="0" simplePos="0" locked="0" layoutInCell="0" allowOverlap="1" relativeHeight="51">
             <wp:simplePos x="0" y="0"/>
             <wp:positionH relativeFrom="column">
               <wp:posOffset>0</wp:posOffset>
@@ -1734,7 +1734,7 @@
           </wp:anchor>
         </w:drawing>
         <w:drawing>
-          <wp:anchor behindDoc="0" distT="0" distB="0" distL="0" distR="0" simplePos="0" locked="0" layoutInCell="0" allowOverlap="1" relativeHeight="46">
+          <wp:anchor behindDoc="0" distT="0" distB="0" distL="0" distR="0" simplePos="0" locked="0" layoutInCell="0" allowOverlap="1" relativeHeight="52">
             <wp:simplePos x="0" y="0"/>
             <wp:positionH relativeFrom="column">
               <wp:posOffset>0</wp:posOffset>
@@ -1779,7 +1779,7 @@
           </wp:anchor>
         </w:drawing>
         <w:drawing>
-          <wp:anchor behindDoc="0" distT="0" distB="0" distL="0" distR="0" simplePos="0" locked="0" layoutInCell="0" allowOverlap="1" relativeHeight="48">
+          <wp:anchor behindDoc="0" distT="0" distB="0" distL="0" distR="0" simplePos="0" locked="0" layoutInCell="0" allowOverlap="1" relativeHeight="54">
             <wp:simplePos x="0" y="0"/>
             <wp:positionH relativeFrom="column">
               <wp:posOffset>39370</wp:posOffset>
@@ -1869,7 +1869,7 @@
       <w:r>
         <w:rPr/>
         <w:drawing>
-          <wp:anchor behindDoc="0" distT="0" distB="0" distL="0" distR="0" simplePos="0" locked="0" layoutInCell="0" allowOverlap="1" relativeHeight="47">
+          <wp:anchor behindDoc="0" distT="0" distB="0" distL="0" distR="0" simplePos="0" locked="0" layoutInCell="0" allowOverlap="1" relativeHeight="53">
             <wp:simplePos x="0" y="0"/>
             <wp:positionH relativeFrom="column">
               <wp:posOffset>41910</wp:posOffset>
@@ -1923,7 +1923,7 @@
       <w:r>
         <w:rPr/>
         <w:drawing>
-          <wp:anchor behindDoc="0" distT="0" distB="0" distL="0" distR="0" simplePos="0" locked="0" layoutInCell="0" allowOverlap="1" relativeHeight="49">
+          <wp:anchor behindDoc="0" distT="0" distB="0" distL="0" distR="0" simplePos="0" locked="0" layoutInCell="0" allowOverlap="1" relativeHeight="55">
             <wp:simplePos x="0" y="0"/>
             <wp:positionH relativeFrom="column">
               <wp:posOffset>0</wp:posOffset>
@@ -1976,42 +1976,267 @@
       </w:pPr>
       <w:r>
         <w:rPr/>
-      </w:r>
-    </w:p>
-    <w:p>
-      <w:pPr>
-        <w:pStyle w:val="Normal"/>
-        <w:rPr/>
-      </w:pPr>
-      <w:r>
-        <w:rPr/>
-      </w:r>
-    </w:p>
-    <w:p>
-      <w:pPr>
-        <w:pStyle w:val="Normal"/>
-        <w:rPr/>
-      </w:pPr>
-      <w:r>
-        <w:rPr/>
-      </w:r>
-    </w:p>
-    <w:p>
-      <w:pPr>
-        <w:pStyle w:val="Normal"/>
-        <w:rPr/>
-      </w:pPr>
-      <w:r>
-        <w:rPr/>
-      </w:r>
-    </w:p>
-    <w:p>
-      <w:pPr>
-        <w:pStyle w:val="Normal"/>
-        <w:rPr/>
-      </w:pPr>
-      <w:r>
-        <w:rPr/>
+        <w:drawing>
+          <wp:anchor behindDoc="0" distT="0" distB="0" distL="0" distR="0" simplePos="0" locked="0" layoutInCell="0" allowOverlap="1" relativeHeight="56">
+            <wp:simplePos x="0" y="0"/>
+            <wp:positionH relativeFrom="column">
+              <wp:align>center</wp:align>
+            </wp:positionH>
+            <wp:positionV relativeFrom="paragraph">
+              <wp:posOffset>635</wp:posOffset>
+            </wp:positionV>
+            <wp:extent cx="5760720" cy="2507615"/>
+            <wp:effectExtent l="0" t="0" r="0" b="0"/>
+            <wp:wrapSquare wrapText="largest"/>
+            <wp:docPr id="9" name="Bild9" descr=""/>
+            <wp:cNvGraphicFramePr>
+              <a:graphicFrameLocks xmlns:a="http://schemas.openxmlformats.org/drawingml/2006/main" noChangeAspect="1"/>
+            </wp:cNvGraphicFramePr>
+            <a:graphic xmlns:a="http://schemas.openxmlformats.org/drawingml/2006/main">
+              <a:graphicData uri="http://schemas.openxmlformats.org/drawingml/2006/picture">
+                <pic:pic xmlns:pic="http://schemas.openxmlformats.org/drawingml/2006/picture">
+                  <pic:nvPicPr>
+                    <pic:cNvPr id="9" name="Bild9" descr=""/>
+                    <pic:cNvPicPr>
+                      <a:picLocks noChangeAspect="1" noChangeArrowheads="1"/>
+                    </pic:cNvPicPr>
+                  </pic:nvPicPr>
+                  <pic:blipFill>
+                    <a:blip r:embed="rId9"/>
+                    <a:stretch>
+                      <a:fillRect/>
+                    </a:stretch>
+                  </pic:blipFill>
+                  <pic:spPr bwMode="auto">
+                    <a:xfrm>
+                      <a:off x="0" y="0"/>
+                      <a:ext cx="5760720" cy="2507615"/>
+                    </a:xfrm>
+                    <a:prstGeom prst="rect">
+                      <a:avLst/>
+                    </a:prstGeom>
+                  </pic:spPr>
+                </pic:pic>
+              </a:graphicData>
+            </a:graphic>
+          </wp:anchor>
+        </w:drawing>
+      </w:r>
+    </w:p>
+    <w:p>
+      <w:pPr>
+        <w:pStyle w:val="Normal"/>
+        <w:rPr/>
+      </w:pPr>
+      <w:r>
+        <w:rPr/>
+      </w:r>
+    </w:p>
+    <w:p>
+      <w:pPr>
+        <w:pStyle w:val="Normal"/>
+        <w:rPr/>
+      </w:pPr>
+      <w:r>
+        <w:rPr/>
+        <w:drawing>
+          <wp:anchor behindDoc="0" distT="0" distB="0" distL="0" distR="0" simplePos="0" locked="0" layoutInCell="0" allowOverlap="1" relativeHeight="57">
+            <wp:simplePos x="0" y="0"/>
+            <wp:positionH relativeFrom="column">
+              <wp:align>center</wp:align>
+            </wp:positionH>
+            <wp:positionV relativeFrom="paragraph">
+              <wp:posOffset>635</wp:posOffset>
+            </wp:positionV>
+            <wp:extent cx="5760720" cy="2537460"/>
+            <wp:effectExtent l="0" t="0" r="0" b="0"/>
+            <wp:wrapSquare wrapText="largest"/>
+            <wp:docPr id="10" name="Bild10" descr=""/>
+            <wp:cNvGraphicFramePr>
+              <a:graphicFrameLocks xmlns:a="http://schemas.openxmlformats.org/drawingml/2006/main" noChangeAspect="1"/>
+            </wp:cNvGraphicFramePr>
+            <a:graphic xmlns:a="http://schemas.openxmlformats.org/drawingml/2006/main">
+              <a:graphicData uri="http://schemas.openxmlformats.org/drawingml/2006/picture">
+                <pic:pic xmlns:pic="http://schemas.openxmlformats.org/drawingml/2006/picture">
+                  <pic:nvPicPr>
+                    <pic:cNvPr id="10" name="Bild10" descr=""/>
+                    <pic:cNvPicPr>
+                      <a:picLocks noChangeAspect="1" noChangeArrowheads="1"/>
+                    </pic:cNvPicPr>
+                  </pic:nvPicPr>
+                  <pic:blipFill>
+                    <a:blip r:embed="rId10"/>
+                    <a:stretch>
+                      <a:fillRect/>
+                    </a:stretch>
+                  </pic:blipFill>
+                  <pic:spPr bwMode="auto">
+                    <a:xfrm>
+                      <a:off x="0" y="0"/>
+                      <a:ext cx="5760720" cy="2537460"/>
+                    </a:xfrm>
+                    <a:prstGeom prst="rect">
+                      <a:avLst/>
+                    </a:prstGeom>
+                  </pic:spPr>
+                </pic:pic>
+              </a:graphicData>
+            </a:graphic>
+          </wp:anchor>
+        </w:drawing>
+        <w:drawing>
+          <wp:anchor behindDoc="0" distT="0" distB="0" distL="0" distR="0" simplePos="0" locked="0" layoutInCell="0" allowOverlap="1" relativeHeight="58">
+            <wp:simplePos x="0" y="0"/>
+            <wp:positionH relativeFrom="column">
+              <wp:posOffset>-50165</wp:posOffset>
+            </wp:positionH>
+            <wp:positionV relativeFrom="paragraph">
+              <wp:posOffset>2707005</wp:posOffset>
+            </wp:positionV>
+            <wp:extent cx="5760720" cy="2536825"/>
+            <wp:effectExtent l="0" t="0" r="0" b="0"/>
+            <wp:wrapSquare wrapText="largest"/>
+            <wp:docPr id="11" name="Bild11" descr=""/>
+            <wp:cNvGraphicFramePr>
+              <a:graphicFrameLocks xmlns:a="http://schemas.openxmlformats.org/drawingml/2006/main" noChangeAspect="1"/>
+            </wp:cNvGraphicFramePr>
+            <a:graphic xmlns:a="http://schemas.openxmlformats.org/drawingml/2006/main">
+              <a:graphicData uri="http://schemas.openxmlformats.org/drawingml/2006/picture">
+                <pic:pic xmlns:pic="http://schemas.openxmlformats.org/drawingml/2006/picture">
+                  <pic:nvPicPr>
+                    <pic:cNvPr id="11" name="Bild11" descr=""/>
+                    <pic:cNvPicPr>
+                      <a:picLocks noChangeAspect="1" noChangeArrowheads="1"/>
+                    </pic:cNvPicPr>
+                  </pic:nvPicPr>
+                  <pic:blipFill>
+                    <a:blip r:embed="rId11"/>
+                    <a:stretch>
+                      <a:fillRect/>
+                    </a:stretch>
+                  </pic:blipFill>
+                  <pic:spPr bwMode="auto">
+                    <a:xfrm>
+                      <a:off x="0" y="0"/>
+                      <a:ext cx="5760720" cy="2536825"/>
+                    </a:xfrm>
+                    <a:prstGeom prst="rect">
+                      <a:avLst/>
+                    </a:prstGeom>
+                  </pic:spPr>
+                </pic:pic>
+              </a:graphicData>
+            </a:graphic>
+          </wp:anchor>
+        </w:drawing>
+        <w:drawing>
+          <wp:anchor behindDoc="0" distT="0" distB="0" distL="0" distR="0" simplePos="0" locked="0" layoutInCell="0" allowOverlap="1" relativeHeight="59">
+            <wp:simplePos x="0" y="0"/>
+            <wp:positionH relativeFrom="column">
+              <wp:posOffset>-50165</wp:posOffset>
+            </wp:positionH>
+            <wp:positionV relativeFrom="paragraph">
+              <wp:posOffset>5414645</wp:posOffset>
+            </wp:positionV>
+            <wp:extent cx="5760720" cy="2527300"/>
+            <wp:effectExtent l="0" t="0" r="0" b="0"/>
+            <wp:wrapSquare wrapText="largest"/>
+            <wp:docPr id="12" name="Bild12" descr=""/>
+            <wp:cNvGraphicFramePr>
+              <a:graphicFrameLocks xmlns:a="http://schemas.openxmlformats.org/drawingml/2006/main" noChangeAspect="1"/>
+            </wp:cNvGraphicFramePr>
+            <a:graphic xmlns:a="http://schemas.openxmlformats.org/drawingml/2006/main">
+              <a:graphicData uri="http://schemas.openxmlformats.org/drawingml/2006/picture">
+                <pic:pic xmlns:pic="http://schemas.openxmlformats.org/drawingml/2006/picture">
+                  <pic:nvPicPr>
+                    <pic:cNvPr id="12" name="Bild12" descr=""/>
+                    <pic:cNvPicPr>
+                      <a:picLocks noChangeAspect="1" noChangeArrowheads="1"/>
+                    </pic:cNvPicPr>
+                  </pic:nvPicPr>
+                  <pic:blipFill>
+                    <a:blip r:embed="rId12"/>
+                    <a:stretch>
+                      <a:fillRect/>
+                    </a:stretch>
+                  </pic:blipFill>
+                  <pic:spPr bwMode="auto">
+                    <a:xfrm>
+                      <a:off x="0" y="0"/>
+                      <a:ext cx="5760720" cy="2527300"/>
+                    </a:xfrm>
+                    <a:prstGeom prst="rect">
+                      <a:avLst/>
+                    </a:prstGeom>
+                  </pic:spPr>
+                </pic:pic>
+              </a:graphicData>
+            </a:graphic>
+          </wp:anchor>
+        </w:drawing>
+      </w:r>
+    </w:p>
+    <w:p>
+      <w:pPr>
+        <w:pStyle w:val="Normal"/>
+        <w:rPr/>
+      </w:pPr>
+      <w:r>
+        <w:rPr/>
+      </w:r>
+    </w:p>
+    <w:p>
+      <w:pPr>
+        <w:pStyle w:val="Normal"/>
+        <w:rPr/>
+      </w:pPr>
+      <w:r>
+        <w:rPr/>
+        <w:drawing>
+          <wp:anchor behindDoc="0" distT="0" distB="0" distL="0" distR="0" simplePos="0" locked="0" layoutInCell="0" allowOverlap="1" relativeHeight="60">
+            <wp:simplePos x="0" y="0"/>
+            <wp:positionH relativeFrom="column">
+              <wp:align>center</wp:align>
+            </wp:positionH>
+            <wp:positionV relativeFrom="paragraph">
+              <wp:posOffset>635</wp:posOffset>
+            </wp:positionV>
+            <wp:extent cx="5760720" cy="2477135"/>
+            <wp:effectExtent l="0" t="0" r="0" b="0"/>
+            <wp:wrapSquare wrapText="largest"/>
+            <wp:docPr id="13" name="Bild13" descr=""/>
+            <wp:cNvGraphicFramePr>
+              <a:graphicFrameLocks xmlns:a="http://schemas.openxmlformats.org/drawingml/2006/main" noChangeAspect="1"/>
+            </wp:cNvGraphicFramePr>
+            <a:graphic xmlns:a="http://schemas.openxmlformats.org/drawingml/2006/main">
+              <a:graphicData uri="http://schemas.openxmlformats.org/drawingml/2006/picture">
+                <pic:pic xmlns:pic="http://schemas.openxmlformats.org/drawingml/2006/picture">
+                  <pic:nvPicPr>
+                    <pic:cNvPr id="13" name="Bild13" descr=""/>
+                    <pic:cNvPicPr>
+                      <a:picLocks noChangeAspect="1" noChangeArrowheads="1"/>
+                    </pic:cNvPicPr>
+                  </pic:nvPicPr>
+                  <pic:blipFill>
+                    <a:blip r:embed="rId13"/>
+                    <a:stretch>
+                      <a:fillRect/>
+                    </a:stretch>
+                  </pic:blipFill>
+                  <pic:spPr bwMode="auto">
+                    <a:xfrm>
+                      <a:off x="0" y="0"/>
+                      <a:ext cx="5760720" cy="2477135"/>
+                    </a:xfrm>
+                    <a:prstGeom prst="rect">
+                      <a:avLst/>
+                    </a:prstGeom>
+                  </pic:spPr>
+                </pic:pic>
+              </a:graphicData>
+            </a:graphic>
+          </wp:anchor>
+        </w:drawing>
       </w:r>
     </w:p>
     <w:p>
@@ -2144,12 +2369,12 @@
     <w:p>
       <w:pPr>
         <w:sectPr>
-          <w:headerReference w:type="even" r:id="rId9"/>
-          <w:headerReference w:type="default" r:id="rId10"/>
-          <w:headerReference w:type="first" r:id="rId11"/>
-          <w:footerReference w:type="even" r:id="rId12"/>
-          <w:footerReference w:type="default" r:id="rId13"/>
-          <w:footerReference w:type="first" r:id="rId14"/>
+          <w:headerReference w:type="even" r:id="rId14"/>
+          <w:headerReference w:type="default" r:id="rId15"/>
+          <w:headerReference w:type="first" r:id="rId16"/>
+          <w:footerReference w:type="even" r:id="rId17"/>
+          <w:footerReference w:type="default" r:id="rId18"/>
+          <w:footerReference w:type="first" r:id="rId19"/>
           <w:type w:val="nextPage"/>
           <w:pgSz w:w="11906" w:h="16838"/>
           <w:pgMar w:left="1417" w:right="1417" w:gutter="0" w:header="1984" w:top="2664" w:footer="322" w:bottom="913"/>
@@ -2580,7 +2805,7 @@
         <w:sz w:val="18"/>
         <w:szCs w:val="18"/>
       </w:rPr>
-      <w:t>6</w:t>
+      <w:t>15</w:t>
     </w:r>
     <w:r>
       <w:rPr>
@@ -2715,7 +2940,7 @@
         <w:sz w:val="18"/>
         <w:szCs w:val="18"/>
       </w:rPr>
-      <w:t>6</w:t>
+      <w:t>15</w:t>
     </w:r>
     <w:r>
       <w:rPr>
@@ -2769,7 +2994,7 @@
         <w:szCs w:val="16"/>
       </w:rPr>
       <w:drawing>
-        <wp:anchor behindDoc="1" distT="0" distB="0" distL="0" distR="0" simplePos="0" locked="0" layoutInCell="0" allowOverlap="1" relativeHeight="14">
+        <wp:anchor behindDoc="1" distT="0" distB="0" distL="0" distR="0" simplePos="0" locked="0" layoutInCell="0" allowOverlap="1" relativeHeight="16">
           <wp:simplePos x="0" y="0"/>
           <wp:positionH relativeFrom="page">
             <wp:posOffset>0</wp:posOffset>
@@ -2780,7 +3005,7 @@
           <wp:extent cx="7559675" cy="1547495"/>
           <wp:effectExtent l="0" t="0" r="0" b="0"/>
           <wp:wrapNone/>
-          <wp:docPr id="9" name="Bild 3" descr=""/>
+          <wp:docPr id="14" name="Bild 3" descr=""/>
           <wp:cNvGraphicFramePr>
             <a:graphicFrameLocks xmlns:a="http://schemas.openxmlformats.org/drawingml/2006/main" noChangeAspect="1"/>
           </wp:cNvGraphicFramePr>
@@ -2788,7 +3013,7 @@
             <a:graphicData uri="http://schemas.openxmlformats.org/drawingml/2006/picture">
               <pic:pic xmlns:pic="http://schemas.openxmlformats.org/drawingml/2006/picture">
                 <pic:nvPicPr>
-                  <pic:cNvPr id="9" name="Bild 3" descr=""/>
+                  <pic:cNvPr id="14" name="Bild 3" descr=""/>
                   <pic:cNvPicPr>
                     <a:picLocks noChangeAspect="1" noChangeArrowheads="1"/>
                   </pic:cNvPicPr>
@@ -2816,7 +3041,7 @@
       <mc:AlternateContent>
         <mc:Choice Requires="wps">
           <w:drawing>
-            <wp:anchor behindDoc="1" distT="0" distB="8255" distL="0" distR="0" simplePos="0" locked="0" layoutInCell="0" allowOverlap="1" relativeHeight="39" wp14:anchorId="4193489D">
+            <wp:anchor behindDoc="1" distT="0" distB="8255" distL="0" distR="0" simplePos="0" locked="0" layoutInCell="0" allowOverlap="1" relativeHeight="45" wp14:anchorId="4193489D">
               <wp:simplePos x="0" y="0"/>
               <wp:positionH relativeFrom="page">
                 <wp:posOffset>895350</wp:posOffset>
@@ -2827,7 +3052,7 @@
               <wp:extent cx="2247900" cy="734695"/>
               <wp:effectExtent l="0" t="0" r="0" b="8255"/>
               <wp:wrapTopAndBottom/>
-              <wp:docPr id="10" name="Text Box 1"/>
+              <wp:docPr id="15" name="Text Box 1"/>
               <a:graphic xmlns:a="http://schemas.openxmlformats.org/drawingml/2006/main">
                 <a:graphicData uri="http://schemas.microsoft.com/office/word/2010/wordprocessingShape">
                   <wps:wsp>
@@ -3146,7 +3371,7 @@
         <w:szCs w:val="16"/>
       </w:rPr>
       <w:drawing>
-        <wp:anchor behindDoc="1" distT="0" distB="0" distL="0" distR="0" simplePos="0" locked="0" layoutInCell="0" allowOverlap="1" relativeHeight="14">
+        <wp:anchor behindDoc="1" distT="0" distB="0" distL="0" distR="0" simplePos="0" locked="0" layoutInCell="0" allowOverlap="1" relativeHeight="16">
           <wp:simplePos x="0" y="0"/>
           <wp:positionH relativeFrom="page">
             <wp:posOffset>0</wp:posOffset>
@@ -3157,7 +3382,7 @@
           <wp:extent cx="7559675" cy="1547495"/>
           <wp:effectExtent l="0" t="0" r="0" b="0"/>
           <wp:wrapNone/>
-          <wp:docPr id="11" name="Bild 3" descr=""/>
+          <wp:docPr id="16" name="Bild 3" descr=""/>
           <wp:cNvGraphicFramePr>
             <a:graphicFrameLocks xmlns:a="http://schemas.openxmlformats.org/drawingml/2006/main" noChangeAspect="1"/>
           </wp:cNvGraphicFramePr>
@@ -3165,7 +3390,7 @@
             <a:graphicData uri="http://schemas.openxmlformats.org/drawingml/2006/picture">
               <pic:pic xmlns:pic="http://schemas.openxmlformats.org/drawingml/2006/picture">
                 <pic:nvPicPr>
-                  <pic:cNvPr id="11" name="Bild 3" descr=""/>
+                  <pic:cNvPr id="16" name="Bild 3" descr=""/>
                   <pic:cNvPicPr>
                     <a:picLocks noChangeAspect="1" noChangeArrowheads="1"/>
                   </pic:cNvPicPr>
@@ -3193,7 +3418,7 @@
       <mc:AlternateContent>
         <mc:Choice Requires="wps">
           <w:drawing>
-            <wp:anchor behindDoc="1" distT="0" distB="8255" distL="0" distR="0" simplePos="0" locked="0" layoutInCell="0" allowOverlap="1" relativeHeight="39" wp14:anchorId="4193489D">
+            <wp:anchor behindDoc="1" distT="0" distB="8255" distL="0" distR="0" simplePos="0" locked="0" layoutInCell="0" allowOverlap="1" relativeHeight="45" wp14:anchorId="4193489D">
               <wp:simplePos x="0" y="0"/>
               <wp:positionH relativeFrom="page">
                 <wp:posOffset>895350</wp:posOffset>
@@ -3204,7 +3429,7 @@
               <wp:extent cx="2247900" cy="734695"/>
               <wp:effectExtent l="0" t="0" r="0" b="8255"/>
               <wp:wrapTopAndBottom/>
-              <wp:docPr id="12" name="Text Box 1"/>
+              <wp:docPr id="17" name="Text Box 1"/>
               <a:graphic xmlns:a="http://schemas.openxmlformats.org/drawingml/2006/main">
                 <a:graphicData uri="http://schemas.microsoft.com/office/word/2010/wordprocessingShape">
                   <wps:wsp>

</xml_diff>

<commit_message>
vault backup: 2024-04-11 10:03:53
</commit_message>
<xml_diff>
--- a/2.Klasse/Netzwerktiger/Aufgaben/aufgabe_kanamelol/vorlage.docx
+++ b/2.Klasse/Netzwerktiger/Aufgaben/aufgabe_kanamelol/vorlage.docx
@@ -1507,6 +1507,51 @@
         <w:rPr>
           <w:iCs/>
         </w:rPr>
+        <w:drawing>
+          <wp:anchor behindDoc="0" distT="0" distB="0" distL="0" distR="0" simplePos="0" locked="0" layoutInCell="0" allowOverlap="1" relativeHeight="61">
+            <wp:simplePos x="0" y="0"/>
+            <wp:positionH relativeFrom="column">
+              <wp:align>center</wp:align>
+            </wp:positionH>
+            <wp:positionV relativeFrom="paragraph">
+              <wp:posOffset>635</wp:posOffset>
+            </wp:positionV>
+            <wp:extent cx="5760720" cy="2577465"/>
+            <wp:effectExtent l="0" t="0" r="0" b="0"/>
+            <wp:wrapSquare wrapText="largest"/>
+            <wp:docPr id="2" name="Bild14" descr=""/>
+            <wp:cNvGraphicFramePr>
+              <a:graphicFrameLocks xmlns:a="http://schemas.openxmlformats.org/drawingml/2006/main" noChangeAspect="1"/>
+            </wp:cNvGraphicFramePr>
+            <a:graphic xmlns:a="http://schemas.openxmlformats.org/drawingml/2006/main">
+              <a:graphicData uri="http://schemas.openxmlformats.org/drawingml/2006/picture">
+                <pic:pic xmlns:pic="http://schemas.openxmlformats.org/drawingml/2006/picture">
+                  <pic:nvPicPr>
+                    <pic:cNvPr id="2" name="Bild14" descr=""/>
+                    <pic:cNvPicPr>
+                      <a:picLocks noChangeAspect="1" noChangeArrowheads="1"/>
+                    </pic:cNvPicPr>
+                  </pic:nvPicPr>
+                  <pic:blipFill>
+                    <a:blip r:embed="rId2"/>
+                    <a:stretch>
+                      <a:fillRect/>
+                    </a:stretch>
+                  </pic:blipFill>
+                  <pic:spPr bwMode="auto">
+                    <a:xfrm>
+                      <a:off x="0" y="0"/>
+                      <a:ext cx="5760720" cy="2577465"/>
+                    </a:xfrm>
+                    <a:prstGeom prst="rect">
+                      <a:avLst/>
+                    </a:prstGeom>
+                  </pic:spPr>
+                </pic:pic>
+              </a:graphicData>
+            </a:graphic>
+          </wp:anchor>
+        </w:drawing>
       </w:r>
     </w:p>
     <w:p>
@@ -1587,7 +1632,7 @@
             <wp:extent cx="5760720" cy="2522220"/>
             <wp:effectExtent l="0" t="0" r="0" b="0"/>
             <wp:wrapSquare wrapText="largest"/>
-            <wp:docPr id="2" name="Bild1" descr=""/>
+            <wp:docPr id="3" name="Bild1" descr=""/>
             <wp:cNvGraphicFramePr>
               <a:graphicFrameLocks xmlns:a="http://schemas.openxmlformats.org/drawingml/2006/main" noChangeAspect="1"/>
             </wp:cNvGraphicFramePr>
@@ -1595,13 +1640,13 @@
               <a:graphicData uri="http://schemas.openxmlformats.org/drawingml/2006/picture">
                 <pic:pic xmlns:pic="http://schemas.openxmlformats.org/drawingml/2006/picture">
                   <pic:nvPicPr>
-                    <pic:cNvPr id="2" name="Bild1" descr=""/>
+                    <pic:cNvPr id="3" name="Bild1" descr=""/>
                     <pic:cNvPicPr>
                       <a:picLocks noChangeAspect="1" noChangeArrowheads="1"/>
                     </pic:cNvPicPr>
                   </pic:nvPicPr>
                   <pic:blipFill>
-                    <a:blip r:embed="rId2"/>
+                    <a:blip r:embed="rId3"/>
                     <a:stretch>
                       <a:fillRect/>
                     </a:stretch>
@@ -1632,7 +1677,7 @@
             <wp:extent cx="5760720" cy="2521585"/>
             <wp:effectExtent l="0" t="0" r="0" b="0"/>
             <wp:wrapSquare wrapText="largest"/>
-            <wp:docPr id="3" name="Bild2" descr=""/>
+            <wp:docPr id="4" name="Bild2" descr=""/>
             <wp:cNvGraphicFramePr>
               <a:graphicFrameLocks xmlns:a="http://schemas.openxmlformats.org/drawingml/2006/main" noChangeAspect="1"/>
             </wp:cNvGraphicFramePr>
@@ -1640,13 +1685,13 @@
               <a:graphicData uri="http://schemas.openxmlformats.org/drawingml/2006/picture">
                 <pic:pic xmlns:pic="http://schemas.openxmlformats.org/drawingml/2006/picture">
                   <pic:nvPicPr>
-                    <pic:cNvPr id="3" name="Bild2" descr=""/>
+                    <pic:cNvPr id="4" name="Bild2" descr=""/>
                     <pic:cNvPicPr>
                       <a:picLocks noChangeAspect="1" noChangeArrowheads="1"/>
                     </pic:cNvPicPr>
                   </pic:nvPicPr>
                   <pic:blipFill>
-                    <a:blip r:embed="rId3"/>
+                    <a:blip r:embed="rId4"/>
                     <a:stretch>
                       <a:fillRect/>
                     </a:stretch>
@@ -1700,7 +1745,7 @@
             <wp:extent cx="5760720" cy="2551430"/>
             <wp:effectExtent l="0" t="0" r="0" b="0"/>
             <wp:wrapSquare wrapText="largest"/>
-            <wp:docPr id="4" name="Bild4" descr=""/>
+            <wp:docPr id="5" name="Bild4" descr=""/>
             <wp:cNvGraphicFramePr>
               <a:graphicFrameLocks xmlns:a="http://schemas.openxmlformats.org/drawingml/2006/main" noChangeAspect="1"/>
             </wp:cNvGraphicFramePr>
@@ -1708,13 +1753,13 @@
               <a:graphicData uri="http://schemas.openxmlformats.org/drawingml/2006/picture">
                 <pic:pic xmlns:pic="http://schemas.openxmlformats.org/drawingml/2006/picture">
                   <pic:nvPicPr>
-                    <pic:cNvPr id="4" name="Bild4" descr=""/>
+                    <pic:cNvPr id="5" name="Bild4" descr=""/>
                     <pic:cNvPicPr>
                       <a:picLocks noChangeAspect="1" noChangeArrowheads="1"/>
                     </pic:cNvPicPr>
                   </pic:nvPicPr>
                   <pic:blipFill>
-                    <a:blip r:embed="rId4"/>
+                    <a:blip r:embed="rId5"/>
                     <a:stretch>
                       <a:fillRect/>
                     </a:stretch>
@@ -1745,7 +1790,7 @@
             <wp:extent cx="5760720" cy="2506345"/>
             <wp:effectExtent l="0" t="0" r="0" b="0"/>
             <wp:wrapSquare wrapText="largest"/>
-            <wp:docPr id="5" name="Bild5" descr=""/>
+            <wp:docPr id="6" name="Bild5" descr=""/>
             <wp:cNvGraphicFramePr>
               <a:graphicFrameLocks xmlns:a="http://schemas.openxmlformats.org/drawingml/2006/main" noChangeAspect="1"/>
             </wp:cNvGraphicFramePr>
@@ -1753,13 +1798,13 @@
               <a:graphicData uri="http://schemas.openxmlformats.org/drawingml/2006/picture">
                 <pic:pic xmlns:pic="http://schemas.openxmlformats.org/drawingml/2006/picture">
                   <pic:nvPicPr>
-                    <pic:cNvPr id="5" name="Bild5" descr=""/>
+                    <pic:cNvPr id="6" name="Bild5" descr=""/>
                     <pic:cNvPicPr>
                       <a:picLocks noChangeAspect="1" noChangeArrowheads="1"/>
                     </pic:cNvPicPr>
                   </pic:nvPicPr>
                   <pic:blipFill>
-                    <a:blip r:embed="rId5"/>
+                    <a:blip r:embed="rId6"/>
                     <a:stretch>
                       <a:fillRect/>
                     </a:stretch>
@@ -1790,7 +1835,7 @@
             <wp:extent cx="5760720" cy="2534920"/>
             <wp:effectExtent l="0" t="0" r="0" b="0"/>
             <wp:wrapSquare wrapText="largest"/>
-            <wp:docPr id="6" name="Bild7" descr=""/>
+            <wp:docPr id="7" name="Bild7" descr=""/>
             <wp:cNvGraphicFramePr>
               <a:graphicFrameLocks xmlns:a="http://schemas.openxmlformats.org/drawingml/2006/main" noChangeAspect="1"/>
             </wp:cNvGraphicFramePr>
@@ -1798,13 +1843,13 @@
               <a:graphicData uri="http://schemas.openxmlformats.org/drawingml/2006/picture">
                 <pic:pic xmlns:pic="http://schemas.openxmlformats.org/drawingml/2006/picture">
                   <pic:nvPicPr>
-                    <pic:cNvPr id="6" name="Bild7" descr=""/>
+                    <pic:cNvPr id="7" name="Bild7" descr=""/>
                     <pic:cNvPicPr>
                       <a:picLocks noChangeAspect="1" noChangeArrowheads="1"/>
                     </pic:cNvPicPr>
                   </pic:nvPicPr>
                   <pic:blipFill>
-                    <a:blip r:embed="rId6"/>
+                    <a:blip r:embed="rId7"/>
                     <a:stretch>
                       <a:fillRect/>
                     </a:stretch>
@@ -1880,7 +1925,7 @@
             <wp:extent cx="5760720" cy="2501265"/>
             <wp:effectExtent l="0" t="0" r="0" b="0"/>
             <wp:wrapSquare wrapText="largest"/>
-            <wp:docPr id="7" name="Bild6" descr=""/>
+            <wp:docPr id="8" name="Bild6" descr=""/>
             <wp:cNvGraphicFramePr>
               <a:graphicFrameLocks xmlns:a="http://schemas.openxmlformats.org/drawingml/2006/main" noChangeAspect="1"/>
             </wp:cNvGraphicFramePr>
@@ -1888,13 +1933,13 @@
               <a:graphicData uri="http://schemas.openxmlformats.org/drawingml/2006/picture">
                 <pic:pic xmlns:pic="http://schemas.openxmlformats.org/drawingml/2006/picture">
                   <pic:nvPicPr>
-                    <pic:cNvPr id="7" name="Bild6" descr=""/>
+                    <pic:cNvPr id="8" name="Bild6" descr=""/>
                     <pic:cNvPicPr>
                       <a:picLocks noChangeAspect="1" noChangeArrowheads="1"/>
                     </pic:cNvPicPr>
                   </pic:nvPicPr>
                   <pic:blipFill>
-                    <a:blip r:embed="rId7"/>
+                    <a:blip r:embed="rId8"/>
                     <a:stretch>
                       <a:fillRect/>
                     </a:stretch>
@@ -1934,7 +1979,7 @@
             <wp:extent cx="5760720" cy="2506345"/>
             <wp:effectExtent l="0" t="0" r="0" b="0"/>
             <wp:wrapSquare wrapText="largest"/>
-            <wp:docPr id="8" name="Bild8" descr=""/>
+            <wp:docPr id="9" name="Bild8" descr=""/>
             <wp:cNvGraphicFramePr>
               <a:graphicFrameLocks xmlns:a="http://schemas.openxmlformats.org/drawingml/2006/main" noChangeAspect="1"/>
             </wp:cNvGraphicFramePr>
@@ -1942,13 +1987,13 @@
               <a:graphicData uri="http://schemas.openxmlformats.org/drawingml/2006/picture">
                 <pic:pic xmlns:pic="http://schemas.openxmlformats.org/drawingml/2006/picture">
                   <pic:nvPicPr>
-                    <pic:cNvPr id="8" name="Bild8" descr=""/>
+                    <pic:cNvPr id="9" name="Bild8" descr=""/>
                     <pic:cNvPicPr>
                       <a:picLocks noChangeAspect="1" noChangeArrowheads="1"/>
                     </pic:cNvPicPr>
                   </pic:nvPicPr>
                   <pic:blipFill>
-                    <a:blip r:embed="rId8"/>
+                    <a:blip r:embed="rId9"/>
                     <a:stretch>
                       <a:fillRect/>
                     </a:stretch>
@@ -1988,7 +2033,7 @@
             <wp:extent cx="5760720" cy="2507615"/>
             <wp:effectExtent l="0" t="0" r="0" b="0"/>
             <wp:wrapSquare wrapText="largest"/>
-            <wp:docPr id="9" name="Bild9" descr=""/>
+            <wp:docPr id="10" name="Bild9" descr=""/>
             <wp:cNvGraphicFramePr>
               <a:graphicFrameLocks xmlns:a="http://schemas.openxmlformats.org/drawingml/2006/main" noChangeAspect="1"/>
             </wp:cNvGraphicFramePr>
@@ -1996,13 +2041,13 @@
               <a:graphicData uri="http://schemas.openxmlformats.org/drawingml/2006/picture">
                 <pic:pic xmlns:pic="http://schemas.openxmlformats.org/drawingml/2006/picture">
                   <pic:nvPicPr>
-                    <pic:cNvPr id="9" name="Bild9" descr=""/>
+                    <pic:cNvPr id="10" name="Bild9" descr=""/>
                     <pic:cNvPicPr>
                       <a:picLocks noChangeAspect="1" noChangeArrowheads="1"/>
                     </pic:cNvPicPr>
                   </pic:nvPicPr>
                   <pic:blipFill>
-                    <a:blip r:embed="rId9"/>
+                    <a:blip r:embed="rId10"/>
                     <a:stretch>
                       <a:fillRect/>
                     </a:stretch>
@@ -2051,7 +2096,7 @@
             <wp:extent cx="5760720" cy="2537460"/>
             <wp:effectExtent l="0" t="0" r="0" b="0"/>
             <wp:wrapSquare wrapText="largest"/>
-            <wp:docPr id="10" name="Bild10" descr=""/>
+            <wp:docPr id="11" name="Bild10" descr=""/>
             <wp:cNvGraphicFramePr>
               <a:graphicFrameLocks xmlns:a="http://schemas.openxmlformats.org/drawingml/2006/main" noChangeAspect="1"/>
             </wp:cNvGraphicFramePr>
@@ -2059,13 +2104,13 @@
               <a:graphicData uri="http://schemas.openxmlformats.org/drawingml/2006/picture">
                 <pic:pic xmlns:pic="http://schemas.openxmlformats.org/drawingml/2006/picture">
                   <pic:nvPicPr>
-                    <pic:cNvPr id="10" name="Bild10" descr=""/>
+                    <pic:cNvPr id="11" name="Bild10" descr=""/>
                     <pic:cNvPicPr>
                       <a:picLocks noChangeAspect="1" noChangeArrowheads="1"/>
                     </pic:cNvPicPr>
                   </pic:nvPicPr>
                   <pic:blipFill>
-                    <a:blip r:embed="rId10"/>
+                    <a:blip r:embed="rId11"/>
                     <a:stretch>
                       <a:fillRect/>
                     </a:stretch>
@@ -2096,7 +2141,7 @@
             <wp:extent cx="5760720" cy="2536825"/>
             <wp:effectExtent l="0" t="0" r="0" b="0"/>
             <wp:wrapSquare wrapText="largest"/>
-            <wp:docPr id="11" name="Bild11" descr=""/>
+            <wp:docPr id="12" name="Bild11" descr=""/>
             <wp:cNvGraphicFramePr>
               <a:graphicFrameLocks xmlns:a="http://schemas.openxmlformats.org/drawingml/2006/main" noChangeAspect="1"/>
             </wp:cNvGraphicFramePr>
@@ -2104,13 +2149,13 @@
               <a:graphicData uri="http://schemas.openxmlformats.org/drawingml/2006/picture">
                 <pic:pic xmlns:pic="http://schemas.openxmlformats.org/drawingml/2006/picture">
                   <pic:nvPicPr>
-                    <pic:cNvPr id="11" name="Bild11" descr=""/>
+                    <pic:cNvPr id="12" name="Bild11" descr=""/>
                     <pic:cNvPicPr>
                       <a:picLocks noChangeAspect="1" noChangeArrowheads="1"/>
                     </pic:cNvPicPr>
                   </pic:nvPicPr>
                   <pic:blipFill>
-                    <a:blip r:embed="rId11"/>
+                    <a:blip r:embed="rId12"/>
                     <a:stretch>
                       <a:fillRect/>
                     </a:stretch>
@@ -2141,7 +2186,7 @@
             <wp:extent cx="5760720" cy="2527300"/>
             <wp:effectExtent l="0" t="0" r="0" b="0"/>
             <wp:wrapSquare wrapText="largest"/>
-            <wp:docPr id="12" name="Bild12" descr=""/>
+            <wp:docPr id="13" name="Bild12" descr=""/>
             <wp:cNvGraphicFramePr>
               <a:graphicFrameLocks xmlns:a="http://schemas.openxmlformats.org/drawingml/2006/main" noChangeAspect="1"/>
             </wp:cNvGraphicFramePr>
@@ -2149,13 +2194,13 @@
               <a:graphicData uri="http://schemas.openxmlformats.org/drawingml/2006/picture">
                 <pic:pic xmlns:pic="http://schemas.openxmlformats.org/drawingml/2006/picture">
                   <pic:nvPicPr>
-                    <pic:cNvPr id="12" name="Bild12" descr=""/>
+                    <pic:cNvPr id="13" name="Bild12" descr=""/>
                     <pic:cNvPicPr>
                       <a:picLocks noChangeAspect="1" noChangeArrowheads="1"/>
                     </pic:cNvPicPr>
                   </pic:nvPicPr>
                   <pic:blipFill>
-                    <a:blip r:embed="rId12"/>
+                    <a:blip r:embed="rId13"/>
                     <a:stretch>
                       <a:fillRect/>
                     </a:stretch>
@@ -2204,7 +2249,7 @@
             <wp:extent cx="5760720" cy="2477135"/>
             <wp:effectExtent l="0" t="0" r="0" b="0"/>
             <wp:wrapSquare wrapText="largest"/>
-            <wp:docPr id="13" name="Bild13" descr=""/>
+            <wp:docPr id="14" name="Bild13" descr=""/>
             <wp:cNvGraphicFramePr>
               <a:graphicFrameLocks xmlns:a="http://schemas.openxmlformats.org/drawingml/2006/main" noChangeAspect="1"/>
             </wp:cNvGraphicFramePr>
@@ -2212,13 +2257,13 @@
               <a:graphicData uri="http://schemas.openxmlformats.org/drawingml/2006/picture">
                 <pic:pic xmlns:pic="http://schemas.openxmlformats.org/drawingml/2006/picture">
                   <pic:nvPicPr>
-                    <pic:cNvPr id="13" name="Bild13" descr=""/>
+                    <pic:cNvPr id="14" name="Bild13" descr=""/>
                     <pic:cNvPicPr>
                       <a:picLocks noChangeAspect="1" noChangeArrowheads="1"/>
                     </pic:cNvPicPr>
                   </pic:nvPicPr>
                   <pic:blipFill>
-                    <a:blip r:embed="rId13"/>
+                    <a:blip r:embed="rId14"/>
                     <a:stretch>
                       <a:fillRect/>
                     </a:stretch>
@@ -2369,12 +2414,12 @@
     <w:p>
       <w:pPr>
         <w:sectPr>
-          <w:headerReference w:type="even" r:id="rId14"/>
-          <w:headerReference w:type="default" r:id="rId15"/>
-          <w:headerReference w:type="first" r:id="rId16"/>
-          <w:footerReference w:type="even" r:id="rId17"/>
-          <w:footerReference w:type="default" r:id="rId18"/>
-          <w:footerReference w:type="first" r:id="rId19"/>
+          <w:headerReference w:type="even" r:id="rId15"/>
+          <w:headerReference w:type="default" r:id="rId16"/>
+          <w:headerReference w:type="first" r:id="rId17"/>
+          <w:footerReference w:type="even" r:id="rId18"/>
+          <w:footerReference w:type="default" r:id="rId19"/>
+          <w:footerReference w:type="first" r:id="rId20"/>
           <w:type w:val="nextPage"/>
           <w:pgSz w:w="11906" w:h="16838"/>
           <w:pgMar w:left="1417" w:right="1417" w:gutter="0" w:header="1984" w:top="2664" w:footer="322" w:bottom="913"/>
@@ -3005,7 +3050,7 @@
           <wp:extent cx="7559675" cy="1547495"/>
           <wp:effectExtent l="0" t="0" r="0" b="0"/>
           <wp:wrapNone/>
-          <wp:docPr id="14" name="Bild 3" descr=""/>
+          <wp:docPr id="15" name="Bild 3" descr=""/>
           <wp:cNvGraphicFramePr>
             <a:graphicFrameLocks xmlns:a="http://schemas.openxmlformats.org/drawingml/2006/main" noChangeAspect="1"/>
           </wp:cNvGraphicFramePr>
@@ -3013,7 +3058,7 @@
             <a:graphicData uri="http://schemas.openxmlformats.org/drawingml/2006/picture">
               <pic:pic xmlns:pic="http://schemas.openxmlformats.org/drawingml/2006/picture">
                 <pic:nvPicPr>
-                  <pic:cNvPr id="14" name="Bild 3" descr=""/>
+                  <pic:cNvPr id="15" name="Bild 3" descr=""/>
                   <pic:cNvPicPr>
                     <a:picLocks noChangeAspect="1" noChangeArrowheads="1"/>
                   </pic:cNvPicPr>
@@ -3052,7 +3097,7 @@
               <wp:extent cx="2247900" cy="734695"/>
               <wp:effectExtent l="0" t="0" r="0" b="8255"/>
               <wp:wrapTopAndBottom/>
-              <wp:docPr id="15" name="Text Box 1"/>
+              <wp:docPr id="16" name="Text Box 1"/>
               <a:graphic xmlns:a="http://schemas.openxmlformats.org/drawingml/2006/main">
                 <a:graphicData uri="http://schemas.microsoft.com/office/word/2010/wordprocessingShape">
                   <wps:wsp>
@@ -3382,7 +3427,7 @@
           <wp:extent cx="7559675" cy="1547495"/>
           <wp:effectExtent l="0" t="0" r="0" b="0"/>
           <wp:wrapNone/>
-          <wp:docPr id="16" name="Bild 3" descr=""/>
+          <wp:docPr id="17" name="Bild 3" descr=""/>
           <wp:cNvGraphicFramePr>
             <a:graphicFrameLocks xmlns:a="http://schemas.openxmlformats.org/drawingml/2006/main" noChangeAspect="1"/>
           </wp:cNvGraphicFramePr>
@@ -3390,7 +3435,7 @@
             <a:graphicData uri="http://schemas.openxmlformats.org/drawingml/2006/picture">
               <pic:pic xmlns:pic="http://schemas.openxmlformats.org/drawingml/2006/picture">
                 <pic:nvPicPr>
-                  <pic:cNvPr id="16" name="Bild 3" descr=""/>
+                  <pic:cNvPr id="17" name="Bild 3" descr=""/>
                   <pic:cNvPicPr>
                     <a:picLocks noChangeAspect="1" noChangeArrowheads="1"/>
                   </pic:cNvPicPr>
@@ -3429,7 +3474,7 @@
               <wp:extent cx="2247900" cy="734695"/>
               <wp:effectExtent l="0" t="0" r="0" b="8255"/>
               <wp:wrapTopAndBottom/>
-              <wp:docPr id="17" name="Text Box 1"/>
+              <wp:docPr id="18" name="Text Box 1"/>
               <a:graphic xmlns:a="http://schemas.openxmlformats.org/drawingml/2006/main">
                 <a:graphicData uri="http://schemas.microsoft.com/office/word/2010/wordprocessingShape">
                   <wps:wsp>

</xml_diff>

<commit_message>
vault backup: 2024-04-11 10:04:53
</commit_message>
<xml_diff>
--- a/2.Klasse/Netzwerktiger/Aufgaben/aufgabe_kanamelol/vorlage.docx
+++ b/2.Klasse/Netzwerktiger/Aufgaben/aufgabe_kanamelol/vorlage.docx
@@ -1516,7 +1516,7 @@
             <wp:positionV relativeFrom="paragraph">
               <wp:posOffset>635</wp:posOffset>
             </wp:positionV>
-            <wp:extent cx="5760720" cy="2577465"/>
+            <wp:extent cx="5760720" cy="2614930"/>
             <wp:effectExtent l="0" t="0" r="0" b="0"/>
             <wp:wrapSquare wrapText="largest"/>
             <wp:docPr id="2" name="Bild14" descr=""/>
@@ -1541,7 +1541,7 @@
                   <pic:spPr bwMode="auto">
                     <a:xfrm>
                       <a:off x="0" y="0"/>
-                      <a:ext cx="5760720" cy="2577465"/>
+                      <a:ext cx="5760720" cy="2614930"/>
                     </a:xfrm>
                     <a:prstGeom prst="rect">
                       <a:avLst/>

</xml_diff>

<commit_message>
vault backup: 2024-04-11 15:18:13
</commit_message>
<xml_diff>
--- a/2.Klasse/Netzwerktiger/Aufgaben/aufgabe_kanamelol/vorlage.docx
+++ b/2.Klasse/Netzwerktiger/Aufgaben/aufgabe_kanamelol/vorlage.docx
@@ -108,7 +108,7 @@
         <mc:AlternateContent>
           <mc:Choice Requires="wps">
             <w:drawing>
-              <wp:anchor behindDoc="0" distT="0" distB="19050" distL="0" distR="19050" simplePos="0" locked="0" layoutInCell="1" allowOverlap="1" relativeHeight="47" wp14:anchorId="64BDE258">
+              <wp:anchor behindDoc="0" distT="0" distB="19050" distL="0" distR="19050" simplePos="0" locked="0" layoutInCell="1" allowOverlap="1" relativeHeight="35" wp14:anchorId="64BDE258">
                 <wp:simplePos x="0" y="0"/>
                 <wp:positionH relativeFrom="column">
                   <wp:posOffset>871855</wp:posOffset>
@@ -1508,7 +1508,7 @@
           <w:iCs/>
         </w:rPr>
         <w:drawing>
-          <wp:anchor behindDoc="0" distT="0" distB="0" distL="0" distR="0" simplePos="0" locked="0" layoutInCell="0" allowOverlap="1" relativeHeight="61">
+          <wp:anchor behindDoc="0" distT="0" distB="0" distL="0" distR="0" simplePos="0" locked="0" layoutInCell="0" allowOverlap="1" relativeHeight="49">
             <wp:simplePos x="0" y="0"/>
             <wp:positionH relativeFrom="column">
               <wp:align>center</wp:align>
@@ -1621,7 +1621,7 @@
       <w:r>
         <w:rPr/>
         <w:drawing>
-          <wp:anchor behindDoc="0" distT="0" distB="0" distL="0" distR="0" simplePos="0" locked="0" layoutInCell="0" allowOverlap="1" relativeHeight="49">
+          <wp:anchor behindDoc="0" distT="0" distB="0" distL="0" distR="0" simplePos="0" locked="0" layoutInCell="0" allowOverlap="1" relativeHeight="37">
             <wp:simplePos x="0" y="0"/>
             <wp:positionH relativeFrom="column">
               <wp:posOffset>0</wp:posOffset>
@@ -1666,7 +1666,7 @@
           </wp:anchor>
         </w:drawing>
         <w:drawing>
-          <wp:anchor behindDoc="0" distT="0" distB="0" distL="0" distR="0" simplePos="0" locked="0" layoutInCell="0" allowOverlap="1" relativeHeight="50">
+          <wp:anchor behindDoc="0" distT="0" distB="0" distL="0" distR="0" simplePos="0" locked="0" layoutInCell="0" allowOverlap="1" relativeHeight="38">
             <wp:simplePos x="0" y="0"/>
             <wp:positionH relativeFrom="column">
               <wp:posOffset>-19050</wp:posOffset>
@@ -1734,7 +1734,7 @@
       <w:r>
         <w:rPr/>
         <w:drawing>
-          <wp:anchor behindDoc="0" distT="0" distB="0" distL="0" distR="0" simplePos="0" locked="0" layoutInCell="0" allowOverlap="1" relativeHeight="51">
+          <wp:anchor behindDoc="0" distT="0" distB="0" distL="0" distR="0" simplePos="0" locked="0" layoutInCell="0" allowOverlap="1" relativeHeight="39">
             <wp:simplePos x="0" y="0"/>
             <wp:positionH relativeFrom="column">
               <wp:posOffset>0</wp:posOffset>
@@ -1779,7 +1779,7 @@
           </wp:anchor>
         </w:drawing>
         <w:drawing>
-          <wp:anchor behindDoc="0" distT="0" distB="0" distL="0" distR="0" simplePos="0" locked="0" layoutInCell="0" allowOverlap="1" relativeHeight="52">
+          <wp:anchor behindDoc="0" distT="0" distB="0" distL="0" distR="0" simplePos="0" locked="0" layoutInCell="0" allowOverlap="1" relativeHeight="40">
             <wp:simplePos x="0" y="0"/>
             <wp:positionH relativeFrom="column">
               <wp:posOffset>0</wp:posOffset>
@@ -1824,7 +1824,7 @@
           </wp:anchor>
         </w:drawing>
         <w:drawing>
-          <wp:anchor behindDoc="0" distT="0" distB="0" distL="0" distR="0" simplePos="0" locked="0" layoutInCell="0" allowOverlap="1" relativeHeight="54">
+          <wp:anchor behindDoc="0" distT="0" distB="0" distL="0" distR="0" simplePos="0" locked="0" layoutInCell="0" allowOverlap="1" relativeHeight="42">
             <wp:simplePos x="0" y="0"/>
             <wp:positionH relativeFrom="column">
               <wp:posOffset>39370</wp:posOffset>
@@ -1914,7 +1914,7 @@
       <w:r>
         <w:rPr/>
         <w:drawing>
-          <wp:anchor behindDoc="0" distT="0" distB="0" distL="0" distR="0" simplePos="0" locked="0" layoutInCell="0" allowOverlap="1" relativeHeight="53">
+          <wp:anchor behindDoc="0" distT="0" distB="0" distL="0" distR="0" simplePos="0" locked="0" layoutInCell="0" allowOverlap="1" relativeHeight="41">
             <wp:simplePos x="0" y="0"/>
             <wp:positionH relativeFrom="column">
               <wp:posOffset>41910</wp:posOffset>
@@ -1968,7 +1968,7 @@
       <w:r>
         <w:rPr/>
         <w:drawing>
-          <wp:anchor behindDoc="0" distT="0" distB="0" distL="0" distR="0" simplePos="0" locked="0" layoutInCell="0" allowOverlap="1" relativeHeight="55">
+          <wp:anchor behindDoc="0" distT="0" distB="0" distL="0" distR="0" simplePos="0" locked="0" layoutInCell="0" allowOverlap="1" relativeHeight="43">
             <wp:simplePos x="0" y="0"/>
             <wp:positionH relativeFrom="column">
               <wp:posOffset>0</wp:posOffset>
@@ -2022,7 +2022,7 @@
       <w:r>
         <w:rPr/>
         <w:drawing>
-          <wp:anchor behindDoc="0" distT="0" distB="0" distL="0" distR="0" simplePos="0" locked="0" layoutInCell="0" allowOverlap="1" relativeHeight="56">
+          <wp:anchor behindDoc="0" distT="0" distB="0" distL="0" distR="0" simplePos="0" locked="0" layoutInCell="0" allowOverlap="1" relativeHeight="44">
             <wp:simplePos x="0" y="0"/>
             <wp:positionH relativeFrom="column">
               <wp:align>center</wp:align>
@@ -2085,7 +2085,7 @@
       <w:r>
         <w:rPr/>
         <w:drawing>
-          <wp:anchor behindDoc="0" distT="0" distB="0" distL="0" distR="0" simplePos="0" locked="0" layoutInCell="0" allowOverlap="1" relativeHeight="57">
+          <wp:anchor behindDoc="0" distT="0" distB="0" distL="0" distR="0" simplePos="0" locked="0" layoutInCell="0" allowOverlap="1" relativeHeight="45">
             <wp:simplePos x="0" y="0"/>
             <wp:positionH relativeFrom="column">
               <wp:align>center</wp:align>
@@ -2130,7 +2130,7 @@
           </wp:anchor>
         </w:drawing>
         <w:drawing>
-          <wp:anchor behindDoc="0" distT="0" distB="0" distL="0" distR="0" simplePos="0" locked="0" layoutInCell="0" allowOverlap="1" relativeHeight="58">
+          <wp:anchor behindDoc="0" distT="0" distB="0" distL="0" distR="0" simplePos="0" locked="0" layoutInCell="0" allowOverlap="1" relativeHeight="46">
             <wp:simplePos x="0" y="0"/>
             <wp:positionH relativeFrom="column">
               <wp:posOffset>-50165</wp:posOffset>
@@ -2175,7 +2175,7 @@
           </wp:anchor>
         </w:drawing>
         <w:drawing>
-          <wp:anchor behindDoc="0" distT="0" distB="0" distL="0" distR="0" simplePos="0" locked="0" layoutInCell="0" allowOverlap="1" relativeHeight="59">
+          <wp:anchor behindDoc="0" distT="0" distB="0" distL="0" distR="0" simplePos="0" locked="0" layoutInCell="0" allowOverlap="1" relativeHeight="47">
             <wp:simplePos x="0" y="0"/>
             <wp:positionH relativeFrom="column">
               <wp:posOffset>-50165</wp:posOffset>
@@ -2238,7 +2238,7 @@
       <w:r>
         <w:rPr/>
         <w:drawing>
-          <wp:anchor behindDoc="0" distT="0" distB="0" distL="0" distR="0" simplePos="0" locked="0" layoutInCell="0" allowOverlap="1" relativeHeight="60">
+          <wp:anchor behindDoc="0" distT="0" distB="0" distL="0" distR="0" simplePos="0" locked="0" layoutInCell="0" allowOverlap="1" relativeHeight="48">
             <wp:simplePos x="0" y="0"/>
             <wp:positionH relativeFrom="column">
               <wp:align>center</wp:align>
@@ -2283,24 +2283,6 @@
           </wp:anchor>
         </w:drawing>
       </w:r>
-    </w:p>
-    <w:p>
-      <w:pPr>
-        <w:pStyle w:val="Normal"/>
-        <w:rPr/>
-      </w:pPr>
-      <w:r>
-        <w:rPr/>
-      </w:r>
-    </w:p>
-    <w:p>
-      <w:pPr>
-        <w:pStyle w:val="Normal"/>
-        <w:rPr/>
-      </w:pPr>
-      <w:r>
-        <w:rPr/>
-      </w:r>
       <w:r>
         <w:br w:type="page"/>
       </w:r>
@@ -2313,68 +2295,24 @@
       <w:r>
         <w:rPr/>
       </w:r>
-      <w:r>
-        <w:br w:type="page"/>
-      </w:r>
-    </w:p>
-    <w:p>
-      <w:pPr>
-        <w:pStyle w:val="Normal"/>
-        <w:rPr/>
-      </w:pPr>
-      <w:r>
-        <w:rPr/>
-      </w:r>
-      <w:r>
-        <w:br w:type="page"/>
-      </w:r>
-    </w:p>
-    <w:p>
-      <w:pPr>
-        <w:pStyle w:val="Normal"/>
-        <w:rPr/>
-      </w:pPr>
-      <w:r>
-        <w:rPr/>
-      </w:r>
-      <w:r>
-        <w:br w:type="page"/>
-      </w:r>
-    </w:p>
-    <w:p>
-      <w:pPr>
-        <w:pStyle w:val="Normal"/>
-        <w:rPr/>
-      </w:pPr>
-      <w:r>
-        <w:rPr/>
-      </w:r>
-    </w:p>
-    <w:p>
-      <w:pPr>
-        <w:pStyle w:val="Normal"/>
-        <w:rPr/>
-      </w:pPr>
-      <w:r>
-        <w:rPr/>
-      </w:r>
-    </w:p>
-    <w:p>
-      <w:pPr>
-        <w:pStyle w:val="Normal"/>
-        <w:rPr/>
-      </w:pPr>
-      <w:r>
-        <w:rPr/>
-      </w:r>
-    </w:p>
-    <w:p>
-      <w:pPr>
-        <w:pStyle w:val="Normal"/>
-        <w:rPr/>
-      </w:pPr>
-      <w:r>
-        <w:rPr/>
+    </w:p>
+    <w:p>
+      <w:pPr>
+        <w:pStyle w:val="Normal"/>
+        <w:rPr/>
+      </w:pPr>
+      <w:r>
+        <w:rPr/>
+      </w:r>
+    </w:p>
+    <w:p>
+      <w:pPr>
+        <w:pStyle w:val="Berschrift2"/>
+        <w:rPr/>
+      </w:pPr>
+      <w:r>
+        <w:rPr/>
+        <w:t xml:space="preserve">Routing Tabellen </w:t>
       </w:r>
     </w:p>
     <w:p>
@@ -2384,7 +2322,251 @@
       </w:pPr>
       <w:r>
         <w:rPr/>
-        <w:t>Unteüberschrift</w:t>
+        <w:t>Pc5 zu Server1</w:t>
+      </w:r>
+    </w:p>
+    <w:p>
+      <w:pPr>
+        <w:pStyle w:val="Normal"/>
+        <w:rPr/>
+      </w:pPr>
+      <w:r>
+        <w:rPr/>
+        <w:t>Pc 1 Routing Tabelle</w:t>
+      </w:r>
+    </w:p>
+    <w:tbl>
+      <w:tblPr>
+        <w:tblW w:w="5000" w:type="pct"/>
+        <w:jc w:val="left"/>
+        <w:tblInd w:w="-5" w:type="dxa"/>
+        <w:tblLayout w:type="fixed"/>
+        <w:tblCellMar>
+          <w:top w:w="55" w:type="dxa"/>
+          <w:left w:w="55" w:type="dxa"/>
+          <w:bottom w:w="55" w:type="dxa"/>
+          <w:right w:w="55" w:type="dxa"/>
+        </w:tblCellMar>
+      </w:tblPr>
+      <w:tblGrid>
+        <w:gridCol w:w="4536"/>
+        <w:gridCol w:w="4536"/>
+      </w:tblGrid>
+      <w:tr>
+        <w:trPr/>
+        <w:tc>
+          <w:tcPr>
+            <w:tcW w:w="4536" w:type="dxa"/>
+            <w:tcBorders>
+              <w:top w:val="single" w:sz="4" w:space="0" w:color="000000"/>
+              <w:left w:val="single" w:sz="4" w:space="0" w:color="000000"/>
+              <w:bottom w:val="single" w:sz="4" w:space="0" w:color="000000"/>
+            </w:tcBorders>
+          </w:tcPr>
+          <w:p>
+            <w:pPr>
+              <w:pStyle w:val="Tabelleninhalt1"/>
+              <w:rPr/>
+            </w:pPr>
+            <w:r>
+              <w:rPr/>
+              <w:t>Ziel Netz</w:t>
+            </w:r>
+          </w:p>
+        </w:tc>
+        <w:tc>
+          <w:tcPr>
+            <w:tcW w:w="4536" w:type="dxa"/>
+            <w:tcBorders>
+              <w:top w:val="single" w:sz="4" w:space="0" w:color="000000"/>
+              <w:left w:val="single" w:sz="4" w:space="0" w:color="000000"/>
+              <w:bottom w:val="single" w:sz="4" w:space="0" w:color="000000"/>
+              <w:right w:val="single" w:sz="4" w:space="0" w:color="000000"/>
+            </w:tcBorders>
+          </w:tcPr>
+          <w:p>
+            <w:pPr>
+              <w:pStyle w:val="Tabelleninhalt1"/>
+              <w:rPr/>
+            </w:pPr>
+            <w:r>
+              <w:rPr/>
+              <w:t>Next Hop</w:t>
+            </w:r>
+          </w:p>
+        </w:tc>
+      </w:tr>
+      <w:tr>
+        <w:trPr/>
+        <w:tc>
+          <w:tcPr>
+            <w:tcW w:w="4536" w:type="dxa"/>
+            <w:tcBorders>
+              <w:left w:val="single" w:sz="4" w:space="0" w:color="000000"/>
+              <w:bottom w:val="single" w:sz="4" w:space="0" w:color="000000"/>
+            </w:tcBorders>
+          </w:tcPr>
+          <w:p>
+            <w:pPr>
+              <w:pStyle w:val="Tabelleninhalt1"/>
+              <w:rPr/>
+            </w:pPr>
+            <w:r>
+              <w:rPr/>
+              <w:t>0.0.0.0/0</w:t>
+            </w:r>
+          </w:p>
+        </w:tc>
+        <w:tc>
+          <w:tcPr>
+            <w:tcW w:w="4536" w:type="dxa"/>
+            <w:tcBorders>
+              <w:left w:val="single" w:sz="4" w:space="0" w:color="000000"/>
+              <w:bottom w:val="single" w:sz="4" w:space="0" w:color="000000"/>
+              <w:right w:val="single" w:sz="4" w:space="0" w:color="000000"/>
+            </w:tcBorders>
+          </w:tcPr>
+          <w:p>
+            <w:pPr>
+              <w:pStyle w:val="Tabelleninhalt1"/>
+              <w:rPr/>
+            </w:pPr>
+            <w:r>
+              <w:rPr/>
+              <w:t>10.0.25.254</w:t>
+            </w:r>
+          </w:p>
+        </w:tc>
+      </w:tr>
+    </w:tbl>
+    <w:p>
+      <w:pPr>
+        <w:pStyle w:val="Normal"/>
+        <w:rPr/>
+      </w:pPr>
+      <w:r>
+        <w:rPr/>
+        <w:t>Router 9 Tabelle</w:t>
+      </w:r>
+    </w:p>
+    <w:tbl>
+      <w:tblPr>
+        <w:tblW w:w="5000" w:type="pct"/>
+        <w:jc w:val="left"/>
+        <w:tblInd w:w="-5" w:type="dxa"/>
+        <w:tblLayout w:type="fixed"/>
+        <w:tblCellMar>
+          <w:top w:w="55" w:type="dxa"/>
+          <w:left w:w="55" w:type="dxa"/>
+          <w:bottom w:w="55" w:type="dxa"/>
+          <w:right w:w="55" w:type="dxa"/>
+        </w:tblCellMar>
+      </w:tblPr>
+      <w:tblGrid>
+        <w:gridCol w:w="4536"/>
+        <w:gridCol w:w="4536"/>
+      </w:tblGrid>
+      <w:tr>
+        <w:trPr/>
+        <w:tc>
+          <w:tcPr>
+            <w:tcW w:w="4536" w:type="dxa"/>
+            <w:tcBorders>
+              <w:top w:val="single" w:sz="4" w:space="0" w:color="000000"/>
+              <w:left w:val="single" w:sz="4" w:space="0" w:color="000000"/>
+              <w:bottom w:val="single" w:sz="4" w:space="0" w:color="000000"/>
+            </w:tcBorders>
+          </w:tcPr>
+          <w:p>
+            <w:pPr>
+              <w:pStyle w:val="Tabelleninhalt1"/>
+              <w:rPr/>
+            </w:pPr>
+            <w:r>
+              <w:rPr/>
+              <w:t>Ziel Netz</w:t>
+            </w:r>
+          </w:p>
+        </w:tc>
+        <w:tc>
+          <w:tcPr>
+            <w:tcW w:w="4536" w:type="dxa"/>
+            <w:tcBorders>
+              <w:top w:val="single" w:sz="4" w:space="0" w:color="000000"/>
+              <w:left w:val="single" w:sz="4" w:space="0" w:color="000000"/>
+              <w:bottom w:val="single" w:sz="4" w:space="0" w:color="000000"/>
+              <w:right w:val="single" w:sz="4" w:space="0" w:color="000000"/>
+            </w:tcBorders>
+          </w:tcPr>
+          <w:p>
+            <w:pPr>
+              <w:pStyle w:val="Tabelleninhalt1"/>
+              <w:rPr/>
+            </w:pPr>
+            <w:r>
+              <w:rPr/>
+              <w:t>Next Hop</w:t>
+            </w:r>
+          </w:p>
+        </w:tc>
+      </w:tr>
+      <w:tr>
+        <w:trPr/>
+        <w:tc>
+          <w:tcPr>
+            <w:tcW w:w="4536" w:type="dxa"/>
+            <w:tcBorders>
+              <w:left w:val="single" w:sz="4" w:space="0" w:color="000000"/>
+              <w:bottom w:val="single" w:sz="4" w:space="0" w:color="000000"/>
+            </w:tcBorders>
+          </w:tcPr>
+          <w:p>
+            <w:pPr>
+              <w:pStyle w:val="Tabelleninhalt1"/>
+              <w:rPr/>
+            </w:pPr>
+            <w:r>
+              <w:rPr/>
+            </w:r>
+          </w:p>
+        </w:tc>
+        <w:tc>
+          <w:tcPr>
+            <w:tcW w:w="4536" w:type="dxa"/>
+            <w:tcBorders>
+              <w:left w:val="single" w:sz="4" w:space="0" w:color="000000"/>
+              <w:bottom w:val="single" w:sz="4" w:space="0" w:color="000000"/>
+              <w:right w:val="single" w:sz="4" w:space="0" w:color="000000"/>
+            </w:tcBorders>
+          </w:tcPr>
+          <w:p>
+            <w:pPr>
+              <w:pStyle w:val="Tabelleninhalt1"/>
+              <w:rPr/>
+            </w:pPr>
+            <w:r>
+              <w:rPr/>
+            </w:r>
+          </w:p>
+        </w:tc>
+      </w:tr>
+    </w:tbl>
+    <w:p>
+      <w:pPr>
+        <w:pStyle w:val="Normal"/>
+        <w:rPr/>
+      </w:pPr>
+      <w:r>
+        <w:rPr/>
+      </w:r>
+    </w:p>
+    <w:p>
+      <w:pPr>
+        <w:pStyle w:val="Normal"/>
+        <w:rPr/>
+      </w:pPr>
+      <w:r>
+        <w:rPr/>
       </w:r>
     </w:p>
     <w:p>
@@ -2850,7 +3032,7 @@
         <w:sz w:val="18"/>
         <w:szCs w:val="18"/>
       </w:rPr>
-      <w:t>15</w:t>
+      <w:t>11</w:t>
     </w:r>
     <w:r>
       <w:rPr>
@@ -2985,7 +3167,7 @@
         <w:sz w:val="18"/>
         <w:szCs w:val="18"/>
       </w:rPr>
-      <w:t>15</w:t>
+      <w:t>11</w:t>
     </w:r>
     <w:r>
       <w:rPr>
@@ -3039,7 +3221,7 @@
         <w:szCs w:val="16"/>
       </w:rPr>
       <w:drawing>
-        <wp:anchor behindDoc="1" distT="0" distB="0" distL="0" distR="0" simplePos="0" locked="0" layoutInCell="0" allowOverlap="1" relativeHeight="16">
+        <wp:anchor behindDoc="1" distT="0" distB="0" distL="0" distR="0" simplePos="0" locked="0" layoutInCell="0" allowOverlap="1" relativeHeight="12">
           <wp:simplePos x="0" y="0"/>
           <wp:positionH relativeFrom="page">
             <wp:posOffset>0</wp:posOffset>
@@ -3086,7 +3268,7 @@
       <mc:AlternateContent>
         <mc:Choice Requires="wps">
           <w:drawing>
-            <wp:anchor behindDoc="1" distT="0" distB="8255" distL="0" distR="0" simplePos="0" locked="0" layoutInCell="0" allowOverlap="1" relativeHeight="45" wp14:anchorId="4193489D">
+            <wp:anchor behindDoc="1" distT="0" distB="8255" distL="0" distR="0" simplePos="0" locked="0" layoutInCell="0" allowOverlap="1" relativeHeight="33" wp14:anchorId="4193489D">
               <wp:simplePos x="0" y="0"/>
               <wp:positionH relativeFrom="page">
                 <wp:posOffset>895350</wp:posOffset>
@@ -3416,7 +3598,7 @@
         <w:szCs w:val="16"/>
       </w:rPr>
       <w:drawing>
-        <wp:anchor behindDoc="1" distT="0" distB="0" distL="0" distR="0" simplePos="0" locked="0" layoutInCell="0" allowOverlap="1" relativeHeight="16">
+        <wp:anchor behindDoc="1" distT="0" distB="0" distL="0" distR="0" simplePos="0" locked="0" layoutInCell="0" allowOverlap="1" relativeHeight="12">
           <wp:simplePos x="0" y="0"/>
           <wp:positionH relativeFrom="page">
             <wp:posOffset>0</wp:posOffset>
@@ -3463,7 +3645,7 @@
       <mc:AlternateContent>
         <mc:Choice Requires="wps">
           <w:drawing>
-            <wp:anchor behindDoc="1" distT="0" distB="8255" distL="0" distR="0" simplePos="0" locked="0" layoutInCell="0" allowOverlap="1" relativeHeight="45" wp14:anchorId="4193489D">
+            <wp:anchor behindDoc="1" distT="0" distB="8255" distL="0" distR="0" simplePos="0" locked="0" layoutInCell="0" allowOverlap="1" relativeHeight="33" wp14:anchorId="4193489D">
               <wp:simplePos x="0" y="0"/>
               <wp:positionH relativeFrom="page">
                 <wp:posOffset>895350</wp:posOffset>
@@ -5187,6 +5369,29 @@
     <w:pPr/>
     <w:rPr/>
   </w:style>
+  <w:style w:type="paragraph" w:styleId="Tabelleninhalt1">
+    <w:name w:val="Tabelleninhalt"/>
+    <w:basedOn w:val="Normal"/>
+    <w:qFormat/>
+    <w:pPr>
+      <w:widowControl w:val="false"/>
+      <w:suppressLineNumbers/>
+    </w:pPr>
+    <w:rPr/>
+  </w:style>
+  <w:style w:type="paragraph" w:styleId="Tabellenberschrift1">
+    <w:name w:val="Tabellenüberschrift"/>
+    <w:basedOn w:val="Tabelleninhalt1"/>
+    <w:qFormat/>
+    <w:pPr>
+      <w:suppressLineNumbers/>
+      <w:jc w:val="center"/>
+    </w:pPr>
+    <w:rPr>
+      <w:b/>
+      <w:bCs/>
+    </w:rPr>
+  </w:style>
   <w:style w:type="numbering" w:styleId="NoList" w:default="1">
     <w:name w:val="No List"/>
     <w:uiPriority w:val="99"/>

</xml_diff>

<commit_message>
vault backup: 2024-04-11 15:39:14
</commit_message>
<xml_diff>
--- a/2.Klasse/Netzwerktiger/Aufgaben/aufgabe_kanamelol/vorlage.docx
+++ b/2.Klasse/Netzwerktiger/Aufgaben/aufgabe_kanamelol/vorlage.docx
@@ -108,7 +108,7 @@
         <mc:AlternateContent>
           <mc:Choice Requires="wps">
             <w:drawing>
-              <wp:anchor behindDoc="0" distT="0" distB="19050" distL="0" distR="19050" simplePos="0" locked="0" layoutInCell="1" allowOverlap="1" relativeHeight="35" wp14:anchorId="64BDE258">
+              <wp:anchor behindDoc="0" distT="5080" distB="5080" distL="5080" distR="5080" simplePos="0" locked="0" layoutInCell="1" allowOverlap="1" relativeHeight="36" wp14:anchorId="64BDE258">
                 <wp:simplePos x="0" y="0"/>
                 <wp:positionH relativeFrom="column">
                   <wp:posOffset>871855</wp:posOffset>
@@ -154,10 +154,13 @@
                             <w:pPr>
                               <w:pStyle w:val="Rahmeninhalt"/>
                               <w:spacing w:before="0" w:after="120"/>
-                              <w:rPr/>
+                              <w:rPr>
+                                <w:color w:val="000000"/>
+                              </w:rPr>
                             </w:pPr>
                             <w:r>
                               <w:rPr>
+                                <w:color w:val="000000"/>
                                 <w:highlight w:val="yellow"/>
                               </w:rPr>
                               <w:t>&lt;Hier bitte ein originelles Gruppen-Logo einfügen.</w:t>
@@ -185,10 +188,13 @@
                       <w:pPr>
                         <w:pStyle w:val="Rahmeninhalt"/>
                         <w:spacing w:before="0" w:after="120"/>
-                        <w:rPr/>
+                        <w:rPr>
+                          <w:color w:val="000000"/>
+                        </w:rPr>
                       </w:pPr>
                       <w:r>
                         <w:rPr>
+                          <w:color w:val="000000"/>
                           <w:highlight w:val="yellow"/>
                         </w:rPr>
                         <w:t>&lt;Hier bitte ein originelles Gruppen-Logo einfügen.</w:t>
@@ -634,6 +640,7 @@
             <w:rPr>
               <w:webHidden/>
               <w:rStyle w:val="Verzeichnissprung"/>
+              <w:vanish w:val="false"/>
             </w:rPr>
             <w:instrText xml:space="preserve"> TOC \z \o "1-3" \u \h</w:instrText>
           </w:r>
@@ -641,6 +648,7 @@
             <w:rPr>
               <w:webHidden/>
               <w:rStyle w:val="Verzeichnissprung"/>
+              <w:vanish w:val="false"/>
             </w:rPr>
             <w:fldChar w:fldCharType="separate"/>
           </w:r>
@@ -649,6 +657,7 @@
               <w:rPr>
                 <w:webHidden/>
                 <w:rStyle w:val="Verzeichnissprung"/>
+                <w:vanish w:val="false"/>
               </w:rPr>
               <w:t>1</w:t>
             </w:r>
@@ -724,6 +733,7 @@
               <w:rPr>
                 <w:webHidden/>
                 <w:rStyle w:val="Verzeichnissprung"/>
+                <w:vanish w:val="false"/>
               </w:rPr>
               <w:t>2</w:t>
             </w:r>
@@ -799,6 +809,7 @@
               <w:rPr>
                 <w:webHidden/>
                 <w:rStyle w:val="Verzeichnissprung"/>
+                <w:vanish w:val="false"/>
               </w:rPr>
               <w:t>3</w:t>
             </w:r>
@@ -874,6 +885,7 @@
               <w:rPr>
                 <w:webHidden/>
                 <w:rStyle w:val="Verzeichnissprung"/>
+                <w:vanish w:val="false"/>
               </w:rPr>
               <w:t>4</w:t>
             </w:r>
@@ -949,6 +961,7 @@
               <w:rPr>
                 <w:webHidden/>
                 <w:rStyle w:val="Verzeichnissprung"/>
+                <w:vanish w:val="false"/>
               </w:rPr>
               <w:t>4.1</w:t>
             </w:r>
@@ -1024,6 +1037,7 @@
               <w:rPr>
                 <w:webHidden/>
                 <w:rStyle w:val="Verzeichnissprung"/>
+                <w:vanish w:val="false"/>
               </w:rPr>
               <w:t>4.1.1</w:t>
             </w:r>
@@ -1099,6 +1113,7 @@
               <w:rPr>
                 <w:webHidden/>
                 <w:rStyle w:val="Verzeichnissprung"/>
+                <w:vanish w:val="false"/>
               </w:rPr>
               <w:t>5</w:t>
             </w:r>
@@ -1174,6 +1189,7 @@
               <w:rPr>
                 <w:webHidden/>
                 <w:rStyle w:val="Verzeichnissprung"/>
+                <w:vanish w:val="false"/>
               </w:rPr>
               <w:t>5.1</w:t>
             </w:r>
@@ -1249,6 +1265,7 @@
               <w:rPr>
                 <w:webHidden/>
                 <w:rStyle w:val="Verzeichnissprung"/>
+                <w:vanish w:val="false"/>
               </w:rPr>
               <w:t>6</w:t>
             </w:r>
@@ -1324,6 +1341,7 @@
               <w:rPr>
                 <w:webHidden/>
                 <w:rStyle w:val="Verzeichnissprung"/>
+                <w:vanish w:val="false"/>
               </w:rPr>
               <w:t>7</w:t>
             </w:r>
@@ -1508,7 +1526,7 @@
           <w:iCs/>
         </w:rPr>
         <w:drawing>
-          <wp:anchor behindDoc="0" distT="0" distB="0" distL="0" distR="0" simplePos="0" locked="0" layoutInCell="0" allowOverlap="1" relativeHeight="49">
+          <wp:anchor behindDoc="0" distT="0" distB="0" distL="0" distR="0" simplePos="0" locked="0" layoutInCell="0" allowOverlap="1" relativeHeight="50">
             <wp:simplePos x="0" y="0"/>
             <wp:positionH relativeFrom="column">
               <wp:align>center</wp:align>
@@ -1621,7 +1639,7 @@
       <w:r>
         <w:rPr/>
         <w:drawing>
-          <wp:anchor behindDoc="0" distT="0" distB="0" distL="0" distR="0" simplePos="0" locked="0" layoutInCell="0" allowOverlap="1" relativeHeight="37">
+          <wp:anchor behindDoc="0" distT="0" distB="0" distL="0" distR="0" simplePos="0" locked="0" layoutInCell="0" allowOverlap="1" relativeHeight="38">
             <wp:simplePos x="0" y="0"/>
             <wp:positionH relativeFrom="column">
               <wp:posOffset>0</wp:posOffset>
@@ -1666,7 +1684,7 @@
           </wp:anchor>
         </w:drawing>
         <w:drawing>
-          <wp:anchor behindDoc="0" distT="0" distB="0" distL="0" distR="0" simplePos="0" locked="0" layoutInCell="0" allowOverlap="1" relativeHeight="38">
+          <wp:anchor behindDoc="0" distT="0" distB="0" distL="0" distR="0" simplePos="0" locked="0" layoutInCell="0" allowOverlap="1" relativeHeight="39">
             <wp:simplePos x="0" y="0"/>
             <wp:positionH relativeFrom="column">
               <wp:posOffset>-19050</wp:posOffset>
@@ -1734,7 +1752,7 @@
       <w:r>
         <w:rPr/>
         <w:drawing>
-          <wp:anchor behindDoc="0" distT="0" distB="0" distL="0" distR="0" simplePos="0" locked="0" layoutInCell="0" allowOverlap="1" relativeHeight="39">
+          <wp:anchor behindDoc="0" distT="0" distB="0" distL="0" distR="0" simplePos="0" locked="0" layoutInCell="0" allowOverlap="1" relativeHeight="40">
             <wp:simplePos x="0" y="0"/>
             <wp:positionH relativeFrom="column">
               <wp:posOffset>0</wp:posOffset>
@@ -1779,7 +1797,7 @@
           </wp:anchor>
         </w:drawing>
         <w:drawing>
-          <wp:anchor behindDoc="0" distT="0" distB="0" distL="0" distR="0" simplePos="0" locked="0" layoutInCell="0" allowOverlap="1" relativeHeight="40">
+          <wp:anchor behindDoc="0" distT="0" distB="0" distL="0" distR="0" simplePos="0" locked="0" layoutInCell="0" allowOverlap="1" relativeHeight="41">
             <wp:simplePos x="0" y="0"/>
             <wp:positionH relativeFrom="column">
               <wp:posOffset>0</wp:posOffset>
@@ -1824,7 +1842,7 @@
           </wp:anchor>
         </w:drawing>
         <w:drawing>
-          <wp:anchor behindDoc="0" distT="0" distB="0" distL="0" distR="0" simplePos="0" locked="0" layoutInCell="0" allowOverlap="1" relativeHeight="42">
+          <wp:anchor behindDoc="0" distT="0" distB="0" distL="0" distR="0" simplePos="0" locked="0" layoutInCell="0" allowOverlap="1" relativeHeight="43">
             <wp:simplePos x="0" y="0"/>
             <wp:positionH relativeFrom="column">
               <wp:posOffset>39370</wp:posOffset>
@@ -1914,7 +1932,7 @@
       <w:r>
         <w:rPr/>
         <w:drawing>
-          <wp:anchor behindDoc="0" distT="0" distB="0" distL="0" distR="0" simplePos="0" locked="0" layoutInCell="0" allowOverlap="1" relativeHeight="41">
+          <wp:anchor behindDoc="0" distT="0" distB="0" distL="0" distR="0" simplePos="0" locked="0" layoutInCell="0" allowOverlap="1" relativeHeight="42">
             <wp:simplePos x="0" y="0"/>
             <wp:positionH relativeFrom="column">
               <wp:posOffset>41910</wp:posOffset>
@@ -1968,7 +1986,7 @@
       <w:r>
         <w:rPr/>
         <w:drawing>
-          <wp:anchor behindDoc="0" distT="0" distB="0" distL="0" distR="0" simplePos="0" locked="0" layoutInCell="0" allowOverlap="1" relativeHeight="43">
+          <wp:anchor behindDoc="0" distT="0" distB="0" distL="0" distR="0" simplePos="0" locked="0" layoutInCell="0" allowOverlap="1" relativeHeight="44">
             <wp:simplePos x="0" y="0"/>
             <wp:positionH relativeFrom="column">
               <wp:posOffset>0</wp:posOffset>
@@ -2022,7 +2040,7 @@
       <w:r>
         <w:rPr/>
         <w:drawing>
-          <wp:anchor behindDoc="0" distT="0" distB="0" distL="0" distR="0" simplePos="0" locked="0" layoutInCell="0" allowOverlap="1" relativeHeight="44">
+          <wp:anchor behindDoc="0" distT="0" distB="0" distL="0" distR="0" simplePos="0" locked="0" layoutInCell="0" allowOverlap="1" relativeHeight="45">
             <wp:simplePos x="0" y="0"/>
             <wp:positionH relativeFrom="column">
               <wp:align>center</wp:align>
@@ -2085,7 +2103,7 @@
       <w:r>
         <w:rPr/>
         <w:drawing>
-          <wp:anchor behindDoc="0" distT="0" distB="0" distL="0" distR="0" simplePos="0" locked="0" layoutInCell="0" allowOverlap="1" relativeHeight="45">
+          <wp:anchor behindDoc="0" distT="0" distB="0" distL="0" distR="0" simplePos="0" locked="0" layoutInCell="0" allowOverlap="1" relativeHeight="46">
             <wp:simplePos x="0" y="0"/>
             <wp:positionH relativeFrom="column">
               <wp:align>center</wp:align>
@@ -2130,7 +2148,7 @@
           </wp:anchor>
         </w:drawing>
         <w:drawing>
-          <wp:anchor behindDoc="0" distT="0" distB="0" distL="0" distR="0" simplePos="0" locked="0" layoutInCell="0" allowOverlap="1" relativeHeight="46">
+          <wp:anchor behindDoc="0" distT="0" distB="0" distL="0" distR="0" simplePos="0" locked="0" layoutInCell="0" allowOverlap="1" relativeHeight="47">
             <wp:simplePos x="0" y="0"/>
             <wp:positionH relativeFrom="column">
               <wp:posOffset>-50165</wp:posOffset>
@@ -2175,7 +2193,7 @@
           </wp:anchor>
         </w:drawing>
         <w:drawing>
-          <wp:anchor behindDoc="0" distT="0" distB="0" distL="0" distR="0" simplePos="0" locked="0" layoutInCell="0" allowOverlap="1" relativeHeight="47">
+          <wp:anchor behindDoc="0" distT="0" distB="0" distL="0" distR="0" simplePos="0" locked="0" layoutInCell="0" allowOverlap="1" relativeHeight="48">
             <wp:simplePos x="0" y="0"/>
             <wp:positionH relativeFrom="column">
               <wp:posOffset>-50165</wp:posOffset>
@@ -2238,7 +2256,7 @@
       <w:r>
         <w:rPr/>
         <w:drawing>
-          <wp:anchor behindDoc="0" distT="0" distB="0" distL="0" distR="0" simplePos="0" locked="0" layoutInCell="0" allowOverlap="1" relativeHeight="48">
+          <wp:anchor behindDoc="0" distT="0" distB="0" distL="0" distR="0" simplePos="0" locked="0" layoutInCell="0" allowOverlap="1" relativeHeight="49">
             <wp:simplePos x="0" y="0"/>
             <wp:positionH relativeFrom="column">
               <wp:align>center</wp:align>
@@ -2298,15 +2316,6 @@
     </w:p>
     <w:p>
       <w:pPr>
-        <w:pStyle w:val="Normal"/>
-        <w:rPr/>
-      </w:pPr>
-      <w:r>
-        <w:rPr/>
-      </w:r>
-    </w:p>
-    <w:p>
-      <w:pPr>
         <w:pStyle w:val="Berschrift2"/>
         <w:rPr/>
       </w:pPr>
@@ -2349,14 +2358,14 @@
         </w:tblCellMar>
       </w:tblPr>
       <w:tblGrid>
-        <w:gridCol w:w="4536"/>
+        <w:gridCol w:w="4535"/>
         <w:gridCol w:w="4536"/>
       </w:tblGrid>
       <w:tr>
         <w:trPr/>
         <w:tc>
           <w:tcPr>
-            <w:tcW w:w="4536" w:type="dxa"/>
+            <w:tcW w:w="4535" w:type="dxa"/>
             <w:tcBorders>
               <w:top w:val="single" w:sz="4" w:space="0" w:color="000000"/>
               <w:left w:val="single" w:sz="4" w:space="0" w:color="000000"/>
@@ -2366,6 +2375,7 @@
           <w:p>
             <w:pPr>
               <w:pStyle w:val="Tabelleninhalt1"/>
+              <w:widowControl w:val="false"/>
               <w:rPr/>
             </w:pPr>
             <w:r>
@@ -2387,6 +2397,7 @@
           <w:p>
             <w:pPr>
               <w:pStyle w:val="Tabelleninhalt1"/>
+              <w:widowControl w:val="false"/>
               <w:rPr/>
             </w:pPr>
             <w:r>
@@ -2400,7 +2411,7 @@
         <w:trPr/>
         <w:tc>
           <w:tcPr>
-            <w:tcW w:w="4536" w:type="dxa"/>
+            <w:tcW w:w="4535" w:type="dxa"/>
             <w:tcBorders>
               <w:left w:val="single" w:sz="4" w:space="0" w:color="000000"/>
               <w:bottom w:val="single" w:sz="4" w:space="0" w:color="000000"/>
@@ -2409,6 +2420,7 @@
           <w:p>
             <w:pPr>
               <w:pStyle w:val="Tabelleninhalt1"/>
+              <w:widowControl w:val="false"/>
               <w:rPr/>
             </w:pPr>
             <w:r>
@@ -2429,6 +2441,7 @@
           <w:p>
             <w:pPr>
               <w:pStyle w:val="Tabelleninhalt1"/>
+              <w:widowControl w:val="false"/>
               <w:rPr/>
             </w:pPr>
             <w:r>
@@ -2463,14 +2476,14 @@
         </w:tblCellMar>
       </w:tblPr>
       <w:tblGrid>
-        <w:gridCol w:w="4536"/>
+        <w:gridCol w:w="4535"/>
         <w:gridCol w:w="4536"/>
       </w:tblGrid>
       <w:tr>
         <w:trPr/>
         <w:tc>
           <w:tcPr>
-            <w:tcW w:w="4536" w:type="dxa"/>
+            <w:tcW w:w="4535" w:type="dxa"/>
             <w:tcBorders>
               <w:top w:val="single" w:sz="4" w:space="0" w:color="000000"/>
               <w:left w:val="single" w:sz="4" w:space="0" w:color="000000"/>
@@ -2480,6 +2493,7 @@
           <w:p>
             <w:pPr>
               <w:pStyle w:val="Tabelleninhalt1"/>
+              <w:widowControl w:val="false"/>
               <w:rPr/>
             </w:pPr>
             <w:r>
@@ -2501,6 +2515,7 @@
           <w:p>
             <w:pPr>
               <w:pStyle w:val="Tabelleninhalt1"/>
+              <w:widowControl w:val="false"/>
               <w:rPr/>
             </w:pPr>
             <w:r>
@@ -2514,7 +2529,7 @@
         <w:trPr/>
         <w:tc>
           <w:tcPr>
-            <w:tcW w:w="4536" w:type="dxa"/>
+            <w:tcW w:w="4535" w:type="dxa"/>
             <w:tcBorders>
               <w:left w:val="single" w:sz="4" w:space="0" w:color="000000"/>
               <w:bottom w:val="single" w:sz="4" w:space="0" w:color="000000"/>
@@ -2523,10 +2538,12 @@
           <w:p>
             <w:pPr>
               <w:pStyle w:val="Tabelleninhalt1"/>
+              <w:widowControl w:val="false"/>
               <w:rPr/>
             </w:pPr>
             <w:r>
               <w:rPr/>
+              <w:t>10.0.26.0/24</w:t>
             </w:r>
           </w:p>
         </w:tc>
@@ -2542,10 +2559,15 @@
           <w:p>
             <w:pPr>
               <w:pStyle w:val="Tabelleninhalt1"/>
-              <w:rPr/>
+              <w:widowControl w:val="false"/>
+              <w:rPr>
+                <w:vertAlign w:val="superscript"/>
+              </w:rPr>
             </w:pPr>
             <w:r>
-              <w:rPr/>
+              <w:rPr>
+                <w:vertAlign w:val="superscript"/>
+              </w:rPr>
             </w:r>
           </w:p>
         </w:tc>
@@ -3268,7 +3290,7 @@
       <mc:AlternateContent>
         <mc:Choice Requires="wps">
           <w:drawing>
-            <wp:anchor behindDoc="1" distT="0" distB="8255" distL="0" distR="0" simplePos="0" locked="0" layoutInCell="0" allowOverlap="1" relativeHeight="33" wp14:anchorId="4193489D">
+            <wp:anchor behindDoc="0" distT="0" distB="15875" distL="0" distR="0" simplePos="0" locked="0" layoutInCell="0" allowOverlap="1" relativeHeight="34" wp14:anchorId="4193489D">
               <wp:simplePos x="0" y="0"/>
               <wp:positionH relativeFrom="page">
                 <wp:posOffset>895350</wp:posOffset>
@@ -3324,6 +3346,7 @@
                               <w:rFonts w:ascii="Arial" w:hAnsi="Arial"/>
                               <w:b/>
                               <w:bCs/>
+                              <w:color w:val="000000"/>
                               <w:sz w:val="15"/>
                               <w:szCs w:val="15"/>
                             </w:rPr>
@@ -3343,6 +3366,7 @@
                           <w:r>
                             <w:rPr>
                               <w:rFonts w:ascii="Arial" w:hAnsi="Arial"/>
+                              <w:color w:val="000000"/>
                               <w:sz w:val="15"/>
                               <w:szCs w:val="15"/>
                             </w:rPr>
@@ -3362,6 +3386,7 @@
                           <w:r>
                             <w:rPr>
                               <w:rFonts w:ascii="Arial" w:hAnsi="Arial"/>
+                              <w:color w:val="000000"/>
                               <w:sz w:val="15"/>
                               <w:szCs w:val="15"/>
                             </w:rPr>
@@ -3381,6 +3406,7 @@
                           <w:r>
                             <w:rPr>
                               <w:rFonts w:ascii="Arial" w:hAnsi="Arial"/>
+                              <w:color w:val="000000"/>
                               <w:sz w:val="15"/>
                               <w:szCs w:val="15"/>
                             </w:rPr>
@@ -3399,6 +3425,7 @@
                           <w:r>
                             <w:rPr>
                               <w:rFonts w:ascii="Arial" w:hAnsi="Arial"/>
+                              <w:color w:val="000000"/>
                               <w:sz w:val="15"/>
                               <w:szCs w:val="15"/>
                             </w:rPr>
@@ -3418,6 +3445,7 @@
                           <w:r>
                             <w:rPr>
                               <w:rFonts w:ascii="Arial" w:hAnsi="Arial"/>
+                              <w:color w:val="000000"/>
                               <w:sz w:val="15"/>
                               <w:szCs w:val="15"/>
                             </w:rPr>
@@ -3459,6 +3487,7 @@
                         <w:rFonts w:ascii="Arial" w:hAnsi="Arial"/>
                         <w:b/>
                         <w:bCs/>
+                        <w:color w:val="000000"/>
                         <w:sz w:val="15"/>
                         <w:szCs w:val="15"/>
                       </w:rPr>
@@ -3478,6 +3507,7 @@
                     <w:r>
                       <w:rPr>
                         <w:rFonts w:ascii="Arial" w:hAnsi="Arial"/>
+                        <w:color w:val="000000"/>
                         <w:sz w:val="15"/>
                         <w:szCs w:val="15"/>
                       </w:rPr>
@@ -3497,6 +3527,7 @@
                     <w:r>
                       <w:rPr>
                         <w:rFonts w:ascii="Arial" w:hAnsi="Arial"/>
+                        <w:color w:val="000000"/>
                         <w:sz w:val="15"/>
                         <w:szCs w:val="15"/>
                       </w:rPr>
@@ -3516,6 +3547,7 @@
                     <w:r>
                       <w:rPr>
                         <w:rFonts w:ascii="Arial" w:hAnsi="Arial"/>
+                        <w:color w:val="000000"/>
                         <w:sz w:val="15"/>
                         <w:szCs w:val="15"/>
                       </w:rPr>
@@ -3534,6 +3566,7 @@
                     <w:r>
                       <w:rPr>
                         <w:rFonts w:ascii="Arial" w:hAnsi="Arial"/>
+                        <w:color w:val="000000"/>
                         <w:sz w:val="15"/>
                         <w:szCs w:val="15"/>
                       </w:rPr>
@@ -3553,6 +3586,7 @@
                     <w:r>
                       <w:rPr>
                         <w:rFonts w:ascii="Arial" w:hAnsi="Arial"/>
+                        <w:color w:val="000000"/>
                         <w:sz w:val="15"/>
                         <w:szCs w:val="15"/>
                       </w:rPr>
@@ -3645,7 +3679,7 @@
       <mc:AlternateContent>
         <mc:Choice Requires="wps">
           <w:drawing>
-            <wp:anchor behindDoc="1" distT="0" distB="8255" distL="0" distR="0" simplePos="0" locked="0" layoutInCell="0" allowOverlap="1" relativeHeight="33" wp14:anchorId="4193489D">
+            <wp:anchor behindDoc="0" distT="0" distB="15875" distL="0" distR="0" simplePos="0" locked="0" layoutInCell="0" allowOverlap="1" relativeHeight="34" wp14:anchorId="4193489D">
               <wp:simplePos x="0" y="0"/>
               <wp:positionH relativeFrom="page">
                 <wp:posOffset>895350</wp:posOffset>
@@ -3701,6 +3735,7 @@
                               <w:rFonts w:ascii="Arial" w:hAnsi="Arial"/>
                               <w:b/>
                               <w:bCs/>
+                              <w:color w:val="000000"/>
                               <w:sz w:val="15"/>
                               <w:szCs w:val="15"/>
                             </w:rPr>
@@ -3720,6 +3755,7 @@
                           <w:r>
                             <w:rPr>
                               <w:rFonts w:ascii="Arial" w:hAnsi="Arial"/>
+                              <w:color w:val="000000"/>
                               <w:sz w:val="15"/>
                               <w:szCs w:val="15"/>
                             </w:rPr>
@@ -3739,6 +3775,7 @@
                           <w:r>
                             <w:rPr>
                               <w:rFonts w:ascii="Arial" w:hAnsi="Arial"/>
+                              <w:color w:val="000000"/>
                               <w:sz w:val="15"/>
                               <w:szCs w:val="15"/>
                             </w:rPr>
@@ -3758,6 +3795,7 @@
                           <w:r>
                             <w:rPr>
                               <w:rFonts w:ascii="Arial" w:hAnsi="Arial"/>
+                              <w:color w:val="000000"/>
                               <w:sz w:val="15"/>
                               <w:szCs w:val="15"/>
                             </w:rPr>
@@ -3776,6 +3814,7 @@
                           <w:r>
                             <w:rPr>
                               <w:rFonts w:ascii="Arial" w:hAnsi="Arial"/>
+                              <w:color w:val="000000"/>
                               <w:sz w:val="15"/>
                               <w:szCs w:val="15"/>
                             </w:rPr>
@@ -3795,6 +3834,7 @@
                           <w:r>
                             <w:rPr>
                               <w:rFonts w:ascii="Arial" w:hAnsi="Arial"/>
+                              <w:color w:val="000000"/>
                               <w:sz w:val="15"/>
                               <w:szCs w:val="15"/>
                             </w:rPr>
@@ -3836,6 +3876,7 @@
                         <w:rFonts w:ascii="Arial" w:hAnsi="Arial"/>
                         <w:b/>
                         <w:bCs/>
+                        <w:color w:val="000000"/>
                         <w:sz w:val="15"/>
                         <w:szCs w:val="15"/>
                       </w:rPr>
@@ -3855,6 +3896,7 @@
                     <w:r>
                       <w:rPr>
                         <w:rFonts w:ascii="Arial" w:hAnsi="Arial"/>
+                        <w:color w:val="000000"/>
                         <w:sz w:val="15"/>
                         <w:szCs w:val="15"/>
                       </w:rPr>
@@ -3874,6 +3916,7 @@
                     <w:r>
                       <w:rPr>
                         <w:rFonts w:ascii="Arial" w:hAnsi="Arial"/>
+                        <w:color w:val="000000"/>
                         <w:sz w:val="15"/>
                         <w:szCs w:val="15"/>
                       </w:rPr>
@@ -3893,6 +3936,7 @@
                     <w:r>
                       <w:rPr>
                         <w:rFonts w:ascii="Arial" w:hAnsi="Arial"/>
+                        <w:color w:val="000000"/>
                         <w:sz w:val="15"/>
                         <w:szCs w:val="15"/>
                       </w:rPr>
@@ -3911,6 +3955,7 @@
                     <w:r>
                       <w:rPr>
                         <w:rFonts w:ascii="Arial" w:hAnsi="Arial"/>
+                        <w:color w:val="000000"/>
                         <w:sz w:val="15"/>
                         <w:szCs w:val="15"/>
                       </w:rPr>
@@ -3930,6 +3975,7 @@
                     <w:r>
                       <w:rPr>
                         <w:rFonts w:ascii="Arial" w:hAnsi="Arial"/>
+                        <w:color w:val="000000"/>
                         <w:sz w:val="15"/>
                         <w:szCs w:val="15"/>
                       </w:rPr>

</xml_diff>

<commit_message>
vault backup: 2024-04-11 15:50:14
</commit_message>
<xml_diff>
--- a/2.Klasse/Netzwerktiger/Aufgaben/aufgabe_kanamelol/vorlage.docx
+++ b/2.Klasse/Netzwerktiger/Aufgaben/aufgabe_kanamelol/vorlage.docx
@@ -2476,14 +2476,14 @@
         </w:tblCellMar>
       </w:tblPr>
       <w:tblGrid>
-        <w:gridCol w:w="4535"/>
+        <w:gridCol w:w="4536"/>
         <w:gridCol w:w="4536"/>
       </w:tblGrid>
       <w:tr>
         <w:trPr/>
         <w:tc>
           <w:tcPr>
-            <w:tcW w:w="4535" w:type="dxa"/>
+            <w:tcW w:w="4536" w:type="dxa"/>
             <w:tcBorders>
               <w:top w:val="single" w:sz="4" w:space="0" w:color="000000"/>
               <w:left w:val="single" w:sz="4" w:space="0" w:color="000000"/>
@@ -2493,7 +2493,6 @@
           <w:p>
             <w:pPr>
               <w:pStyle w:val="Tabelleninhalt1"/>
-              <w:widowControl w:val="false"/>
               <w:rPr/>
             </w:pPr>
             <w:r>
@@ -2529,7 +2528,7 @@
         <w:trPr/>
         <w:tc>
           <w:tcPr>
-            <w:tcW w:w="4535" w:type="dxa"/>
+            <w:tcW w:w="4536" w:type="dxa"/>
             <w:tcBorders>
               <w:left w:val="single" w:sz="4" w:space="0" w:color="000000"/>
               <w:bottom w:val="single" w:sz="4" w:space="0" w:color="000000"/>
@@ -2559,15 +2558,133 @@
           <w:p>
             <w:pPr>
               <w:pStyle w:val="Tabelleninhalt1"/>
-              <w:widowControl w:val="false"/>
-              <w:rPr>
-                <w:vertAlign w:val="superscript"/>
-              </w:rPr>
+              <w:rPr/>
             </w:pPr>
             <w:r>
-              <w:rPr>
-                <w:vertAlign w:val="superscript"/>
-              </w:rPr>
+              <w:rPr/>
+              <w:t>10.0.26.1/24</w:t>
+            </w:r>
+          </w:p>
+        </w:tc>
+      </w:tr>
+    </w:tbl>
+    <w:p>
+      <w:pPr>
+        <w:pStyle w:val="Berschrift3"/>
+        <w:rPr/>
+      </w:pPr>
+      <w:r>
+        <w:rPr/>
+        <w:t>Rückweg</w:t>
+      </w:r>
+    </w:p>
+    <w:p>
+      <w:pPr>
+        <w:pStyle w:val="Normal"/>
+        <w:rPr/>
+      </w:pPr>
+      <w:r>
+        <w:rPr/>
+        <w:t>Server 1 Tabelle</w:t>
+      </w:r>
+    </w:p>
+    <w:tbl>
+      <w:tblPr>
+        <w:tblW w:w="5000" w:type="pct"/>
+        <w:jc w:val="left"/>
+        <w:tblInd w:w="-5" w:type="dxa"/>
+        <w:tblLayout w:type="fixed"/>
+        <w:tblCellMar>
+          <w:top w:w="55" w:type="dxa"/>
+          <w:left w:w="55" w:type="dxa"/>
+          <w:bottom w:w="55" w:type="dxa"/>
+          <w:right w:w="55" w:type="dxa"/>
+        </w:tblCellMar>
+      </w:tblPr>
+      <w:tblGrid>
+        <w:gridCol w:w="4536"/>
+        <w:gridCol w:w="4536"/>
+      </w:tblGrid>
+      <w:tr>
+        <w:trPr/>
+        <w:tc>
+          <w:tcPr>
+            <w:tcW w:w="4536" w:type="dxa"/>
+            <w:tcBorders>
+              <w:top w:val="single" w:sz="4" w:space="0" w:color="000000"/>
+              <w:left w:val="single" w:sz="4" w:space="0" w:color="000000"/>
+              <w:bottom w:val="single" w:sz="4" w:space="0" w:color="000000"/>
+            </w:tcBorders>
+          </w:tcPr>
+          <w:p>
+            <w:pPr>
+              <w:pStyle w:val="Tabelleninhalt1"/>
+              <w:rPr/>
+            </w:pPr>
+            <w:r>
+              <w:rPr/>
+              <w:t>Ziel Netz</w:t>
+            </w:r>
+          </w:p>
+        </w:tc>
+        <w:tc>
+          <w:tcPr>
+            <w:tcW w:w="4536" w:type="dxa"/>
+            <w:tcBorders>
+              <w:top w:val="single" w:sz="4" w:space="0" w:color="000000"/>
+              <w:left w:val="single" w:sz="4" w:space="0" w:color="000000"/>
+              <w:bottom w:val="single" w:sz="4" w:space="0" w:color="000000"/>
+              <w:right w:val="single" w:sz="4" w:space="0" w:color="000000"/>
+            </w:tcBorders>
+          </w:tcPr>
+          <w:p>
+            <w:pPr>
+              <w:pStyle w:val="Tabelleninhalt1"/>
+              <w:rPr/>
+            </w:pPr>
+            <w:r>
+              <w:rPr/>
+              <w:t>Next Hop</w:t>
+            </w:r>
+          </w:p>
+        </w:tc>
+      </w:tr>
+      <w:tr>
+        <w:trPr/>
+        <w:tc>
+          <w:tcPr>
+            <w:tcW w:w="4536" w:type="dxa"/>
+            <w:tcBorders>
+              <w:left w:val="single" w:sz="4" w:space="0" w:color="000000"/>
+              <w:bottom w:val="single" w:sz="4" w:space="0" w:color="000000"/>
+            </w:tcBorders>
+          </w:tcPr>
+          <w:p>
+            <w:pPr>
+              <w:pStyle w:val="Tabelleninhalt1"/>
+              <w:rPr/>
+            </w:pPr>
+            <w:r>
+              <w:rPr/>
+            </w:r>
+          </w:p>
+        </w:tc>
+        <w:tc>
+          <w:tcPr>
+            <w:tcW w:w="4536" w:type="dxa"/>
+            <w:tcBorders>
+              <w:left w:val="single" w:sz="4" w:space="0" w:color="000000"/>
+              <w:bottom w:val="single" w:sz="4" w:space="0" w:color="000000"/>
+              <w:right w:val="single" w:sz="4" w:space="0" w:color="000000"/>
+            </w:tcBorders>
+          </w:tcPr>
+          <w:p>
+            <w:pPr>
+              <w:pStyle w:val="Tabelleninhalt1"/>
+              <w:rPr/>
+            </w:pPr>
+            <w:r>
+              <w:rPr/>
             </w:r>
           </w:p>
         </w:tc>
@@ -3290,7 +3407,7 @@
       <mc:AlternateContent>
         <mc:Choice Requires="wps">
           <w:drawing>
-            <wp:anchor behindDoc="0" distT="0" distB="15875" distL="0" distR="0" simplePos="0" locked="0" layoutInCell="0" allowOverlap="1" relativeHeight="34" wp14:anchorId="4193489D">
+            <wp:anchor behindDoc="1" distT="0" distB="24130" distL="0" distR="0" simplePos="0" locked="0" layoutInCell="0" allowOverlap="1" relativeHeight="34" wp14:anchorId="4193489D">
               <wp:simplePos x="0" y="0"/>
               <wp:positionH relativeFrom="page">
                 <wp:posOffset>895350</wp:posOffset>
@@ -3679,7 +3796,7 @@
       <mc:AlternateContent>
         <mc:Choice Requires="wps">
           <w:drawing>
-            <wp:anchor behindDoc="0" distT="0" distB="15875" distL="0" distR="0" simplePos="0" locked="0" layoutInCell="0" allowOverlap="1" relativeHeight="34" wp14:anchorId="4193489D">
+            <wp:anchor behindDoc="1" distT="0" distB="24130" distL="0" distR="0" simplePos="0" locked="0" layoutInCell="0" allowOverlap="1" relativeHeight="34" wp14:anchorId="4193489D">
               <wp:simplePos x="0" y="0"/>
               <wp:positionH relativeFrom="page">
                 <wp:posOffset>895350</wp:posOffset>

</xml_diff>

<commit_message>
vault backup: 2024-04-11 19:46:17
</commit_message>
<xml_diff>
--- a/2.Klasse/Netzwerktiger/Aufgaben/aufgabe_kanamelol/vorlage.docx
+++ b/2.Klasse/Netzwerktiger/Aufgaben/aufgabe_kanamelol/vorlage.docx
@@ -1361,8 +1361,13 @@
         <w:pStyle w:val="berschrift2"/>
       </w:pPr>
       <w:r>
-        <w:t>Bilder von all dem Schaß</w:t>
-      </w:r>
+        <w:t xml:space="preserve">Bilder von all dem </w:t>
+      </w:r>
+      <w:proofErr w:type="spellStart"/>
+      <w:r>
+        <w:t>Schaß</w:t>
+      </w:r>
+      <w:proofErr w:type="spellEnd"/>
     </w:p>
     <w:p>
       <w:r>
@@ -2018,8 +2023,13 @@
       </w:r>
     </w:p>
     <w:p>
-      <w:r>
-        <w:t>Pc 1 Routing Tabelle</w:t>
+      <w:proofErr w:type="spellStart"/>
+      <w:r>
+        <w:t>Pc</w:t>
+      </w:r>
+      <w:proofErr w:type="spellEnd"/>
+      <w:r>
+        <w:t xml:space="preserve"> 1 Routing Tabelle</w:t>
       </w:r>
     </w:p>
     <w:tbl>
@@ -2297,6 +2307,9 @@
             <w:pPr>
               <w:pStyle w:val="Tabelleninhalt0"/>
             </w:pPr>
+            <w:r>
+              <w:t>0.0.0.0/0</w:t>
+            </w:r>
           </w:p>
         </w:tc>
         <w:tc>
@@ -2312,11 +2325,130 @@
             <w:pPr>
               <w:pStyle w:val="Tabelleninhalt0"/>
             </w:pPr>
+            <w:r>
+              <w:t>10.0.26.1/24</w:t>
+            </w:r>
           </w:p>
         </w:tc>
       </w:tr>
     </w:tbl>
-    <w:p/>
+    <w:p>
+      <w:r>
+        <w:t>Router 12 Tabelle</w:t>
+      </w:r>
+    </w:p>
+    <w:tbl>
+      <w:tblPr>
+        <w:tblW w:w="5000" w:type="pct"/>
+        <w:tblInd w:w="-5" w:type="dxa"/>
+        <w:tblLayout w:type="fixed"/>
+        <w:tblCellMar>
+          <w:top w:w="55" w:type="dxa"/>
+          <w:left w:w="55" w:type="dxa"/>
+          <w:bottom w:w="55" w:type="dxa"/>
+          <w:right w:w="55" w:type="dxa"/>
+        </w:tblCellMar>
+        <w:tblLook w:val="04A0" w:firstRow="1" w:lastRow="0" w:firstColumn="1" w:lastColumn="0" w:noHBand="0" w:noVBand="1"/>
+      </w:tblPr>
+      <w:tblGrid>
+        <w:gridCol w:w="4531"/>
+        <w:gridCol w:w="4531"/>
+      </w:tblGrid>
+      <w:tr>
+        <w:tc>
+          <w:tcPr>
+            <w:tcW w:w="4536" w:type="dxa"/>
+            <w:tcBorders>
+              <w:top w:val="single" w:sz="4" w:space="0" w:color="000000"/>
+              <w:left w:val="single" w:sz="4" w:space="0" w:color="000000"/>
+              <w:bottom w:val="single" w:sz="4" w:space="0" w:color="000000"/>
+            </w:tcBorders>
+          </w:tcPr>
+          <w:p>
+            <w:pPr>
+              <w:pStyle w:val="Tabelleninhalt0"/>
+            </w:pPr>
+            <w:r>
+              <w:t>Ziel Netz</w:t>
+            </w:r>
+          </w:p>
+        </w:tc>
+        <w:tc>
+          <w:tcPr>
+            <w:tcW w:w="4536" w:type="dxa"/>
+            <w:tcBorders>
+              <w:top w:val="single" w:sz="4" w:space="0" w:color="000000"/>
+              <w:left w:val="single" w:sz="4" w:space="0" w:color="000000"/>
+              <w:bottom w:val="single" w:sz="4" w:space="0" w:color="000000"/>
+              <w:right w:val="single" w:sz="4" w:space="0" w:color="000000"/>
+            </w:tcBorders>
+          </w:tcPr>
+          <w:p>
+            <w:pPr>
+              <w:pStyle w:val="Tabelleninhalt0"/>
+            </w:pPr>
+            <w:r>
+              <w:t>Next Hop</w:t>
+            </w:r>
+          </w:p>
+        </w:tc>
+      </w:tr>
+      <w:tr>
+        <w:tc>
+          <w:tcPr>
+            <w:tcW w:w="4536" w:type="dxa"/>
+            <w:tcBorders>
+              <w:left w:val="single" w:sz="4" w:space="0" w:color="000000"/>
+              <w:bottom w:val="single" w:sz="4" w:space="0" w:color="000000"/>
+            </w:tcBorders>
+          </w:tcPr>
+          <w:p>
+            <w:pPr>
+              <w:pStyle w:val="Tabelleninhalt0"/>
+            </w:pPr>
+            <w:r>
+              <w:t>10.0.2</w:t>
+            </w:r>
+            <w:r>
+              <w:t>5</w:t>
+            </w:r>
+            <w:r>
+              <w:t>.0/24</w:t>
+            </w:r>
+          </w:p>
+        </w:tc>
+        <w:tc>
+          <w:tcPr>
+            <w:tcW w:w="4536" w:type="dxa"/>
+            <w:tcBorders>
+              <w:left w:val="single" w:sz="4" w:space="0" w:color="000000"/>
+              <w:bottom w:val="single" w:sz="4" w:space="0" w:color="000000"/>
+              <w:right w:val="single" w:sz="4" w:space="0" w:color="000000"/>
+            </w:tcBorders>
+          </w:tcPr>
+          <w:p>
+            <w:pPr>
+              <w:pStyle w:val="Tabelleninhalt0"/>
+            </w:pPr>
+            <w:r>
+              <w:t>10.0.</w:t>
+            </w:r>
+            <w:r>
+              <w:t>24</w:t>
+            </w:r>
+            <w:r>
+              <w:t>.</w:t>
+            </w:r>
+            <w:r>
+              <w:t>254</w:t>
+            </w:r>
+            <w:r>
+              <w:t>/24</w:t>
+            </w:r>
+          </w:p>
+        </w:tc>
+      </w:tr>
+    </w:tbl>
     <w:p/>
     <w:p>
       <w:pPr>
@@ -3040,6 +3172,7 @@
                               <w:szCs w:val="15"/>
                             </w:rPr>
                           </w:pPr>
+                          <w:proofErr w:type="spellStart"/>
                           <w:r>
                             <w:rPr>
                               <w:rFonts w:ascii="Arial" w:hAnsi="Arial"/>
@@ -3049,8 +3182,33 @@
                               <w:sz w:val="15"/>
                               <w:szCs w:val="15"/>
                             </w:rPr>
-                            <w:t>htl donaustadt</w:t>
+                            <w:t>htl</w:t>
                           </w:r>
+                          <w:proofErr w:type="spellEnd"/>
+                          <w:r>
+                            <w:rPr>
+                              <w:rFonts w:ascii="Arial" w:hAnsi="Arial"/>
+                              <w:b/>
+                              <w:bCs/>
+                              <w:color w:val="000000"/>
+                              <w:sz w:val="15"/>
+                              <w:szCs w:val="15"/>
+                            </w:rPr>
+                            <w:t xml:space="preserve"> </w:t>
+                          </w:r>
+                          <w:proofErr w:type="spellStart"/>
+                          <w:r>
+                            <w:rPr>
+                              <w:rFonts w:ascii="Arial" w:hAnsi="Arial"/>
+                              <w:b/>
+                              <w:bCs/>
+                              <w:color w:val="000000"/>
+                              <w:sz w:val="15"/>
+                              <w:szCs w:val="15"/>
+                            </w:rPr>
+                            <w:t>donaustadt</w:t>
+                          </w:r>
+                          <w:proofErr w:type="spellEnd"/>
                         </w:p>
                         <w:p>
                           <w:pPr>
@@ -3171,6 +3329,7 @@
                         <w:szCs w:val="15"/>
                       </w:rPr>
                     </w:pPr>
+                    <w:proofErr w:type="spellStart"/>
                     <w:r>
                       <w:rPr>
                         <w:rFonts w:ascii="Arial" w:hAnsi="Arial"/>
@@ -3180,8 +3339,33 @@
                         <w:sz w:val="15"/>
                         <w:szCs w:val="15"/>
                       </w:rPr>
-                      <w:t>htl donaustadt</w:t>
+                      <w:t>htl</w:t>
                     </w:r>
+                    <w:proofErr w:type="spellEnd"/>
+                    <w:r>
+                      <w:rPr>
+                        <w:rFonts w:ascii="Arial" w:hAnsi="Arial"/>
+                        <w:b/>
+                        <w:bCs/>
+                        <w:color w:val="000000"/>
+                        <w:sz w:val="15"/>
+                        <w:szCs w:val="15"/>
+                      </w:rPr>
+                      <w:t xml:space="preserve"> </w:t>
+                    </w:r>
+                    <w:proofErr w:type="spellStart"/>
+                    <w:r>
+                      <w:rPr>
+                        <w:rFonts w:ascii="Arial" w:hAnsi="Arial"/>
+                        <w:b/>
+                        <w:bCs/>
+                        <w:color w:val="000000"/>
+                        <w:sz w:val="15"/>
+                        <w:szCs w:val="15"/>
+                      </w:rPr>
+                      <w:t>donaustadt</w:t>
+                    </w:r>
+                    <w:proofErr w:type="spellEnd"/>
                   </w:p>
                   <w:p>
                     <w:pPr>
@@ -3427,6 +3611,7 @@
                               <w:szCs w:val="15"/>
                             </w:rPr>
                           </w:pPr>
+                          <w:proofErr w:type="spellStart"/>
                           <w:r>
                             <w:rPr>
                               <w:rFonts w:ascii="Arial" w:hAnsi="Arial"/>
@@ -3436,8 +3621,33 @@
                               <w:sz w:val="15"/>
                               <w:szCs w:val="15"/>
                             </w:rPr>
-                            <w:t>htl donaustadt</w:t>
+                            <w:t>htl</w:t>
                           </w:r>
+                          <w:proofErr w:type="spellEnd"/>
+                          <w:r>
+                            <w:rPr>
+                              <w:rFonts w:ascii="Arial" w:hAnsi="Arial"/>
+                              <w:b/>
+                              <w:bCs/>
+                              <w:color w:val="000000"/>
+                              <w:sz w:val="15"/>
+                              <w:szCs w:val="15"/>
+                            </w:rPr>
+                            <w:t xml:space="preserve"> </w:t>
+                          </w:r>
+                          <w:proofErr w:type="spellStart"/>
+                          <w:r>
+                            <w:rPr>
+                              <w:rFonts w:ascii="Arial" w:hAnsi="Arial"/>
+                              <w:b/>
+                              <w:bCs/>
+                              <w:color w:val="000000"/>
+                              <w:sz w:val="15"/>
+                              <w:szCs w:val="15"/>
+                            </w:rPr>
+                            <w:t>donaustadt</w:t>
+                          </w:r>
+                          <w:proofErr w:type="spellEnd"/>
                         </w:p>
                         <w:p>
                           <w:pPr>
@@ -3558,6 +3768,7 @@
                         <w:szCs w:val="15"/>
                       </w:rPr>
                     </w:pPr>
+                    <w:proofErr w:type="spellStart"/>
                     <w:r>
                       <w:rPr>
                         <w:rFonts w:ascii="Arial" w:hAnsi="Arial"/>
@@ -3567,8 +3778,33 @@
                         <w:sz w:val="15"/>
                         <w:szCs w:val="15"/>
                       </w:rPr>
-                      <w:t>htl donaustadt</w:t>
+                      <w:t>htl</w:t>
                     </w:r>
+                    <w:proofErr w:type="spellEnd"/>
+                    <w:r>
+                      <w:rPr>
+                        <w:rFonts w:ascii="Arial" w:hAnsi="Arial"/>
+                        <w:b/>
+                        <w:bCs/>
+                        <w:color w:val="000000"/>
+                        <w:sz w:val="15"/>
+                        <w:szCs w:val="15"/>
+                      </w:rPr>
+                      <w:t xml:space="preserve"> </w:t>
+                    </w:r>
+                    <w:proofErr w:type="spellStart"/>
+                    <w:r>
+                      <w:rPr>
+                        <w:rFonts w:ascii="Arial" w:hAnsi="Arial"/>
+                        <w:b/>
+                        <w:bCs/>
+                        <w:color w:val="000000"/>
+                        <w:sz w:val="15"/>
+                        <w:szCs w:val="15"/>
+                      </w:rPr>
+                      <w:t>donaustadt</w:t>
+                    </w:r>
+                    <w:proofErr w:type="spellEnd"/>
                   </w:p>
                   <w:p>
                     <w:pPr>
@@ -4199,7 +4435,7 @@
   <w:style w:type="paragraph" w:default="1" w:styleId="Standard">
     <w:name w:val="Normal"/>
     <w:qFormat/>
-    <w:rsid w:val="0015359B"/>
+    <w:rsid w:val="00841B79"/>
     <w:pPr>
       <w:widowControl w:val="0"/>
     </w:pPr>

</xml_diff>

<commit_message>
vault backup: 2024-04-11 19:48:25
</commit_message>
<xml_diff>
--- a/2.Klasse/Netzwerktiger/Aufgaben/aufgabe_kanamelol/vorlage.docx
+++ b/2.Klasse/Netzwerktiger/Aufgaben/aufgabe_kanamelol/vorlage.docx
@@ -2151,7 +2151,7 @@
       <w:tr>
         <w:tc>
           <w:tcPr>
-            <w:tcW w:w="4536" w:type="dxa"/>
+            <w:tcW w:w="4531" w:type="dxa"/>
             <w:tcBorders>
               <w:top w:val="single" w:sz="4" w:space="0" w:color="000000"/>
               <w:left w:val="single" w:sz="4" w:space="0" w:color="000000"/>
@@ -2169,7 +2169,7 @@
         </w:tc>
         <w:tc>
           <w:tcPr>
-            <w:tcW w:w="4536" w:type="dxa"/>
+            <w:tcW w:w="4531" w:type="dxa"/>
             <w:tcBorders>
               <w:top w:val="single" w:sz="4" w:space="0" w:color="000000"/>
               <w:left w:val="single" w:sz="4" w:space="0" w:color="000000"/>
@@ -2190,7 +2190,7 @@
       <w:tr>
         <w:tc>
           <w:tcPr>
-            <w:tcW w:w="4536" w:type="dxa"/>
+            <w:tcW w:w="4531" w:type="dxa"/>
             <w:tcBorders>
               <w:left w:val="single" w:sz="4" w:space="0" w:color="000000"/>
               <w:bottom w:val="single" w:sz="4" w:space="0" w:color="000000"/>
@@ -2201,13 +2201,13 @@
               <w:pStyle w:val="Tabelleninhalt0"/>
             </w:pPr>
             <w:r>
-              <w:t>10.0.26.0/24</w:t>
+              <w:t>10.0.24.253</w:t>
             </w:r>
           </w:p>
         </w:tc>
         <w:tc>
           <w:tcPr>
-            <w:tcW w:w="4536" w:type="dxa"/>
+            <w:tcW w:w="4531" w:type="dxa"/>
             <w:tcBorders>
               <w:left w:val="single" w:sz="4" w:space="0" w:color="000000"/>
               <w:bottom w:val="single" w:sz="4" w:space="0" w:color="000000"/>
@@ -2219,7 +2219,7 @@
               <w:pStyle w:val="Tabelleninhalt0"/>
             </w:pPr>
             <w:r>
-              <w:t>10.0.26.1/24</w:t>
+              <w:t>10.0.24.253</w:t>
             </w:r>
           </w:p>
         </w:tc>

</xml_diff>

<commit_message>
vault backup: 2024-04-11 19:49:25
</commit_message>
<xml_diff>
--- a/2.Klasse/Netzwerktiger/Aufgaben/aufgabe_kanamelol/vorlage.docx
+++ b/2.Klasse/Netzwerktiger/Aufgaben/aufgabe_kanamelol/vorlage.docx
@@ -1361,13 +1361,8 @@
         <w:pStyle w:val="berschrift2"/>
       </w:pPr>
       <w:r>
-        <w:t xml:space="preserve">Bilder von all dem </w:t>
-      </w:r>
-      <w:proofErr w:type="spellStart"/>
-      <w:r>
-        <w:t>Schaß</w:t>
-      </w:r>
-      <w:proofErr w:type="spellEnd"/>
+        <w:t>Bilder von all dem Schaß</w:t>
+      </w:r>
     </w:p>
     <w:p>
       <w:r>
@@ -2023,13 +2018,8 @@
       </w:r>
     </w:p>
     <w:p>
-      <w:proofErr w:type="spellStart"/>
-      <w:r>
-        <w:t>Pc</w:t>
-      </w:r>
-      <w:proofErr w:type="spellEnd"/>
-      <w:r>
-        <w:t xml:space="preserve"> 1 Routing Tabelle</w:t>
+      <w:r>
+        <w:t>Pc 1 Routing Tabelle</w:t>
       </w:r>
     </w:p>
     <w:tbl>
@@ -2449,7 +2439,14 @@
         </w:tc>
       </w:tr>
     </w:tbl>
-    <w:p/>
+    <w:p>
+      <w:pPr>
+        <w:pStyle w:val="berschrift3"/>
+      </w:pPr>
+      <w:r>
+        <w:t>Pc0 zu Server 0</w:t>
+      </w:r>
+    </w:p>
     <w:p>
       <w:pPr>
         <w:pStyle w:val="berschrift1"/>
@@ -3172,7 +3169,6 @@
                               <w:szCs w:val="15"/>
                             </w:rPr>
                           </w:pPr>
-                          <w:proofErr w:type="spellStart"/>
                           <w:r>
                             <w:rPr>
                               <w:rFonts w:ascii="Arial" w:hAnsi="Arial"/>
@@ -3182,33 +3178,8 @@
                               <w:sz w:val="15"/>
                               <w:szCs w:val="15"/>
                             </w:rPr>
-                            <w:t>htl</w:t>
+                            <w:t>htl donaustadt</w:t>
                           </w:r>
-                          <w:proofErr w:type="spellEnd"/>
-                          <w:r>
-                            <w:rPr>
-                              <w:rFonts w:ascii="Arial" w:hAnsi="Arial"/>
-                              <w:b/>
-                              <w:bCs/>
-                              <w:color w:val="000000"/>
-                              <w:sz w:val="15"/>
-                              <w:szCs w:val="15"/>
-                            </w:rPr>
-                            <w:t xml:space="preserve"> </w:t>
-                          </w:r>
-                          <w:proofErr w:type="spellStart"/>
-                          <w:r>
-                            <w:rPr>
-                              <w:rFonts w:ascii="Arial" w:hAnsi="Arial"/>
-                              <w:b/>
-                              <w:bCs/>
-                              <w:color w:val="000000"/>
-                              <w:sz w:val="15"/>
-                              <w:szCs w:val="15"/>
-                            </w:rPr>
-                            <w:t>donaustadt</w:t>
-                          </w:r>
-                          <w:proofErr w:type="spellEnd"/>
                         </w:p>
                         <w:p>
                           <w:pPr>
@@ -3329,7 +3300,6 @@
                         <w:szCs w:val="15"/>
                       </w:rPr>
                     </w:pPr>
-                    <w:proofErr w:type="spellStart"/>
                     <w:r>
                       <w:rPr>
                         <w:rFonts w:ascii="Arial" w:hAnsi="Arial"/>
@@ -3339,33 +3309,8 @@
                         <w:sz w:val="15"/>
                         <w:szCs w:val="15"/>
                       </w:rPr>
-                      <w:t>htl</w:t>
+                      <w:t>htl donaustadt</w:t>
                     </w:r>
-                    <w:proofErr w:type="spellEnd"/>
-                    <w:r>
-                      <w:rPr>
-                        <w:rFonts w:ascii="Arial" w:hAnsi="Arial"/>
-                        <w:b/>
-                        <w:bCs/>
-                        <w:color w:val="000000"/>
-                        <w:sz w:val="15"/>
-                        <w:szCs w:val="15"/>
-                      </w:rPr>
-                      <w:t xml:space="preserve"> </w:t>
-                    </w:r>
-                    <w:proofErr w:type="spellStart"/>
-                    <w:r>
-                      <w:rPr>
-                        <w:rFonts w:ascii="Arial" w:hAnsi="Arial"/>
-                        <w:b/>
-                        <w:bCs/>
-                        <w:color w:val="000000"/>
-                        <w:sz w:val="15"/>
-                        <w:szCs w:val="15"/>
-                      </w:rPr>
-                      <w:t>donaustadt</w:t>
-                    </w:r>
-                    <w:proofErr w:type="spellEnd"/>
                   </w:p>
                   <w:p>
                     <w:pPr>
@@ -3611,7 +3556,6 @@
                               <w:szCs w:val="15"/>
                             </w:rPr>
                           </w:pPr>
-                          <w:proofErr w:type="spellStart"/>
                           <w:r>
                             <w:rPr>
                               <w:rFonts w:ascii="Arial" w:hAnsi="Arial"/>
@@ -3621,33 +3565,8 @@
                               <w:sz w:val="15"/>
                               <w:szCs w:val="15"/>
                             </w:rPr>
-                            <w:t>htl</w:t>
+                            <w:t>htl donaustadt</w:t>
                           </w:r>
-                          <w:proofErr w:type="spellEnd"/>
-                          <w:r>
-                            <w:rPr>
-                              <w:rFonts w:ascii="Arial" w:hAnsi="Arial"/>
-                              <w:b/>
-                              <w:bCs/>
-                              <w:color w:val="000000"/>
-                              <w:sz w:val="15"/>
-                              <w:szCs w:val="15"/>
-                            </w:rPr>
-                            <w:t xml:space="preserve"> </w:t>
-                          </w:r>
-                          <w:proofErr w:type="spellStart"/>
-                          <w:r>
-                            <w:rPr>
-                              <w:rFonts w:ascii="Arial" w:hAnsi="Arial"/>
-                              <w:b/>
-                              <w:bCs/>
-                              <w:color w:val="000000"/>
-                              <w:sz w:val="15"/>
-                              <w:szCs w:val="15"/>
-                            </w:rPr>
-                            <w:t>donaustadt</w:t>
-                          </w:r>
-                          <w:proofErr w:type="spellEnd"/>
                         </w:p>
                         <w:p>
                           <w:pPr>
@@ -3768,7 +3687,6 @@
                         <w:szCs w:val="15"/>
                       </w:rPr>
                     </w:pPr>
-                    <w:proofErr w:type="spellStart"/>
                     <w:r>
                       <w:rPr>
                         <w:rFonts w:ascii="Arial" w:hAnsi="Arial"/>
@@ -3778,33 +3696,8 @@
                         <w:sz w:val="15"/>
                         <w:szCs w:val="15"/>
                       </w:rPr>
-                      <w:t>htl</w:t>
+                      <w:t>htl donaustadt</w:t>
                     </w:r>
-                    <w:proofErr w:type="spellEnd"/>
-                    <w:r>
-                      <w:rPr>
-                        <w:rFonts w:ascii="Arial" w:hAnsi="Arial"/>
-                        <w:b/>
-                        <w:bCs/>
-                        <w:color w:val="000000"/>
-                        <w:sz w:val="15"/>
-                        <w:szCs w:val="15"/>
-                      </w:rPr>
-                      <w:t xml:space="preserve"> </w:t>
-                    </w:r>
-                    <w:proofErr w:type="spellStart"/>
-                    <w:r>
-                      <w:rPr>
-                        <w:rFonts w:ascii="Arial" w:hAnsi="Arial"/>
-                        <w:b/>
-                        <w:bCs/>
-                        <w:color w:val="000000"/>
-                        <w:sz w:val="15"/>
-                        <w:szCs w:val="15"/>
-                      </w:rPr>
-                      <w:t>donaustadt</w:t>
-                    </w:r>
-                    <w:proofErr w:type="spellEnd"/>
                   </w:p>
                   <w:p>
                     <w:pPr>

</xml_diff>

<commit_message>
vault backup: 2024-04-11 19:54:07
</commit_message>
<xml_diff>
--- a/2.Klasse/Netzwerktiger/Aufgaben/aufgabe_kanamelol/vorlage.docx
+++ b/2.Klasse/Netzwerktiger/Aufgaben/aufgabe_kanamelol/vorlage.docx
@@ -2112,6 +2112,9 @@
             <w:r>
               <w:t>10.0.25.254</w:t>
             </w:r>
+            <w:r>
+              <w:t>/24</w:t>
+            </w:r>
           </w:p>
         </w:tc>
       </w:tr>
@@ -2211,6 +2214,9 @@
             <w:r>
               <w:t>10.0.24.253</w:t>
             </w:r>
+            <w:r>
+              <w:t>/24</w:t>
+            </w:r>
           </w:p>
         </w:tc>
       </w:tr>
@@ -2447,6 +2453,214 @@
         <w:t>Pc0 zu Server 0</w:t>
       </w:r>
     </w:p>
+    <w:p>
+      <w:r>
+        <w:t>Pc 0 Tabelle</w:t>
+      </w:r>
+    </w:p>
+    <w:tbl>
+      <w:tblPr>
+        <w:tblW w:w="5000" w:type="pct"/>
+        <w:tblInd w:w="-5" w:type="dxa"/>
+        <w:tblLayout w:type="fixed"/>
+        <w:tblCellMar>
+          <w:top w:w="55" w:type="dxa"/>
+          <w:left w:w="55" w:type="dxa"/>
+          <w:bottom w:w="55" w:type="dxa"/>
+          <w:right w:w="55" w:type="dxa"/>
+        </w:tblCellMar>
+        <w:tblLook w:val="04A0" w:firstRow="1" w:lastRow="0" w:firstColumn="1" w:lastColumn="0" w:noHBand="0" w:noVBand="1"/>
+      </w:tblPr>
+      <w:tblGrid>
+        <w:gridCol w:w="4531"/>
+        <w:gridCol w:w="4531"/>
+      </w:tblGrid>
+      <w:tr>
+        <w:tc>
+          <w:tcPr>
+            <w:tcW w:w="4535" w:type="dxa"/>
+            <w:tcBorders>
+              <w:top w:val="single" w:sz="4" w:space="0" w:color="000000"/>
+              <w:left w:val="single" w:sz="4" w:space="0" w:color="000000"/>
+              <w:bottom w:val="single" w:sz="4" w:space="0" w:color="000000"/>
+            </w:tcBorders>
+          </w:tcPr>
+          <w:p>
+            <w:pPr>
+              <w:pStyle w:val="Tabelleninhalt0"/>
+            </w:pPr>
+            <w:r>
+              <w:t>Ziel Netz</w:t>
+            </w:r>
+          </w:p>
+        </w:tc>
+        <w:tc>
+          <w:tcPr>
+            <w:tcW w:w="4536" w:type="dxa"/>
+            <w:tcBorders>
+              <w:top w:val="single" w:sz="4" w:space="0" w:color="000000"/>
+              <w:left w:val="single" w:sz="4" w:space="0" w:color="000000"/>
+              <w:bottom w:val="single" w:sz="4" w:space="0" w:color="000000"/>
+              <w:right w:val="single" w:sz="4" w:space="0" w:color="000000"/>
+            </w:tcBorders>
+          </w:tcPr>
+          <w:p>
+            <w:pPr>
+              <w:pStyle w:val="Tabelleninhalt0"/>
+            </w:pPr>
+            <w:r>
+              <w:t>Next Hop</w:t>
+            </w:r>
+          </w:p>
+        </w:tc>
+      </w:tr>
+      <w:tr>
+        <w:tc>
+          <w:tcPr>
+            <w:tcW w:w="4535" w:type="dxa"/>
+            <w:tcBorders>
+              <w:left w:val="single" w:sz="4" w:space="0" w:color="000000"/>
+              <w:bottom w:val="single" w:sz="4" w:space="0" w:color="000000"/>
+            </w:tcBorders>
+          </w:tcPr>
+          <w:p>
+            <w:pPr>
+              <w:pStyle w:val="Tabelleninhalt0"/>
+            </w:pPr>
+            <w:r>
+              <w:t>0.0.0.0/0</w:t>
+            </w:r>
+          </w:p>
+        </w:tc>
+        <w:tc>
+          <w:tcPr>
+            <w:tcW w:w="4536" w:type="dxa"/>
+            <w:tcBorders>
+              <w:left w:val="single" w:sz="4" w:space="0" w:color="000000"/>
+              <w:bottom w:val="single" w:sz="4" w:space="0" w:color="000000"/>
+              <w:right w:val="single" w:sz="4" w:space="0" w:color="000000"/>
+            </w:tcBorders>
+          </w:tcPr>
+          <w:p>
+            <w:pPr>
+              <w:pStyle w:val="Tabelleninhalt0"/>
+            </w:pPr>
+            <w:r>
+              <w:t>10.0.1.254/24</w:t>
+            </w:r>
+          </w:p>
+        </w:tc>
+      </w:tr>
+    </w:tbl>
+    <w:p>
+      <w:r>
+        <w:t xml:space="preserve">Router 0 Tabelle </w:t>
+      </w:r>
+    </w:p>
+    <w:tbl>
+      <w:tblPr>
+        <w:tblW w:w="5000" w:type="pct"/>
+        <w:tblInd w:w="-5" w:type="dxa"/>
+        <w:tblLayout w:type="fixed"/>
+        <w:tblCellMar>
+          <w:top w:w="55" w:type="dxa"/>
+          <w:left w:w="55" w:type="dxa"/>
+          <w:bottom w:w="55" w:type="dxa"/>
+          <w:right w:w="55" w:type="dxa"/>
+        </w:tblCellMar>
+        <w:tblLook w:val="04A0" w:firstRow="1" w:lastRow="0" w:firstColumn="1" w:lastColumn="0" w:noHBand="0" w:noVBand="1"/>
+      </w:tblPr>
+      <w:tblGrid>
+        <w:gridCol w:w="4531"/>
+        <w:gridCol w:w="4531"/>
+      </w:tblGrid>
+      <w:tr>
+        <w:tc>
+          <w:tcPr>
+            <w:tcW w:w="4535" w:type="dxa"/>
+            <w:tcBorders>
+              <w:top w:val="single" w:sz="4" w:space="0" w:color="000000"/>
+              <w:left w:val="single" w:sz="4" w:space="0" w:color="000000"/>
+              <w:bottom w:val="single" w:sz="4" w:space="0" w:color="000000"/>
+            </w:tcBorders>
+          </w:tcPr>
+          <w:p>
+            <w:pPr>
+              <w:pStyle w:val="Tabelleninhalt0"/>
+            </w:pPr>
+            <w:r>
+              <w:t>Ziel Netz</w:t>
+            </w:r>
+          </w:p>
+        </w:tc>
+        <w:tc>
+          <w:tcPr>
+            <w:tcW w:w="4536" w:type="dxa"/>
+            <w:tcBorders>
+              <w:top w:val="single" w:sz="4" w:space="0" w:color="000000"/>
+              <w:left w:val="single" w:sz="4" w:space="0" w:color="000000"/>
+              <w:bottom w:val="single" w:sz="4" w:space="0" w:color="000000"/>
+              <w:right w:val="single" w:sz="4" w:space="0" w:color="000000"/>
+            </w:tcBorders>
+          </w:tcPr>
+          <w:p>
+            <w:pPr>
+              <w:pStyle w:val="Tabelleninhalt0"/>
+            </w:pPr>
+            <w:r>
+              <w:t>Next Hop</w:t>
+            </w:r>
+          </w:p>
+        </w:tc>
+      </w:tr>
+      <w:tr>
+        <w:tc>
+          <w:tcPr>
+            <w:tcW w:w="4535" w:type="dxa"/>
+            <w:tcBorders>
+              <w:left w:val="single" w:sz="4" w:space="0" w:color="000000"/>
+              <w:bottom w:val="single" w:sz="4" w:space="0" w:color="000000"/>
+            </w:tcBorders>
+          </w:tcPr>
+          <w:p>
+            <w:pPr>
+              <w:pStyle w:val="Tabelleninhalt0"/>
+            </w:pPr>
+            <w:r>
+              <w:t>10.0.4.0/24</w:t>
+            </w:r>
+          </w:p>
+        </w:tc>
+        <w:tc>
+          <w:tcPr>
+            <w:tcW w:w="4536" w:type="dxa"/>
+            <w:tcBorders>
+              <w:left w:val="single" w:sz="4" w:space="0" w:color="000000"/>
+              <w:bottom w:val="single" w:sz="4" w:space="0" w:color="000000"/>
+              <w:right w:val="single" w:sz="4" w:space="0" w:color="000000"/>
+            </w:tcBorders>
+          </w:tcPr>
+          <w:p>
+            <w:pPr>
+              <w:pStyle w:val="Tabelleninhalt0"/>
+            </w:pPr>
+            <w:r>
+              <w:t>10.0.</w:t>
+            </w:r>
+            <w:r>
+              <w:t>2</w:t>
+            </w:r>
+            <w:r>
+              <w:t>.2</w:t>
+            </w:r>
+            <w:r>
+              <w:t>53/24</w:t>
+            </w:r>
+          </w:p>
+        </w:tc>
+      </w:tr>
+    </w:tbl>
+    <w:p/>
     <w:p>
       <w:pPr>
         <w:pStyle w:val="berschrift1"/>
@@ -4328,7 +4542,7 @@
   <w:style w:type="paragraph" w:default="1" w:styleId="Standard">
     <w:name w:val="Normal"/>
     <w:qFormat/>
-    <w:rsid w:val="00841B79"/>
+    <w:rsid w:val="00E56D9D"/>
     <w:pPr>
       <w:widowControl w:val="0"/>
     </w:pPr>

</xml_diff>

<commit_message>
vault backup: 2024-04-11 19:55:08
</commit_message>
<xml_diff>
--- a/2.Klasse/Netzwerktiger/Aufgaben/aufgabe_kanamelol/vorlage.docx
+++ b/2.Klasse/Netzwerktiger/Aufgaben/aufgabe_kanamelol/vorlage.docx
@@ -1361,8 +1361,13 @@
         <w:pStyle w:val="berschrift2"/>
       </w:pPr>
       <w:r>
-        <w:t>Bilder von all dem Schaß</w:t>
-      </w:r>
+        <w:t xml:space="preserve">Bilder von all dem </w:t>
+      </w:r>
+      <w:proofErr w:type="spellStart"/>
+      <w:r>
+        <w:t>Schaß</w:t>
+      </w:r>
+      <w:proofErr w:type="spellEnd"/>
     </w:p>
     <w:p>
       <w:r>
@@ -2018,8 +2023,13 @@
       </w:r>
     </w:p>
     <w:p>
-      <w:r>
-        <w:t>Pc 1 Routing Tabelle</w:t>
+      <w:proofErr w:type="spellStart"/>
+      <w:r>
+        <w:t>Pc</w:t>
+      </w:r>
+      <w:proofErr w:type="spellEnd"/>
+      <w:r>
+        <w:t xml:space="preserve"> 1 Routing Tabelle</w:t>
       </w:r>
     </w:p>
     <w:tbl>
@@ -2454,8 +2464,13 @@
       </w:r>
     </w:p>
     <w:p>
-      <w:r>
-        <w:t>Pc 0 Tabelle</w:t>
+      <w:proofErr w:type="spellStart"/>
+      <w:r>
+        <w:t>Pc</w:t>
+      </w:r>
+      <w:proofErr w:type="spellEnd"/>
+      <w:r>
+        <w:t xml:space="preserve"> 0 Tabelle</w:t>
       </w:r>
     </w:p>
     <w:tbl>
@@ -2660,6 +2675,119 @@
         </w:tc>
       </w:tr>
     </w:tbl>
+    <w:p>
+      <w:r>
+        <w:t>Router 1 Tabelle</w:t>
+      </w:r>
+    </w:p>
+    <w:tbl>
+      <w:tblPr>
+        <w:tblW w:w="5000" w:type="pct"/>
+        <w:tblInd w:w="-5" w:type="dxa"/>
+        <w:tblLayout w:type="fixed"/>
+        <w:tblCellMar>
+          <w:top w:w="55" w:type="dxa"/>
+          <w:left w:w="55" w:type="dxa"/>
+          <w:bottom w:w="55" w:type="dxa"/>
+          <w:right w:w="55" w:type="dxa"/>
+        </w:tblCellMar>
+        <w:tblLook w:val="04A0" w:firstRow="1" w:lastRow="0" w:firstColumn="1" w:lastColumn="0" w:noHBand="0" w:noVBand="1"/>
+      </w:tblPr>
+      <w:tblGrid>
+        <w:gridCol w:w="4531"/>
+        <w:gridCol w:w="4531"/>
+      </w:tblGrid>
+      <w:tr>
+        <w:tc>
+          <w:tcPr>
+            <w:tcW w:w="4535" w:type="dxa"/>
+            <w:tcBorders>
+              <w:top w:val="single" w:sz="4" w:space="0" w:color="000000"/>
+              <w:left w:val="single" w:sz="4" w:space="0" w:color="000000"/>
+              <w:bottom w:val="single" w:sz="4" w:space="0" w:color="000000"/>
+            </w:tcBorders>
+          </w:tcPr>
+          <w:p>
+            <w:pPr>
+              <w:pStyle w:val="Tabelleninhalt0"/>
+            </w:pPr>
+            <w:r>
+              <w:t>Ziel Netz</w:t>
+            </w:r>
+          </w:p>
+        </w:tc>
+        <w:tc>
+          <w:tcPr>
+            <w:tcW w:w="4536" w:type="dxa"/>
+            <w:tcBorders>
+              <w:top w:val="single" w:sz="4" w:space="0" w:color="000000"/>
+              <w:left w:val="single" w:sz="4" w:space="0" w:color="000000"/>
+              <w:bottom w:val="single" w:sz="4" w:space="0" w:color="000000"/>
+              <w:right w:val="single" w:sz="4" w:space="0" w:color="000000"/>
+            </w:tcBorders>
+          </w:tcPr>
+          <w:p>
+            <w:pPr>
+              <w:pStyle w:val="Tabelleninhalt0"/>
+            </w:pPr>
+            <w:r>
+              <w:t>Next Hop</w:t>
+            </w:r>
+          </w:p>
+        </w:tc>
+      </w:tr>
+      <w:tr>
+        <w:tc>
+          <w:tcPr>
+            <w:tcW w:w="4535" w:type="dxa"/>
+            <w:tcBorders>
+              <w:left w:val="single" w:sz="4" w:space="0" w:color="000000"/>
+              <w:bottom w:val="single" w:sz="4" w:space="0" w:color="000000"/>
+            </w:tcBorders>
+          </w:tcPr>
+          <w:p>
+            <w:pPr>
+              <w:pStyle w:val="Tabelleninhalt0"/>
+            </w:pPr>
+            <w:r>
+              <w:t>10.0.4.0/24</w:t>
+            </w:r>
+          </w:p>
+        </w:tc>
+        <w:tc>
+          <w:tcPr>
+            <w:tcW w:w="4536" w:type="dxa"/>
+            <w:tcBorders>
+              <w:left w:val="single" w:sz="4" w:space="0" w:color="000000"/>
+              <w:bottom w:val="single" w:sz="4" w:space="0" w:color="000000"/>
+              <w:right w:val="single" w:sz="4" w:space="0" w:color="000000"/>
+            </w:tcBorders>
+          </w:tcPr>
+          <w:p>
+            <w:pPr>
+              <w:pStyle w:val="Tabelleninhalt0"/>
+            </w:pPr>
+            <w:r>
+              <w:t>10.0.</w:t>
+            </w:r>
+            <w:r>
+              <w:t>3</w:t>
+            </w:r>
+            <w:r>
+              <w:t>.253/24</w:t>
+            </w:r>
+          </w:p>
+        </w:tc>
+      </w:tr>
+    </w:tbl>
+    <w:p>
+      <w:pPr>
+        <w:pStyle w:val="berschrift3"/>
+      </w:pPr>
+      <w:r>
+        <w:t>Rückweg</w:t>
+      </w:r>
+    </w:p>
     <w:p/>
     <w:p>
       <w:pPr>
@@ -3383,6 +3511,7 @@
                               <w:szCs w:val="15"/>
                             </w:rPr>
                           </w:pPr>
+                          <w:proofErr w:type="spellStart"/>
                           <w:r>
                             <w:rPr>
                               <w:rFonts w:ascii="Arial" w:hAnsi="Arial"/>
@@ -3392,8 +3521,33 @@
                               <w:sz w:val="15"/>
                               <w:szCs w:val="15"/>
                             </w:rPr>
-                            <w:t>htl donaustadt</w:t>
+                            <w:t>htl</w:t>
                           </w:r>
+                          <w:proofErr w:type="spellEnd"/>
+                          <w:r>
+                            <w:rPr>
+                              <w:rFonts w:ascii="Arial" w:hAnsi="Arial"/>
+                              <w:b/>
+                              <w:bCs/>
+                              <w:color w:val="000000"/>
+                              <w:sz w:val="15"/>
+                              <w:szCs w:val="15"/>
+                            </w:rPr>
+                            <w:t xml:space="preserve"> </w:t>
+                          </w:r>
+                          <w:proofErr w:type="spellStart"/>
+                          <w:r>
+                            <w:rPr>
+                              <w:rFonts w:ascii="Arial" w:hAnsi="Arial"/>
+                              <w:b/>
+                              <w:bCs/>
+                              <w:color w:val="000000"/>
+                              <w:sz w:val="15"/>
+                              <w:szCs w:val="15"/>
+                            </w:rPr>
+                            <w:t>donaustadt</w:t>
+                          </w:r>
+                          <w:proofErr w:type="spellEnd"/>
                         </w:p>
                         <w:p>
                           <w:pPr>
@@ -3514,6 +3668,7 @@
                         <w:szCs w:val="15"/>
                       </w:rPr>
                     </w:pPr>
+                    <w:proofErr w:type="spellStart"/>
                     <w:r>
                       <w:rPr>
                         <w:rFonts w:ascii="Arial" w:hAnsi="Arial"/>
@@ -3523,8 +3678,33 @@
                         <w:sz w:val="15"/>
                         <w:szCs w:val="15"/>
                       </w:rPr>
-                      <w:t>htl donaustadt</w:t>
+                      <w:t>htl</w:t>
                     </w:r>
+                    <w:proofErr w:type="spellEnd"/>
+                    <w:r>
+                      <w:rPr>
+                        <w:rFonts w:ascii="Arial" w:hAnsi="Arial"/>
+                        <w:b/>
+                        <w:bCs/>
+                        <w:color w:val="000000"/>
+                        <w:sz w:val="15"/>
+                        <w:szCs w:val="15"/>
+                      </w:rPr>
+                      <w:t xml:space="preserve"> </w:t>
+                    </w:r>
+                    <w:proofErr w:type="spellStart"/>
+                    <w:r>
+                      <w:rPr>
+                        <w:rFonts w:ascii="Arial" w:hAnsi="Arial"/>
+                        <w:b/>
+                        <w:bCs/>
+                        <w:color w:val="000000"/>
+                        <w:sz w:val="15"/>
+                        <w:szCs w:val="15"/>
+                      </w:rPr>
+                      <w:t>donaustadt</w:t>
+                    </w:r>
+                    <w:proofErr w:type="spellEnd"/>
                   </w:p>
                   <w:p>
                     <w:pPr>
@@ -3770,6 +3950,7 @@
                               <w:szCs w:val="15"/>
                             </w:rPr>
                           </w:pPr>
+                          <w:proofErr w:type="spellStart"/>
                           <w:r>
                             <w:rPr>
                               <w:rFonts w:ascii="Arial" w:hAnsi="Arial"/>
@@ -3779,8 +3960,33 @@
                               <w:sz w:val="15"/>
                               <w:szCs w:val="15"/>
                             </w:rPr>
-                            <w:t>htl donaustadt</w:t>
+                            <w:t>htl</w:t>
                           </w:r>
+                          <w:proofErr w:type="spellEnd"/>
+                          <w:r>
+                            <w:rPr>
+                              <w:rFonts w:ascii="Arial" w:hAnsi="Arial"/>
+                              <w:b/>
+                              <w:bCs/>
+                              <w:color w:val="000000"/>
+                              <w:sz w:val="15"/>
+                              <w:szCs w:val="15"/>
+                            </w:rPr>
+                            <w:t xml:space="preserve"> </w:t>
+                          </w:r>
+                          <w:proofErr w:type="spellStart"/>
+                          <w:r>
+                            <w:rPr>
+                              <w:rFonts w:ascii="Arial" w:hAnsi="Arial"/>
+                              <w:b/>
+                              <w:bCs/>
+                              <w:color w:val="000000"/>
+                              <w:sz w:val="15"/>
+                              <w:szCs w:val="15"/>
+                            </w:rPr>
+                            <w:t>donaustadt</w:t>
+                          </w:r>
+                          <w:proofErr w:type="spellEnd"/>
                         </w:p>
                         <w:p>
                           <w:pPr>
@@ -3901,6 +4107,7 @@
                         <w:szCs w:val="15"/>
                       </w:rPr>
                     </w:pPr>
+                    <w:proofErr w:type="spellStart"/>
                     <w:r>
                       <w:rPr>
                         <w:rFonts w:ascii="Arial" w:hAnsi="Arial"/>
@@ -3910,8 +4117,33 @@
                         <w:sz w:val="15"/>
                         <w:szCs w:val="15"/>
                       </w:rPr>
-                      <w:t>htl donaustadt</w:t>
+                      <w:t>htl</w:t>
                     </w:r>
+                    <w:proofErr w:type="spellEnd"/>
+                    <w:r>
+                      <w:rPr>
+                        <w:rFonts w:ascii="Arial" w:hAnsi="Arial"/>
+                        <w:b/>
+                        <w:bCs/>
+                        <w:color w:val="000000"/>
+                        <w:sz w:val="15"/>
+                        <w:szCs w:val="15"/>
+                      </w:rPr>
+                      <w:t xml:space="preserve"> </w:t>
+                    </w:r>
+                    <w:proofErr w:type="spellStart"/>
+                    <w:r>
+                      <w:rPr>
+                        <w:rFonts w:ascii="Arial" w:hAnsi="Arial"/>
+                        <w:b/>
+                        <w:bCs/>
+                        <w:color w:val="000000"/>
+                        <w:sz w:val="15"/>
+                        <w:szCs w:val="15"/>
+                      </w:rPr>
+                      <w:t>donaustadt</w:t>
+                    </w:r>
+                    <w:proofErr w:type="spellEnd"/>
                   </w:p>
                   <w:p>
                     <w:pPr>
@@ -4542,7 +4774,7 @@
   <w:style w:type="paragraph" w:default="1" w:styleId="Standard">
     <w:name w:val="Normal"/>
     <w:qFormat/>
-    <w:rsid w:val="00E56D9D"/>
+    <w:rsid w:val="00365E4E"/>
     <w:pPr>
       <w:widowControl w:val="0"/>
     </w:pPr>

</xml_diff>

<commit_message>
vault backup: 2024-04-11 19:59:24
</commit_message>
<xml_diff>
--- a/2.Klasse/Netzwerktiger/Aufgaben/aufgabe_kanamelol/vorlage.docx
+++ b/2.Klasse/Netzwerktiger/Aufgaben/aufgabe_kanamelol/vorlage.docx
@@ -2029,7 +2029,7 @@
       </w:r>
       <w:proofErr w:type="spellEnd"/>
       <w:r>
-        <w:t xml:space="preserve"> 1 Routing Tabelle</w:t>
+        <w:t xml:space="preserve"> 1 Tabelle</w:t>
       </w:r>
     </w:p>
     <w:tbl>
@@ -2788,6 +2788,346 @@
         <w:t>Rückweg</w:t>
       </w:r>
     </w:p>
+    <w:p>
+      <w:r>
+        <w:t>Server 0 Tabelle</w:t>
+      </w:r>
+    </w:p>
+    <w:tbl>
+      <w:tblPr>
+        <w:tblW w:w="5000" w:type="pct"/>
+        <w:tblInd w:w="-5" w:type="dxa"/>
+        <w:tblLayout w:type="fixed"/>
+        <w:tblCellMar>
+          <w:top w:w="55" w:type="dxa"/>
+          <w:left w:w="55" w:type="dxa"/>
+          <w:bottom w:w="55" w:type="dxa"/>
+          <w:right w:w="55" w:type="dxa"/>
+        </w:tblCellMar>
+        <w:tblLook w:val="04A0" w:firstRow="1" w:lastRow="0" w:firstColumn="1" w:lastColumn="0" w:noHBand="0" w:noVBand="1"/>
+      </w:tblPr>
+      <w:tblGrid>
+        <w:gridCol w:w="4531"/>
+        <w:gridCol w:w="4531"/>
+      </w:tblGrid>
+      <w:tr>
+        <w:tc>
+          <w:tcPr>
+            <w:tcW w:w="4535" w:type="dxa"/>
+            <w:tcBorders>
+              <w:top w:val="single" w:sz="4" w:space="0" w:color="000000"/>
+              <w:left w:val="single" w:sz="4" w:space="0" w:color="000000"/>
+              <w:bottom w:val="single" w:sz="4" w:space="0" w:color="000000"/>
+            </w:tcBorders>
+          </w:tcPr>
+          <w:p>
+            <w:pPr>
+              <w:pStyle w:val="Tabelleninhalt0"/>
+            </w:pPr>
+            <w:r>
+              <w:t>Ziel Netz</w:t>
+            </w:r>
+          </w:p>
+        </w:tc>
+        <w:tc>
+          <w:tcPr>
+            <w:tcW w:w="4536" w:type="dxa"/>
+            <w:tcBorders>
+              <w:top w:val="single" w:sz="4" w:space="0" w:color="000000"/>
+              <w:left w:val="single" w:sz="4" w:space="0" w:color="000000"/>
+              <w:bottom w:val="single" w:sz="4" w:space="0" w:color="000000"/>
+              <w:right w:val="single" w:sz="4" w:space="0" w:color="000000"/>
+            </w:tcBorders>
+          </w:tcPr>
+          <w:p>
+            <w:pPr>
+              <w:pStyle w:val="Tabelleninhalt0"/>
+            </w:pPr>
+            <w:r>
+              <w:t>Next Hop</w:t>
+            </w:r>
+          </w:p>
+        </w:tc>
+      </w:tr>
+      <w:tr>
+        <w:tc>
+          <w:tcPr>
+            <w:tcW w:w="4535" w:type="dxa"/>
+            <w:tcBorders>
+              <w:left w:val="single" w:sz="4" w:space="0" w:color="000000"/>
+              <w:bottom w:val="single" w:sz="4" w:space="0" w:color="000000"/>
+            </w:tcBorders>
+          </w:tcPr>
+          <w:p>
+            <w:pPr>
+              <w:pStyle w:val="Tabelleninhalt0"/>
+            </w:pPr>
+            <w:r>
+              <w:t>0.0.0.0/0</w:t>
+            </w:r>
+          </w:p>
+        </w:tc>
+        <w:tc>
+          <w:tcPr>
+            <w:tcW w:w="4536" w:type="dxa"/>
+            <w:tcBorders>
+              <w:left w:val="single" w:sz="4" w:space="0" w:color="000000"/>
+              <w:bottom w:val="single" w:sz="4" w:space="0" w:color="000000"/>
+              <w:right w:val="single" w:sz="4" w:space="0" w:color="000000"/>
+            </w:tcBorders>
+          </w:tcPr>
+          <w:p>
+            <w:pPr>
+              <w:pStyle w:val="Tabelleninhalt0"/>
+            </w:pPr>
+            <w:r>
+              <w:t>10.0.</w:t>
+            </w:r>
+            <w:r>
+              <w:t>4</w:t>
+            </w:r>
+            <w:r>
+              <w:t>.254/24</w:t>
+            </w:r>
+          </w:p>
+        </w:tc>
+      </w:tr>
+    </w:tbl>
+    <w:p>
+      <w:r>
+        <w:t>Router 2 Tabelle</w:t>
+      </w:r>
+    </w:p>
+    <w:tbl>
+      <w:tblPr>
+        <w:tblW w:w="5000" w:type="pct"/>
+        <w:tblInd w:w="-5" w:type="dxa"/>
+        <w:tblLayout w:type="fixed"/>
+        <w:tblCellMar>
+          <w:top w:w="55" w:type="dxa"/>
+          <w:left w:w="55" w:type="dxa"/>
+          <w:bottom w:w="55" w:type="dxa"/>
+          <w:right w:w="55" w:type="dxa"/>
+        </w:tblCellMar>
+        <w:tblLook w:val="04A0" w:firstRow="1" w:lastRow="0" w:firstColumn="1" w:lastColumn="0" w:noHBand="0" w:noVBand="1"/>
+      </w:tblPr>
+      <w:tblGrid>
+        <w:gridCol w:w="4531"/>
+        <w:gridCol w:w="4531"/>
+      </w:tblGrid>
+      <w:tr>
+        <w:tc>
+          <w:tcPr>
+            <w:tcW w:w="4535" w:type="dxa"/>
+            <w:tcBorders>
+              <w:top w:val="single" w:sz="4" w:space="0" w:color="000000"/>
+              <w:left w:val="single" w:sz="4" w:space="0" w:color="000000"/>
+              <w:bottom w:val="single" w:sz="4" w:space="0" w:color="000000"/>
+            </w:tcBorders>
+          </w:tcPr>
+          <w:p>
+            <w:pPr>
+              <w:pStyle w:val="Tabelleninhalt0"/>
+            </w:pPr>
+            <w:r>
+              <w:t>Ziel Netz</w:t>
+            </w:r>
+          </w:p>
+        </w:tc>
+        <w:tc>
+          <w:tcPr>
+            <w:tcW w:w="4536" w:type="dxa"/>
+            <w:tcBorders>
+              <w:top w:val="single" w:sz="4" w:space="0" w:color="000000"/>
+              <w:left w:val="single" w:sz="4" w:space="0" w:color="000000"/>
+              <w:bottom w:val="single" w:sz="4" w:space="0" w:color="000000"/>
+              <w:right w:val="single" w:sz="4" w:space="0" w:color="000000"/>
+            </w:tcBorders>
+          </w:tcPr>
+          <w:p>
+            <w:pPr>
+              <w:pStyle w:val="Tabelleninhalt0"/>
+            </w:pPr>
+            <w:r>
+              <w:t>Next Hop</w:t>
+            </w:r>
+          </w:p>
+        </w:tc>
+      </w:tr>
+      <w:tr>
+        <w:tc>
+          <w:tcPr>
+            <w:tcW w:w="4535" w:type="dxa"/>
+            <w:tcBorders>
+              <w:left w:val="single" w:sz="4" w:space="0" w:color="000000"/>
+              <w:bottom w:val="single" w:sz="4" w:space="0" w:color="000000"/>
+            </w:tcBorders>
+          </w:tcPr>
+          <w:p>
+            <w:pPr>
+              <w:pStyle w:val="Tabelleninhalt0"/>
+            </w:pPr>
+            <w:r>
+              <w:t>10.0.</w:t>
+            </w:r>
+            <w:r>
+              <w:t>1</w:t>
+            </w:r>
+            <w:r>
+              <w:t>.0/24</w:t>
+            </w:r>
+          </w:p>
+        </w:tc>
+        <w:tc>
+          <w:tcPr>
+            <w:tcW w:w="4536" w:type="dxa"/>
+            <w:tcBorders>
+              <w:left w:val="single" w:sz="4" w:space="0" w:color="000000"/>
+              <w:bottom w:val="single" w:sz="4" w:space="0" w:color="000000"/>
+              <w:right w:val="single" w:sz="4" w:space="0" w:color="000000"/>
+            </w:tcBorders>
+          </w:tcPr>
+          <w:p>
+            <w:pPr>
+              <w:pStyle w:val="Tabelleninhalt0"/>
+            </w:pPr>
+            <w:r>
+              <w:t>10.0.</w:t>
+            </w:r>
+            <w:r>
+              <w:t>3</w:t>
+            </w:r>
+            <w:r>
+              <w:t>.25</w:t>
+            </w:r>
+            <w:r>
+              <w:t>4</w:t>
+            </w:r>
+            <w:r>
+              <w:t>/24</w:t>
+            </w:r>
+          </w:p>
+        </w:tc>
+      </w:tr>
+    </w:tbl>
+    <w:p>
+      <w:r>
+        <w:t>Router 1</w:t>
+      </w:r>
+    </w:p>
+    <w:tbl>
+      <w:tblPr>
+        <w:tblW w:w="5000" w:type="pct"/>
+        <w:tblInd w:w="-5" w:type="dxa"/>
+        <w:tblLayout w:type="fixed"/>
+        <w:tblCellMar>
+          <w:top w:w="55" w:type="dxa"/>
+          <w:left w:w="55" w:type="dxa"/>
+          <w:bottom w:w="55" w:type="dxa"/>
+          <w:right w:w="55" w:type="dxa"/>
+        </w:tblCellMar>
+        <w:tblLook w:val="04A0" w:firstRow="1" w:lastRow="0" w:firstColumn="1" w:lastColumn="0" w:noHBand="0" w:noVBand="1"/>
+      </w:tblPr>
+      <w:tblGrid>
+        <w:gridCol w:w="4531"/>
+        <w:gridCol w:w="4531"/>
+      </w:tblGrid>
+      <w:tr>
+        <w:tc>
+          <w:tcPr>
+            <w:tcW w:w="4535" w:type="dxa"/>
+            <w:tcBorders>
+              <w:top w:val="single" w:sz="4" w:space="0" w:color="000000"/>
+              <w:left w:val="single" w:sz="4" w:space="0" w:color="000000"/>
+              <w:bottom w:val="single" w:sz="4" w:space="0" w:color="000000"/>
+            </w:tcBorders>
+          </w:tcPr>
+          <w:p>
+            <w:pPr>
+              <w:pStyle w:val="Tabelleninhalt0"/>
+            </w:pPr>
+            <w:r>
+              <w:lastRenderedPageBreak/>
+              <w:t>Ziel Netz</w:t>
+            </w:r>
+          </w:p>
+        </w:tc>
+        <w:tc>
+          <w:tcPr>
+            <w:tcW w:w="4536" w:type="dxa"/>
+            <w:tcBorders>
+              <w:top w:val="single" w:sz="4" w:space="0" w:color="000000"/>
+              <w:left w:val="single" w:sz="4" w:space="0" w:color="000000"/>
+              <w:bottom w:val="single" w:sz="4" w:space="0" w:color="000000"/>
+              <w:right w:val="single" w:sz="4" w:space="0" w:color="000000"/>
+            </w:tcBorders>
+          </w:tcPr>
+          <w:p>
+            <w:pPr>
+              <w:pStyle w:val="Tabelleninhalt0"/>
+            </w:pPr>
+            <w:r>
+              <w:t>Next Hop</w:t>
+            </w:r>
+          </w:p>
+        </w:tc>
+      </w:tr>
+      <w:tr>
+        <w:tc>
+          <w:tcPr>
+            <w:tcW w:w="4535" w:type="dxa"/>
+            <w:tcBorders>
+              <w:left w:val="single" w:sz="4" w:space="0" w:color="000000"/>
+              <w:bottom w:val="single" w:sz="4" w:space="0" w:color="000000"/>
+            </w:tcBorders>
+          </w:tcPr>
+          <w:p>
+            <w:pPr>
+              <w:pStyle w:val="Tabelleninhalt0"/>
+            </w:pPr>
+            <w:r>
+              <w:t>10.0.</w:t>
+            </w:r>
+            <w:r>
+              <w:t>1.</w:t>
+            </w:r>
+            <w:r>
+              <w:t>0/24</w:t>
+            </w:r>
+          </w:p>
+        </w:tc>
+        <w:tc>
+          <w:tcPr>
+            <w:tcW w:w="4536" w:type="dxa"/>
+            <w:tcBorders>
+              <w:left w:val="single" w:sz="4" w:space="0" w:color="000000"/>
+              <w:bottom w:val="single" w:sz="4" w:space="0" w:color="000000"/>
+              <w:right w:val="single" w:sz="4" w:space="0" w:color="000000"/>
+            </w:tcBorders>
+          </w:tcPr>
+          <w:p>
+            <w:pPr>
+              <w:pStyle w:val="Tabelleninhalt0"/>
+            </w:pPr>
+            <w:r>
+              <w:t>10.0.</w:t>
+            </w:r>
+            <w:r>
+              <w:t>2</w:t>
+            </w:r>
+            <w:r>
+              <w:t>.25</w:t>
+            </w:r>
+            <w:r>
+              <w:t>4</w:t>
+            </w:r>
+            <w:r>
+              <w:t>/24</w:t>
+            </w:r>
+          </w:p>
+        </w:tc>
+      </w:tr>
+    </w:tbl>
     <w:p/>
     <w:p>
       <w:pPr>
@@ -4774,7 +5114,7 @@
   <w:style w:type="paragraph" w:default="1" w:styleId="Standard">
     <w:name w:val="Normal"/>
     <w:qFormat/>
-    <w:rsid w:val="00365E4E"/>
+    <w:rsid w:val="00DF23CD"/>
     <w:pPr>
       <w:widowControl w:val="0"/>
     </w:pPr>

</xml_diff>

<commit_message>
vault backup: 2024-04-11 20:03:04
</commit_message>
<xml_diff>
--- a/2.Klasse/Netzwerktiger/Aufgaben/aufgabe_kanamelol/vorlage.docx
+++ b/2.Klasse/Netzwerktiger/Aufgaben/aufgabe_kanamelol/vorlage.docx
@@ -340,7 +340,7 @@
           <w:b/>
           <w:sz w:val="28"/>
         </w:rPr>
-        <w:t>&lt;Datum&gt;</w:t>
+        <w:t>11.0.4.2024</w:t>
       </w:r>
     </w:p>
     <w:p>
@@ -370,7 +370,7 @@
           <w:b/>
           <w:sz w:val="28"/>
         </w:rPr>
-        <w:t>&lt;Datum&gt;</w:t>
+        <w:t>11.0.4.2024</w:t>
       </w:r>
     </w:p>
     <w:p>
@@ -421,8 +421,7 @@
             </w:tabs>
             <w:rPr>
               <w:rFonts w:asciiTheme="minorHAnsi" w:eastAsiaTheme="minorEastAsia" w:hAnsiTheme="minorHAnsi" w:cstheme="minorBidi"/>
-              <w:sz w:val="22"/>
-              <w:szCs w:val="22"/>
+              <w:noProof/>
               <w14:ligatures w14:val="standardContextual"/>
             </w:rPr>
           </w:pPr>
@@ -442,62 +441,73 @@
             </w:rPr>
             <w:fldChar w:fldCharType="separate"/>
           </w:r>
-          <w:hyperlink w:anchor="_Toc147493739">
-            <w:r>
-              <w:rPr>
-                <w:rStyle w:val="Verzeichnissprung"/>
-                <w:webHidden/>
+          <w:hyperlink w:anchor="_Toc163758059" w:history="1">
+            <w:r>
+              <w:rPr>
+                <w:rStyle w:val="Hyperlink"/>
+                <w:noProof/>
               </w:rPr>
               <w:t>1</w:t>
             </w:r>
             <w:r>
               <w:rPr>
-                <w:rStyle w:val="Verzeichnissprung"/>
-                <w:rFonts w:eastAsiaTheme="minorEastAsia" w:cstheme="minorBidi"/>
-                <w:sz w:val="22"/>
-                <w:szCs w:val="22"/>
+                <w:rFonts w:asciiTheme="minorHAnsi" w:eastAsiaTheme="minorEastAsia" w:hAnsiTheme="minorHAnsi" w:cstheme="minorBidi"/>
+                <w:noProof/>
                 <w14:ligatures w14:val="standardContextual"/>
               </w:rPr>
               <w:tab/>
             </w:r>
             <w:r>
               <w:rPr>
-                <w:rStyle w:val="Verzeichnissprung"/>
+                <w:rStyle w:val="Hyperlink"/>
+                <w:noProof/>
               </w:rPr>
               <w:t>Aufgabenstellung</w:t>
             </w:r>
             <w:r>
               <w:rPr>
+                <w:noProof/>
+                <w:webHidden/>
+              </w:rPr>
+              <w:tab/>
+            </w:r>
+            <w:r>
+              <w:rPr>
+                <w:noProof/>
                 <w:webHidden/>
               </w:rPr>
               <w:fldChar w:fldCharType="begin"/>
             </w:r>
             <w:r>
               <w:rPr>
-                <w:webHidden/>
-              </w:rPr>
-              <w:instrText>PAGEREF _Toc147493739 \h</w:instrText>
-            </w:r>
-            <w:r>
-              <w:rPr>
-                <w:webHidden/>
-              </w:rPr>
-            </w:r>
-            <w:r>
-              <w:rPr>
+                <w:noProof/>
+                <w:webHidden/>
+              </w:rPr>
+              <w:instrText xml:space="preserve"> PAGEREF _Toc163758059 \h </w:instrText>
+            </w:r>
+            <w:r>
+              <w:rPr>
+                <w:noProof/>
+                <w:webHidden/>
+              </w:rPr>
+            </w:r>
+            <w:r>
+              <w:rPr>
+                <w:noProof/>
                 <w:webHidden/>
               </w:rPr>
               <w:fldChar w:fldCharType="separate"/>
             </w:r>
             <w:r>
               <w:rPr>
-                <w:rStyle w:val="Verzeichnissprung"/>
-              </w:rPr>
-              <w:tab/>
-              <w:t>3</w:t>
-            </w:r>
-            <w:r>
-              <w:rPr>
+                <w:noProof/>
+                <w:webHidden/>
+              </w:rPr>
+              <w:t>4</w:t>
+            </w:r>
+            <w:r>
+              <w:rPr>
+                <w:noProof/>
                 <w:webHidden/>
               </w:rPr>
               <w:fldChar w:fldCharType="end"/>
@@ -513,67 +523,77 @@
             </w:tabs>
             <w:rPr>
               <w:rFonts w:asciiTheme="minorHAnsi" w:eastAsiaTheme="minorEastAsia" w:hAnsiTheme="minorHAnsi" w:cstheme="minorBidi"/>
-              <w:sz w:val="22"/>
-              <w:szCs w:val="22"/>
+              <w:noProof/>
               <w14:ligatures w14:val="standardContextual"/>
             </w:rPr>
           </w:pPr>
-          <w:hyperlink w:anchor="_Toc147493740">
-            <w:r>
-              <w:rPr>
-                <w:rStyle w:val="Verzeichnissprung"/>
-                <w:webHidden/>
+          <w:hyperlink w:anchor="_Toc163758060" w:history="1">
+            <w:r>
+              <w:rPr>
+                <w:rStyle w:val="Hyperlink"/>
+                <w:noProof/>
               </w:rPr>
               <w:t>2</w:t>
             </w:r>
             <w:r>
               <w:rPr>
-                <w:rStyle w:val="Verzeichnissprung"/>
-                <w:rFonts w:eastAsiaTheme="minorEastAsia" w:cstheme="minorBidi"/>
-                <w:sz w:val="22"/>
-                <w:szCs w:val="22"/>
+                <w:rFonts w:asciiTheme="minorHAnsi" w:eastAsiaTheme="minorEastAsia" w:hAnsiTheme="minorHAnsi" w:cstheme="minorBidi"/>
+                <w:noProof/>
                 <w14:ligatures w14:val="standardContextual"/>
               </w:rPr>
               <w:tab/>
             </w:r>
             <w:r>
               <w:rPr>
-                <w:rStyle w:val="Verzeichnissprung"/>
+                <w:rStyle w:val="Hyperlink"/>
+                <w:noProof/>
               </w:rPr>
               <w:t>Zusammenfassung</w:t>
             </w:r>
             <w:r>
               <w:rPr>
+                <w:noProof/>
+                <w:webHidden/>
+              </w:rPr>
+              <w:tab/>
+            </w:r>
+            <w:r>
+              <w:rPr>
+                <w:noProof/>
                 <w:webHidden/>
               </w:rPr>
               <w:fldChar w:fldCharType="begin"/>
             </w:r>
             <w:r>
               <w:rPr>
-                <w:webHidden/>
-              </w:rPr>
-              <w:instrText>PAGEREF _Toc147493740 \h</w:instrText>
-            </w:r>
-            <w:r>
-              <w:rPr>
-                <w:webHidden/>
-              </w:rPr>
-            </w:r>
-            <w:r>
-              <w:rPr>
+                <w:noProof/>
+                <w:webHidden/>
+              </w:rPr>
+              <w:instrText xml:space="preserve"> PAGEREF _Toc163758060 \h </w:instrText>
+            </w:r>
+            <w:r>
+              <w:rPr>
+                <w:noProof/>
+                <w:webHidden/>
+              </w:rPr>
+            </w:r>
+            <w:r>
+              <w:rPr>
+                <w:noProof/>
                 <w:webHidden/>
               </w:rPr>
               <w:fldChar w:fldCharType="separate"/>
             </w:r>
             <w:r>
               <w:rPr>
-                <w:rStyle w:val="Verzeichnissprung"/>
-              </w:rPr>
-              <w:tab/>
-              <w:t>3</w:t>
-            </w:r>
-            <w:r>
-              <w:rPr>
+                <w:noProof/>
+                <w:webHidden/>
+              </w:rPr>
+              <w:t>4</w:t>
+            </w:r>
+            <w:r>
+              <w:rPr>
+                <w:noProof/>
                 <w:webHidden/>
               </w:rPr>
               <w:fldChar w:fldCharType="end"/>
@@ -589,67 +609,77 @@
             </w:tabs>
             <w:rPr>
               <w:rFonts w:asciiTheme="minorHAnsi" w:eastAsiaTheme="minorEastAsia" w:hAnsiTheme="minorHAnsi" w:cstheme="minorBidi"/>
-              <w:sz w:val="22"/>
-              <w:szCs w:val="22"/>
+              <w:noProof/>
               <w14:ligatures w14:val="standardContextual"/>
             </w:rPr>
           </w:pPr>
-          <w:hyperlink w:anchor="_Toc147493741">
-            <w:r>
-              <w:rPr>
-                <w:rStyle w:val="Verzeichnissprung"/>
-                <w:webHidden/>
+          <w:hyperlink w:anchor="_Toc163758061" w:history="1">
+            <w:r>
+              <w:rPr>
+                <w:rStyle w:val="Hyperlink"/>
+                <w:noProof/>
               </w:rPr>
               <w:t>3</w:t>
             </w:r>
             <w:r>
               <w:rPr>
-                <w:rStyle w:val="Verzeichnissprung"/>
-                <w:rFonts w:eastAsiaTheme="minorEastAsia" w:cstheme="minorBidi"/>
-                <w:sz w:val="22"/>
-                <w:szCs w:val="22"/>
+                <w:rFonts w:asciiTheme="minorHAnsi" w:eastAsiaTheme="minorEastAsia" w:hAnsiTheme="minorHAnsi" w:cstheme="minorBidi"/>
+                <w:noProof/>
                 <w14:ligatures w14:val="standardContextual"/>
               </w:rPr>
               <w:tab/>
             </w:r>
             <w:r>
               <w:rPr>
-                <w:rStyle w:val="Verzeichnissprung"/>
+                <w:rStyle w:val="Hyperlink"/>
+                <w:noProof/>
               </w:rPr>
               <w:t>Vollständige Netzwerktopologie der gesamten Übung</w:t>
             </w:r>
             <w:r>
               <w:rPr>
+                <w:noProof/>
+                <w:webHidden/>
+              </w:rPr>
+              <w:tab/>
+            </w:r>
+            <w:r>
+              <w:rPr>
+                <w:noProof/>
                 <w:webHidden/>
               </w:rPr>
               <w:fldChar w:fldCharType="begin"/>
             </w:r>
             <w:r>
               <w:rPr>
-                <w:webHidden/>
-              </w:rPr>
-              <w:instrText>PAGEREF _Toc147493741 \h</w:instrText>
-            </w:r>
-            <w:r>
-              <w:rPr>
-                <w:webHidden/>
-              </w:rPr>
-            </w:r>
-            <w:r>
-              <w:rPr>
+                <w:noProof/>
+                <w:webHidden/>
+              </w:rPr>
+              <w:instrText xml:space="preserve"> PAGEREF _Toc163758061 \h </w:instrText>
+            </w:r>
+            <w:r>
+              <w:rPr>
+                <w:noProof/>
+                <w:webHidden/>
+              </w:rPr>
+            </w:r>
+            <w:r>
+              <w:rPr>
+                <w:noProof/>
                 <w:webHidden/>
               </w:rPr>
               <w:fldChar w:fldCharType="separate"/>
             </w:r>
             <w:r>
               <w:rPr>
-                <w:rStyle w:val="Verzeichnissprung"/>
-              </w:rPr>
-              <w:tab/>
-              <w:t>4</w:t>
-            </w:r>
-            <w:r>
-              <w:rPr>
+                <w:noProof/>
+                <w:webHidden/>
+              </w:rPr>
+              <w:t>5</w:t>
+            </w:r>
+            <w:r>
+              <w:rPr>
+                <w:noProof/>
                 <w:webHidden/>
               </w:rPr>
               <w:fldChar w:fldCharType="end"/>
@@ -665,67 +695,77 @@
             </w:tabs>
             <w:rPr>
               <w:rFonts w:asciiTheme="minorHAnsi" w:eastAsiaTheme="minorEastAsia" w:hAnsiTheme="minorHAnsi" w:cstheme="minorBidi"/>
-              <w:sz w:val="22"/>
-              <w:szCs w:val="22"/>
+              <w:noProof/>
               <w14:ligatures w14:val="standardContextual"/>
             </w:rPr>
           </w:pPr>
-          <w:hyperlink w:anchor="_Toc147493742">
-            <w:r>
-              <w:rPr>
-                <w:rStyle w:val="Verzeichnissprung"/>
-                <w:webHidden/>
+          <w:hyperlink w:anchor="_Toc163758062" w:history="1">
+            <w:r>
+              <w:rPr>
+                <w:rStyle w:val="Hyperlink"/>
+                <w:noProof/>
               </w:rPr>
               <w:t>4</w:t>
             </w:r>
             <w:r>
               <w:rPr>
-                <w:rStyle w:val="Verzeichnissprung"/>
-                <w:rFonts w:eastAsiaTheme="minorEastAsia" w:cstheme="minorBidi"/>
-                <w:sz w:val="22"/>
-                <w:szCs w:val="22"/>
+                <w:rFonts w:asciiTheme="minorHAnsi" w:eastAsiaTheme="minorEastAsia" w:hAnsiTheme="minorHAnsi" w:cstheme="minorBidi"/>
+                <w:noProof/>
                 <w14:ligatures w14:val="standardContextual"/>
               </w:rPr>
               <w:tab/>
             </w:r>
             <w:r>
               <w:rPr>
-                <w:rStyle w:val="Verzeichnissprung"/>
+                <w:rStyle w:val="Hyperlink"/>
+                <w:noProof/>
               </w:rPr>
               <w:t>Übungsdurchführung</w:t>
             </w:r>
             <w:r>
               <w:rPr>
+                <w:noProof/>
+                <w:webHidden/>
+              </w:rPr>
+              <w:tab/>
+            </w:r>
+            <w:r>
+              <w:rPr>
+                <w:noProof/>
                 <w:webHidden/>
               </w:rPr>
               <w:fldChar w:fldCharType="begin"/>
             </w:r>
             <w:r>
               <w:rPr>
-                <w:webHidden/>
-              </w:rPr>
-              <w:instrText>PAGEREF _Toc147493742 \h</w:instrText>
-            </w:r>
-            <w:r>
-              <w:rPr>
-                <w:webHidden/>
-              </w:rPr>
-            </w:r>
-            <w:r>
-              <w:rPr>
+                <w:noProof/>
+                <w:webHidden/>
+              </w:rPr>
+              <w:instrText xml:space="preserve"> PAGEREF _Toc163758062 \h </w:instrText>
+            </w:r>
+            <w:r>
+              <w:rPr>
+                <w:noProof/>
+                <w:webHidden/>
+              </w:rPr>
+            </w:r>
+            <w:r>
+              <w:rPr>
+                <w:noProof/>
                 <w:webHidden/>
               </w:rPr>
               <w:fldChar w:fldCharType="separate"/>
             </w:r>
             <w:r>
               <w:rPr>
-                <w:rStyle w:val="Verzeichnissprung"/>
-              </w:rPr>
-              <w:tab/>
-              <w:t>5</w:t>
-            </w:r>
-            <w:r>
-              <w:rPr>
+                <w:noProof/>
+                <w:webHidden/>
+              </w:rPr>
+              <w:t>6</w:t>
+            </w:r>
+            <w:r>
+              <w:rPr>
+                <w:noProof/>
                 <w:webHidden/>
               </w:rPr>
               <w:fldChar w:fldCharType="end"/>
@@ -736,72 +776,168 @@
           <w:pPr>
             <w:pStyle w:val="Verzeichnis2"/>
             <w:tabs>
-              <w:tab w:val="left" w:pos="880"/>
+              <w:tab w:val="left" w:pos="784"/>
               <w:tab w:val="right" w:leader="dot" w:pos="9062"/>
             </w:tabs>
             <w:rPr>
               <w:rFonts w:asciiTheme="minorHAnsi" w:eastAsiaTheme="minorEastAsia" w:hAnsiTheme="minorHAnsi" w:cstheme="minorBidi"/>
-              <w:sz w:val="22"/>
-              <w:szCs w:val="22"/>
+              <w:noProof/>
               <w14:ligatures w14:val="standardContextual"/>
             </w:rPr>
           </w:pPr>
-          <w:hyperlink w:anchor="_Toc147493743">
-            <w:r>
-              <w:rPr>
-                <w:rStyle w:val="Verzeichnissprung"/>
-                <w:webHidden/>
+          <w:hyperlink w:anchor="_Toc163758063" w:history="1">
+            <w:r>
+              <w:rPr>
+                <w:rStyle w:val="Hyperlink"/>
+                <w:noProof/>
               </w:rPr>
               <w:t>4.1</w:t>
             </w:r>
             <w:r>
               <w:rPr>
-                <w:rStyle w:val="Verzeichnissprung"/>
-                <w:rFonts w:eastAsiaTheme="minorEastAsia" w:cstheme="minorBidi"/>
-                <w:sz w:val="22"/>
-                <w:szCs w:val="22"/>
+                <w:rFonts w:asciiTheme="minorHAnsi" w:eastAsiaTheme="minorEastAsia" w:hAnsiTheme="minorHAnsi" w:cstheme="minorBidi"/>
+                <w:noProof/>
                 <w14:ligatures w14:val="standardContextual"/>
               </w:rPr>
               <w:tab/>
             </w:r>
             <w:r>
               <w:rPr>
-                <w:rStyle w:val="Verzeichnissprung"/>
-              </w:rPr>
-              <w:t>&lt;Überschrift&gt;</w:t>
-            </w:r>
-            <w:r>
-              <w:rPr>
+                <w:rStyle w:val="Hyperlink"/>
+                <w:noProof/>
+              </w:rPr>
+              <w:t>Bilder von all dem Schaß</w:t>
+            </w:r>
+            <w:r>
+              <w:rPr>
+                <w:noProof/>
+                <w:webHidden/>
+              </w:rPr>
+              <w:tab/>
+            </w:r>
+            <w:r>
+              <w:rPr>
+                <w:noProof/>
                 <w:webHidden/>
               </w:rPr>
               <w:fldChar w:fldCharType="begin"/>
             </w:r>
             <w:r>
               <w:rPr>
-                <w:webHidden/>
-              </w:rPr>
-              <w:instrText>PAGEREF _Toc147493743 \h</w:instrText>
-            </w:r>
-            <w:r>
-              <w:rPr>
-                <w:webHidden/>
-              </w:rPr>
-            </w:r>
-            <w:r>
-              <w:rPr>
+                <w:noProof/>
+                <w:webHidden/>
+              </w:rPr>
+              <w:instrText xml:space="preserve"> PAGEREF _Toc163758063 \h </w:instrText>
+            </w:r>
+            <w:r>
+              <w:rPr>
+                <w:noProof/>
+                <w:webHidden/>
+              </w:rPr>
+            </w:r>
+            <w:r>
+              <w:rPr>
+                <w:noProof/>
                 <w:webHidden/>
               </w:rPr>
               <w:fldChar w:fldCharType="separate"/>
             </w:r>
             <w:r>
               <w:rPr>
-                <w:rStyle w:val="Verzeichnissprung"/>
+                <w:noProof/>
+                <w:webHidden/>
+              </w:rPr>
+              <w:t>6</w:t>
+            </w:r>
+            <w:r>
+              <w:rPr>
+                <w:noProof/>
+                <w:webHidden/>
+              </w:rPr>
+              <w:fldChar w:fldCharType="end"/>
+            </w:r>
+          </w:hyperlink>
+        </w:p>
+        <w:p>
+          <w:pPr>
+            <w:pStyle w:val="Verzeichnis2"/>
+            <w:tabs>
+              <w:tab w:val="left" w:pos="784"/>
+              <w:tab w:val="right" w:leader="dot" w:pos="9062"/>
+            </w:tabs>
+            <w:rPr>
+              <w:rFonts w:asciiTheme="minorHAnsi" w:eastAsiaTheme="minorEastAsia" w:hAnsiTheme="minorHAnsi" w:cstheme="minorBidi"/>
+              <w:noProof/>
+              <w14:ligatures w14:val="standardContextual"/>
+            </w:rPr>
+          </w:pPr>
+          <w:hyperlink w:anchor="_Toc163758064" w:history="1">
+            <w:r>
+              <w:rPr>
+                <w:rStyle w:val="Hyperlink"/>
+                <w:noProof/>
+              </w:rPr>
+              <w:t>4.2</w:t>
+            </w:r>
+            <w:r>
+              <w:rPr>
+                <w:rFonts w:asciiTheme="minorHAnsi" w:eastAsiaTheme="minorEastAsia" w:hAnsiTheme="minorHAnsi" w:cstheme="minorBidi"/>
+                <w:noProof/>
+                <w14:ligatures w14:val="standardContextual"/>
               </w:rPr>
               <w:tab/>
-              <w:t>5</w:t>
-            </w:r>
-            <w:r>
-              <w:rPr>
+            </w:r>
+            <w:r>
+              <w:rPr>
+                <w:rStyle w:val="Hyperlink"/>
+                <w:noProof/>
+              </w:rPr>
+              <w:t>Routing Tabellen</w:t>
+            </w:r>
+            <w:r>
+              <w:rPr>
+                <w:noProof/>
+                <w:webHidden/>
+              </w:rPr>
+              <w:tab/>
+            </w:r>
+            <w:r>
+              <w:rPr>
+                <w:noProof/>
+                <w:webHidden/>
+              </w:rPr>
+              <w:fldChar w:fldCharType="begin"/>
+            </w:r>
+            <w:r>
+              <w:rPr>
+                <w:noProof/>
+                <w:webHidden/>
+              </w:rPr>
+              <w:instrText xml:space="preserve"> PAGEREF _Toc163758064 \h </w:instrText>
+            </w:r>
+            <w:r>
+              <w:rPr>
+                <w:noProof/>
+                <w:webHidden/>
+              </w:rPr>
+            </w:r>
+            <w:r>
+              <w:rPr>
+                <w:noProof/>
+                <w:webHidden/>
+              </w:rPr>
+              <w:fldChar w:fldCharType="separate"/>
+            </w:r>
+            <w:r>
+              <w:rPr>
+                <w:noProof/>
+                <w:webHidden/>
+              </w:rPr>
+              <w:t>10</w:t>
+            </w:r>
+            <w:r>
+              <w:rPr>
+                <w:noProof/>
                 <w:webHidden/>
               </w:rPr>
               <w:fldChar w:fldCharType="end"/>
@@ -812,72 +948,340 @@
           <w:pPr>
             <w:pStyle w:val="Verzeichnis3"/>
             <w:tabs>
-              <w:tab w:val="left" w:pos="1320"/>
+              <w:tab w:val="left" w:pos="1206"/>
               <w:tab w:val="right" w:leader="dot" w:pos="9062"/>
             </w:tabs>
             <w:rPr>
               <w:rFonts w:asciiTheme="minorHAnsi" w:eastAsiaTheme="minorEastAsia" w:hAnsiTheme="minorHAnsi" w:cstheme="minorBidi"/>
-              <w:sz w:val="22"/>
-              <w:szCs w:val="22"/>
+              <w:noProof/>
               <w14:ligatures w14:val="standardContextual"/>
             </w:rPr>
           </w:pPr>
-          <w:hyperlink w:anchor="_Toc147493744">
-            <w:r>
-              <w:rPr>
-                <w:rStyle w:val="Verzeichnissprung"/>
-                <w:webHidden/>
-              </w:rPr>
-              <w:t>4.1.1</w:t>
-            </w:r>
-            <w:r>
-              <w:rPr>
-                <w:rStyle w:val="Verzeichnissprung"/>
-                <w:rFonts w:eastAsiaTheme="minorEastAsia" w:cstheme="minorBidi"/>
-                <w:sz w:val="22"/>
-                <w:szCs w:val="22"/>
+          <w:hyperlink w:anchor="_Toc163758065" w:history="1">
+            <w:r>
+              <w:rPr>
+                <w:rStyle w:val="Hyperlink"/>
+                <w:noProof/>
+              </w:rPr>
+              <w:t>4.2.1</w:t>
+            </w:r>
+            <w:r>
+              <w:rPr>
+                <w:rFonts w:asciiTheme="minorHAnsi" w:eastAsiaTheme="minorEastAsia" w:hAnsiTheme="minorHAnsi" w:cstheme="minorBidi"/>
+                <w:noProof/>
                 <w14:ligatures w14:val="standardContextual"/>
               </w:rPr>
               <w:tab/>
             </w:r>
             <w:r>
               <w:rPr>
-                <w:rStyle w:val="Verzeichnissprung"/>
-              </w:rPr>
-              <w:t>&lt;Unterüberschrift&gt;</w:t>
-            </w:r>
-            <w:r>
-              <w:rPr>
+                <w:rStyle w:val="Hyperlink"/>
+                <w:noProof/>
+              </w:rPr>
+              <w:t>Pc5 zu Server1</w:t>
+            </w:r>
+            <w:r>
+              <w:rPr>
+                <w:noProof/>
+                <w:webHidden/>
+              </w:rPr>
+              <w:tab/>
+            </w:r>
+            <w:r>
+              <w:rPr>
+                <w:noProof/>
                 <w:webHidden/>
               </w:rPr>
               <w:fldChar w:fldCharType="begin"/>
             </w:r>
             <w:r>
               <w:rPr>
-                <w:webHidden/>
-              </w:rPr>
-              <w:instrText>PAGEREF _Toc147493744 \h</w:instrText>
-            </w:r>
-            <w:r>
-              <w:rPr>
-                <w:webHidden/>
-              </w:rPr>
-            </w:r>
-            <w:r>
-              <w:rPr>
+                <w:noProof/>
+                <w:webHidden/>
+              </w:rPr>
+              <w:instrText xml:space="preserve"> PAGEREF _Toc163758065 \h </w:instrText>
+            </w:r>
+            <w:r>
+              <w:rPr>
+                <w:noProof/>
+                <w:webHidden/>
+              </w:rPr>
+            </w:r>
+            <w:r>
+              <w:rPr>
+                <w:noProof/>
                 <w:webHidden/>
               </w:rPr>
               <w:fldChar w:fldCharType="separate"/>
             </w:r>
             <w:r>
               <w:rPr>
-                <w:rStyle w:val="Verzeichnissprung"/>
+                <w:noProof/>
+                <w:webHidden/>
+              </w:rPr>
+              <w:t>10</w:t>
+            </w:r>
+            <w:r>
+              <w:rPr>
+                <w:noProof/>
+                <w:webHidden/>
+              </w:rPr>
+              <w:fldChar w:fldCharType="end"/>
+            </w:r>
+          </w:hyperlink>
+        </w:p>
+        <w:p>
+          <w:pPr>
+            <w:pStyle w:val="Verzeichnis3"/>
+            <w:tabs>
+              <w:tab w:val="left" w:pos="1206"/>
+              <w:tab w:val="right" w:leader="dot" w:pos="9062"/>
+            </w:tabs>
+            <w:rPr>
+              <w:rFonts w:asciiTheme="minorHAnsi" w:eastAsiaTheme="minorEastAsia" w:hAnsiTheme="minorHAnsi" w:cstheme="minorBidi"/>
+              <w:noProof/>
+              <w14:ligatures w14:val="standardContextual"/>
+            </w:rPr>
+          </w:pPr>
+          <w:hyperlink w:anchor="_Toc163758066" w:history="1">
+            <w:r>
+              <w:rPr>
+                <w:rStyle w:val="Hyperlink"/>
+                <w:noProof/>
+              </w:rPr>
+              <w:t>4.2.2</w:t>
+            </w:r>
+            <w:r>
+              <w:rPr>
+                <w:rFonts w:asciiTheme="minorHAnsi" w:eastAsiaTheme="minorEastAsia" w:hAnsiTheme="minorHAnsi" w:cstheme="minorBidi"/>
+                <w:noProof/>
+                <w14:ligatures w14:val="standardContextual"/>
               </w:rPr>
               <w:tab/>
-              <w:t>5</w:t>
-            </w:r>
-            <w:r>
-              <w:rPr>
+            </w:r>
+            <w:r>
+              <w:rPr>
+                <w:rStyle w:val="Hyperlink"/>
+                <w:noProof/>
+              </w:rPr>
+              <w:t>Rückweg</w:t>
+            </w:r>
+            <w:r>
+              <w:rPr>
+                <w:noProof/>
+                <w:webHidden/>
+              </w:rPr>
+              <w:tab/>
+            </w:r>
+            <w:r>
+              <w:rPr>
+                <w:noProof/>
+                <w:webHidden/>
+              </w:rPr>
+              <w:fldChar w:fldCharType="begin"/>
+            </w:r>
+            <w:r>
+              <w:rPr>
+                <w:noProof/>
+                <w:webHidden/>
+              </w:rPr>
+              <w:instrText xml:space="preserve"> PAGEREF _Toc163758066 \h </w:instrText>
+            </w:r>
+            <w:r>
+              <w:rPr>
+                <w:noProof/>
+                <w:webHidden/>
+              </w:rPr>
+            </w:r>
+            <w:r>
+              <w:rPr>
+                <w:noProof/>
+                <w:webHidden/>
+              </w:rPr>
+              <w:fldChar w:fldCharType="separate"/>
+            </w:r>
+            <w:r>
+              <w:rPr>
+                <w:noProof/>
+                <w:webHidden/>
+              </w:rPr>
+              <w:t>10</w:t>
+            </w:r>
+            <w:r>
+              <w:rPr>
+                <w:noProof/>
+                <w:webHidden/>
+              </w:rPr>
+              <w:fldChar w:fldCharType="end"/>
+            </w:r>
+          </w:hyperlink>
+        </w:p>
+        <w:p>
+          <w:pPr>
+            <w:pStyle w:val="Verzeichnis3"/>
+            <w:tabs>
+              <w:tab w:val="left" w:pos="1206"/>
+              <w:tab w:val="right" w:leader="dot" w:pos="9062"/>
+            </w:tabs>
+            <w:rPr>
+              <w:rFonts w:asciiTheme="minorHAnsi" w:eastAsiaTheme="minorEastAsia" w:hAnsiTheme="minorHAnsi" w:cstheme="minorBidi"/>
+              <w:noProof/>
+              <w14:ligatures w14:val="standardContextual"/>
+            </w:rPr>
+          </w:pPr>
+          <w:hyperlink w:anchor="_Toc163758067" w:history="1">
+            <w:r>
+              <w:rPr>
+                <w:rStyle w:val="Hyperlink"/>
+                <w:noProof/>
+              </w:rPr>
+              <w:t>4.2.3</w:t>
+            </w:r>
+            <w:r>
+              <w:rPr>
+                <w:rFonts w:asciiTheme="minorHAnsi" w:eastAsiaTheme="minorEastAsia" w:hAnsiTheme="minorHAnsi" w:cstheme="minorBidi"/>
+                <w:noProof/>
+                <w14:ligatures w14:val="standardContextual"/>
+              </w:rPr>
+              <w:tab/>
+            </w:r>
+            <w:r>
+              <w:rPr>
+                <w:rStyle w:val="Hyperlink"/>
+                <w:noProof/>
+              </w:rPr>
+              <w:t>Pc0 zu Server 0</w:t>
+            </w:r>
+            <w:r>
+              <w:rPr>
+                <w:noProof/>
+                <w:webHidden/>
+              </w:rPr>
+              <w:tab/>
+            </w:r>
+            <w:r>
+              <w:rPr>
+                <w:noProof/>
+                <w:webHidden/>
+              </w:rPr>
+              <w:fldChar w:fldCharType="begin"/>
+            </w:r>
+            <w:r>
+              <w:rPr>
+                <w:noProof/>
+                <w:webHidden/>
+              </w:rPr>
+              <w:instrText xml:space="preserve"> PAGEREF _Toc163758067 \h </w:instrText>
+            </w:r>
+            <w:r>
+              <w:rPr>
+                <w:noProof/>
+                <w:webHidden/>
+              </w:rPr>
+            </w:r>
+            <w:r>
+              <w:rPr>
+                <w:noProof/>
+                <w:webHidden/>
+              </w:rPr>
+              <w:fldChar w:fldCharType="separate"/>
+            </w:r>
+            <w:r>
+              <w:rPr>
+                <w:noProof/>
+                <w:webHidden/>
+              </w:rPr>
+              <w:t>10</w:t>
+            </w:r>
+            <w:r>
+              <w:rPr>
+                <w:noProof/>
+                <w:webHidden/>
+              </w:rPr>
+              <w:fldChar w:fldCharType="end"/>
+            </w:r>
+          </w:hyperlink>
+        </w:p>
+        <w:p>
+          <w:pPr>
+            <w:pStyle w:val="Verzeichnis3"/>
+            <w:tabs>
+              <w:tab w:val="left" w:pos="1206"/>
+              <w:tab w:val="right" w:leader="dot" w:pos="9062"/>
+            </w:tabs>
+            <w:rPr>
+              <w:rFonts w:asciiTheme="minorHAnsi" w:eastAsiaTheme="minorEastAsia" w:hAnsiTheme="minorHAnsi" w:cstheme="minorBidi"/>
+              <w:noProof/>
+              <w14:ligatures w14:val="standardContextual"/>
+            </w:rPr>
+          </w:pPr>
+          <w:hyperlink w:anchor="_Toc163758068" w:history="1">
+            <w:r>
+              <w:rPr>
+                <w:rStyle w:val="Hyperlink"/>
+                <w:noProof/>
+              </w:rPr>
+              <w:t>4.2.4</w:t>
+            </w:r>
+            <w:r>
+              <w:rPr>
+                <w:rFonts w:asciiTheme="minorHAnsi" w:eastAsiaTheme="minorEastAsia" w:hAnsiTheme="minorHAnsi" w:cstheme="minorBidi"/>
+                <w:noProof/>
+                <w14:ligatures w14:val="standardContextual"/>
+              </w:rPr>
+              <w:tab/>
+            </w:r>
+            <w:r>
+              <w:rPr>
+                <w:rStyle w:val="Hyperlink"/>
+                <w:noProof/>
+              </w:rPr>
+              <w:t>Rückweg</w:t>
+            </w:r>
+            <w:r>
+              <w:rPr>
+                <w:noProof/>
+                <w:webHidden/>
+              </w:rPr>
+              <w:tab/>
+            </w:r>
+            <w:r>
+              <w:rPr>
+                <w:noProof/>
+                <w:webHidden/>
+              </w:rPr>
+              <w:fldChar w:fldCharType="begin"/>
+            </w:r>
+            <w:r>
+              <w:rPr>
+                <w:noProof/>
+                <w:webHidden/>
+              </w:rPr>
+              <w:instrText xml:space="preserve"> PAGEREF _Toc163758068 \h </w:instrText>
+            </w:r>
+            <w:r>
+              <w:rPr>
+                <w:noProof/>
+                <w:webHidden/>
+              </w:rPr>
+            </w:r>
+            <w:r>
+              <w:rPr>
+                <w:noProof/>
+                <w:webHidden/>
+              </w:rPr>
+              <w:fldChar w:fldCharType="separate"/>
+            </w:r>
+            <w:r>
+              <w:rPr>
+                <w:noProof/>
+                <w:webHidden/>
+              </w:rPr>
+              <w:t>11</w:t>
+            </w:r>
+            <w:r>
+              <w:rPr>
+                <w:noProof/>
                 <w:webHidden/>
               </w:rPr>
               <w:fldChar w:fldCharType="end"/>
@@ -893,67 +1297,77 @@
             </w:tabs>
             <w:rPr>
               <w:rFonts w:asciiTheme="minorHAnsi" w:eastAsiaTheme="minorEastAsia" w:hAnsiTheme="minorHAnsi" w:cstheme="minorBidi"/>
-              <w:sz w:val="22"/>
-              <w:szCs w:val="22"/>
+              <w:noProof/>
               <w14:ligatures w14:val="standardContextual"/>
             </w:rPr>
           </w:pPr>
-          <w:hyperlink w:anchor="_Toc147493745">
-            <w:r>
-              <w:rPr>
-                <w:rStyle w:val="Verzeichnissprung"/>
-                <w:webHidden/>
+          <w:hyperlink w:anchor="_Toc163758069" w:history="1">
+            <w:r>
+              <w:rPr>
+                <w:rStyle w:val="Hyperlink"/>
+                <w:noProof/>
               </w:rPr>
               <w:t>5</w:t>
             </w:r>
             <w:r>
               <w:rPr>
-                <w:rStyle w:val="Verzeichnissprung"/>
-                <w:rFonts w:eastAsiaTheme="minorEastAsia" w:cstheme="minorBidi"/>
-                <w:sz w:val="22"/>
-                <w:szCs w:val="22"/>
+                <w:rFonts w:asciiTheme="minorHAnsi" w:eastAsiaTheme="minorEastAsia" w:hAnsiTheme="minorHAnsi" w:cstheme="minorBidi"/>
+                <w:noProof/>
                 <w14:ligatures w14:val="standardContextual"/>
               </w:rPr>
               <w:tab/>
             </w:r>
             <w:r>
               <w:rPr>
-                <w:rStyle w:val="Verzeichnissprung"/>
+                <w:rStyle w:val="Hyperlink"/>
+                <w:noProof/>
               </w:rPr>
               <w:t>Vollständige Konfigurationsdateien (optional)</w:t>
             </w:r>
             <w:r>
               <w:rPr>
+                <w:noProof/>
+                <w:webHidden/>
+              </w:rPr>
+              <w:tab/>
+            </w:r>
+            <w:r>
+              <w:rPr>
+                <w:noProof/>
                 <w:webHidden/>
               </w:rPr>
               <w:fldChar w:fldCharType="begin"/>
             </w:r>
             <w:r>
               <w:rPr>
-                <w:webHidden/>
-              </w:rPr>
-              <w:instrText>PAGEREF _Toc147493745 \h</w:instrText>
-            </w:r>
-            <w:r>
-              <w:rPr>
-                <w:webHidden/>
-              </w:rPr>
-            </w:r>
-            <w:r>
-              <w:rPr>
+                <w:noProof/>
+                <w:webHidden/>
+              </w:rPr>
+              <w:instrText xml:space="preserve"> PAGEREF _Toc163758069 \h </w:instrText>
+            </w:r>
+            <w:r>
+              <w:rPr>
+                <w:noProof/>
+                <w:webHidden/>
+              </w:rPr>
+            </w:r>
+            <w:r>
+              <w:rPr>
+                <w:noProof/>
                 <w:webHidden/>
               </w:rPr>
               <w:fldChar w:fldCharType="separate"/>
             </w:r>
             <w:r>
               <w:rPr>
-                <w:rStyle w:val="Verzeichnissprung"/>
-              </w:rPr>
-              <w:tab/>
-              <w:t>5</w:t>
-            </w:r>
-            <w:r>
-              <w:rPr>
+                <w:noProof/>
+                <w:webHidden/>
+              </w:rPr>
+              <w:t>11</w:t>
+            </w:r>
+            <w:r>
+              <w:rPr>
+                <w:noProof/>
                 <w:webHidden/>
               </w:rPr>
               <w:fldChar w:fldCharType="end"/>
@@ -964,72 +1378,82 @@
           <w:pPr>
             <w:pStyle w:val="Verzeichnis2"/>
             <w:tabs>
-              <w:tab w:val="left" w:pos="880"/>
+              <w:tab w:val="left" w:pos="784"/>
               <w:tab w:val="right" w:leader="dot" w:pos="9062"/>
             </w:tabs>
             <w:rPr>
               <w:rFonts w:asciiTheme="minorHAnsi" w:eastAsiaTheme="minorEastAsia" w:hAnsiTheme="minorHAnsi" w:cstheme="minorBidi"/>
-              <w:sz w:val="22"/>
-              <w:szCs w:val="22"/>
+              <w:noProof/>
               <w14:ligatures w14:val="standardContextual"/>
             </w:rPr>
           </w:pPr>
-          <w:hyperlink w:anchor="_Toc147493746">
-            <w:r>
-              <w:rPr>
-                <w:rStyle w:val="Verzeichnissprung"/>
-                <w:webHidden/>
+          <w:hyperlink w:anchor="_Toc163758070" w:history="1">
+            <w:r>
+              <w:rPr>
+                <w:rStyle w:val="Hyperlink"/>
+                <w:noProof/>
               </w:rPr>
               <w:t>5.1</w:t>
             </w:r>
             <w:r>
               <w:rPr>
-                <w:rStyle w:val="Verzeichnissprung"/>
-                <w:rFonts w:eastAsiaTheme="minorEastAsia" w:cstheme="minorBidi"/>
-                <w:sz w:val="22"/>
-                <w:szCs w:val="22"/>
+                <w:rFonts w:asciiTheme="minorHAnsi" w:eastAsiaTheme="minorEastAsia" w:hAnsiTheme="minorHAnsi" w:cstheme="minorBidi"/>
+                <w:noProof/>
                 <w14:ligatures w14:val="standardContextual"/>
               </w:rPr>
               <w:tab/>
             </w:r>
             <w:r>
               <w:rPr>
-                <w:rStyle w:val="Verzeichnissprung"/>
+                <w:rStyle w:val="Hyperlink"/>
+                <w:noProof/>
               </w:rPr>
               <w:t>&lt;Überschrift&gt;</w:t>
             </w:r>
             <w:r>
               <w:rPr>
+                <w:noProof/>
+                <w:webHidden/>
+              </w:rPr>
+              <w:tab/>
+            </w:r>
+            <w:r>
+              <w:rPr>
+                <w:noProof/>
                 <w:webHidden/>
               </w:rPr>
               <w:fldChar w:fldCharType="begin"/>
             </w:r>
             <w:r>
               <w:rPr>
-                <w:webHidden/>
-              </w:rPr>
-              <w:instrText>PAGEREF _Toc147493746 \h</w:instrText>
-            </w:r>
-            <w:r>
-              <w:rPr>
-                <w:webHidden/>
-              </w:rPr>
-            </w:r>
-            <w:r>
-              <w:rPr>
+                <w:noProof/>
+                <w:webHidden/>
+              </w:rPr>
+              <w:instrText xml:space="preserve"> PAGEREF _Toc163758070 \h </w:instrText>
+            </w:r>
+            <w:r>
+              <w:rPr>
+                <w:noProof/>
+                <w:webHidden/>
+              </w:rPr>
+            </w:r>
+            <w:r>
+              <w:rPr>
+                <w:noProof/>
                 <w:webHidden/>
               </w:rPr>
               <w:fldChar w:fldCharType="separate"/>
             </w:r>
             <w:r>
               <w:rPr>
-                <w:rStyle w:val="Verzeichnissprung"/>
-              </w:rPr>
-              <w:tab/>
-              <w:t>5</w:t>
-            </w:r>
-            <w:r>
-              <w:rPr>
+                <w:noProof/>
+                <w:webHidden/>
+              </w:rPr>
+              <w:t>11</w:t>
+            </w:r>
+            <w:r>
+              <w:rPr>
+                <w:noProof/>
                 <w:webHidden/>
               </w:rPr>
               <w:fldChar w:fldCharType="end"/>
@@ -1045,67 +1469,77 @@
             </w:tabs>
             <w:rPr>
               <w:rFonts w:asciiTheme="minorHAnsi" w:eastAsiaTheme="minorEastAsia" w:hAnsiTheme="minorHAnsi" w:cstheme="minorBidi"/>
-              <w:sz w:val="22"/>
-              <w:szCs w:val="22"/>
+              <w:noProof/>
               <w14:ligatures w14:val="standardContextual"/>
             </w:rPr>
           </w:pPr>
-          <w:hyperlink w:anchor="_Toc147493747">
-            <w:r>
-              <w:rPr>
-                <w:rStyle w:val="Verzeichnissprung"/>
-                <w:webHidden/>
+          <w:hyperlink w:anchor="_Toc163758071" w:history="1">
+            <w:r>
+              <w:rPr>
+                <w:rStyle w:val="Hyperlink"/>
+                <w:noProof/>
               </w:rPr>
               <w:t>6</w:t>
             </w:r>
             <w:r>
               <w:rPr>
-                <w:rStyle w:val="Verzeichnissprung"/>
-                <w:rFonts w:eastAsiaTheme="minorEastAsia" w:cstheme="minorBidi"/>
-                <w:sz w:val="22"/>
-                <w:szCs w:val="22"/>
+                <w:rFonts w:asciiTheme="minorHAnsi" w:eastAsiaTheme="minorEastAsia" w:hAnsiTheme="minorHAnsi" w:cstheme="minorBidi"/>
+                <w:noProof/>
                 <w14:ligatures w14:val="standardContextual"/>
               </w:rPr>
               <w:tab/>
             </w:r>
             <w:r>
               <w:rPr>
-                <w:rStyle w:val="Verzeichnissprung"/>
+                <w:rStyle w:val="Hyperlink"/>
+                <w:noProof/>
               </w:rPr>
               <w:t>Abbildungsverzeichnis</w:t>
             </w:r>
             <w:r>
               <w:rPr>
+                <w:noProof/>
+                <w:webHidden/>
+              </w:rPr>
+              <w:tab/>
+            </w:r>
+            <w:r>
+              <w:rPr>
+                <w:noProof/>
                 <w:webHidden/>
               </w:rPr>
               <w:fldChar w:fldCharType="begin"/>
             </w:r>
             <w:r>
               <w:rPr>
-                <w:webHidden/>
-              </w:rPr>
-              <w:instrText>PAGEREF _Toc147493747 \h</w:instrText>
-            </w:r>
-            <w:r>
-              <w:rPr>
-                <w:webHidden/>
-              </w:rPr>
-            </w:r>
-            <w:r>
-              <w:rPr>
+                <w:noProof/>
+                <w:webHidden/>
+              </w:rPr>
+              <w:instrText xml:space="preserve"> PAGEREF _Toc163758071 \h </w:instrText>
+            </w:r>
+            <w:r>
+              <w:rPr>
+                <w:noProof/>
+                <w:webHidden/>
+              </w:rPr>
+            </w:r>
+            <w:r>
+              <w:rPr>
+                <w:noProof/>
                 <w:webHidden/>
               </w:rPr>
               <w:fldChar w:fldCharType="separate"/>
             </w:r>
             <w:r>
               <w:rPr>
-                <w:rStyle w:val="Verzeichnissprung"/>
-              </w:rPr>
-              <w:tab/>
-              <w:t>6</w:t>
-            </w:r>
-            <w:r>
-              <w:rPr>
+                <w:noProof/>
+                <w:webHidden/>
+              </w:rPr>
+              <w:t>12</w:t>
+            </w:r>
+            <w:r>
+              <w:rPr>
+                <w:noProof/>
                 <w:webHidden/>
               </w:rPr>
               <w:fldChar w:fldCharType="end"/>
@@ -1121,67 +1555,77 @@
             </w:tabs>
             <w:rPr>
               <w:rFonts w:asciiTheme="minorHAnsi" w:eastAsiaTheme="minorEastAsia" w:hAnsiTheme="minorHAnsi" w:cstheme="minorBidi"/>
-              <w:sz w:val="22"/>
-              <w:szCs w:val="22"/>
+              <w:noProof/>
               <w14:ligatures w14:val="standardContextual"/>
             </w:rPr>
           </w:pPr>
-          <w:hyperlink w:anchor="_Toc147493748">
-            <w:r>
-              <w:rPr>
-                <w:rStyle w:val="Verzeichnissprung"/>
-                <w:webHidden/>
+          <w:hyperlink w:anchor="_Toc163758072" w:history="1">
+            <w:r>
+              <w:rPr>
+                <w:rStyle w:val="Hyperlink"/>
+                <w:noProof/>
               </w:rPr>
               <w:t>7</w:t>
             </w:r>
             <w:r>
               <w:rPr>
-                <w:rStyle w:val="Verzeichnissprung"/>
-                <w:rFonts w:eastAsiaTheme="minorEastAsia" w:cstheme="minorBidi"/>
-                <w:sz w:val="22"/>
-                <w:szCs w:val="22"/>
+                <w:rFonts w:asciiTheme="minorHAnsi" w:eastAsiaTheme="minorEastAsia" w:hAnsiTheme="minorHAnsi" w:cstheme="minorBidi"/>
+                <w:noProof/>
                 <w14:ligatures w14:val="standardContextual"/>
               </w:rPr>
               <w:tab/>
             </w:r>
             <w:r>
               <w:rPr>
-                <w:rStyle w:val="Verzeichnissprung"/>
+                <w:rStyle w:val="Hyperlink"/>
+                <w:noProof/>
               </w:rPr>
               <w:t>Anhang</w:t>
             </w:r>
             <w:r>
               <w:rPr>
+                <w:noProof/>
+                <w:webHidden/>
+              </w:rPr>
+              <w:tab/>
+            </w:r>
+            <w:r>
+              <w:rPr>
+                <w:noProof/>
                 <w:webHidden/>
               </w:rPr>
               <w:fldChar w:fldCharType="begin"/>
             </w:r>
             <w:r>
               <w:rPr>
-                <w:webHidden/>
-              </w:rPr>
-              <w:instrText>PAGEREF _Toc147493748 \h</w:instrText>
-            </w:r>
-            <w:r>
-              <w:rPr>
-                <w:webHidden/>
-              </w:rPr>
-            </w:r>
-            <w:r>
-              <w:rPr>
+                <w:noProof/>
+                <w:webHidden/>
+              </w:rPr>
+              <w:instrText xml:space="preserve"> PAGEREF _Toc163758072 \h </w:instrText>
+            </w:r>
+            <w:r>
+              <w:rPr>
+                <w:noProof/>
+                <w:webHidden/>
+              </w:rPr>
+            </w:r>
+            <w:r>
+              <w:rPr>
+                <w:noProof/>
                 <w:webHidden/>
               </w:rPr>
               <w:fldChar w:fldCharType="separate"/>
             </w:r>
             <w:r>
               <w:rPr>
-                <w:rStyle w:val="Verzeichnissprung"/>
-              </w:rPr>
-              <w:tab/>
-              <w:t>7</w:t>
-            </w:r>
-            <w:r>
-              <w:rPr>
+                <w:noProof/>
+                <w:webHidden/>
+              </w:rPr>
+              <w:t>13</w:t>
+            </w:r>
+            <w:r>
+              <w:rPr>
+                <w:noProof/>
                 <w:webHidden/>
               </w:rPr>
               <w:fldChar w:fldCharType="end"/>
@@ -1222,18 +1666,19 @@
       <w:pPr>
         <w:pStyle w:val="berschrift1"/>
       </w:pPr>
-      <w:bookmarkStart w:id="0" w:name="_Toc147493739"/>
+      <w:bookmarkStart w:id="0" w:name="_Toc163758059"/>
       <w:r>
         <w:lastRenderedPageBreak/>
         <w:t>Aufgabenstellung</w:t>
       </w:r>
       <w:bookmarkEnd w:id="0"/>
     </w:p>
+    <w:p/>
     <w:p>
       <w:pPr>
         <w:pStyle w:val="berschrift1"/>
       </w:pPr>
-      <w:bookmarkStart w:id="1" w:name="_Toc147493740"/>
+      <w:bookmarkStart w:id="1" w:name="_Toc163758060"/>
       <w:r>
         <w:t>Zusammenfassung</w:t>
       </w:r>
@@ -1261,7 +1706,7 @@
       <w:pPr>
         <w:pStyle w:val="berschrift1"/>
       </w:pPr>
-      <w:bookmarkStart w:id="2" w:name="_Toc147493741"/>
+      <w:bookmarkStart w:id="2" w:name="_Toc163758061"/>
       <w:r>
         <w:lastRenderedPageBreak/>
         <w:t>Vollständige Netzwerktopologie der gesamten Übung</w:t>
@@ -1349,7 +1794,7 @@
       <w:pPr>
         <w:pStyle w:val="berschrift1"/>
       </w:pPr>
-      <w:bookmarkStart w:id="3" w:name="_Toc147493742"/>
+      <w:bookmarkStart w:id="3" w:name="_Toc163758062"/>
       <w:r>
         <w:lastRenderedPageBreak/>
         <w:t>Übungsdurchführung</w:t>
@@ -1360,6 +1805,7 @@
       <w:pPr>
         <w:pStyle w:val="berschrift2"/>
       </w:pPr>
+      <w:bookmarkStart w:id="4" w:name="_Toc163758063"/>
       <w:r>
         <w:t xml:space="preserve">Bilder von all dem </w:t>
       </w:r>
@@ -1367,6 +1813,7 @@
       <w:r>
         <w:t>Schaß</w:t>
       </w:r>
+      <w:bookmarkEnd w:id="4"/>
       <w:proofErr w:type="spellEnd"/>
     </w:p>
     <w:p>
@@ -1740,13 +2187,10 @@
           </wp:anchor>
         </w:drawing>
       </w:r>
-    </w:p>
-    <w:p>
       <w:r>
         <w:rPr>
           <w:noProof/>
         </w:rPr>
-        <w:lastRenderedPageBreak/>
         <w:drawing>
           <wp:anchor distT="0" distB="0" distL="0" distR="0" simplePos="0" relativeHeight="45" behindDoc="0" locked="0" layoutInCell="0" allowOverlap="1" wp14:anchorId="6E14A2EA" wp14:editId="28BAEEE2">
             <wp:simplePos x="0" y="0"/>
@@ -1794,7 +2238,6 @@
         </w:drawing>
       </w:r>
     </w:p>
-    <w:p/>
     <w:p>
       <w:r>
         <w:rPr>
@@ -2001,26 +2444,30 @@
           </wp:anchor>
         </w:drawing>
       </w:r>
-      <w:r>
-        <w:br w:type="page"/>
-      </w:r>
     </w:p>
     <w:p/>
     <w:p>
       <w:pPr>
         <w:pStyle w:val="berschrift2"/>
       </w:pPr>
-      <w:r>
-        <w:t xml:space="preserve">Routing Tabellen </w:t>
+      <w:bookmarkStart w:id="5" w:name="_Toc163758064"/>
+      <w:r>
+        <w:t>Routing Tabellen</w:t>
+      </w:r>
+      <w:bookmarkEnd w:id="5"/>
+      <w:r>
+        <w:t xml:space="preserve"> </w:t>
       </w:r>
     </w:p>
     <w:p>
       <w:pPr>
         <w:pStyle w:val="berschrift3"/>
       </w:pPr>
+      <w:bookmarkStart w:id="6" w:name="_Toc163758065"/>
       <w:r>
         <w:t>Pc5 zu Server1</w:t>
       </w:r>
+      <w:bookmarkEnd w:id="6"/>
     </w:p>
     <w:p>
       <w:proofErr w:type="spellStart"/>
@@ -2235,9 +2682,11 @@
       <w:pPr>
         <w:pStyle w:val="berschrift3"/>
       </w:pPr>
+      <w:bookmarkStart w:id="7" w:name="_Toc163758066"/>
       <w:r>
         <w:t>Rückweg</w:t>
       </w:r>
+      <w:bookmarkEnd w:id="7"/>
     </w:p>
     <w:p>
       <w:r>
@@ -2459,9 +2908,11 @@
       <w:pPr>
         <w:pStyle w:val="berschrift3"/>
       </w:pPr>
+      <w:bookmarkStart w:id="8" w:name="_Toc163758067"/>
       <w:r>
         <w:t>Pc0 zu Server 0</w:t>
       </w:r>
+      <w:bookmarkEnd w:id="8"/>
     </w:p>
     <w:p>
       <w:proofErr w:type="spellStart"/>
@@ -2677,6 +3128,7 @@
     </w:tbl>
     <w:p>
       <w:r>
+        <w:lastRenderedPageBreak/>
         <w:t>Router 1 Tabelle</w:t>
       </w:r>
     </w:p>
@@ -2784,9 +3236,11 @@
       <w:pPr>
         <w:pStyle w:val="berschrift3"/>
       </w:pPr>
+      <w:bookmarkStart w:id="9" w:name="_Toc163758068"/>
       <w:r>
         <w:t>Rückweg</w:t>
       </w:r>
+      <w:bookmarkEnd w:id="9"/>
     </w:p>
     <w:p>
       <w:r>
@@ -3047,7 +3501,6 @@
               <w:pStyle w:val="Tabelleninhalt0"/>
             </w:pPr>
             <w:r>
-              <w:lastRenderedPageBreak/>
               <w:t>Ziel Netz</w:t>
             </w:r>
           </w:p>
@@ -3133,21 +3586,21 @@
       <w:pPr>
         <w:pStyle w:val="berschrift1"/>
       </w:pPr>
-      <w:bookmarkStart w:id="4" w:name="_Toc147493745"/>
+      <w:bookmarkStart w:id="10" w:name="_Toc163758069"/>
       <w:r>
         <w:t>Vollständige Konfigurationsdateien (optional)</w:t>
       </w:r>
-      <w:bookmarkEnd w:id="4"/>
+      <w:bookmarkEnd w:id="10"/>
     </w:p>
     <w:p>
       <w:pPr>
         <w:pStyle w:val="berschrift2"/>
       </w:pPr>
-      <w:bookmarkStart w:id="5" w:name="_Toc147493746"/>
+      <w:bookmarkStart w:id="11" w:name="_Toc163758070"/>
       <w:r>
         <w:t>&lt;Überschrift&gt;</w:t>
       </w:r>
-      <w:bookmarkEnd w:id="5"/>
+      <w:bookmarkEnd w:id="11"/>
     </w:p>
     <w:p>
       <w:pPr>
@@ -3232,12 +3685,12 @@
       <w:pPr>
         <w:pStyle w:val="berschrift1"/>
       </w:pPr>
-      <w:bookmarkStart w:id="6" w:name="_Toc147493747"/>
+      <w:bookmarkStart w:id="12" w:name="_Toc163758071"/>
       <w:r>
         <w:lastRenderedPageBreak/>
         <w:t>Abbildungsverzeichnis</w:t>
       </w:r>
-      <w:bookmarkEnd w:id="6"/>
+      <w:bookmarkEnd w:id="12"/>
     </w:p>
     <w:p>
       <w:pPr>
@@ -3340,12 +3793,12 @@
       <w:pPr>
         <w:pStyle w:val="berschrift1"/>
       </w:pPr>
-      <w:bookmarkStart w:id="7" w:name="_Toc147493748"/>
+      <w:bookmarkStart w:id="13" w:name="_Toc163758072"/>
       <w:r>
         <w:lastRenderedPageBreak/>
         <w:t>Anhang</w:t>
       </w:r>
-      <w:bookmarkEnd w:id="7"/>
+      <w:bookmarkEnd w:id="13"/>
     </w:p>
     <w:p>
       <w:pPr>

</xml_diff>

<commit_message>
vault backup: 2024-04-11 20:06:24
</commit_message>
<xml_diff>
--- a/2.Klasse/Netzwerktiger/Aufgaben/aufgabe_kanamelol/vorlage.docx
+++ b/2.Klasse/Netzwerktiger/Aufgaben/aufgabe_kanamelol/vorlage.docx
@@ -22,125 +22,67 @@
         </w:rPr>
       </w:pPr>
       <w:r>
+        <w:drawing>
+          <wp:anchor distT="0" distB="0" distL="114300" distR="114300" simplePos="0" relativeHeight="251658240" behindDoc="0" locked="0" layoutInCell="1" allowOverlap="1" wp14:anchorId="21DB7379" wp14:editId="524FBB60">
+            <wp:simplePos x="0" y="0"/>
+            <wp:positionH relativeFrom="margin">
+              <wp:align>left</wp:align>
+            </wp:positionH>
+            <wp:positionV relativeFrom="paragraph">
+              <wp:posOffset>9801</wp:posOffset>
+            </wp:positionV>
+            <wp:extent cx="4730750" cy="4006215"/>
+            <wp:effectExtent l="0" t="0" r="0" b="0"/>
+            <wp:wrapNone/>
+            <wp:docPr id="1735280645" name="Grafik 1"/>
+            <wp:cNvGraphicFramePr>
+              <a:graphicFrameLocks xmlns:a="http://schemas.openxmlformats.org/drawingml/2006/main" noChangeAspect="1"/>
+            </wp:cNvGraphicFramePr>
+            <a:graphic xmlns:a="http://schemas.openxmlformats.org/drawingml/2006/main">
+              <a:graphicData uri="http://schemas.openxmlformats.org/drawingml/2006/picture">
+                <pic:pic xmlns:pic="http://schemas.openxmlformats.org/drawingml/2006/picture">
+                  <pic:nvPicPr>
+                    <pic:cNvPr id="1735280645" name=""/>
+                    <pic:cNvPicPr/>
+                  </pic:nvPicPr>
+                  <pic:blipFill>
+                    <a:blip r:embed="rId8">
+                      <a:extLst>
+                        <a:ext uri="{28A0092B-C50C-407E-A947-70E740481C1C}">
+                          <a14:useLocalDpi xmlns:a14="http://schemas.microsoft.com/office/drawing/2010/main" val="0"/>
+                        </a:ext>
+                      </a:extLst>
+                    </a:blip>
+                    <a:stretch>
+                      <a:fillRect/>
+                    </a:stretch>
+                  </pic:blipFill>
+                  <pic:spPr>
+                    <a:xfrm>
+                      <a:off x="0" y="0"/>
+                      <a:ext cx="4730750" cy="4006215"/>
+                    </a:xfrm>
+                    <a:prstGeom prst="rect">
+                      <a:avLst/>
+                    </a:prstGeom>
+                  </pic:spPr>
+                </pic:pic>
+              </a:graphicData>
+            </a:graphic>
+            <wp14:sizeRelH relativeFrom="margin">
+              <wp14:pctWidth>0</wp14:pctWidth>
+            </wp14:sizeRelH>
+            <wp14:sizeRelV relativeFrom="margin">
+              <wp14:pctHeight>0</wp14:pctHeight>
+            </wp14:sizeRelV>
+          </wp:anchor>
+        </w:drawing>
+      </w:r>
+      <w:r>
         <w:rPr>
           <w:sz w:val="28"/>
         </w:rPr>
         <w:t>Laborprotokoll</w:t>
-      </w:r>
-    </w:p>
-    <w:p/>
-    <w:p/>
-    <w:p/>
-    <w:p/>
-    <w:p>
-      <w:r>
-        <w:rPr>
-          <w:noProof/>
-        </w:rPr>
-        <mc:AlternateContent>
-          <mc:Choice Requires="wps">
-            <w:drawing>
-              <wp:anchor distT="5080" distB="5080" distL="5080" distR="5080" simplePos="0" relativeHeight="36" behindDoc="0" locked="0" layoutInCell="1" allowOverlap="1" wp14:anchorId="065CB4CB" wp14:editId="2D909342">
-                <wp:simplePos x="0" y="0"/>
-                <wp:positionH relativeFrom="column">
-                  <wp:posOffset>871855</wp:posOffset>
-                </wp:positionH>
-                <wp:positionV relativeFrom="paragraph">
-                  <wp:posOffset>170815</wp:posOffset>
-                </wp:positionV>
-                <wp:extent cx="4495800" cy="1200150"/>
-                <wp:effectExtent l="5080" t="5080" r="5080" b="5080"/>
-                <wp:wrapNone/>
-                <wp:docPr id="1" name="Textfeld 2"/>
-                <wp:cNvGraphicFramePr/>
-                <a:graphic xmlns:a="http://schemas.openxmlformats.org/drawingml/2006/main">
-                  <a:graphicData uri="http://schemas.microsoft.com/office/word/2010/wordprocessingShape">
-                    <wps:wsp>
-                      <wps:cNvSpPr/>
-                      <wps:spPr>
-                        <a:xfrm>
-                          <a:off x="0" y="0"/>
-                          <a:ext cx="4495680" cy="1200240"/>
-                        </a:xfrm>
-                        <a:prstGeom prst="rect">
-                          <a:avLst/>
-                        </a:prstGeom>
-                        <a:solidFill>
-                          <a:srgbClr val="FFFF00"/>
-                        </a:solidFill>
-                        <a:ln w="9525">
-                          <a:solidFill>
-                            <a:srgbClr val="000000"/>
-                          </a:solidFill>
-                          <a:miter/>
-                        </a:ln>
-                      </wps:spPr>
-                      <wps:style>
-                        <a:lnRef idx="0">
-                          <a:scrgbClr r="0" g="0" b="0"/>
-                        </a:lnRef>
-                        <a:fillRef idx="0">
-                          <a:scrgbClr r="0" g="0" b="0"/>
-                        </a:fillRef>
-                        <a:effectRef idx="0">
-                          <a:scrgbClr r="0" g="0" b="0"/>
-                        </a:effectRef>
-                        <a:fontRef idx="minor"/>
-                      </wps:style>
-                      <wps:txbx>
-                        <w:txbxContent>
-                          <w:p>
-                            <w:pPr>
-                              <w:pStyle w:val="Rahmeninhalt"/>
-                              <w:rPr>
-                                <w:color w:val="000000"/>
-                              </w:rPr>
-                            </w:pPr>
-                            <w:r>
-                              <w:rPr>
-                                <w:color w:val="000000"/>
-                                <w:highlight w:val="yellow"/>
-                              </w:rPr>
-                              <w:t>&lt;Hier bitte ein originelles Gruppen-Logo einfügen.</w:t>
-                            </w:r>
-                          </w:p>
-                        </w:txbxContent>
-                      </wps:txbx>
-                      <wps:bodyPr anchor="t">
-                        <a:noAutofit/>
-                      </wps:bodyPr>
-                    </wps:wsp>
-                  </a:graphicData>
-                </a:graphic>
-              </wp:anchor>
-            </w:drawing>
-          </mc:Choice>
-          <mc:Fallback>
-            <w:pict>
-              <v:rect w14:anchorId="065CB4CB" id="Textfeld 2" o:spid="_x0000_s1026" style="position:absolute;margin-left:68.65pt;margin-top:13.45pt;width:354pt;height:94.5pt;z-index:36;visibility:visible;mso-wrap-style:square;mso-wrap-distance-left:.4pt;mso-wrap-distance-top:.4pt;mso-wrap-distance-right:.4pt;mso-wrap-distance-bottom:.4pt;mso-position-horizontal:absolute;mso-position-horizontal-relative:text;mso-position-vertical:absolute;mso-position-vertical-relative:text;v-text-anchor:top" o:gfxdata="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" fillcolor="yellow">
-                <v:textbox>
-                  <w:txbxContent>
-                    <w:p>
-                      <w:pPr>
-                        <w:pStyle w:val="Rahmeninhalt"/>
-                        <w:rPr>
-                          <w:color w:val="000000"/>
-                        </w:rPr>
-                      </w:pPr>
-                      <w:r>
-                        <w:rPr>
-                          <w:color w:val="000000"/>
-                          <w:highlight w:val="yellow"/>
-                        </w:rPr>
-                        <w:t>&lt;Hier bitte ein originelles Gruppen-Logo einfügen.</w:t>
-                      </w:r>
-                    </w:p>
-                  </w:txbxContent>
-                </v:textbox>
-              </v:rect>
-            </w:pict>
-          </mc:Fallback>
-        </mc:AlternateContent>
       </w:r>
     </w:p>
     <w:p/>
@@ -160,6 +102,142 @@
     <w:p/>
     <w:p/>
     <w:p/>
+    <w:p/>
+    <w:p/>
+    <w:p>
+      <w:r>
+        <w:rPr>
+          <w:noProof/>
+        </w:rPr>
+        <mc:AlternateContent>
+          <mc:Choice Requires="wps">
+            <w:drawing>
+              <wp:anchor distT="0" distB="0" distL="114300" distR="114300" simplePos="0" relativeHeight="251660288" behindDoc="0" locked="0" layoutInCell="1" allowOverlap="1" wp14:anchorId="319EF610" wp14:editId="64904EB7">
+                <wp:simplePos x="0" y="0"/>
+                <wp:positionH relativeFrom="margin">
+                  <wp:align>left</wp:align>
+                </wp:positionH>
+                <wp:positionV relativeFrom="paragraph">
+                  <wp:posOffset>131280</wp:posOffset>
+                </wp:positionV>
+                <wp:extent cx="4730750" cy="635"/>
+                <wp:effectExtent l="0" t="0" r="0" b="6985"/>
+                <wp:wrapNone/>
+                <wp:docPr id="1453744221" name="Textfeld 1"/>
+                <wp:cNvGraphicFramePr/>
+                <a:graphic xmlns:a="http://schemas.openxmlformats.org/drawingml/2006/main">
+                  <a:graphicData uri="http://schemas.microsoft.com/office/word/2010/wordprocessingShape">
+                    <wps:wsp>
+                      <wps:cNvSpPr txBox="1"/>
+                      <wps:spPr>
+                        <a:xfrm>
+                          <a:off x="0" y="0"/>
+                          <a:ext cx="4730750" cy="635"/>
+                        </a:xfrm>
+                        <a:prstGeom prst="rect">
+                          <a:avLst/>
+                        </a:prstGeom>
+                        <a:solidFill>
+                          <a:prstClr val="white"/>
+                        </a:solidFill>
+                        <a:ln>
+                          <a:noFill/>
+                        </a:ln>
+                      </wps:spPr>
+                      <wps:txbx>
+                        <w:txbxContent>
+                          <w:p>
+                            <w:pPr>
+                              <w:pStyle w:val="Beschriftung"/>
+                            </w:pPr>
+                            <w:r>
+                              <w:t xml:space="preserve">Abbildung </w:t>
+                            </w:r>
+                            <w:r>
+                              <w:fldChar w:fldCharType="begin"/>
+                            </w:r>
+                            <w:r>
+                              <w:instrText xml:space="preserve"> SEQ Abbildung \* ARABIC </w:instrText>
+                            </w:r>
+                            <w:r>
+                              <w:fldChar w:fldCharType="separate"/>
+                            </w:r>
+                            <w:r>
+                              <w:rPr>
+                                <w:noProof/>
+                              </w:rPr>
+                              <w:t>1</w:t>
+                            </w:r>
+                            <w:r>
+                              <w:fldChar w:fldCharType="end"/>
+                            </w:r>
+                            <w:r>
+                              <w:t>:ich würde niemals von r/programmerhumor memes klauen</w:t>
+                            </w:r>
+                          </w:p>
+                        </w:txbxContent>
+                      </wps:txbx>
+                      <wps:bodyPr rot="0" spcFirstLastPara="0" vertOverflow="overflow" horzOverflow="overflow" vert="horz" wrap="square" lIns="0" tIns="0" rIns="0" bIns="0" numCol="1" spcCol="0" rtlCol="0" fromWordArt="0" anchor="t" anchorCtr="0" forceAA="0" compatLnSpc="1">
+                        <a:prstTxWarp prst="textNoShape">
+                          <a:avLst/>
+                        </a:prstTxWarp>
+                        <a:spAutoFit/>
+                      </wps:bodyPr>
+                    </wps:wsp>
+                  </a:graphicData>
+                </a:graphic>
+              </wp:anchor>
+            </w:drawing>
+          </mc:Choice>
+          <mc:Fallback>
+            <w:pict>
+              <v:shapetype w14:anchorId="319EF610" id="_x0000_t202" coordsize="21600,21600" o:spt="202" path="m,l,21600r21600,l21600,xe">
+                <v:stroke joinstyle="miter"/>
+                <v:path gradientshapeok="t" o:connecttype="rect"/>
+              </v:shapetype>
+              <v:shape id="Textfeld 1" o:spid="_x0000_s1026" type="#_x0000_t202" style="position:absolute;margin-left:0;margin-top:10.35pt;width:372.5pt;height:.05pt;z-index:251660288;visibility:visible;mso-wrap-style:square;mso-wrap-distance-left:9pt;mso-wrap-distance-top:0;mso-wrap-distance-right:9pt;mso-wrap-distance-bottom:0;mso-position-horizontal:left;mso-position-horizontal-relative:margin;mso-position-vertical:absolute;mso-position-vertical-relative:text;v-text-anchor:top" o:gfxdata="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" stroked="f">
+                <v:textbox style="mso-fit-shape-to-text:t" inset="0,0,0,0">
+                  <w:txbxContent>
+                    <w:p>
+                      <w:pPr>
+                        <w:pStyle w:val="Beschriftung"/>
+                      </w:pPr>
+                      <w:r>
+                        <w:t xml:space="preserve">Abbildung </w:t>
+                      </w:r>
+                      <w:r>
+                        <w:fldChar w:fldCharType="begin"/>
+                      </w:r>
+                      <w:r>
+                        <w:instrText xml:space="preserve"> SEQ Abbildung \* ARABIC </w:instrText>
+                      </w:r>
+                      <w:r>
+                        <w:fldChar w:fldCharType="separate"/>
+                      </w:r>
+                      <w:r>
+                        <w:rPr>
+                          <w:noProof/>
+                        </w:rPr>
+                        <w:t>1</w:t>
+                      </w:r>
+                      <w:r>
+                        <w:fldChar w:fldCharType="end"/>
+                      </w:r>
+                      <w:r>
+                        <w:t>:ich würde niemals von r/programmerhumor memes klauen</w:t>
+                      </w:r>
+                    </w:p>
+                  </w:txbxContent>
+                </v:textbox>
+                <w10:wrap anchorx="margin"/>
+              </v:shape>
+            </w:pict>
+          </mc:Fallback>
+        </mc:AlternateContent>
+      </w:r>
+    </w:p>
+    <w:p/>
+    <w:p/>
     <w:p>
       <w:pPr>
         <w:tabs>
@@ -189,17 +267,6 @@
         </w:rPr>
         <w:t>&lt;NWT1|ZIVK&gt;</w:t>
       </w:r>
-    </w:p>
-    <w:p>
-      <w:pPr>
-        <w:tabs>
-          <w:tab w:val="left" w:pos="2835"/>
-        </w:tabs>
-        <w:spacing w:line="276" w:lineRule="auto"/>
-        <w:rPr>
-          <w:sz w:val="28"/>
-        </w:rPr>
-      </w:pPr>
     </w:p>
     <w:p>
       <w:pPr>
@@ -441,7 +508,7 @@
             </w:rPr>
             <w:fldChar w:fldCharType="separate"/>
           </w:r>
-          <w:hyperlink w:anchor="_Toc163758059" w:history="1">
+          <w:hyperlink w:anchor="_Toc163758337" w:history="1">
             <w:r>
               <w:rPr>
                 <w:rStyle w:val="Hyperlink"/>
@@ -483,7 +550,7 @@
                 <w:noProof/>
                 <w:webHidden/>
               </w:rPr>
-              <w:instrText xml:space="preserve"> PAGEREF _Toc163758059 \h </w:instrText>
+              <w:instrText xml:space="preserve"> PAGEREF _Toc163758337 \h </w:instrText>
             </w:r>
             <w:r>
               <w:rPr>
@@ -527,7 +594,7 @@
               <w14:ligatures w14:val="standardContextual"/>
             </w:rPr>
           </w:pPr>
-          <w:hyperlink w:anchor="_Toc163758060" w:history="1">
+          <w:hyperlink w:anchor="_Toc163758338" w:history="1">
             <w:r>
               <w:rPr>
                 <w:rStyle w:val="Hyperlink"/>
@@ -569,7 +636,7 @@
                 <w:noProof/>
                 <w:webHidden/>
               </w:rPr>
-              <w:instrText xml:space="preserve"> PAGEREF _Toc163758060 \h </w:instrText>
+              <w:instrText xml:space="preserve"> PAGEREF _Toc163758338 \h </w:instrText>
             </w:r>
             <w:r>
               <w:rPr>
@@ -613,7 +680,7 @@
               <w14:ligatures w14:val="standardContextual"/>
             </w:rPr>
           </w:pPr>
-          <w:hyperlink w:anchor="_Toc163758061" w:history="1">
+          <w:hyperlink w:anchor="_Toc163758339" w:history="1">
             <w:r>
               <w:rPr>
                 <w:rStyle w:val="Hyperlink"/>
@@ -655,7 +722,7 @@
                 <w:noProof/>
                 <w:webHidden/>
               </w:rPr>
-              <w:instrText xml:space="preserve"> PAGEREF _Toc163758061 \h </w:instrText>
+              <w:instrText xml:space="preserve"> PAGEREF _Toc163758339 \h </w:instrText>
             </w:r>
             <w:r>
               <w:rPr>
@@ -699,7 +766,7 @@
               <w14:ligatures w14:val="standardContextual"/>
             </w:rPr>
           </w:pPr>
-          <w:hyperlink w:anchor="_Toc163758062" w:history="1">
+          <w:hyperlink w:anchor="_Toc163758340" w:history="1">
             <w:r>
               <w:rPr>
                 <w:rStyle w:val="Hyperlink"/>
@@ -741,7 +808,7 @@
                 <w:noProof/>
                 <w:webHidden/>
               </w:rPr>
-              <w:instrText xml:space="preserve"> PAGEREF _Toc163758062 \h </w:instrText>
+              <w:instrText xml:space="preserve"> PAGEREF _Toc163758340 \h </w:instrText>
             </w:r>
             <w:r>
               <w:rPr>
@@ -785,7 +852,7 @@
               <w14:ligatures w14:val="standardContextual"/>
             </w:rPr>
           </w:pPr>
-          <w:hyperlink w:anchor="_Toc163758063" w:history="1">
+          <w:hyperlink w:anchor="_Toc163758341" w:history="1">
             <w:r>
               <w:rPr>
                 <w:rStyle w:val="Hyperlink"/>
@@ -827,7 +894,7 @@
                 <w:noProof/>
                 <w:webHidden/>
               </w:rPr>
-              <w:instrText xml:space="preserve"> PAGEREF _Toc163758063 \h </w:instrText>
+              <w:instrText xml:space="preserve"> PAGEREF _Toc163758341 \h </w:instrText>
             </w:r>
             <w:r>
               <w:rPr>
@@ -871,7 +938,7 @@
               <w14:ligatures w14:val="standardContextual"/>
             </w:rPr>
           </w:pPr>
-          <w:hyperlink w:anchor="_Toc163758064" w:history="1">
+          <w:hyperlink w:anchor="_Toc163758342" w:history="1">
             <w:r>
               <w:rPr>
                 <w:rStyle w:val="Hyperlink"/>
@@ -913,7 +980,7 @@
                 <w:noProof/>
                 <w:webHidden/>
               </w:rPr>
-              <w:instrText xml:space="preserve"> PAGEREF _Toc163758064 \h </w:instrText>
+              <w:instrText xml:space="preserve"> PAGEREF _Toc163758342 \h </w:instrText>
             </w:r>
             <w:r>
               <w:rPr>
@@ -957,7 +1024,7 @@
               <w14:ligatures w14:val="standardContextual"/>
             </w:rPr>
           </w:pPr>
-          <w:hyperlink w:anchor="_Toc163758065" w:history="1">
+          <w:hyperlink w:anchor="_Toc163758343" w:history="1">
             <w:r>
               <w:rPr>
                 <w:rStyle w:val="Hyperlink"/>
@@ -999,7 +1066,7 @@
                 <w:noProof/>
                 <w:webHidden/>
               </w:rPr>
-              <w:instrText xml:space="preserve"> PAGEREF _Toc163758065 \h </w:instrText>
+              <w:instrText xml:space="preserve"> PAGEREF _Toc163758343 \h </w:instrText>
             </w:r>
             <w:r>
               <w:rPr>
@@ -1043,7 +1110,7 @@
               <w14:ligatures w14:val="standardContextual"/>
             </w:rPr>
           </w:pPr>
-          <w:hyperlink w:anchor="_Toc163758066" w:history="1">
+          <w:hyperlink w:anchor="_Toc163758344" w:history="1">
             <w:r>
               <w:rPr>
                 <w:rStyle w:val="Hyperlink"/>
@@ -1085,7 +1152,7 @@
                 <w:noProof/>
                 <w:webHidden/>
               </w:rPr>
-              <w:instrText xml:space="preserve"> PAGEREF _Toc163758066 \h </w:instrText>
+              <w:instrText xml:space="preserve"> PAGEREF _Toc163758344 \h </w:instrText>
             </w:r>
             <w:r>
               <w:rPr>
@@ -1129,7 +1196,7 @@
               <w14:ligatures w14:val="standardContextual"/>
             </w:rPr>
           </w:pPr>
-          <w:hyperlink w:anchor="_Toc163758067" w:history="1">
+          <w:hyperlink w:anchor="_Toc163758345" w:history="1">
             <w:r>
               <w:rPr>
                 <w:rStyle w:val="Hyperlink"/>
@@ -1171,7 +1238,7 @@
                 <w:noProof/>
                 <w:webHidden/>
               </w:rPr>
-              <w:instrText xml:space="preserve"> PAGEREF _Toc163758067 \h </w:instrText>
+              <w:instrText xml:space="preserve"> PAGEREF _Toc163758345 \h </w:instrText>
             </w:r>
             <w:r>
               <w:rPr>
@@ -1215,7 +1282,7 @@
               <w14:ligatures w14:val="standardContextual"/>
             </w:rPr>
           </w:pPr>
-          <w:hyperlink w:anchor="_Toc163758068" w:history="1">
+          <w:hyperlink w:anchor="_Toc163758346" w:history="1">
             <w:r>
               <w:rPr>
                 <w:rStyle w:val="Hyperlink"/>
@@ -1257,7 +1324,7 @@
                 <w:noProof/>
                 <w:webHidden/>
               </w:rPr>
-              <w:instrText xml:space="preserve"> PAGEREF _Toc163758068 \h </w:instrText>
+              <w:instrText xml:space="preserve"> PAGEREF _Toc163758346 \h </w:instrText>
             </w:r>
             <w:r>
               <w:rPr>
@@ -1301,7 +1368,7 @@
               <w14:ligatures w14:val="standardContextual"/>
             </w:rPr>
           </w:pPr>
-          <w:hyperlink w:anchor="_Toc163758069" w:history="1">
+          <w:hyperlink w:anchor="_Toc163758347" w:history="1">
             <w:r>
               <w:rPr>
                 <w:rStyle w:val="Hyperlink"/>
@@ -1343,7 +1410,7 @@
                 <w:noProof/>
                 <w:webHidden/>
               </w:rPr>
-              <w:instrText xml:space="preserve"> PAGEREF _Toc163758069 \h </w:instrText>
+              <w:instrText xml:space="preserve"> PAGEREF _Toc163758347 \h </w:instrText>
             </w:r>
             <w:r>
               <w:rPr>
@@ -1387,7 +1454,7 @@
               <w14:ligatures w14:val="standardContextual"/>
             </w:rPr>
           </w:pPr>
-          <w:hyperlink w:anchor="_Toc163758070" w:history="1">
+          <w:hyperlink w:anchor="_Toc163758348" w:history="1">
             <w:r>
               <w:rPr>
                 <w:rStyle w:val="Hyperlink"/>
@@ -1429,7 +1496,7 @@
                 <w:noProof/>
                 <w:webHidden/>
               </w:rPr>
-              <w:instrText xml:space="preserve"> PAGEREF _Toc163758070 \h </w:instrText>
+              <w:instrText xml:space="preserve"> PAGEREF _Toc163758348 \h </w:instrText>
             </w:r>
             <w:r>
               <w:rPr>
@@ -1473,7 +1540,7 @@
               <w14:ligatures w14:val="standardContextual"/>
             </w:rPr>
           </w:pPr>
-          <w:hyperlink w:anchor="_Toc163758071" w:history="1">
+          <w:hyperlink w:anchor="_Toc163758349" w:history="1">
             <w:r>
               <w:rPr>
                 <w:rStyle w:val="Hyperlink"/>
@@ -1515,7 +1582,7 @@
                 <w:noProof/>
                 <w:webHidden/>
               </w:rPr>
-              <w:instrText xml:space="preserve"> PAGEREF _Toc163758071 \h </w:instrText>
+              <w:instrText xml:space="preserve"> PAGEREF _Toc163758349 \h </w:instrText>
             </w:r>
             <w:r>
               <w:rPr>
@@ -1559,7 +1626,7 @@
               <w14:ligatures w14:val="standardContextual"/>
             </w:rPr>
           </w:pPr>
-          <w:hyperlink w:anchor="_Toc163758072" w:history="1">
+          <w:hyperlink w:anchor="_Toc163758350" w:history="1">
             <w:r>
               <w:rPr>
                 <w:rStyle w:val="Hyperlink"/>
@@ -1601,7 +1668,7 @@
                 <w:noProof/>
                 <w:webHidden/>
               </w:rPr>
-              <w:instrText xml:space="preserve"> PAGEREF _Toc163758072 \h </w:instrText>
+              <w:instrText xml:space="preserve"> PAGEREF _Toc163758350 \h </w:instrText>
             </w:r>
             <w:r>
               <w:rPr>
@@ -1666,19 +1733,23 @@
       <w:pPr>
         <w:pStyle w:val="berschrift1"/>
       </w:pPr>
-      <w:bookmarkStart w:id="0" w:name="_Toc163758059"/>
+      <w:bookmarkStart w:id="0" w:name="_Toc163758337"/>
       <w:r>
         <w:lastRenderedPageBreak/>
         <w:t>Aufgabenstellung</w:t>
       </w:r>
       <w:bookmarkEnd w:id="0"/>
     </w:p>
-    <w:p/>
+    <w:p>
+      <w:r>
+        <w:t>Routen in einem Netzwerk mit statischen Routen einzeichnen und die dazugehörigen Routingtabellen aufschreiben.</w:t>
+      </w:r>
+    </w:p>
     <w:p>
       <w:pPr>
         <w:pStyle w:val="berschrift1"/>
       </w:pPr>
-      <w:bookmarkStart w:id="1" w:name="_Toc163758060"/>
+      <w:bookmarkStart w:id="1" w:name="_Toc163758338"/>
       <w:r>
         <w:t>Zusammenfassung</w:t>
       </w:r>
@@ -1706,7 +1777,7 @@
       <w:pPr>
         <w:pStyle w:val="berschrift1"/>
       </w:pPr>
-      <w:bookmarkStart w:id="2" w:name="_Toc163758061"/>
+      <w:bookmarkStart w:id="2" w:name="_Toc163758339"/>
       <w:r>
         <w:lastRenderedPageBreak/>
         <w:t>Vollständige Netzwerktopologie der gesamten Übung</w:t>
@@ -1751,7 +1822,7 @@
                     </pic:cNvPicPr>
                   </pic:nvPicPr>
                   <pic:blipFill>
-                    <a:blip r:embed="rId8"/>
+                    <a:blip r:embed="rId9"/>
                     <a:stretch>
                       <a:fillRect/>
                     </a:stretch>
@@ -1794,7 +1865,7 @@
       <w:pPr>
         <w:pStyle w:val="berschrift1"/>
       </w:pPr>
-      <w:bookmarkStart w:id="3" w:name="_Toc163758062"/>
+      <w:bookmarkStart w:id="3" w:name="_Toc163758340"/>
       <w:r>
         <w:lastRenderedPageBreak/>
         <w:t>Übungsdurchführung</w:t>
@@ -1805,16 +1876,11 @@
       <w:pPr>
         <w:pStyle w:val="berschrift2"/>
       </w:pPr>
-      <w:bookmarkStart w:id="4" w:name="_Toc163758063"/>
-      <w:r>
-        <w:t xml:space="preserve">Bilder von all dem </w:t>
-      </w:r>
-      <w:proofErr w:type="spellStart"/>
-      <w:r>
-        <w:t>Schaß</w:t>
+      <w:bookmarkStart w:id="4" w:name="_Toc163758341"/>
+      <w:r>
+        <w:t>Bilder von all dem Schaß</w:t>
       </w:r>
       <w:bookmarkEnd w:id="4"/>
-      <w:proofErr w:type="spellEnd"/>
     </w:p>
     <w:p>
       <w:r>
@@ -1847,7 +1913,7 @@
                     </pic:cNvPicPr>
                   </pic:nvPicPr>
                   <pic:blipFill>
-                    <a:blip r:embed="rId9"/>
+                    <a:blip r:embed="rId10"/>
                     <a:stretch>
                       <a:fillRect/>
                     </a:stretch>
@@ -1897,7 +1963,7 @@
                     </pic:cNvPicPr>
                   </pic:nvPicPr>
                   <pic:blipFill>
-                    <a:blip r:embed="rId10"/>
+                    <a:blip r:embed="rId11"/>
                     <a:stretch>
                       <a:fillRect/>
                     </a:stretch>
@@ -1959,7 +2025,7 @@
                     </pic:cNvPicPr>
                   </pic:nvPicPr>
                   <pic:blipFill>
-                    <a:blip r:embed="rId11"/>
+                    <a:blip r:embed="rId12"/>
                     <a:stretch>
                       <a:fillRect/>
                     </a:stretch>
@@ -2009,7 +2075,7 @@
                     </pic:cNvPicPr>
                   </pic:nvPicPr>
                   <pic:blipFill>
-                    <a:blip r:embed="rId12"/>
+                    <a:blip r:embed="rId13"/>
                     <a:stretch>
                       <a:fillRect/>
                     </a:stretch>
@@ -2059,7 +2125,7 @@
                     </pic:cNvPicPr>
                   </pic:nvPicPr>
                   <pic:blipFill>
-                    <a:blip r:embed="rId13"/>
+                    <a:blip r:embed="rId14"/>
                     <a:stretch>
                       <a:fillRect/>
                     </a:stretch>
@@ -2115,7 +2181,7 @@
                     </pic:cNvPicPr>
                   </pic:nvPicPr>
                   <pic:blipFill>
-                    <a:blip r:embed="rId14"/>
+                    <a:blip r:embed="rId15"/>
                     <a:stretch>
                       <a:fillRect/>
                     </a:stretch>
@@ -2167,7 +2233,7 @@
                     </pic:cNvPicPr>
                   </pic:nvPicPr>
                   <pic:blipFill>
-                    <a:blip r:embed="rId15"/>
+                    <a:blip r:embed="rId16"/>
                     <a:stretch>
                       <a:fillRect/>
                     </a:stretch>
@@ -2217,7 +2283,7 @@
                     </pic:cNvPicPr>
                   </pic:nvPicPr>
                   <pic:blipFill>
-                    <a:blip r:embed="rId16"/>
+                    <a:blip r:embed="rId17"/>
                     <a:stretch>
                       <a:fillRect/>
                     </a:stretch>
@@ -2270,7 +2336,7 @@
                     </pic:cNvPicPr>
                   </pic:nvPicPr>
                   <pic:blipFill>
-                    <a:blip r:embed="rId17"/>
+                    <a:blip r:embed="rId18"/>
                     <a:stretch>
                       <a:fillRect/>
                     </a:stretch>
@@ -2320,7 +2386,7 @@
                     </pic:cNvPicPr>
                   </pic:nvPicPr>
                   <pic:blipFill>
-                    <a:blip r:embed="rId18"/>
+                    <a:blip r:embed="rId19"/>
                     <a:stretch>
                       <a:fillRect/>
                     </a:stretch>
@@ -2370,7 +2436,7 @@
                     </pic:cNvPicPr>
                   </pic:nvPicPr>
                   <pic:blipFill>
-                    <a:blip r:embed="rId19"/>
+                    <a:blip r:embed="rId20"/>
                     <a:stretch>
                       <a:fillRect/>
                     </a:stretch>
@@ -2424,7 +2490,7 @@
                     </pic:cNvPicPr>
                   </pic:nvPicPr>
                   <pic:blipFill>
-                    <a:blip r:embed="rId20"/>
+                    <a:blip r:embed="rId21"/>
                     <a:stretch>
                       <a:fillRect/>
                     </a:stretch>
@@ -2450,7 +2516,7 @@
       <w:pPr>
         <w:pStyle w:val="berschrift2"/>
       </w:pPr>
-      <w:bookmarkStart w:id="5" w:name="_Toc163758064"/>
+      <w:bookmarkStart w:id="5" w:name="_Toc163758342"/>
       <w:r>
         <w:t>Routing Tabellen</w:t>
       </w:r>
@@ -2463,20 +2529,15 @@
       <w:pPr>
         <w:pStyle w:val="berschrift3"/>
       </w:pPr>
-      <w:bookmarkStart w:id="6" w:name="_Toc163758065"/>
+      <w:bookmarkStart w:id="6" w:name="_Toc163758343"/>
       <w:r>
         <w:t>Pc5 zu Server1</w:t>
       </w:r>
       <w:bookmarkEnd w:id="6"/>
     </w:p>
     <w:p>
-      <w:proofErr w:type="spellStart"/>
-      <w:r>
-        <w:t>Pc</w:t>
-      </w:r>
-      <w:proofErr w:type="spellEnd"/>
-      <w:r>
-        <w:t xml:space="preserve"> 1 Tabelle</w:t>
+      <w:r>
+        <w:t>Pc 1 Tabelle</w:t>
       </w:r>
     </w:p>
     <w:tbl>
@@ -2682,7 +2743,7 @@
       <w:pPr>
         <w:pStyle w:val="berschrift3"/>
       </w:pPr>
-      <w:bookmarkStart w:id="7" w:name="_Toc163758066"/>
+      <w:bookmarkStart w:id="7" w:name="_Toc163758344"/>
       <w:r>
         <w:t>Rückweg</w:t>
       </w:r>
@@ -2862,13 +2923,7 @@
               <w:pStyle w:val="Tabelleninhalt0"/>
             </w:pPr>
             <w:r>
-              <w:t>10.0.2</w:t>
-            </w:r>
-            <w:r>
-              <w:t>5</w:t>
-            </w:r>
-            <w:r>
-              <w:t>.0/24</w:t>
+              <w:t>10.0.25.0/24</w:t>
             </w:r>
           </w:p>
         </w:tc>
@@ -2886,19 +2941,7 @@
               <w:pStyle w:val="Tabelleninhalt0"/>
             </w:pPr>
             <w:r>
-              <w:t>10.0.</w:t>
-            </w:r>
-            <w:r>
-              <w:t>24</w:t>
-            </w:r>
-            <w:r>
-              <w:t>.</w:t>
-            </w:r>
-            <w:r>
-              <w:t>254</w:t>
-            </w:r>
-            <w:r>
-              <w:t>/24</w:t>
+              <w:t>10.0.24.254/24</w:t>
             </w:r>
           </w:p>
         </w:tc>
@@ -2908,20 +2951,15 @@
       <w:pPr>
         <w:pStyle w:val="berschrift3"/>
       </w:pPr>
-      <w:bookmarkStart w:id="8" w:name="_Toc163758067"/>
+      <w:bookmarkStart w:id="8" w:name="_Toc163758345"/>
       <w:r>
         <w:t>Pc0 zu Server 0</w:t>
       </w:r>
       <w:bookmarkEnd w:id="8"/>
     </w:p>
     <w:p>
-      <w:proofErr w:type="spellStart"/>
-      <w:r>
-        <w:t>Pc</w:t>
-      </w:r>
-      <w:proofErr w:type="spellEnd"/>
-      <w:r>
-        <w:t xml:space="preserve"> 0 Tabelle</w:t>
+      <w:r>
+        <w:t>Pc 0 Tabelle</w:t>
       </w:r>
     </w:p>
     <w:tbl>
@@ -3111,16 +3149,7 @@
               <w:pStyle w:val="Tabelleninhalt0"/>
             </w:pPr>
             <w:r>
-              <w:t>10.0.</w:t>
-            </w:r>
-            <w:r>
-              <w:t>2</w:t>
-            </w:r>
-            <w:r>
-              <w:t>.2</w:t>
-            </w:r>
-            <w:r>
-              <w:t>53/24</w:t>
+              <w:t>10.0.2.253/24</w:t>
             </w:r>
           </w:p>
         </w:tc>
@@ -3220,13 +3249,7 @@
               <w:pStyle w:val="Tabelleninhalt0"/>
             </w:pPr>
             <w:r>
-              <w:t>10.0.</w:t>
-            </w:r>
-            <w:r>
-              <w:t>3</w:t>
-            </w:r>
-            <w:r>
-              <w:t>.253/24</w:t>
+              <w:t>10.0.3.253/24</w:t>
             </w:r>
           </w:p>
         </w:tc>
@@ -3236,7 +3259,7 @@
       <w:pPr>
         <w:pStyle w:val="berschrift3"/>
       </w:pPr>
-      <w:bookmarkStart w:id="9" w:name="_Toc163758068"/>
+      <w:bookmarkStart w:id="9" w:name="_Toc163758346"/>
       <w:r>
         <w:t>Rückweg</w:t>
       </w:r>
@@ -3335,13 +3358,7 @@
               <w:pStyle w:val="Tabelleninhalt0"/>
             </w:pPr>
             <w:r>
-              <w:t>10.0.</w:t>
-            </w:r>
-            <w:r>
-              <w:t>4</w:t>
-            </w:r>
-            <w:r>
-              <w:t>.254/24</w:t>
+              <w:t>10.0.4.254/24</w:t>
             </w:r>
           </w:p>
         </w:tc>
@@ -3422,13 +3439,7 @@
               <w:pStyle w:val="Tabelleninhalt0"/>
             </w:pPr>
             <w:r>
-              <w:t>10.0.</w:t>
-            </w:r>
-            <w:r>
-              <w:t>1</w:t>
-            </w:r>
-            <w:r>
-              <w:t>.0/24</w:t>
+              <w:t>10.0.1.0/24</w:t>
             </w:r>
           </w:p>
         </w:tc>
@@ -3446,19 +3457,7 @@
               <w:pStyle w:val="Tabelleninhalt0"/>
             </w:pPr>
             <w:r>
-              <w:t>10.0.</w:t>
-            </w:r>
-            <w:r>
-              <w:t>3</w:t>
-            </w:r>
-            <w:r>
-              <w:t>.25</w:t>
-            </w:r>
-            <w:r>
-              <w:t>4</w:t>
-            </w:r>
-            <w:r>
-              <w:t>/24</w:t>
+              <w:t>10.0.3.254/24</w:t>
             </w:r>
           </w:p>
         </w:tc>
@@ -3539,13 +3538,7 @@
               <w:pStyle w:val="Tabelleninhalt0"/>
             </w:pPr>
             <w:r>
-              <w:t>10.0.</w:t>
-            </w:r>
-            <w:r>
-              <w:t>1.</w:t>
-            </w:r>
-            <w:r>
-              <w:t>0/24</w:t>
+              <w:t>10.0.1.0/24</w:t>
             </w:r>
           </w:p>
         </w:tc>
@@ -3563,19 +3556,7 @@
               <w:pStyle w:val="Tabelleninhalt0"/>
             </w:pPr>
             <w:r>
-              <w:t>10.0.</w:t>
-            </w:r>
-            <w:r>
-              <w:t>2</w:t>
-            </w:r>
-            <w:r>
-              <w:t>.25</w:t>
-            </w:r>
-            <w:r>
-              <w:t>4</w:t>
-            </w:r>
-            <w:r>
-              <w:t>/24</w:t>
+              <w:t>10.0.2.254/24</w:t>
             </w:r>
           </w:p>
         </w:tc>
@@ -3586,7 +3567,7 @@
       <w:pPr>
         <w:pStyle w:val="berschrift1"/>
       </w:pPr>
-      <w:bookmarkStart w:id="10" w:name="_Toc163758069"/>
+      <w:bookmarkStart w:id="10" w:name="_Toc163758347"/>
       <w:r>
         <w:t>Vollständige Konfigurationsdateien (optional)</w:t>
       </w:r>
@@ -3596,7 +3577,7 @@
       <w:pPr>
         <w:pStyle w:val="berschrift2"/>
       </w:pPr>
-      <w:bookmarkStart w:id="11" w:name="_Toc163758070"/>
+      <w:bookmarkStart w:id="11" w:name="_Toc163758348"/>
       <w:r>
         <w:t>&lt;Überschrift&gt;</w:t>
       </w:r>
@@ -3605,12 +3586,12 @@
     <w:p>
       <w:pPr>
         <w:sectPr>
-          <w:headerReference w:type="even" r:id="rId21"/>
-          <w:headerReference w:type="default" r:id="rId22"/>
-          <w:footerReference w:type="even" r:id="rId23"/>
-          <w:footerReference w:type="default" r:id="rId24"/>
-          <w:headerReference w:type="first" r:id="rId25"/>
-          <w:footerReference w:type="first" r:id="rId26"/>
+          <w:headerReference w:type="even" r:id="rId22"/>
+          <w:headerReference w:type="default" r:id="rId23"/>
+          <w:footerReference w:type="even" r:id="rId24"/>
+          <w:footerReference w:type="default" r:id="rId25"/>
+          <w:headerReference w:type="first" r:id="rId26"/>
+          <w:footerReference w:type="first" r:id="rId27"/>
           <w:pgSz w:w="11906" w:h="16838"/>
           <w:pgMar w:top="2664" w:right="1417" w:bottom="913" w:left="1417" w:header="1984" w:footer="322" w:gutter="0"/>
           <w:cols w:space="720"/>
@@ -3685,7 +3666,7 @@
       <w:pPr>
         <w:pStyle w:val="berschrift1"/>
       </w:pPr>
-      <w:bookmarkStart w:id="12" w:name="_Toc163758071"/>
+      <w:bookmarkStart w:id="12" w:name="_Toc163758349"/>
       <w:r>
         <w:lastRenderedPageBreak/>
         <w:t>Abbildungsverzeichnis</w:t>
@@ -3793,7 +3774,7 @@
       <w:pPr>
         <w:pStyle w:val="berschrift1"/>
       </w:pPr>
-      <w:bookmarkStart w:id="13" w:name="_Toc163758072"/>
+      <w:bookmarkStart w:id="13" w:name="_Toc163758350"/>
       <w:r>
         <w:lastRenderedPageBreak/>
         <w:t>Anhang</w:t>
@@ -4200,7 +4181,7 @@
           <wp:extent cx="7559675" cy="1547495"/>
           <wp:effectExtent l="0" t="0" r="0" b="0"/>
           <wp:wrapNone/>
-          <wp:docPr id="15" name="Bild 3"/>
+          <wp:docPr id="1103407534" name="Bild 3"/>
           <wp:cNvGraphicFramePr>
             <a:graphicFrameLocks xmlns:a="http://schemas.openxmlformats.org/drawingml/2006/main" noChangeAspect="1"/>
           </wp:cNvGraphicFramePr>
@@ -4304,7 +4285,6 @@
                               <w:szCs w:val="15"/>
                             </w:rPr>
                           </w:pPr>
-                          <w:proofErr w:type="spellStart"/>
                           <w:r>
                             <w:rPr>
                               <w:rFonts w:ascii="Arial" w:hAnsi="Arial"/>
@@ -4314,33 +4294,8 @@
                               <w:sz w:val="15"/>
                               <w:szCs w:val="15"/>
                             </w:rPr>
-                            <w:t>htl</w:t>
+                            <w:t>htl donaustadt</w:t>
                           </w:r>
-                          <w:proofErr w:type="spellEnd"/>
-                          <w:r>
-                            <w:rPr>
-                              <w:rFonts w:ascii="Arial" w:hAnsi="Arial"/>
-                              <w:b/>
-                              <w:bCs/>
-                              <w:color w:val="000000"/>
-                              <w:sz w:val="15"/>
-                              <w:szCs w:val="15"/>
-                            </w:rPr>
-                            <w:t xml:space="preserve"> </w:t>
-                          </w:r>
-                          <w:proofErr w:type="spellStart"/>
-                          <w:r>
-                            <w:rPr>
-                              <w:rFonts w:ascii="Arial" w:hAnsi="Arial"/>
-                              <w:b/>
-                              <w:bCs/>
-                              <w:color w:val="000000"/>
-                              <w:sz w:val="15"/>
-                              <w:szCs w:val="15"/>
-                            </w:rPr>
-                            <w:t>donaustadt</w:t>
-                          </w:r>
-                          <w:proofErr w:type="spellEnd"/>
                         </w:p>
                         <w:p>
                           <w:pPr>
@@ -4461,7 +4416,6 @@
                         <w:szCs w:val="15"/>
                       </w:rPr>
                     </w:pPr>
-                    <w:proofErr w:type="spellStart"/>
                     <w:r>
                       <w:rPr>
                         <w:rFonts w:ascii="Arial" w:hAnsi="Arial"/>
@@ -4471,33 +4425,8 @@
                         <w:sz w:val="15"/>
                         <w:szCs w:val="15"/>
                       </w:rPr>
-                      <w:t>htl</w:t>
+                      <w:t>htl donaustadt</w:t>
                     </w:r>
-                    <w:proofErr w:type="spellEnd"/>
-                    <w:r>
-                      <w:rPr>
-                        <w:rFonts w:ascii="Arial" w:hAnsi="Arial"/>
-                        <w:b/>
-                        <w:bCs/>
-                        <w:color w:val="000000"/>
-                        <w:sz w:val="15"/>
-                        <w:szCs w:val="15"/>
-                      </w:rPr>
-                      <w:t xml:space="preserve"> </w:t>
-                    </w:r>
-                    <w:proofErr w:type="spellStart"/>
-                    <w:r>
-                      <w:rPr>
-                        <w:rFonts w:ascii="Arial" w:hAnsi="Arial"/>
-                        <w:b/>
-                        <w:bCs/>
-                        <w:color w:val="000000"/>
-                        <w:sz w:val="15"/>
-                        <w:szCs w:val="15"/>
-                      </w:rPr>
-                      <w:t>donaustadt</w:t>
-                    </w:r>
-                    <w:proofErr w:type="spellEnd"/>
                   </w:p>
                   <w:p>
                     <w:pPr>
@@ -4639,7 +4568,7 @@
           <wp:extent cx="7559675" cy="1547495"/>
           <wp:effectExtent l="0" t="0" r="0" b="0"/>
           <wp:wrapNone/>
-          <wp:docPr id="17" name="Bild 3"/>
+          <wp:docPr id="2065437339" name="Bild 3"/>
           <wp:cNvGraphicFramePr>
             <a:graphicFrameLocks xmlns:a="http://schemas.openxmlformats.org/drawingml/2006/main" noChangeAspect="1"/>
           </wp:cNvGraphicFramePr>
@@ -4743,7 +4672,6 @@
                               <w:szCs w:val="15"/>
                             </w:rPr>
                           </w:pPr>
-                          <w:proofErr w:type="spellStart"/>
                           <w:r>
                             <w:rPr>
                               <w:rFonts w:ascii="Arial" w:hAnsi="Arial"/>
@@ -4753,33 +4681,8 @@
                               <w:sz w:val="15"/>
                               <w:szCs w:val="15"/>
                             </w:rPr>
-                            <w:t>htl</w:t>
+                            <w:t>htl donaustadt</w:t>
                           </w:r>
-                          <w:proofErr w:type="spellEnd"/>
-                          <w:r>
-                            <w:rPr>
-                              <w:rFonts w:ascii="Arial" w:hAnsi="Arial"/>
-                              <w:b/>
-                              <w:bCs/>
-                              <w:color w:val="000000"/>
-                              <w:sz w:val="15"/>
-                              <w:szCs w:val="15"/>
-                            </w:rPr>
-                            <w:t xml:space="preserve"> </w:t>
-                          </w:r>
-                          <w:proofErr w:type="spellStart"/>
-                          <w:r>
-                            <w:rPr>
-                              <w:rFonts w:ascii="Arial" w:hAnsi="Arial"/>
-                              <w:b/>
-                              <w:bCs/>
-                              <w:color w:val="000000"/>
-                              <w:sz w:val="15"/>
-                              <w:szCs w:val="15"/>
-                            </w:rPr>
-                            <w:t>donaustadt</w:t>
-                          </w:r>
-                          <w:proofErr w:type="spellEnd"/>
                         </w:p>
                         <w:p>
                           <w:pPr>
@@ -4900,7 +4803,6 @@
                         <w:szCs w:val="15"/>
                       </w:rPr>
                     </w:pPr>
-                    <w:proofErr w:type="spellStart"/>
                     <w:r>
                       <w:rPr>
                         <w:rFonts w:ascii="Arial" w:hAnsi="Arial"/>
@@ -4910,33 +4812,8 @@
                         <w:sz w:val="15"/>
                         <w:szCs w:val="15"/>
                       </w:rPr>
-                      <w:t>htl</w:t>
+                      <w:t>htl donaustadt</w:t>
                     </w:r>
-                    <w:proofErr w:type="spellEnd"/>
-                    <w:r>
-                      <w:rPr>
-                        <w:rFonts w:ascii="Arial" w:hAnsi="Arial"/>
-                        <w:b/>
-                        <w:bCs/>
-                        <w:color w:val="000000"/>
-                        <w:sz w:val="15"/>
-                        <w:szCs w:val="15"/>
-                      </w:rPr>
-                      <w:t xml:space="preserve"> </w:t>
-                    </w:r>
-                    <w:proofErr w:type="spellStart"/>
-                    <w:r>
-                      <w:rPr>
-                        <w:rFonts w:ascii="Arial" w:hAnsi="Arial"/>
-                        <w:b/>
-                        <w:bCs/>
-                        <w:color w:val="000000"/>
-                        <w:sz w:val="15"/>
-                        <w:szCs w:val="15"/>
-                      </w:rPr>
-                      <w:t>donaustadt</w:t>
-                    </w:r>
-                    <w:proofErr w:type="spellEnd"/>
                   </w:p>
                   <w:p>
                     <w:pPr>

</xml_diff>

<commit_message>
vault backup: 2024-04-11 20:09:24
</commit_message>
<xml_diff>
--- a/2.Klasse/Netzwerktiger/Aufgaben/aufgabe_kanamelol/vorlage.docx
+++ b/2.Klasse/Netzwerktiger/Aufgaben/aufgabe_kanamelol/vorlage.docx
@@ -150,6 +150,7 @@
                             <w:pPr>
                               <w:pStyle w:val="Beschriftung"/>
                             </w:pPr>
+                            <w:bookmarkStart w:id="0" w:name="_Toc163758545"/>
                             <w:r>
                               <w:t xml:space="preserve">Abbildung </w:t>
                             </w:r>
@@ -172,8 +173,30 @@
                               <w:fldChar w:fldCharType="end"/>
                             </w:r>
                             <w:r>
-                              <w:t>:ich würde niemals von r/programmerhumor memes klauen</w:t>
-                            </w:r>
+                              <w:t>:ich würde niemals von r/</w:t>
+                            </w:r>
+                            <w:proofErr w:type="spellStart"/>
+                            <w:r>
+                              <w:t>programmerhumor</w:t>
+                            </w:r>
+                            <w:proofErr w:type="spellEnd"/>
+                            <w:r>
+                              <w:t xml:space="preserve"> </w:t>
+                            </w:r>
+                            <w:proofErr w:type="spellStart"/>
+                            <w:r>
+                              <w:t>memes</w:t>
+                            </w:r>
+                            <w:proofErr w:type="spellEnd"/>
+                            <w:r>
+                              <w:t xml:space="preserve"> </w:t>
+                            </w:r>
+                            <w:proofErr w:type="gramStart"/>
+                            <w:r>
+                              <w:t>klauen</w:t>
+                            </w:r>
+                            <w:bookmarkEnd w:id="0"/>
+                            <w:proofErr w:type="gramEnd"/>
                           </w:p>
                         </w:txbxContent>
                       </wps:txbx>
@@ -202,6 +225,7 @@
                       <w:pPr>
                         <w:pStyle w:val="Beschriftung"/>
                       </w:pPr>
+                      <w:bookmarkStart w:id="1" w:name="_Toc163758545"/>
                       <w:r>
                         <w:t xml:space="preserve">Abbildung </w:t>
                       </w:r>
@@ -224,8 +248,30 @@
                         <w:fldChar w:fldCharType="end"/>
                       </w:r>
                       <w:r>
-                        <w:t>:ich würde niemals von r/programmerhumor memes klauen</w:t>
-                      </w:r>
+                        <w:t>:ich würde niemals von r/</w:t>
+                      </w:r>
+                      <w:proofErr w:type="spellStart"/>
+                      <w:r>
+                        <w:t>programmerhumor</w:t>
+                      </w:r>
+                      <w:proofErr w:type="spellEnd"/>
+                      <w:r>
+                        <w:t xml:space="preserve"> </w:t>
+                      </w:r>
+                      <w:proofErr w:type="spellStart"/>
+                      <w:r>
+                        <w:t>memes</w:t>
+                      </w:r>
+                      <w:proofErr w:type="spellEnd"/>
+                      <w:r>
+                        <w:t xml:space="preserve"> </w:t>
+                      </w:r>
+                      <w:proofErr w:type="gramStart"/>
+                      <w:r>
+                        <w:t>klauen</w:t>
+                      </w:r>
+                      <w:bookmarkEnd w:id="1"/>
+                      <w:proofErr w:type="gramEnd"/>
                     </w:p>
                   </w:txbxContent>
                 </v:textbox>
@@ -1733,12 +1779,12 @@
       <w:pPr>
         <w:pStyle w:val="berschrift1"/>
       </w:pPr>
-      <w:bookmarkStart w:id="0" w:name="_Toc163758337"/>
+      <w:bookmarkStart w:id="2" w:name="_Toc163758337"/>
       <w:r>
         <w:lastRenderedPageBreak/>
         <w:t>Aufgabenstellung</w:t>
       </w:r>
-      <w:bookmarkEnd w:id="0"/>
+      <w:bookmarkEnd w:id="2"/>
     </w:p>
     <w:p>
       <w:r>
@@ -1749,11 +1795,11 @@
       <w:pPr>
         <w:pStyle w:val="berschrift1"/>
       </w:pPr>
-      <w:bookmarkStart w:id="1" w:name="_Toc163758338"/>
+      <w:bookmarkStart w:id="3" w:name="_Toc163758338"/>
       <w:r>
         <w:t>Zusammenfassung</w:t>
       </w:r>
-      <w:bookmarkEnd w:id="1"/>
+      <w:bookmarkEnd w:id="3"/>
     </w:p>
     <w:p>
       <w:pPr>
@@ -1777,12 +1823,12 @@
       <w:pPr>
         <w:pStyle w:val="berschrift1"/>
       </w:pPr>
-      <w:bookmarkStart w:id="2" w:name="_Toc163758339"/>
+      <w:bookmarkStart w:id="4" w:name="_Toc163758339"/>
       <w:r>
         <w:lastRenderedPageBreak/>
         <w:t>Vollständige Netzwerktopologie der gesamten Übung</w:t>
       </w:r>
-      <w:bookmarkEnd w:id="2"/>
+      <w:bookmarkEnd w:id="4"/>
     </w:p>
     <w:p>
       <w:pPr>
@@ -1791,6 +1837,144 @@
           <w:iCs/>
         </w:rPr>
       </w:pPr>
+      <w:r>
+        <w:rPr>
+          <w:noProof/>
+        </w:rPr>
+        <mc:AlternateContent>
+          <mc:Choice Requires="wps">
+            <w:drawing>
+              <wp:anchor distT="0" distB="0" distL="114300" distR="114300" simplePos="0" relativeHeight="251662336" behindDoc="0" locked="0" layoutInCell="1" allowOverlap="1" wp14:anchorId="4702D007" wp14:editId="5E6E3CB7">
+                <wp:simplePos x="0" y="0"/>
+                <wp:positionH relativeFrom="column">
+                  <wp:posOffset>0</wp:posOffset>
+                </wp:positionH>
+                <wp:positionV relativeFrom="paragraph">
+                  <wp:posOffset>2672715</wp:posOffset>
+                </wp:positionV>
+                <wp:extent cx="5760720" cy="635"/>
+                <wp:effectExtent l="0" t="0" r="0" b="0"/>
+                <wp:wrapSquare wrapText="bothSides"/>
+                <wp:docPr id="1167812447" name="Textfeld 1"/>
+                <wp:cNvGraphicFramePr/>
+                <a:graphic xmlns:a="http://schemas.openxmlformats.org/drawingml/2006/main">
+                  <a:graphicData uri="http://schemas.microsoft.com/office/word/2010/wordprocessingShape">
+                    <wps:wsp>
+                      <wps:cNvSpPr txBox="1"/>
+                      <wps:spPr>
+                        <a:xfrm>
+                          <a:off x="0" y="0"/>
+                          <a:ext cx="5760720" cy="635"/>
+                        </a:xfrm>
+                        <a:prstGeom prst="rect">
+                          <a:avLst/>
+                        </a:prstGeom>
+                        <a:solidFill>
+                          <a:prstClr val="white"/>
+                        </a:solidFill>
+                        <a:ln>
+                          <a:noFill/>
+                        </a:ln>
+                      </wps:spPr>
+                      <wps:txbx>
+                        <w:txbxContent>
+                          <w:p>
+                            <w:pPr>
+                              <w:pStyle w:val="Beschriftung"/>
+                              <w:rPr>
+                                <w:iCs/>
+                                <w:noProof/>
+                              </w:rPr>
+                            </w:pPr>
+                            <w:bookmarkStart w:id="5" w:name="_Toc163758546"/>
+                            <w:r>
+                              <w:t xml:space="preserve">Abbildung </w:t>
+                            </w:r>
+                            <w:r>
+                              <w:fldChar w:fldCharType="begin"/>
+                            </w:r>
+                            <w:r>
+                              <w:instrText xml:space="preserve"> SEQ Abbildung \* ARABIC </w:instrText>
+                            </w:r>
+                            <w:r>
+                              <w:fldChar w:fldCharType="separate"/>
+                            </w:r>
+                            <w:r>
+                              <w:rPr>
+                                <w:noProof/>
+                              </w:rPr>
+                              <w:t>2</w:t>
+                            </w:r>
+                            <w:r>
+                              <w:fldChar w:fldCharType="end"/>
+                            </w:r>
+                            <w:r>
+                              <w:t>:Gesamte Topologie</w:t>
+                            </w:r>
+                            <w:bookmarkEnd w:id="5"/>
+                          </w:p>
+                        </w:txbxContent>
+                      </wps:txbx>
+                      <wps:bodyPr rot="0" spcFirstLastPara="0" vertOverflow="overflow" horzOverflow="overflow" vert="horz" wrap="square" lIns="0" tIns="0" rIns="0" bIns="0" numCol="1" spcCol="0" rtlCol="0" fromWordArt="0" anchor="t" anchorCtr="0" forceAA="0" compatLnSpc="1">
+                        <a:prstTxWarp prst="textNoShape">
+                          <a:avLst/>
+                        </a:prstTxWarp>
+                        <a:spAutoFit/>
+                      </wps:bodyPr>
+                    </wps:wsp>
+                  </a:graphicData>
+                </a:graphic>
+              </wp:anchor>
+            </w:drawing>
+          </mc:Choice>
+          <mc:Fallback>
+            <w:pict>
+              <v:shape w14:anchorId="4702D007" id="_x0000_s1027" type="#_x0000_t202" style="position:absolute;left:0;text-align:left;margin-left:0;margin-top:210.45pt;width:453.6pt;height:.05pt;z-index:251662336;visibility:visible;mso-wrap-style:square;mso-wrap-distance-left:9pt;mso-wrap-distance-top:0;mso-wrap-distance-right:9pt;mso-wrap-distance-bottom:0;mso-position-horizontal:absolute;mso-position-horizontal-relative:text;mso-position-vertical:absolute;mso-position-vertical-relative:text;v-text-anchor:top" o:gfxdata="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" stroked="f">
+                <v:textbox style="mso-fit-shape-to-text:t" inset="0,0,0,0">
+                  <w:txbxContent>
+                    <w:p>
+                      <w:pPr>
+                        <w:pStyle w:val="Beschriftung"/>
+                        <w:rPr>
+                          <w:iCs/>
+                          <w:noProof/>
+                        </w:rPr>
+                      </w:pPr>
+                      <w:bookmarkStart w:id="6" w:name="_Toc163758546"/>
+                      <w:r>
+                        <w:t xml:space="preserve">Abbildung </w:t>
+                      </w:r>
+                      <w:r>
+                        <w:fldChar w:fldCharType="begin"/>
+                      </w:r>
+                      <w:r>
+                        <w:instrText xml:space="preserve"> SEQ Abbildung \* ARABIC </w:instrText>
+                      </w:r>
+                      <w:r>
+                        <w:fldChar w:fldCharType="separate"/>
+                      </w:r>
+                      <w:r>
+                        <w:rPr>
+                          <w:noProof/>
+                        </w:rPr>
+                        <w:t>2</w:t>
+                      </w:r>
+                      <w:r>
+                        <w:fldChar w:fldCharType="end"/>
+                      </w:r>
+                      <w:r>
+                        <w:t>:Gesamte Topologie</w:t>
+                      </w:r>
+                      <w:bookmarkEnd w:id="6"/>
+                    </w:p>
+                  </w:txbxContent>
+                </v:textbox>
+                <w10:wrap type="square"/>
+              </v:shape>
+            </w:pict>
+          </mc:Fallback>
+        </mc:AlternateContent>
+      </w:r>
       <w:r>
         <w:rPr>
           <w:iCs/>
@@ -1865,30 +2049,373 @@
       <w:pPr>
         <w:pStyle w:val="berschrift1"/>
       </w:pPr>
-      <w:bookmarkStart w:id="3" w:name="_Toc163758340"/>
+      <w:bookmarkStart w:id="7" w:name="_Toc163758340"/>
       <w:r>
         <w:lastRenderedPageBreak/>
         <w:t>Übungsdurchführung</w:t>
       </w:r>
-      <w:bookmarkEnd w:id="3"/>
+      <w:bookmarkEnd w:id="7"/>
     </w:p>
     <w:p>
       <w:pPr>
         <w:pStyle w:val="berschrift2"/>
       </w:pPr>
-      <w:bookmarkStart w:id="4" w:name="_Toc163758341"/>
+      <w:bookmarkStart w:id="8" w:name="_Toc163758341"/>
       <w:r>
-        <w:t>Bilder von all dem Schaß</w:t>
+        <w:rPr>
+          <w:noProof/>
+        </w:rPr>
+        <mc:AlternateContent>
+          <mc:Choice Requires="wps">
+            <w:drawing>
+              <wp:anchor distT="0" distB="0" distL="114300" distR="114300" simplePos="0" relativeHeight="251666432" behindDoc="0" locked="0" layoutInCell="1" allowOverlap="1" wp14:anchorId="55FCB6F3" wp14:editId="22D6DF26">
+                <wp:simplePos x="0" y="0"/>
+                <wp:positionH relativeFrom="column">
+                  <wp:posOffset>0</wp:posOffset>
+                </wp:positionH>
+                <wp:positionV relativeFrom="paragraph">
+                  <wp:posOffset>5720715</wp:posOffset>
+                </wp:positionV>
+                <wp:extent cx="5760720" cy="635"/>
+                <wp:effectExtent l="0" t="0" r="0" b="0"/>
+                <wp:wrapSquare wrapText="bothSides"/>
+                <wp:docPr id="1150691190" name="Textfeld 1"/>
+                <wp:cNvGraphicFramePr/>
+                <a:graphic xmlns:a="http://schemas.openxmlformats.org/drawingml/2006/main">
+                  <a:graphicData uri="http://schemas.microsoft.com/office/word/2010/wordprocessingShape">
+                    <wps:wsp>
+                      <wps:cNvSpPr txBox="1"/>
+                      <wps:spPr>
+                        <a:xfrm>
+                          <a:off x="0" y="0"/>
+                          <a:ext cx="5760720" cy="635"/>
+                        </a:xfrm>
+                        <a:prstGeom prst="rect">
+                          <a:avLst/>
+                        </a:prstGeom>
+                        <a:solidFill>
+                          <a:prstClr val="white"/>
+                        </a:solidFill>
+                        <a:ln>
+                          <a:noFill/>
+                        </a:ln>
+                      </wps:spPr>
+                      <wps:txbx>
+                        <w:txbxContent>
+                          <w:p>
+                            <w:pPr>
+                              <w:pStyle w:val="Beschriftung"/>
+                              <w:rPr>
+                                <w:noProof/>
+                                <w:sz w:val="26"/>
+                                <w:szCs w:val="26"/>
+                              </w:rPr>
+                            </w:pPr>
+                            <w:bookmarkStart w:id="9" w:name="_Toc163758547"/>
+                            <w:r>
+                              <w:t xml:space="preserve">Abbildung </w:t>
+                            </w:r>
+                            <w:r>
+                              <w:fldChar w:fldCharType="begin"/>
+                            </w:r>
+                            <w:r>
+                              <w:instrText xml:space="preserve"> SEQ Abbildung \* ARABIC </w:instrText>
+                            </w:r>
+                            <w:r>
+                              <w:fldChar w:fldCharType="separate"/>
+                            </w:r>
+                            <w:r>
+                              <w:rPr>
+                                <w:noProof/>
+                              </w:rPr>
+                              <w:t>3</w:t>
+                            </w:r>
+                            <w:r>
+                              <w:fldChar w:fldCharType="end"/>
+                            </w:r>
+                            <w:r>
+                              <w:t>: bild</w:t>
+                            </w:r>
+                            <w:r>
+                              <w:t>2</w:t>
+                            </w:r>
+                            <w:r>
+                              <w:t xml:space="preserve"> von 39125893245</w:t>
+                            </w:r>
+                            <w:bookmarkEnd w:id="9"/>
+                          </w:p>
+                        </w:txbxContent>
+                      </wps:txbx>
+                      <wps:bodyPr rot="0" spcFirstLastPara="0" vertOverflow="overflow" horzOverflow="overflow" vert="horz" wrap="square" lIns="0" tIns="0" rIns="0" bIns="0" numCol="1" spcCol="0" rtlCol="0" fromWordArt="0" anchor="t" anchorCtr="0" forceAA="0" compatLnSpc="1">
+                        <a:prstTxWarp prst="textNoShape">
+                          <a:avLst/>
+                        </a:prstTxWarp>
+                        <a:spAutoFit/>
+                      </wps:bodyPr>
+                    </wps:wsp>
+                  </a:graphicData>
+                </a:graphic>
+              </wp:anchor>
+            </w:drawing>
+          </mc:Choice>
+          <mc:Fallback>
+            <w:pict>
+              <v:shape w14:anchorId="55FCB6F3" id="_x0000_s1028" type="#_x0000_t202" style="position:absolute;left:0;text-align:left;margin-left:0;margin-top:450.45pt;width:453.6pt;height:.05pt;z-index:251666432;visibility:visible;mso-wrap-style:square;mso-wrap-distance-left:9pt;mso-wrap-distance-top:0;mso-wrap-distance-right:9pt;mso-wrap-distance-bottom:0;mso-position-horizontal:absolute;mso-position-horizontal-relative:text;mso-position-vertical:absolute;mso-position-vertical-relative:text;v-text-anchor:top" o:gfxdata="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" stroked="f">
+                <v:textbox style="mso-fit-shape-to-text:t" inset="0,0,0,0">
+                  <w:txbxContent>
+                    <w:p>
+                      <w:pPr>
+                        <w:pStyle w:val="Beschriftung"/>
+                        <w:rPr>
+                          <w:noProof/>
+                          <w:sz w:val="26"/>
+                          <w:szCs w:val="26"/>
+                        </w:rPr>
+                      </w:pPr>
+                      <w:bookmarkStart w:id="10" w:name="_Toc163758547"/>
+                      <w:r>
+                        <w:t xml:space="preserve">Abbildung </w:t>
+                      </w:r>
+                      <w:r>
+                        <w:fldChar w:fldCharType="begin"/>
+                      </w:r>
+                      <w:r>
+                        <w:instrText xml:space="preserve"> SEQ Abbildung \* ARABIC </w:instrText>
+                      </w:r>
+                      <w:r>
+                        <w:fldChar w:fldCharType="separate"/>
+                      </w:r>
+                      <w:r>
+                        <w:rPr>
+                          <w:noProof/>
+                        </w:rPr>
+                        <w:t>3</w:t>
+                      </w:r>
+                      <w:r>
+                        <w:fldChar w:fldCharType="end"/>
+                      </w:r>
+                      <w:r>
+                        <w:t>: bild</w:t>
+                      </w:r>
+                      <w:r>
+                        <w:t>2</w:t>
+                      </w:r>
+                      <w:r>
+                        <w:t xml:space="preserve"> von 39125893245</w:t>
+                      </w:r>
+                      <w:bookmarkEnd w:id="10"/>
+                    </w:p>
+                  </w:txbxContent>
+                </v:textbox>
+                <w10:wrap type="square"/>
+              </v:shape>
+            </w:pict>
+          </mc:Fallback>
+        </mc:AlternateContent>
       </w:r>
-      <w:bookmarkEnd w:id="4"/>
+      <w:r>
+        <w:rPr>
+          <w:noProof/>
+        </w:rPr>
+        <w:drawing>
+          <wp:anchor distT="0" distB="0" distL="0" distR="0" simplePos="0" relativeHeight="39" behindDoc="0" locked="0" layoutInCell="0" allowOverlap="1" wp14:anchorId="5BBD4637" wp14:editId="64A6AF02">
+            <wp:simplePos x="0" y="0"/>
+            <wp:positionH relativeFrom="margin">
+              <wp:align>right</wp:align>
+            </wp:positionH>
+            <wp:positionV relativeFrom="paragraph">
+              <wp:posOffset>3141980</wp:posOffset>
+            </wp:positionV>
+            <wp:extent cx="5760720" cy="2521585"/>
+            <wp:effectExtent l="0" t="0" r="0" b="0"/>
+            <wp:wrapSquare wrapText="largest"/>
+            <wp:docPr id="4" name="Bild2"/>
+            <wp:cNvGraphicFramePr>
+              <a:graphicFrameLocks xmlns:a="http://schemas.openxmlformats.org/drawingml/2006/main" noChangeAspect="1"/>
+            </wp:cNvGraphicFramePr>
+            <a:graphic xmlns:a="http://schemas.openxmlformats.org/drawingml/2006/main">
+              <a:graphicData uri="http://schemas.openxmlformats.org/drawingml/2006/picture">
+                <pic:pic xmlns:pic="http://schemas.openxmlformats.org/drawingml/2006/picture">
+                  <pic:nvPicPr>
+                    <pic:cNvPr id="4" name="Bild2"/>
+                    <pic:cNvPicPr>
+                      <a:picLocks noChangeAspect="1" noChangeArrowheads="1"/>
+                    </pic:cNvPicPr>
+                  </pic:nvPicPr>
+                  <pic:blipFill>
+                    <a:blip r:embed="rId10"/>
+                    <a:stretch>
+                      <a:fillRect/>
+                    </a:stretch>
+                  </pic:blipFill>
+                  <pic:spPr bwMode="auto">
+                    <a:xfrm>
+                      <a:off x="0" y="0"/>
+                      <a:ext cx="5760720" cy="2521585"/>
+                    </a:xfrm>
+                    <a:prstGeom prst="rect">
+                      <a:avLst/>
+                    </a:prstGeom>
+                  </pic:spPr>
+                </pic:pic>
+              </a:graphicData>
+            </a:graphic>
+          </wp:anchor>
+        </w:drawing>
+      </w:r>
+      <w:r>
+        <w:t xml:space="preserve">Bilder von all dem </w:t>
+      </w:r>
+      <w:proofErr w:type="spellStart"/>
+      <w:r>
+        <w:t>Schaß</w:t>
+      </w:r>
+      <w:bookmarkEnd w:id="8"/>
+      <w:proofErr w:type="spellEnd"/>
     </w:p>
     <w:p>
       <w:r>
         <w:rPr>
           <w:noProof/>
         </w:rPr>
+        <mc:AlternateContent>
+          <mc:Choice Requires="wps">
+            <w:drawing>
+              <wp:anchor distT="0" distB="0" distL="114300" distR="114300" simplePos="0" relativeHeight="251664384" behindDoc="0" locked="0" layoutInCell="1" allowOverlap="1" wp14:anchorId="7B3AE65E" wp14:editId="45B96DA5">
+                <wp:simplePos x="0" y="0"/>
+                <wp:positionH relativeFrom="column">
+                  <wp:posOffset>0</wp:posOffset>
+                </wp:positionH>
+                <wp:positionV relativeFrom="paragraph">
+                  <wp:posOffset>2580005</wp:posOffset>
+                </wp:positionV>
+                <wp:extent cx="5760720" cy="635"/>
+                <wp:effectExtent l="0" t="0" r="0" b="0"/>
+                <wp:wrapSquare wrapText="bothSides"/>
+                <wp:docPr id="1800871235" name="Textfeld 1"/>
+                <wp:cNvGraphicFramePr/>
+                <a:graphic xmlns:a="http://schemas.openxmlformats.org/drawingml/2006/main">
+                  <a:graphicData uri="http://schemas.microsoft.com/office/word/2010/wordprocessingShape">
+                    <wps:wsp>
+                      <wps:cNvSpPr txBox="1"/>
+                      <wps:spPr>
+                        <a:xfrm>
+                          <a:off x="0" y="0"/>
+                          <a:ext cx="5760720" cy="635"/>
+                        </a:xfrm>
+                        <a:prstGeom prst="rect">
+                          <a:avLst/>
+                        </a:prstGeom>
+                        <a:solidFill>
+                          <a:prstClr val="white"/>
+                        </a:solidFill>
+                        <a:ln>
+                          <a:noFill/>
+                        </a:ln>
+                      </wps:spPr>
+                      <wps:txbx>
+                        <w:txbxContent>
+                          <w:p>
+                            <w:pPr>
+                              <w:pStyle w:val="Beschriftung"/>
+                              <w:rPr>
+                                <w:noProof/>
+                              </w:rPr>
+                            </w:pPr>
+                            <w:bookmarkStart w:id="11" w:name="_Toc163758548"/>
+                            <w:r>
+                              <w:t xml:space="preserve">Abbildung </w:t>
+                            </w:r>
+                            <w:r>
+                              <w:fldChar w:fldCharType="begin"/>
+                            </w:r>
+                            <w:r>
+                              <w:instrText xml:space="preserve"> SEQ Abbildung \* ARABIC </w:instrText>
+                            </w:r>
+                            <w:r>
+                              <w:fldChar w:fldCharType="separate"/>
+                            </w:r>
+                            <w:r>
+                              <w:rPr>
+                                <w:noProof/>
+                              </w:rPr>
+                              <w:t>4</w:t>
+                            </w:r>
+                            <w:r>
+                              <w:fldChar w:fldCharType="end"/>
+                            </w:r>
+                            <w:r>
+                              <w:t>: bild1 von 39125893245</w:t>
+                            </w:r>
+                            <w:bookmarkEnd w:id="11"/>
+                          </w:p>
+                        </w:txbxContent>
+                      </wps:txbx>
+                      <wps:bodyPr rot="0" spcFirstLastPara="0" vertOverflow="overflow" horzOverflow="overflow" vert="horz" wrap="square" lIns="0" tIns="0" rIns="0" bIns="0" numCol="1" spcCol="0" rtlCol="0" fromWordArt="0" anchor="t" anchorCtr="0" forceAA="0" compatLnSpc="1">
+                        <a:prstTxWarp prst="textNoShape">
+                          <a:avLst/>
+                        </a:prstTxWarp>
+                        <a:spAutoFit/>
+                      </wps:bodyPr>
+                    </wps:wsp>
+                  </a:graphicData>
+                </a:graphic>
+              </wp:anchor>
+            </w:drawing>
+          </mc:Choice>
+          <mc:Fallback>
+            <w:pict>
+              <v:shape w14:anchorId="7B3AE65E" id="_x0000_s1029" type="#_x0000_t202" style="position:absolute;margin-left:0;margin-top:203.15pt;width:453.6pt;height:.05pt;z-index:251664384;visibility:visible;mso-wrap-style:square;mso-wrap-distance-left:9pt;mso-wrap-distance-top:0;mso-wrap-distance-right:9pt;mso-wrap-distance-bottom:0;mso-position-horizontal:absolute;mso-position-horizontal-relative:text;mso-position-vertical:absolute;mso-position-vertical-relative:text;v-text-anchor:top" o:gfxdata="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" stroked="f">
+                <v:textbox style="mso-fit-shape-to-text:t" inset="0,0,0,0">
+                  <w:txbxContent>
+                    <w:p>
+                      <w:pPr>
+                        <w:pStyle w:val="Beschriftung"/>
+                        <w:rPr>
+                          <w:noProof/>
+                        </w:rPr>
+                      </w:pPr>
+                      <w:bookmarkStart w:id="12" w:name="_Toc163758548"/>
+                      <w:r>
+                        <w:t xml:space="preserve">Abbildung </w:t>
+                      </w:r>
+                      <w:r>
+                        <w:fldChar w:fldCharType="begin"/>
+                      </w:r>
+                      <w:r>
+                        <w:instrText xml:space="preserve"> SEQ Abbildung \* ARABIC </w:instrText>
+                      </w:r>
+                      <w:r>
+                        <w:fldChar w:fldCharType="separate"/>
+                      </w:r>
+                      <w:r>
+                        <w:rPr>
+                          <w:noProof/>
+                        </w:rPr>
+                        <w:t>4</w:t>
+                      </w:r>
+                      <w:r>
+                        <w:fldChar w:fldCharType="end"/>
+                      </w:r>
+                      <w:r>
+                        <w:t>: bild1 von 39125893245</w:t>
+                      </w:r>
+                      <w:bookmarkEnd w:id="12"/>
+                    </w:p>
+                  </w:txbxContent>
+                </v:textbox>
+                <w10:wrap type="square"/>
+              </v:shape>
+            </w:pict>
+          </mc:Fallback>
+        </mc:AlternateContent>
+      </w:r>
+      <w:r>
+        <w:rPr>
+          <w:noProof/>
+        </w:rPr>
         <w:drawing>
-          <wp:anchor distT="0" distB="0" distL="0" distR="0" simplePos="0" relativeHeight="38" behindDoc="0" locked="0" layoutInCell="0" allowOverlap="1" wp14:anchorId="364A5F1B" wp14:editId="5E2F6833">
+          <wp:anchor distT="0" distB="0" distL="0" distR="0" simplePos="0" relativeHeight="38" behindDoc="0" locked="0" layoutInCell="0" allowOverlap="1" wp14:anchorId="364A5F1B" wp14:editId="356DFBD8">
             <wp:simplePos x="0" y="0"/>
             <wp:positionH relativeFrom="column">
               <wp:posOffset>0</wp:posOffset>
@@ -1913,7 +2440,7 @@
                     </pic:cNvPicPr>
                   </pic:nvPicPr>
                   <pic:blipFill>
-                    <a:blip r:embed="rId10"/>
+                    <a:blip r:embed="rId11"/>
                     <a:stretch>
                       <a:fillRect/>
                     </a:stretch>
@@ -1922,56 +2449,6 @@
                     <a:xfrm>
                       <a:off x="0" y="0"/>
                       <a:ext cx="5760720" cy="2522220"/>
-                    </a:xfrm>
-                    <a:prstGeom prst="rect">
-                      <a:avLst/>
-                    </a:prstGeom>
-                  </pic:spPr>
-                </pic:pic>
-              </a:graphicData>
-            </a:graphic>
-          </wp:anchor>
-        </w:drawing>
-      </w:r>
-      <w:r>
-        <w:rPr>
-          <w:noProof/>
-        </w:rPr>
-        <w:drawing>
-          <wp:anchor distT="0" distB="0" distL="0" distR="0" simplePos="0" relativeHeight="39" behindDoc="0" locked="0" layoutInCell="0" allowOverlap="1" wp14:anchorId="5BBD4637" wp14:editId="073B9615">
-            <wp:simplePos x="0" y="0"/>
-            <wp:positionH relativeFrom="column">
-              <wp:posOffset>-19050</wp:posOffset>
-            </wp:positionH>
-            <wp:positionV relativeFrom="paragraph">
-              <wp:posOffset>2638425</wp:posOffset>
-            </wp:positionV>
-            <wp:extent cx="5760720" cy="2521585"/>
-            <wp:effectExtent l="0" t="0" r="0" b="0"/>
-            <wp:wrapSquare wrapText="largest"/>
-            <wp:docPr id="4" name="Bild2"/>
-            <wp:cNvGraphicFramePr>
-              <a:graphicFrameLocks xmlns:a="http://schemas.openxmlformats.org/drawingml/2006/main" noChangeAspect="1"/>
-            </wp:cNvGraphicFramePr>
-            <a:graphic xmlns:a="http://schemas.openxmlformats.org/drawingml/2006/main">
-              <a:graphicData uri="http://schemas.openxmlformats.org/drawingml/2006/picture">
-                <pic:pic xmlns:pic="http://schemas.openxmlformats.org/drawingml/2006/picture">
-                  <pic:nvPicPr>
-                    <pic:cNvPr id="4" name="Bild2"/>
-                    <pic:cNvPicPr>
-                      <a:picLocks noChangeAspect="1" noChangeArrowheads="1"/>
-                    </pic:cNvPicPr>
-                  </pic:nvPicPr>
-                  <pic:blipFill>
-                    <a:blip r:embed="rId11"/>
-                    <a:stretch>
-                      <a:fillRect/>
-                    </a:stretch>
-                  </pic:blipFill>
-                  <pic:spPr bwMode="auto">
-                    <a:xfrm>
-                      <a:off x="0" y="0"/>
-                      <a:ext cx="5760720" cy="2521585"/>
                     </a:xfrm>
                     <a:prstGeom prst="rect">
                       <a:avLst/>
@@ -1993,14 +2470,424 @@
         </w:numPr>
         <w:ind w:left="720"/>
       </w:pPr>
+      <w:r>
+        <w:rPr>
+          <w:noProof/>
+        </w:rPr>
+        <w:lastRenderedPageBreak/>
+        <mc:AlternateContent>
+          <mc:Choice Requires="wps">
+            <w:drawing>
+              <wp:anchor distT="0" distB="0" distL="114300" distR="114300" simplePos="0" relativeHeight="251670528" behindDoc="0" locked="0" layoutInCell="1" allowOverlap="1" wp14:anchorId="447AC7CE" wp14:editId="70179CA2">
+                <wp:simplePos x="0" y="0"/>
+                <wp:positionH relativeFrom="column">
+                  <wp:posOffset>0</wp:posOffset>
+                </wp:positionH>
+                <wp:positionV relativeFrom="paragraph">
+                  <wp:posOffset>5658485</wp:posOffset>
+                </wp:positionV>
+                <wp:extent cx="5760720" cy="635"/>
+                <wp:effectExtent l="0" t="0" r="0" b="0"/>
+                <wp:wrapSquare wrapText="bothSides"/>
+                <wp:docPr id="200247498" name="Textfeld 1"/>
+                <wp:cNvGraphicFramePr/>
+                <a:graphic xmlns:a="http://schemas.openxmlformats.org/drawingml/2006/main">
+                  <a:graphicData uri="http://schemas.microsoft.com/office/word/2010/wordprocessingShape">
+                    <wps:wsp>
+                      <wps:cNvSpPr txBox="1"/>
+                      <wps:spPr>
+                        <a:xfrm>
+                          <a:off x="0" y="0"/>
+                          <a:ext cx="5760720" cy="635"/>
+                        </a:xfrm>
+                        <a:prstGeom prst="rect">
+                          <a:avLst/>
+                        </a:prstGeom>
+                        <a:solidFill>
+                          <a:prstClr val="white"/>
+                        </a:solidFill>
+                        <a:ln>
+                          <a:noFill/>
+                        </a:ln>
+                      </wps:spPr>
+                      <wps:txbx>
+                        <w:txbxContent>
+                          <w:p>
+                            <w:pPr>
+                              <w:pStyle w:val="Beschriftung"/>
+                              <w:rPr>
+                                <w:rFonts w:asciiTheme="majorHAnsi" w:hAnsiTheme="majorHAnsi"/>
+                                <w:noProof/>
+                                <w:sz w:val="24"/>
+                                <w:szCs w:val="24"/>
+                              </w:rPr>
+                            </w:pPr>
+                            <w:bookmarkStart w:id="13" w:name="_Toc163758549"/>
+                            <w:r>
+                              <w:t xml:space="preserve">Abbildung </w:t>
+                            </w:r>
+                            <w:r>
+                              <w:fldChar w:fldCharType="begin"/>
+                            </w:r>
+                            <w:r>
+                              <w:instrText xml:space="preserve"> SEQ Abbildung \* ARABIC </w:instrText>
+                            </w:r>
+                            <w:r>
+                              <w:fldChar w:fldCharType="separate"/>
+                            </w:r>
+                            <w:r>
+                              <w:rPr>
+                                <w:noProof/>
+                              </w:rPr>
+                              <w:t>5</w:t>
+                            </w:r>
+                            <w:r>
+                              <w:fldChar w:fldCharType="end"/>
+                            </w:r>
+                            <w:r>
+                              <w:t>: bild</w:t>
+                            </w:r>
+                            <w:r>
+                              <w:t>4</w:t>
+                            </w:r>
+                            <w:r>
+                              <w:t xml:space="preserve"> von 39125893245</w:t>
+                            </w:r>
+                            <w:bookmarkEnd w:id="13"/>
+                          </w:p>
+                        </w:txbxContent>
+                      </wps:txbx>
+                      <wps:bodyPr rot="0" spcFirstLastPara="0" vertOverflow="overflow" horzOverflow="overflow" vert="horz" wrap="square" lIns="0" tIns="0" rIns="0" bIns="0" numCol="1" spcCol="0" rtlCol="0" fromWordArt="0" anchor="t" anchorCtr="0" forceAA="0" compatLnSpc="1">
+                        <a:prstTxWarp prst="textNoShape">
+                          <a:avLst/>
+                        </a:prstTxWarp>
+                        <a:spAutoFit/>
+                      </wps:bodyPr>
+                    </wps:wsp>
+                  </a:graphicData>
+                </a:graphic>
+              </wp:anchor>
+            </w:drawing>
+          </mc:Choice>
+          <mc:Fallback>
+            <w:pict>
+              <v:shape w14:anchorId="447AC7CE" id="_x0000_s1030" type="#_x0000_t202" style="position:absolute;left:0;text-align:left;margin-left:0;margin-top:445.55pt;width:453.6pt;height:.05pt;z-index:251670528;visibility:visible;mso-wrap-style:square;mso-wrap-distance-left:9pt;mso-wrap-distance-top:0;mso-wrap-distance-right:9pt;mso-wrap-distance-bottom:0;mso-position-horizontal:absolute;mso-position-horizontal-relative:text;mso-position-vertical:absolute;mso-position-vertical-relative:text;v-text-anchor:top" o:gfxdata="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" stroked="f">
+                <v:textbox style="mso-fit-shape-to-text:t" inset="0,0,0,0">
+                  <w:txbxContent>
+                    <w:p>
+                      <w:pPr>
+                        <w:pStyle w:val="Beschriftung"/>
+                        <w:rPr>
+                          <w:rFonts w:asciiTheme="majorHAnsi" w:hAnsiTheme="majorHAnsi"/>
+                          <w:noProof/>
+                          <w:sz w:val="24"/>
+                          <w:szCs w:val="24"/>
+                        </w:rPr>
+                      </w:pPr>
+                      <w:bookmarkStart w:id="14" w:name="_Toc163758549"/>
+                      <w:r>
+                        <w:t xml:space="preserve">Abbildung </w:t>
+                      </w:r>
+                      <w:r>
+                        <w:fldChar w:fldCharType="begin"/>
+                      </w:r>
+                      <w:r>
+                        <w:instrText xml:space="preserve"> SEQ Abbildung \* ARABIC </w:instrText>
+                      </w:r>
+                      <w:r>
+                        <w:fldChar w:fldCharType="separate"/>
+                      </w:r>
+                      <w:r>
+                        <w:rPr>
+                          <w:noProof/>
+                        </w:rPr>
+                        <w:t>5</w:t>
+                      </w:r>
+                      <w:r>
+                        <w:fldChar w:fldCharType="end"/>
+                      </w:r>
+                      <w:r>
+                        <w:t>: bild</w:t>
+                      </w:r>
+                      <w:r>
+                        <w:t>4</w:t>
+                      </w:r>
+                      <w:r>
+                        <w:t xml:space="preserve"> von 39125893245</w:t>
+                      </w:r>
+                      <w:bookmarkEnd w:id="14"/>
+                    </w:p>
+                  </w:txbxContent>
+                </v:textbox>
+                <w10:wrap type="square"/>
+              </v:shape>
+            </w:pict>
+          </mc:Fallback>
+        </mc:AlternateContent>
+      </w:r>
+      <w:r>
+        <w:rPr>
+          <w:noProof/>
+        </w:rPr>
+        <w:drawing>
+          <wp:anchor distT="0" distB="0" distL="0" distR="0" simplePos="0" relativeHeight="41" behindDoc="0" locked="0" layoutInCell="0" allowOverlap="1" wp14:anchorId="6AA8E4B3" wp14:editId="06122CA7">
+            <wp:simplePos x="0" y="0"/>
+            <wp:positionH relativeFrom="margin">
+              <wp:align>right</wp:align>
+            </wp:positionH>
+            <wp:positionV relativeFrom="paragraph">
+              <wp:posOffset>3095072</wp:posOffset>
+            </wp:positionV>
+            <wp:extent cx="5760720" cy="2506345"/>
+            <wp:effectExtent l="0" t="0" r="0" b="8255"/>
+            <wp:wrapSquare wrapText="largest"/>
+            <wp:docPr id="6" name="Bild5"/>
+            <wp:cNvGraphicFramePr>
+              <a:graphicFrameLocks xmlns:a="http://schemas.openxmlformats.org/drawingml/2006/main" noChangeAspect="1"/>
+            </wp:cNvGraphicFramePr>
+            <a:graphic xmlns:a="http://schemas.openxmlformats.org/drawingml/2006/main">
+              <a:graphicData uri="http://schemas.openxmlformats.org/drawingml/2006/picture">
+                <pic:pic xmlns:pic="http://schemas.openxmlformats.org/drawingml/2006/picture">
+                  <pic:nvPicPr>
+                    <pic:cNvPr id="6" name="Bild5"/>
+                    <pic:cNvPicPr>
+                      <a:picLocks noChangeAspect="1" noChangeArrowheads="1"/>
+                    </pic:cNvPicPr>
+                  </pic:nvPicPr>
+                  <pic:blipFill>
+                    <a:blip r:embed="rId12"/>
+                    <a:stretch>
+                      <a:fillRect/>
+                    </a:stretch>
+                  </pic:blipFill>
+                  <pic:spPr bwMode="auto">
+                    <a:xfrm>
+                      <a:off x="0" y="0"/>
+                      <a:ext cx="5760720" cy="2506345"/>
+                    </a:xfrm>
+                    <a:prstGeom prst="rect">
+                      <a:avLst/>
+                    </a:prstGeom>
+                  </pic:spPr>
+                </pic:pic>
+              </a:graphicData>
+            </a:graphic>
+          </wp:anchor>
+        </w:drawing>
+      </w:r>
     </w:p>
     <w:p>
       <w:r>
         <w:rPr>
           <w:noProof/>
         </w:rPr>
+        <w:lastRenderedPageBreak/>
         <w:drawing>
-          <wp:anchor distT="0" distB="0" distL="0" distR="0" simplePos="0" relativeHeight="40" behindDoc="0" locked="0" layoutInCell="0" allowOverlap="1" wp14:anchorId="13F95EE6" wp14:editId="60BA6B07">
+          <wp:anchor distT="0" distB="0" distL="0" distR="0" simplePos="0" relativeHeight="43" behindDoc="0" locked="0" layoutInCell="0" allowOverlap="1" wp14:anchorId="6B27C71D" wp14:editId="6980B0D5">
+            <wp:simplePos x="0" y="0"/>
+            <wp:positionH relativeFrom="column">
+              <wp:posOffset>-33103</wp:posOffset>
+            </wp:positionH>
+            <wp:positionV relativeFrom="paragraph">
+              <wp:posOffset>5820296</wp:posOffset>
+            </wp:positionV>
+            <wp:extent cx="5478449" cy="2410711"/>
+            <wp:effectExtent l="0" t="0" r="8255" b="8890"/>
+            <wp:wrapSquare wrapText="largest"/>
+            <wp:docPr id="7" name="Bild7"/>
+            <wp:cNvGraphicFramePr>
+              <a:graphicFrameLocks xmlns:a="http://schemas.openxmlformats.org/drawingml/2006/main" noChangeAspect="1"/>
+            </wp:cNvGraphicFramePr>
+            <a:graphic xmlns:a="http://schemas.openxmlformats.org/drawingml/2006/main">
+              <a:graphicData uri="http://schemas.openxmlformats.org/drawingml/2006/picture">
+                <pic:pic xmlns:pic="http://schemas.openxmlformats.org/drawingml/2006/picture">
+                  <pic:nvPicPr>
+                    <pic:cNvPr id="7" name="Bild7"/>
+                    <pic:cNvPicPr>
+                      <a:picLocks noChangeAspect="1" noChangeArrowheads="1"/>
+                    </pic:cNvPicPr>
+                  </pic:nvPicPr>
+                  <pic:blipFill>
+                    <a:blip r:embed="rId13"/>
+                    <a:stretch>
+                      <a:fillRect/>
+                    </a:stretch>
+                  </pic:blipFill>
+                  <pic:spPr bwMode="auto">
+                    <a:xfrm>
+                      <a:off x="0" y="0"/>
+                      <a:ext cx="5479019" cy="2410962"/>
+                    </a:xfrm>
+                    <a:prstGeom prst="rect">
+                      <a:avLst/>
+                    </a:prstGeom>
+                  </pic:spPr>
+                </pic:pic>
+              </a:graphicData>
+            </a:graphic>
+            <wp14:sizeRelH relativeFrom="margin">
+              <wp14:pctWidth>0</wp14:pctWidth>
+            </wp14:sizeRelH>
+            <wp14:sizeRelV relativeFrom="margin">
+              <wp14:pctHeight>0</wp14:pctHeight>
+            </wp14:sizeRelV>
+          </wp:anchor>
+        </w:drawing>
+      </w:r>
+      <w:r>
+        <w:rPr>
+          <w:noProof/>
+        </w:rPr>
+        <mc:AlternateContent>
+          <mc:Choice Requires="wps">
+            <w:drawing>
+              <wp:anchor distT="0" distB="0" distL="114300" distR="114300" simplePos="0" relativeHeight="251668480" behindDoc="0" locked="0" layoutInCell="1" allowOverlap="1" wp14:anchorId="50EC026F" wp14:editId="19CA5C10">
+                <wp:simplePos x="0" y="0"/>
+                <wp:positionH relativeFrom="column">
+                  <wp:posOffset>0</wp:posOffset>
+                </wp:positionH>
+                <wp:positionV relativeFrom="paragraph">
+                  <wp:posOffset>2667635</wp:posOffset>
+                </wp:positionV>
+                <wp:extent cx="5760720" cy="635"/>
+                <wp:effectExtent l="0" t="0" r="0" b="0"/>
+                <wp:wrapSquare wrapText="bothSides"/>
+                <wp:docPr id="23975204" name="Textfeld 1"/>
+                <wp:cNvGraphicFramePr/>
+                <a:graphic xmlns:a="http://schemas.openxmlformats.org/drawingml/2006/main">
+                  <a:graphicData uri="http://schemas.microsoft.com/office/word/2010/wordprocessingShape">
+                    <wps:wsp>
+                      <wps:cNvSpPr txBox="1"/>
+                      <wps:spPr>
+                        <a:xfrm>
+                          <a:off x="0" y="0"/>
+                          <a:ext cx="5760720" cy="635"/>
+                        </a:xfrm>
+                        <a:prstGeom prst="rect">
+                          <a:avLst/>
+                        </a:prstGeom>
+                        <a:solidFill>
+                          <a:prstClr val="white"/>
+                        </a:solidFill>
+                        <a:ln>
+                          <a:noFill/>
+                        </a:ln>
+                      </wps:spPr>
+                      <wps:txbx>
+                        <w:txbxContent>
+                          <w:p>
+                            <w:pPr>
+                              <w:pStyle w:val="Beschriftung"/>
+                              <w:rPr>
+                                <w:noProof/>
+                              </w:rPr>
+                            </w:pPr>
+                            <w:bookmarkStart w:id="15" w:name="_Toc163758550"/>
+                            <w:r>
+                              <w:t xml:space="preserve">Abbildung </w:t>
+                            </w:r>
+                            <w:r>
+                              <w:fldChar w:fldCharType="begin"/>
+                            </w:r>
+                            <w:r>
+                              <w:instrText xml:space="preserve"> SEQ Abbildung \* ARABIC </w:instrText>
+                            </w:r>
+                            <w:r>
+                              <w:fldChar w:fldCharType="separate"/>
+                            </w:r>
+                            <w:r>
+                              <w:rPr>
+                                <w:noProof/>
+                              </w:rPr>
+                              <w:t>6</w:t>
+                            </w:r>
+                            <w:r>
+                              <w:fldChar w:fldCharType="end"/>
+                            </w:r>
+                            <w:r>
+                              <w:t>: bild</w:t>
+                            </w:r>
+                            <w:r>
+                              <w:t>3</w:t>
+                            </w:r>
+                            <w:r>
+                              <w:t xml:space="preserve"> von 39125893245</w:t>
+                            </w:r>
+                            <w:bookmarkEnd w:id="15"/>
+                          </w:p>
+                        </w:txbxContent>
+                      </wps:txbx>
+                      <wps:bodyPr rot="0" spcFirstLastPara="0" vertOverflow="overflow" horzOverflow="overflow" vert="horz" wrap="square" lIns="0" tIns="0" rIns="0" bIns="0" numCol="1" spcCol="0" rtlCol="0" fromWordArt="0" anchor="t" anchorCtr="0" forceAA="0" compatLnSpc="1">
+                        <a:prstTxWarp prst="textNoShape">
+                          <a:avLst/>
+                        </a:prstTxWarp>
+                        <a:spAutoFit/>
+                      </wps:bodyPr>
+                    </wps:wsp>
+                  </a:graphicData>
+                </a:graphic>
+              </wp:anchor>
+            </w:drawing>
+          </mc:Choice>
+          <mc:Fallback>
+            <w:pict>
+              <v:shape w14:anchorId="50EC026F" id="_x0000_s1031" type="#_x0000_t202" style="position:absolute;margin-left:0;margin-top:210.05pt;width:453.6pt;height:.05pt;z-index:251668480;visibility:visible;mso-wrap-style:square;mso-wrap-distance-left:9pt;mso-wrap-distance-top:0;mso-wrap-distance-right:9pt;mso-wrap-distance-bottom:0;mso-position-horizontal:absolute;mso-position-horizontal-relative:text;mso-position-vertical:absolute;mso-position-vertical-relative:text;v-text-anchor:top" o:gfxdata="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" stroked="f">
+                <v:textbox style="mso-fit-shape-to-text:t" inset="0,0,0,0">
+                  <w:txbxContent>
+                    <w:p>
+                      <w:pPr>
+                        <w:pStyle w:val="Beschriftung"/>
+                        <w:rPr>
+                          <w:noProof/>
+                        </w:rPr>
+                      </w:pPr>
+                      <w:bookmarkStart w:id="16" w:name="_Toc163758550"/>
+                      <w:r>
+                        <w:t xml:space="preserve">Abbildung </w:t>
+                      </w:r>
+                      <w:r>
+                        <w:fldChar w:fldCharType="begin"/>
+                      </w:r>
+                      <w:r>
+                        <w:instrText xml:space="preserve"> SEQ Abbildung \* ARABIC </w:instrText>
+                      </w:r>
+                      <w:r>
+                        <w:fldChar w:fldCharType="separate"/>
+                      </w:r>
+                      <w:r>
+                        <w:rPr>
+                          <w:noProof/>
+                        </w:rPr>
+                        <w:t>6</w:t>
+                      </w:r>
+                      <w:r>
+                        <w:fldChar w:fldCharType="end"/>
+                      </w:r>
+                      <w:r>
+                        <w:t>: bild</w:t>
+                      </w:r>
+                      <w:r>
+                        <w:t>3</w:t>
+                      </w:r>
+                      <w:r>
+                        <w:t xml:space="preserve"> von 39125893245</w:t>
+                      </w:r>
+                      <w:bookmarkEnd w:id="16"/>
+                    </w:p>
+                  </w:txbxContent>
+                </v:textbox>
+                <w10:wrap type="square"/>
+              </v:shape>
+            </w:pict>
+          </mc:Fallback>
+        </mc:AlternateContent>
+      </w:r>
+      <w:r>
+        <w:rPr>
+          <w:noProof/>
+        </w:rPr>
+        <w:drawing>
+          <wp:anchor distT="0" distB="0" distL="0" distR="0" simplePos="0" relativeHeight="40" behindDoc="0" locked="0" layoutInCell="0" allowOverlap="1" wp14:anchorId="13F95EE6" wp14:editId="3F077090">
             <wp:simplePos x="0" y="0"/>
             <wp:positionH relativeFrom="column">
               <wp:posOffset>0</wp:posOffset>
@@ -2025,7 +2912,7 @@
                     </pic:cNvPicPr>
                   </pic:nvPicPr>
                   <pic:blipFill>
-                    <a:blip r:embed="rId12"/>
+                    <a:blip r:embed="rId14"/>
                     <a:stretch>
                       <a:fillRect/>
                     </a:stretch>
@@ -2045,112 +2932,315 @@
           </wp:anchor>
         </w:drawing>
       </w:r>
+    </w:p>
+    <w:p/>
+    <w:p/>
+    <w:p/>
+    <w:p>
       <w:r>
         <w:rPr>
           <w:noProof/>
         </w:rPr>
-        <w:drawing>
-          <wp:anchor distT="0" distB="0" distL="0" distR="0" simplePos="0" relativeHeight="41" behindDoc="0" locked="0" layoutInCell="0" allowOverlap="1" wp14:anchorId="6AA8E4B3" wp14:editId="6C5A9C36">
-            <wp:simplePos x="0" y="0"/>
-            <wp:positionH relativeFrom="column">
-              <wp:posOffset>0</wp:posOffset>
-            </wp:positionH>
-            <wp:positionV relativeFrom="paragraph">
-              <wp:posOffset>2686050</wp:posOffset>
-            </wp:positionV>
-            <wp:extent cx="5760720" cy="2506345"/>
-            <wp:effectExtent l="0" t="0" r="0" b="0"/>
-            <wp:wrapSquare wrapText="largest"/>
-            <wp:docPr id="6" name="Bild5"/>
-            <wp:cNvGraphicFramePr>
-              <a:graphicFrameLocks xmlns:a="http://schemas.openxmlformats.org/drawingml/2006/main" noChangeAspect="1"/>
-            </wp:cNvGraphicFramePr>
-            <a:graphic xmlns:a="http://schemas.openxmlformats.org/drawingml/2006/main">
-              <a:graphicData uri="http://schemas.openxmlformats.org/drawingml/2006/picture">
-                <pic:pic xmlns:pic="http://schemas.openxmlformats.org/drawingml/2006/picture">
-                  <pic:nvPicPr>
-                    <pic:cNvPr id="6" name="Bild5"/>
-                    <pic:cNvPicPr>
-                      <a:picLocks noChangeAspect="1" noChangeArrowheads="1"/>
-                    </pic:cNvPicPr>
-                  </pic:nvPicPr>
-                  <pic:blipFill>
-                    <a:blip r:embed="rId13"/>
-                    <a:stretch>
-                      <a:fillRect/>
-                    </a:stretch>
-                  </pic:blipFill>
-                  <pic:spPr bwMode="auto">
-                    <a:xfrm>
-                      <a:off x="0" y="0"/>
-                      <a:ext cx="5760720" cy="2506345"/>
-                    </a:xfrm>
-                    <a:prstGeom prst="rect">
-                      <a:avLst/>
-                    </a:prstGeom>
-                  </pic:spPr>
-                </pic:pic>
-              </a:graphicData>
-            </a:graphic>
-          </wp:anchor>
-        </w:drawing>
+        <mc:AlternateContent>
+          <mc:Choice Requires="wps">
+            <w:drawing>
+              <wp:anchor distT="0" distB="0" distL="114300" distR="114300" simplePos="0" relativeHeight="251672576" behindDoc="0" locked="0" layoutInCell="1" allowOverlap="1" wp14:anchorId="009ED1D5" wp14:editId="5064CC6F">
+                <wp:simplePos x="0" y="0"/>
+                <wp:positionH relativeFrom="column">
+                  <wp:posOffset>-33655</wp:posOffset>
+                </wp:positionH>
+                <wp:positionV relativeFrom="paragraph">
+                  <wp:posOffset>1545590</wp:posOffset>
+                </wp:positionV>
+                <wp:extent cx="4730750" cy="170180"/>
+                <wp:effectExtent l="0" t="0" r="0" b="1270"/>
+                <wp:wrapSquare wrapText="bothSides"/>
+                <wp:docPr id="275918828" name="Textfeld 1"/>
+                <wp:cNvGraphicFramePr/>
+                <a:graphic xmlns:a="http://schemas.openxmlformats.org/drawingml/2006/main">
+                  <a:graphicData uri="http://schemas.microsoft.com/office/word/2010/wordprocessingShape">
+                    <wps:wsp>
+                      <wps:cNvSpPr txBox="1"/>
+                      <wps:spPr>
+                        <a:xfrm>
+                          <a:off x="0" y="0"/>
+                          <a:ext cx="4730750" cy="170180"/>
+                        </a:xfrm>
+                        <a:prstGeom prst="rect">
+                          <a:avLst/>
+                        </a:prstGeom>
+                        <a:solidFill>
+                          <a:prstClr val="white"/>
+                        </a:solidFill>
+                        <a:ln>
+                          <a:noFill/>
+                        </a:ln>
+                      </wps:spPr>
+                      <wps:txbx>
+                        <w:txbxContent>
+                          <w:p>
+                            <w:pPr>
+                              <w:pStyle w:val="Beschriftung"/>
+                              <w:rPr>
+                                <w:noProof/>
+                              </w:rPr>
+                            </w:pPr>
+                            <w:bookmarkStart w:id="17" w:name="_Toc163758551"/>
+                            <w:r>
+                              <w:t xml:space="preserve">Abbildung </w:t>
+                            </w:r>
+                            <w:r>
+                              <w:fldChar w:fldCharType="begin"/>
+                            </w:r>
+                            <w:r>
+                              <w:instrText xml:space="preserve"> SEQ Abbildung \* ARABIC </w:instrText>
+                            </w:r>
+                            <w:r>
+                              <w:fldChar w:fldCharType="separate"/>
+                            </w:r>
+                            <w:r>
+                              <w:rPr>
+                                <w:noProof/>
+                              </w:rPr>
+                              <w:t>7</w:t>
+                            </w:r>
+                            <w:r>
+                              <w:fldChar w:fldCharType="end"/>
+                            </w:r>
+                            <w:r>
+                              <w:t>: bild</w:t>
+                            </w:r>
+                            <w:r>
+                              <w:t>5</w:t>
+                            </w:r>
+                            <w:r>
+                              <w:t xml:space="preserve"> von 39125893245</w:t>
+                            </w:r>
+                            <w:bookmarkEnd w:id="17"/>
+                          </w:p>
+                        </w:txbxContent>
+                      </wps:txbx>
+                      <wps:bodyPr rot="0" spcFirstLastPara="0" vertOverflow="overflow" horzOverflow="overflow" vert="horz" wrap="square" lIns="0" tIns="0" rIns="0" bIns="0" numCol="1" spcCol="0" rtlCol="0" fromWordArt="0" anchor="t" anchorCtr="0" forceAA="0" compatLnSpc="1">
+                        <a:prstTxWarp prst="textNoShape">
+                          <a:avLst/>
+                        </a:prstTxWarp>
+                        <a:noAutofit/>
+                      </wps:bodyPr>
+                    </wps:wsp>
+                  </a:graphicData>
+                </a:graphic>
+                <wp14:sizeRelH relativeFrom="margin">
+                  <wp14:pctWidth>0</wp14:pctWidth>
+                </wp14:sizeRelH>
+                <wp14:sizeRelV relativeFrom="margin">
+                  <wp14:pctHeight>0</wp14:pctHeight>
+                </wp14:sizeRelV>
+              </wp:anchor>
+            </w:drawing>
+          </mc:Choice>
+          <mc:Fallback>
+            <w:pict>
+              <v:shape w14:anchorId="009ED1D5" id="_x0000_s1032" type="#_x0000_t202" style="position:absolute;margin-left:-2.65pt;margin-top:121.7pt;width:372.5pt;height:13.4pt;z-index:251672576;visibility:visible;mso-wrap-style:square;mso-width-percent:0;mso-height-percent:0;mso-wrap-distance-left:9pt;mso-wrap-distance-top:0;mso-wrap-distance-right:9pt;mso-wrap-distance-bottom:0;mso-position-horizontal:absolute;mso-position-horizontal-relative:text;mso-position-vertical:absolute;mso-position-vertical-relative:text;mso-width-percent:0;mso-height-percent:0;mso-width-relative:margin;mso-height-relative:margin;v-text-anchor:top" o:gfxdata="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" stroked="f">
+                <v:textbox inset="0,0,0,0">
+                  <w:txbxContent>
+                    <w:p>
+                      <w:pPr>
+                        <w:pStyle w:val="Beschriftung"/>
+                        <w:rPr>
+                          <w:noProof/>
+                        </w:rPr>
+                      </w:pPr>
+                      <w:bookmarkStart w:id="18" w:name="_Toc163758551"/>
+                      <w:r>
+                        <w:t xml:space="preserve">Abbildung </w:t>
+                      </w:r>
+                      <w:r>
+                        <w:fldChar w:fldCharType="begin"/>
+                      </w:r>
+                      <w:r>
+                        <w:instrText xml:space="preserve"> SEQ Abbildung \* ARABIC </w:instrText>
+                      </w:r>
+                      <w:r>
+                        <w:fldChar w:fldCharType="separate"/>
+                      </w:r>
+                      <w:r>
+                        <w:rPr>
+                          <w:noProof/>
+                        </w:rPr>
+                        <w:t>7</w:t>
+                      </w:r>
+                      <w:r>
+                        <w:fldChar w:fldCharType="end"/>
+                      </w:r>
+                      <w:r>
+                        <w:t>: bild</w:t>
+                      </w:r>
+                      <w:r>
+                        <w:t>5</w:t>
+                      </w:r>
+                      <w:r>
+                        <w:t xml:space="preserve"> von 39125893245</w:t>
+                      </w:r>
+                      <w:bookmarkEnd w:id="18"/>
+                    </w:p>
+                  </w:txbxContent>
+                </v:textbox>
+                <w10:wrap type="square"/>
+              </v:shape>
+            </w:pict>
+          </mc:Fallback>
+        </mc:AlternateContent>
       </w:r>
+    </w:p>
+    <w:p>
       <w:r>
         <w:rPr>
           <w:noProof/>
         </w:rPr>
-        <w:drawing>
-          <wp:anchor distT="0" distB="0" distL="0" distR="0" simplePos="0" relativeHeight="43" behindDoc="0" locked="0" layoutInCell="0" allowOverlap="1" wp14:anchorId="6B27C71D" wp14:editId="700E9B58">
-            <wp:simplePos x="0" y="0"/>
-            <wp:positionH relativeFrom="column">
-              <wp:posOffset>39370</wp:posOffset>
-            </wp:positionH>
-            <wp:positionV relativeFrom="paragraph">
-              <wp:posOffset>5343525</wp:posOffset>
-            </wp:positionV>
-            <wp:extent cx="5760720" cy="2534920"/>
-            <wp:effectExtent l="0" t="0" r="0" b="0"/>
-            <wp:wrapSquare wrapText="largest"/>
-            <wp:docPr id="7" name="Bild7"/>
-            <wp:cNvGraphicFramePr>
-              <a:graphicFrameLocks xmlns:a="http://schemas.openxmlformats.org/drawingml/2006/main" noChangeAspect="1"/>
-            </wp:cNvGraphicFramePr>
-            <a:graphic xmlns:a="http://schemas.openxmlformats.org/drawingml/2006/main">
-              <a:graphicData uri="http://schemas.openxmlformats.org/drawingml/2006/picture">
-                <pic:pic xmlns:pic="http://schemas.openxmlformats.org/drawingml/2006/picture">
-                  <pic:nvPicPr>
-                    <pic:cNvPr id="7" name="Bild7"/>
-                    <pic:cNvPicPr>
-                      <a:picLocks noChangeAspect="1" noChangeArrowheads="1"/>
-                    </pic:cNvPicPr>
-                  </pic:nvPicPr>
-                  <pic:blipFill>
-                    <a:blip r:embed="rId14"/>
-                    <a:stretch>
-                      <a:fillRect/>
-                    </a:stretch>
-                  </pic:blipFill>
-                  <pic:spPr bwMode="auto">
-                    <a:xfrm>
-                      <a:off x="0" y="0"/>
-                      <a:ext cx="5760720" cy="2534920"/>
-                    </a:xfrm>
-                    <a:prstGeom prst="rect">
-                      <a:avLst/>
-                    </a:prstGeom>
-                  </pic:spPr>
-                </pic:pic>
-              </a:graphicData>
-            </a:graphic>
-          </wp:anchor>
-        </w:drawing>
+        <mc:AlternateContent>
+          <mc:Choice Requires="wps">
+            <w:drawing>
+              <wp:anchor distT="0" distB="0" distL="114300" distR="114300" simplePos="0" relativeHeight="251674624" behindDoc="0" locked="0" layoutInCell="1" allowOverlap="1" wp14:anchorId="4201E772" wp14:editId="42E85B17">
+                <wp:simplePos x="0" y="0"/>
+                <wp:positionH relativeFrom="column">
+                  <wp:posOffset>41910</wp:posOffset>
+                </wp:positionH>
+                <wp:positionV relativeFrom="paragraph">
+                  <wp:posOffset>2660015</wp:posOffset>
+                </wp:positionV>
+                <wp:extent cx="5760720" cy="635"/>
+                <wp:effectExtent l="0" t="0" r="0" b="0"/>
+                <wp:wrapSquare wrapText="bothSides"/>
+                <wp:docPr id="1058473562" name="Textfeld 1"/>
+                <wp:cNvGraphicFramePr/>
+                <a:graphic xmlns:a="http://schemas.openxmlformats.org/drawingml/2006/main">
+                  <a:graphicData uri="http://schemas.microsoft.com/office/word/2010/wordprocessingShape">
+                    <wps:wsp>
+                      <wps:cNvSpPr txBox="1"/>
+                      <wps:spPr>
+                        <a:xfrm>
+                          <a:off x="0" y="0"/>
+                          <a:ext cx="5760720" cy="635"/>
+                        </a:xfrm>
+                        <a:prstGeom prst="rect">
+                          <a:avLst/>
+                        </a:prstGeom>
+                        <a:solidFill>
+                          <a:prstClr val="white"/>
+                        </a:solidFill>
+                        <a:ln>
+                          <a:noFill/>
+                        </a:ln>
+                      </wps:spPr>
+                      <wps:txbx>
+                        <w:txbxContent>
+                          <w:p>
+                            <w:pPr>
+                              <w:pStyle w:val="Beschriftung"/>
+                              <w:rPr>
+                                <w:noProof/>
+                              </w:rPr>
+                            </w:pPr>
+                            <w:bookmarkStart w:id="19" w:name="_Toc163758552"/>
+                            <w:r>
+                              <w:t xml:space="preserve">Abbildung </w:t>
+                            </w:r>
+                            <w:r>
+                              <w:fldChar w:fldCharType="begin"/>
+                            </w:r>
+                            <w:r>
+                              <w:instrText xml:space="preserve"> SEQ Abbildung \* ARABIC </w:instrText>
+                            </w:r>
+                            <w:r>
+                              <w:fldChar w:fldCharType="separate"/>
+                            </w:r>
+                            <w:r>
+                              <w:rPr>
+                                <w:noProof/>
+                              </w:rPr>
+                              <w:t>8</w:t>
+                            </w:r>
+                            <w:r>
+                              <w:fldChar w:fldCharType="end"/>
+                            </w:r>
+                            <w:r>
+                              <w:t>: bild</w:t>
+                            </w:r>
+                            <w:r>
+                              <w:t>6</w:t>
+                            </w:r>
+                            <w:r>
+                              <w:t xml:space="preserve"> von 39125893245</w:t>
+                            </w:r>
+                            <w:bookmarkEnd w:id="19"/>
+                          </w:p>
+                        </w:txbxContent>
+                      </wps:txbx>
+                      <wps:bodyPr rot="0" spcFirstLastPara="0" vertOverflow="overflow" horzOverflow="overflow" vert="horz" wrap="square" lIns="0" tIns="0" rIns="0" bIns="0" numCol="1" spcCol="0" rtlCol="0" fromWordArt="0" anchor="t" anchorCtr="0" forceAA="0" compatLnSpc="1">
+                        <a:prstTxWarp prst="textNoShape">
+                          <a:avLst/>
+                        </a:prstTxWarp>
+                        <a:spAutoFit/>
+                      </wps:bodyPr>
+                    </wps:wsp>
+                  </a:graphicData>
+                </a:graphic>
+              </wp:anchor>
+            </w:drawing>
+          </mc:Choice>
+          <mc:Fallback>
+            <w:pict>
+              <v:shape w14:anchorId="4201E772" id="_x0000_s1033" type="#_x0000_t202" style="position:absolute;margin-left:3.3pt;margin-top:209.45pt;width:453.6pt;height:.05pt;z-index:251674624;visibility:visible;mso-wrap-style:square;mso-wrap-distance-left:9pt;mso-wrap-distance-top:0;mso-wrap-distance-right:9pt;mso-wrap-distance-bottom:0;mso-position-horizontal:absolute;mso-position-horizontal-relative:text;mso-position-vertical:absolute;mso-position-vertical-relative:text;v-text-anchor:top" o:gfxdata="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" stroked="f">
+                <v:textbox style="mso-fit-shape-to-text:t" inset="0,0,0,0">
+                  <w:txbxContent>
+                    <w:p>
+                      <w:pPr>
+                        <w:pStyle w:val="Beschriftung"/>
+                        <w:rPr>
+                          <w:noProof/>
+                        </w:rPr>
+                      </w:pPr>
+                      <w:bookmarkStart w:id="20" w:name="_Toc163758552"/>
+                      <w:r>
+                        <w:t xml:space="preserve">Abbildung </w:t>
+                      </w:r>
+                      <w:r>
+                        <w:fldChar w:fldCharType="begin"/>
+                      </w:r>
+                      <w:r>
+                        <w:instrText xml:space="preserve"> SEQ Abbildung \* ARABIC </w:instrText>
+                      </w:r>
+                      <w:r>
+                        <w:fldChar w:fldCharType="separate"/>
+                      </w:r>
+                      <w:r>
+                        <w:rPr>
+                          <w:noProof/>
+                        </w:rPr>
+                        <w:t>8</w:t>
+                      </w:r>
+                      <w:r>
+                        <w:fldChar w:fldCharType="end"/>
+                      </w:r>
+                      <w:r>
+                        <w:t>: bild</w:t>
+                      </w:r>
+                      <w:r>
+                        <w:t>6</w:t>
+                      </w:r>
+                      <w:r>
+                        <w:t xml:space="preserve"> von 39125893245</w:t>
+                      </w:r>
+                      <w:bookmarkEnd w:id="20"/>
+                    </w:p>
+                  </w:txbxContent>
+                </v:textbox>
+                <w10:wrap type="square"/>
+              </v:shape>
+            </w:pict>
+          </mc:Fallback>
+        </mc:AlternateContent>
       </w:r>
-    </w:p>
-    <w:p/>
-    <w:p/>
-    <w:p/>
-    <w:p/>
-    <w:p>
       <w:r>
         <w:rPr>
           <w:noProof/>
@@ -2257,6 +3347,154 @@
         <w:rPr>
           <w:noProof/>
         </w:rPr>
+        <mc:AlternateContent>
+          <mc:Choice Requires="wps">
+            <w:drawing>
+              <wp:anchor distT="0" distB="0" distL="114300" distR="114300" simplePos="0" relativeHeight="251676672" behindDoc="0" locked="0" layoutInCell="1" allowOverlap="1" wp14:anchorId="3A7FD3CB" wp14:editId="0E27419D">
+                <wp:simplePos x="0" y="0"/>
+                <wp:positionH relativeFrom="column">
+                  <wp:posOffset>0</wp:posOffset>
+                </wp:positionH>
+                <wp:positionV relativeFrom="paragraph">
+                  <wp:posOffset>2565400</wp:posOffset>
+                </wp:positionV>
+                <wp:extent cx="5760720" cy="635"/>
+                <wp:effectExtent l="0" t="0" r="0" b="0"/>
+                <wp:wrapSquare wrapText="bothSides"/>
+                <wp:docPr id="332910023" name="Textfeld 1"/>
+                <wp:cNvGraphicFramePr/>
+                <a:graphic xmlns:a="http://schemas.openxmlformats.org/drawingml/2006/main">
+                  <a:graphicData uri="http://schemas.microsoft.com/office/word/2010/wordprocessingShape">
+                    <wps:wsp>
+                      <wps:cNvSpPr txBox="1"/>
+                      <wps:spPr>
+                        <a:xfrm>
+                          <a:off x="0" y="0"/>
+                          <a:ext cx="5760720" cy="635"/>
+                        </a:xfrm>
+                        <a:prstGeom prst="rect">
+                          <a:avLst/>
+                        </a:prstGeom>
+                        <a:solidFill>
+                          <a:prstClr val="white"/>
+                        </a:solidFill>
+                        <a:ln>
+                          <a:noFill/>
+                        </a:ln>
+                      </wps:spPr>
+                      <wps:txbx>
+                        <w:txbxContent>
+                          <w:p>
+                            <w:pPr>
+                              <w:pStyle w:val="Beschriftung"/>
+                              <w:rPr>
+                                <w:noProof/>
+                              </w:rPr>
+                            </w:pPr>
+                            <w:bookmarkStart w:id="21" w:name="_Toc163758553"/>
+                            <w:r>
+                              <w:t xml:space="preserve">Abbildung </w:t>
+                            </w:r>
+                            <w:r>
+                              <w:fldChar w:fldCharType="begin"/>
+                            </w:r>
+                            <w:r>
+                              <w:instrText xml:space="preserve"> SEQ Abbildung \* ARABIC </w:instrText>
+                            </w:r>
+                            <w:r>
+                              <w:fldChar w:fldCharType="separate"/>
+                            </w:r>
+                            <w:r>
+                              <w:rPr>
+                                <w:noProof/>
+                              </w:rPr>
+                              <w:t>9</w:t>
+                            </w:r>
+                            <w:r>
+                              <w:fldChar w:fldCharType="end"/>
+                            </w:r>
+                            <w:r>
+                              <w:t>: bild</w:t>
+                            </w:r>
+                            <w:r>
+                              <w:t>7</w:t>
+                            </w:r>
+                            <w:r>
+                              <w:t xml:space="preserve"> von 39125893245</w:t>
+                            </w:r>
+                            <w:bookmarkEnd w:id="21"/>
+                          </w:p>
+                        </w:txbxContent>
+                      </wps:txbx>
+                      <wps:bodyPr rot="0" spcFirstLastPara="0" vertOverflow="overflow" horzOverflow="overflow" vert="horz" wrap="square" lIns="0" tIns="0" rIns="0" bIns="0" numCol="1" spcCol="0" rtlCol="0" fromWordArt="0" anchor="t" anchorCtr="0" forceAA="0" compatLnSpc="1">
+                        <a:prstTxWarp prst="textNoShape">
+                          <a:avLst/>
+                        </a:prstTxWarp>
+                        <a:spAutoFit/>
+                      </wps:bodyPr>
+                    </wps:wsp>
+                  </a:graphicData>
+                </a:graphic>
+              </wp:anchor>
+            </w:drawing>
+          </mc:Choice>
+          <mc:Fallback>
+            <w:pict>
+              <v:shape w14:anchorId="3A7FD3CB" id="_x0000_s1034" type="#_x0000_t202" style="position:absolute;margin-left:0;margin-top:202pt;width:453.6pt;height:.05pt;z-index:251676672;visibility:visible;mso-wrap-style:square;mso-wrap-distance-left:9pt;mso-wrap-distance-top:0;mso-wrap-distance-right:9pt;mso-wrap-distance-bottom:0;mso-position-horizontal:absolute;mso-position-horizontal-relative:text;mso-position-vertical:absolute;mso-position-vertical-relative:text;v-text-anchor:top" o:gfxdata="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" stroked="f">
+                <v:textbox style="mso-fit-shape-to-text:t" inset="0,0,0,0">
+                  <w:txbxContent>
+                    <w:p>
+                      <w:pPr>
+                        <w:pStyle w:val="Beschriftung"/>
+                        <w:rPr>
+                          <w:noProof/>
+                        </w:rPr>
+                      </w:pPr>
+                      <w:bookmarkStart w:id="22" w:name="_Toc163758553"/>
+                      <w:r>
+                        <w:t xml:space="preserve">Abbildung </w:t>
+                      </w:r>
+                      <w:r>
+                        <w:fldChar w:fldCharType="begin"/>
+                      </w:r>
+                      <w:r>
+                        <w:instrText xml:space="preserve"> SEQ Abbildung \* ARABIC </w:instrText>
+                      </w:r>
+                      <w:r>
+                        <w:fldChar w:fldCharType="separate"/>
+                      </w:r>
+                      <w:r>
+                        <w:rPr>
+                          <w:noProof/>
+                        </w:rPr>
+                        <w:t>9</w:t>
+                      </w:r>
+                      <w:r>
+                        <w:fldChar w:fldCharType="end"/>
+                      </w:r>
+                      <w:r>
+                        <w:t>: bild</w:t>
+                      </w:r>
+                      <w:r>
+                        <w:t>7</w:t>
+                      </w:r>
+                      <w:r>
+                        <w:t xml:space="preserve"> von 39125893245</w:t>
+                      </w:r>
+                      <w:bookmarkEnd w:id="22"/>
+                    </w:p>
+                  </w:txbxContent>
+                </v:textbox>
+                <w10:wrap type="square"/>
+              </v:shape>
+            </w:pict>
+          </mc:Fallback>
+        </mc:AlternateContent>
+      </w:r>
+      <w:r>
+        <w:rPr>
+          <w:noProof/>
+        </w:rPr>
         <w:drawing>
           <wp:anchor distT="0" distB="0" distL="0" distR="0" simplePos="0" relativeHeight="45" behindDoc="0" locked="0" layoutInCell="0" allowOverlap="1" wp14:anchorId="6E14A2EA" wp14:editId="28BAEEE2">
             <wp:simplePos x="0" y="0"/>
@@ -2310,19 +3548,167 @@
           <w:noProof/>
         </w:rPr>
         <w:lastRenderedPageBreak/>
+        <mc:AlternateContent>
+          <mc:Choice Requires="wps">
+            <w:drawing>
+              <wp:anchor distT="0" distB="0" distL="114300" distR="114300" simplePos="0" relativeHeight="251682816" behindDoc="0" locked="0" layoutInCell="1" allowOverlap="1" wp14:anchorId="368E5FD3" wp14:editId="3DEDB09A">
+                <wp:simplePos x="0" y="0"/>
+                <wp:positionH relativeFrom="column">
+                  <wp:posOffset>-57785</wp:posOffset>
+                </wp:positionH>
+                <wp:positionV relativeFrom="paragraph">
+                  <wp:posOffset>8119745</wp:posOffset>
+                </wp:positionV>
+                <wp:extent cx="5760720" cy="635"/>
+                <wp:effectExtent l="0" t="0" r="0" b="0"/>
+                <wp:wrapSquare wrapText="bothSides"/>
+                <wp:docPr id="1311922213" name="Textfeld 1"/>
+                <wp:cNvGraphicFramePr/>
+                <a:graphic xmlns:a="http://schemas.openxmlformats.org/drawingml/2006/main">
+                  <a:graphicData uri="http://schemas.microsoft.com/office/word/2010/wordprocessingShape">
+                    <wps:wsp>
+                      <wps:cNvSpPr txBox="1"/>
+                      <wps:spPr>
+                        <a:xfrm>
+                          <a:off x="0" y="0"/>
+                          <a:ext cx="5760720" cy="635"/>
+                        </a:xfrm>
+                        <a:prstGeom prst="rect">
+                          <a:avLst/>
+                        </a:prstGeom>
+                        <a:solidFill>
+                          <a:prstClr val="white"/>
+                        </a:solidFill>
+                        <a:ln>
+                          <a:noFill/>
+                        </a:ln>
+                      </wps:spPr>
+                      <wps:txbx>
+                        <w:txbxContent>
+                          <w:p>
+                            <w:pPr>
+                              <w:pStyle w:val="Beschriftung"/>
+                              <w:rPr>
+                                <w:noProof/>
+                              </w:rPr>
+                            </w:pPr>
+                            <w:bookmarkStart w:id="23" w:name="_Toc163758554"/>
+                            <w:r>
+                              <w:t xml:space="preserve">Abbildung </w:t>
+                            </w:r>
+                            <w:r>
+                              <w:fldChar w:fldCharType="begin"/>
+                            </w:r>
+                            <w:r>
+                              <w:instrText xml:space="preserve"> SEQ Abbildung \* ARABIC </w:instrText>
+                            </w:r>
+                            <w:r>
+                              <w:fldChar w:fldCharType="separate"/>
+                            </w:r>
+                            <w:r>
+                              <w:rPr>
+                                <w:noProof/>
+                              </w:rPr>
+                              <w:t>10</w:t>
+                            </w:r>
+                            <w:r>
+                              <w:fldChar w:fldCharType="end"/>
+                            </w:r>
+                            <w:r>
+                              <w:t>: bild1</w:t>
+                            </w:r>
+                            <w:r>
+                              <w:t>0</w:t>
+                            </w:r>
+                            <w:r>
+                              <w:t xml:space="preserve"> von 39125893245</w:t>
+                            </w:r>
+                            <w:bookmarkEnd w:id="23"/>
+                          </w:p>
+                        </w:txbxContent>
+                      </wps:txbx>
+                      <wps:bodyPr rot="0" spcFirstLastPara="0" vertOverflow="overflow" horzOverflow="overflow" vert="horz" wrap="square" lIns="0" tIns="0" rIns="0" bIns="0" numCol="1" spcCol="0" rtlCol="0" fromWordArt="0" anchor="t" anchorCtr="0" forceAA="0" compatLnSpc="1">
+                        <a:prstTxWarp prst="textNoShape">
+                          <a:avLst/>
+                        </a:prstTxWarp>
+                        <a:spAutoFit/>
+                      </wps:bodyPr>
+                    </wps:wsp>
+                  </a:graphicData>
+                </a:graphic>
+              </wp:anchor>
+            </w:drawing>
+          </mc:Choice>
+          <mc:Fallback>
+            <w:pict>
+              <v:shape w14:anchorId="368E5FD3" id="_x0000_s1035" type="#_x0000_t202" style="position:absolute;margin-left:-4.55pt;margin-top:639.35pt;width:453.6pt;height:.05pt;z-index:251682816;visibility:visible;mso-wrap-style:square;mso-wrap-distance-left:9pt;mso-wrap-distance-top:0;mso-wrap-distance-right:9pt;mso-wrap-distance-bottom:0;mso-position-horizontal:absolute;mso-position-horizontal-relative:text;mso-position-vertical:absolute;mso-position-vertical-relative:text;v-text-anchor:top" o:gfxdata="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" stroked="f">
+                <v:textbox style="mso-fit-shape-to-text:t" inset="0,0,0,0">
+                  <w:txbxContent>
+                    <w:p>
+                      <w:pPr>
+                        <w:pStyle w:val="Beschriftung"/>
+                        <w:rPr>
+                          <w:noProof/>
+                        </w:rPr>
+                      </w:pPr>
+                      <w:bookmarkStart w:id="24" w:name="_Toc163758554"/>
+                      <w:r>
+                        <w:t xml:space="preserve">Abbildung </w:t>
+                      </w:r>
+                      <w:r>
+                        <w:fldChar w:fldCharType="begin"/>
+                      </w:r>
+                      <w:r>
+                        <w:instrText xml:space="preserve"> SEQ Abbildung \* ARABIC </w:instrText>
+                      </w:r>
+                      <w:r>
+                        <w:fldChar w:fldCharType="separate"/>
+                      </w:r>
+                      <w:r>
+                        <w:rPr>
+                          <w:noProof/>
+                        </w:rPr>
+                        <w:t>10</w:t>
+                      </w:r>
+                      <w:r>
+                        <w:fldChar w:fldCharType="end"/>
+                      </w:r>
+                      <w:r>
+                        <w:t>: bild1</w:t>
+                      </w:r>
+                      <w:r>
+                        <w:t>0</w:t>
+                      </w:r>
+                      <w:r>
+                        <w:t xml:space="preserve"> von 39125893245</w:t>
+                      </w:r>
+                      <w:bookmarkEnd w:id="24"/>
+                    </w:p>
+                  </w:txbxContent>
+                </v:textbox>
+                <w10:wrap type="square"/>
+              </v:shape>
+            </w:pict>
+          </mc:Fallback>
+        </mc:AlternateContent>
+      </w:r>
+      <w:r>
+        <w:rPr>
+          <w:noProof/>
+        </w:rPr>
         <w:drawing>
-          <wp:anchor distT="0" distB="0" distL="0" distR="0" simplePos="0" relativeHeight="46" behindDoc="0" locked="0" layoutInCell="0" allowOverlap="1" wp14:anchorId="266B21F4" wp14:editId="77025CE9">
+          <wp:anchor distT="0" distB="0" distL="0" distR="0" simplePos="0" relativeHeight="48" behindDoc="0" locked="0" layoutInCell="0" allowOverlap="1" wp14:anchorId="476D0C48" wp14:editId="4383FB05">
             <wp:simplePos x="0" y="0"/>
             <wp:positionH relativeFrom="column">
-              <wp:align>center</wp:align>
+              <wp:posOffset>-58116</wp:posOffset>
             </wp:positionH>
             <wp:positionV relativeFrom="paragraph">
-              <wp:posOffset>635</wp:posOffset>
+              <wp:posOffset>5748600</wp:posOffset>
             </wp:positionV>
-            <wp:extent cx="5760720" cy="2537460"/>
+            <wp:extent cx="5760720" cy="2527300"/>
             <wp:effectExtent l="0" t="0" r="0" b="0"/>
             <wp:wrapSquare wrapText="largest"/>
-            <wp:docPr id="11" name="Bild10"/>
+            <wp:docPr id="13" name="Bild12"/>
             <wp:cNvGraphicFramePr>
               <a:graphicFrameLocks xmlns:a="http://schemas.openxmlformats.org/drawingml/2006/main" noChangeAspect="1"/>
             </wp:cNvGraphicFramePr>
@@ -2330,7 +3716,7 @@
               <a:graphicData uri="http://schemas.openxmlformats.org/drawingml/2006/picture">
                 <pic:pic xmlns:pic="http://schemas.openxmlformats.org/drawingml/2006/picture">
                   <pic:nvPicPr>
-                    <pic:cNvPr id="11" name="Bild10"/>
+                    <pic:cNvPr id="13" name="Bild12"/>
                     <pic:cNvPicPr>
                       <a:picLocks noChangeAspect="1" noChangeArrowheads="1"/>
                     </pic:cNvPicPr>
@@ -2344,7 +3730,7 @@
                   <pic:spPr bwMode="auto">
                     <a:xfrm>
                       <a:off x="0" y="0"/>
-                      <a:ext cx="5760720" cy="2537460"/>
+                      <a:ext cx="5760720" cy="2527300"/>
                     </a:xfrm>
                     <a:prstGeom prst="rect">
                       <a:avLst/>
@@ -2360,14 +3746,162 @@
         <w:rPr>
           <w:noProof/>
         </w:rPr>
+        <mc:AlternateContent>
+          <mc:Choice Requires="wps">
+            <w:drawing>
+              <wp:anchor distT="0" distB="0" distL="114300" distR="114300" simplePos="0" relativeHeight="251680768" behindDoc="0" locked="0" layoutInCell="1" allowOverlap="1" wp14:anchorId="71DC114B" wp14:editId="600B99CF">
+                <wp:simplePos x="0" y="0"/>
+                <wp:positionH relativeFrom="column">
+                  <wp:posOffset>-26035</wp:posOffset>
+                </wp:positionH>
+                <wp:positionV relativeFrom="paragraph">
+                  <wp:posOffset>5474970</wp:posOffset>
+                </wp:positionV>
+                <wp:extent cx="5760720" cy="635"/>
+                <wp:effectExtent l="0" t="0" r="0" b="0"/>
+                <wp:wrapSquare wrapText="bothSides"/>
+                <wp:docPr id="1052484650" name="Textfeld 1"/>
+                <wp:cNvGraphicFramePr/>
+                <a:graphic xmlns:a="http://schemas.openxmlformats.org/drawingml/2006/main">
+                  <a:graphicData uri="http://schemas.microsoft.com/office/word/2010/wordprocessingShape">
+                    <wps:wsp>
+                      <wps:cNvSpPr txBox="1"/>
+                      <wps:spPr>
+                        <a:xfrm>
+                          <a:off x="0" y="0"/>
+                          <a:ext cx="5760720" cy="635"/>
+                        </a:xfrm>
+                        <a:prstGeom prst="rect">
+                          <a:avLst/>
+                        </a:prstGeom>
+                        <a:solidFill>
+                          <a:prstClr val="white"/>
+                        </a:solidFill>
+                        <a:ln>
+                          <a:noFill/>
+                        </a:ln>
+                      </wps:spPr>
+                      <wps:txbx>
+                        <w:txbxContent>
+                          <w:p>
+                            <w:pPr>
+                              <w:pStyle w:val="Beschriftung"/>
+                              <w:rPr>
+                                <w:noProof/>
+                              </w:rPr>
+                            </w:pPr>
+                            <w:bookmarkStart w:id="25" w:name="_Toc163758555"/>
+                            <w:r>
+                              <w:t xml:space="preserve">Abbildung </w:t>
+                            </w:r>
+                            <w:r>
+                              <w:fldChar w:fldCharType="begin"/>
+                            </w:r>
+                            <w:r>
+                              <w:instrText xml:space="preserve"> SEQ Abbildung \* ARABIC </w:instrText>
+                            </w:r>
+                            <w:r>
+                              <w:fldChar w:fldCharType="separate"/>
+                            </w:r>
+                            <w:r>
+                              <w:rPr>
+                                <w:noProof/>
+                              </w:rPr>
+                              <w:t>11</w:t>
+                            </w:r>
+                            <w:r>
+                              <w:fldChar w:fldCharType="end"/>
+                            </w:r>
+                            <w:r>
+                              <w:t>: bild</w:t>
+                            </w:r>
+                            <w:r>
+                              <w:t>9</w:t>
+                            </w:r>
+                            <w:r>
+                              <w:t xml:space="preserve"> von 39125893245</w:t>
+                            </w:r>
+                            <w:bookmarkEnd w:id="25"/>
+                          </w:p>
+                        </w:txbxContent>
+                      </wps:txbx>
+                      <wps:bodyPr rot="0" spcFirstLastPara="0" vertOverflow="overflow" horzOverflow="overflow" vert="horz" wrap="square" lIns="0" tIns="0" rIns="0" bIns="0" numCol="1" spcCol="0" rtlCol="0" fromWordArt="0" anchor="t" anchorCtr="0" forceAA="0" compatLnSpc="1">
+                        <a:prstTxWarp prst="textNoShape">
+                          <a:avLst/>
+                        </a:prstTxWarp>
+                        <a:spAutoFit/>
+                      </wps:bodyPr>
+                    </wps:wsp>
+                  </a:graphicData>
+                </a:graphic>
+              </wp:anchor>
+            </w:drawing>
+          </mc:Choice>
+          <mc:Fallback>
+            <w:pict>
+              <v:shape w14:anchorId="71DC114B" id="_x0000_s1036" type="#_x0000_t202" style="position:absolute;margin-left:-2.05pt;margin-top:431.1pt;width:453.6pt;height:.05pt;z-index:251680768;visibility:visible;mso-wrap-style:square;mso-wrap-distance-left:9pt;mso-wrap-distance-top:0;mso-wrap-distance-right:9pt;mso-wrap-distance-bottom:0;mso-position-horizontal:absolute;mso-position-horizontal-relative:text;mso-position-vertical:absolute;mso-position-vertical-relative:text;v-text-anchor:top" o:gfxdata="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" stroked="f">
+                <v:textbox style="mso-fit-shape-to-text:t" inset="0,0,0,0">
+                  <w:txbxContent>
+                    <w:p>
+                      <w:pPr>
+                        <w:pStyle w:val="Beschriftung"/>
+                        <w:rPr>
+                          <w:noProof/>
+                        </w:rPr>
+                      </w:pPr>
+                      <w:bookmarkStart w:id="26" w:name="_Toc163758555"/>
+                      <w:r>
+                        <w:t xml:space="preserve">Abbildung </w:t>
+                      </w:r>
+                      <w:r>
+                        <w:fldChar w:fldCharType="begin"/>
+                      </w:r>
+                      <w:r>
+                        <w:instrText xml:space="preserve"> SEQ Abbildung \* ARABIC </w:instrText>
+                      </w:r>
+                      <w:r>
+                        <w:fldChar w:fldCharType="separate"/>
+                      </w:r>
+                      <w:r>
+                        <w:rPr>
+                          <w:noProof/>
+                        </w:rPr>
+                        <w:t>11</w:t>
+                      </w:r>
+                      <w:r>
+                        <w:fldChar w:fldCharType="end"/>
+                      </w:r>
+                      <w:r>
+                        <w:t>: bild</w:t>
+                      </w:r>
+                      <w:r>
+                        <w:t>9</w:t>
+                      </w:r>
+                      <w:r>
+                        <w:t xml:space="preserve"> von 39125893245</w:t>
+                      </w:r>
+                      <w:bookmarkEnd w:id="26"/>
+                    </w:p>
+                  </w:txbxContent>
+                </v:textbox>
+                <w10:wrap type="square"/>
+              </v:shape>
+            </w:pict>
+          </mc:Fallback>
+        </mc:AlternateContent>
+      </w:r>
+      <w:r>
+        <w:rPr>
+          <w:noProof/>
+        </w:rPr>
         <w:drawing>
-          <wp:anchor distT="0" distB="0" distL="0" distR="0" simplePos="0" relativeHeight="47" behindDoc="0" locked="0" layoutInCell="0" allowOverlap="1" wp14:anchorId="30B35D97" wp14:editId="6C1A48F0">
+          <wp:anchor distT="0" distB="0" distL="0" distR="0" simplePos="0" relativeHeight="47" behindDoc="0" locked="0" layoutInCell="0" allowOverlap="1" wp14:anchorId="30B35D97" wp14:editId="6F9DD8A9">
             <wp:simplePos x="0" y="0"/>
             <wp:positionH relativeFrom="column">
-              <wp:posOffset>-50165</wp:posOffset>
+              <wp:posOffset>-26311</wp:posOffset>
             </wp:positionH>
             <wp:positionV relativeFrom="paragraph">
-              <wp:posOffset>2707005</wp:posOffset>
+              <wp:posOffset>2881575</wp:posOffset>
             </wp:positionV>
             <wp:extent cx="5760720" cy="2536825"/>
             <wp:effectExtent l="0" t="0" r="0" b="0"/>
@@ -2410,19 +3944,167 @@
         <w:rPr>
           <w:noProof/>
         </w:rPr>
+        <mc:AlternateContent>
+          <mc:Choice Requires="wps">
+            <w:drawing>
+              <wp:anchor distT="0" distB="0" distL="114300" distR="114300" simplePos="0" relativeHeight="251678720" behindDoc="0" locked="0" layoutInCell="1" allowOverlap="1" wp14:anchorId="2359FDEF" wp14:editId="673969CF">
+                <wp:simplePos x="0" y="0"/>
+                <wp:positionH relativeFrom="column">
+                  <wp:posOffset>0</wp:posOffset>
+                </wp:positionH>
+                <wp:positionV relativeFrom="paragraph">
+                  <wp:posOffset>2595245</wp:posOffset>
+                </wp:positionV>
+                <wp:extent cx="5760720" cy="635"/>
+                <wp:effectExtent l="0" t="0" r="0" b="0"/>
+                <wp:wrapSquare wrapText="bothSides"/>
+                <wp:docPr id="133157414" name="Textfeld 1"/>
+                <wp:cNvGraphicFramePr/>
+                <a:graphic xmlns:a="http://schemas.openxmlformats.org/drawingml/2006/main">
+                  <a:graphicData uri="http://schemas.microsoft.com/office/word/2010/wordprocessingShape">
+                    <wps:wsp>
+                      <wps:cNvSpPr txBox="1"/>
+                      <wps:spPr>
+                        <a:xfrm>
+                          <a:off x="0" y="0"/>
+                          <a:ext cx="5760720" cy="635"/>
+                        </a:xfrm>
+                        <a:prstGeom prst="rect">
+                          <a:avLst/>
+                        </a:prstGeom>
+                        <a:solidFill>
+                          <a:prstClr val="white"/>
+                        </a:solidFill>
+                        <a:ln>
+                          <a:noFill/>
+                        </a:ln>
+                      </wps:spPr>
+                      <wps:txbx>
+                        <w:txbxContent>
+                          <w:p>
+                            <w:pPr>
+                              <w:pStyle w:val="Beschriftung"/>
+                              <w:rPr>
+                                <w:noProof/>
+                              </w:rPr>
+                            </w:pPr>
+                            <w:bookmarkStart w:id="27" w:name="_Toc163758556"/>
+                            <w:r>
+                              <w:t xml:space="preserve">Abbildung </w:t>
+                            </w:r>
+                            <w:r>
+                              <w:fldChar w:fldCharType="begin"/>
+                            </w:r>
+                            <w:r>
+                              <w:instrText xml:space="preserve"> SEQ Abbildung \* ARABIC </w:instrText>
+                            </w:r>
+                            <w:r>
+                              <w:fldChar w:fldCharType="separate"/>
+                            </w:r>
+                            <w:r>
+                              <w:rPr>
+                                <w:noProof/>
+                              </w:rPr>
+                              <w:t>12</w:t>
+                            </w:r>
+                            <w:r>
+                              <w:fldChar w:fldCharType="end"/>
+                            </w:r>
+                            <w:r>
+                              <w:t>: bild</w:t>
+                            </w:r>
+                            <w:r>
+                              <w:t>8</w:t>
+                            </w:r>
+                            <w:r>
+                              <w:t xml:space="preserve"> von 39125893245</w:t>
+                            </w:r>
+                            <w:bookmarkEnd w:id="27"/>
+                          </w:p>
+                        </w:txbxContent>
+                      </wps:txbx>
+                      <wps:bodyPr rot="0" spcFirstLastPara="0" vertOverflow="overflow" horzOverflow="overflow" vert="horz" wrap="square" lIns="0" tIns="0" rIns="0" bIns="0" numCol="1" spcCol="0" rtlCol="0" fromWordArt="0" anchor="t" anchorCtr="0" forceAA="0" compatLnSpc="1">
+                        <a:prstTxWarp prst="textNoShape">
+                          <a:avLst/>
+                        </a:prstTxWarp>
+                        <a:spAutoFit/>
+                      </wps:bodyPr>
+                    </wps:wsp>
+                  </a:graphicData>
+                </a:graphic>
+              </wp:anchor>
+            </w:drawing>
+          </mc:Choice>
+          <mc:Fallback>
+            <w:pict>
+              <v:shape w14:anchorId="2359FDEF" id="_x0000_s1037" type="#_x0000_t202" style="position:absolute;margin-left:0;margin-top:204.35pt;width:453.6pt;height:.05pt;z-index:251678720;visibility:visible;mso-wrap-style:square;mso-wrap-distance-left:9pt;mso-wrap-distance-top:0;mso-wrap-distance-right:9pt;mso-wrap-distance-bottom:0;mso-position-horizontal:absolute;mso-position-horizontal-relative:text;mso-position-vertical:absolute;mso-position-vertical-relative:text;v-text-anchor:top" o:gfxdata="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" stroked="f">
+                <v:textbox style="mso-fit-shape-to-text:t" inset="0,0,0,0">
+                  <w:txbxContent>
+                    <w:p>
+                      <w:pPr>
+                        <w:pStyle w:val="Beschriftung"/>
+                        <w:rPr>
+                          <w:noProof/>
+                        </w:rPr>
+                      </w:pPr>
+                      <w:bookmarkStart w:id="28" w:name="_Toc163758556"/>
+                      <w:r>
+                        <w:t xml:space="preserve">Abbildung </w:t>
+                      </w:r>
+                      <w:r>
+                        <w:fldChar w:fldCharType="begin"/>
+                      </w:r>
+                      <w:r>
+                        <w:instrText xml:space="preserve"> SEQ Abbildung \* ARABIC </w:instrText>
+                      </w:r>
+                      <w:r>
+                        <w:fldChar w:fldCharType="separate"/>
+                      </w:r>
+                      <w:r>
+                        <w:rPr>
+                          <w:noProof/>
+                        </w:rPr>
+                        <w:t>12</w:t>
+                      </w:r>
+                      <w:r>
+                        <w:fldChar w:fldCharType="end"/>
+                      </w:r>
+                      <w:r>
+                        <w:t>: bild</w:t>
+                      </w:r>
+                      <w:r>
+                        <w:t>8</w:t>
+                      </w:r>
+                      <w:r>
+                        <w:t xml:space="preserve"> von 39125893245</w:t>
+                      </w:r>
+                      <w:bookmarkEnd w:id="28"/>
+                    </w:p>
+                  </w:txbxContent>
+                </v:textbox>
+                <w10:wrap type="square"/>
+              </v:shape>
+            </w:pict>
+          </mc:Fallback>
+        </mc:AlternateContent>
+      </w:r>
+      <w:r>
+        <w:rPr>
+          <w:noProof/>
+        </w:rPr>
         <w:drawing>
-          <wp:anchor distT="0" distB="0" distL="0" distR="0" simplePos="0" relativeHeight="48" behindDoc="0" locked="0" layoutInCell="0" allowOverlap="1" wp14:anchorId="476D0C48" wp14:editId="3D7D11FB">
+          <wp:anchor distT="0" distB="0" distL="0" distR="0" simplePos="0" relativeHeight="46" behindDoc="0" locked="0" layoutInCell="0" allowOverlap="1" wp14:anchorId="266B21F4" wp14:editId="7CB862C0">
             <wp:simplePos x="0" y="0"/>
             <wp:positionH relativeFrom="column">
-              <wp:posOffset>-50165</wp:posOffset>
+              <wp:align>center</wp:align>
             </wp:positionH>
             <wp:positionV relativeFrom="paragraph">
-              <wp:posOffset>5414645</wp:posOffset>
+              <wp:posOffset>635</wp:posOffset>
             </wp:positionV>
-            <wp:extent cx="5760720" cy="2527300"/>
+            <wp:extent cx="5760720" cy="2537460"/>
             <wp:effectExtent l="0" t="0" r="0" b="0"/>
             <wp:wrapSquare wrapText="largest"/>
-            <wp:docPr id="13" name="Bild12"/>
+            <wp:docPr id="11" name="Bild10"/>
             <wp:cNvGraphicFramePr>
               <a:graphicFrameLocks xmlns:a="http://schemas.openxmlformats.org/drawingml/2006/main" noChangeAspect="1"/>
             </wp:cNvGraphicFramePr>
@@ -2430,7 +4112,7 @@
               <a:graphicData uri="http://schemas.openxmlformats.org/drawingml/2006/picture">
                 <pic:pic xmlns:pic="http://schemas.openxmlformats.org/drawingml/2006/picture">
                   <pic:nvPicPr>
-                    <pic:cNvPr id="13" name="Bild12"/>
+                    <pic:cNvPr id="11" name="Bild10"/>
                     <pic:cNvPicPr>
                       <a:picLocks noChangeAspect="1" noChangeArrowheads="1"/>
                     </pic:cNvPicPr>
@@ -2444,7 +4126,7 @@
                   <pic:spPr bwMode="auto">
                     <a:xfrm>
                       <a:off x="0" y="0"/>
-                      <a:ext cx="5760720" cy="2527300"/>
+                      <a:ext cx="5760720" cy="2537460"/>
                     </a:xfrm>
                     <a:prstGeom prst="rect">
                       <a:avLst/>
@@ -2463,7 +4145,154 @@
         <w:rPr>
           <w:noProof/>
         </w:rPr>
-        <w:lastRenderedPageBreak/>
+        <mc:AlternateContent>
+          <mc:Choice Requires="wps">
+            <w:drawing>
+              <wp:anchor distT="0" distB="0" distL="114300" distR="114300" simplePos="0" relativeHeight="251684864" behindDoc="0" locked="0" layoutInCell="1" allowOverlap="1" wp14:anchorId="62481FEE" wp14:editId="508D52BD">
+                <wp:simplePos x="0" y="0"/>
+                <wp:positionH relativeFrom="column">
+                  <wp:posOffset>0</wp:posOffset>
+                </wp:positionH>
+                <wp:positionV relativeFrom="paragraph">
+                  <wp:posOffset>2534920</wp:posOffset>
+                </wp:positionV>
+                <wp:extent cx="5760720" cy="635"/>
+                <wp:effectExtent l="0" t="0" r="0" b="0"/>
+                <wp:wrapSquare wrapText="bothSides"/>
+                <wp:docPr id="1916518444" name="Textfeld 1"/>
+                <wp:cNvGraphicFramePr/>
+                <a:graphic xmlns:a="http://schemas.openxmlformats.org/drawingml/2006/main">
+                  <a:graphicData uri="http://schemas.microsoft.com/office/word/2010/wordprocessingShape">
+                    <wps:wsp>
+                      <wps:cNvSpPr txBox="1"/>
+                      <wps:spPr>
+                        <a:xfrm>
+                          <a:off x="0" y="0"/>
+                          <a:ext cx="5760720" cy="635"/>
+                        </a:xfrm>
+                        <a:prstGeom prst="rect">
+                          <a:avLst/>
+                        </a:prstGeom>
+                        <a:solidFill>
+                          <a:prstClr val="white"/>
+                        </a:solidFill>
+                        <a:ln>
+                          <a:noFill/>
+                        </a:ln>
+                      </wps:spPr>
+                      <wps:txbx>
+                        <w:txbxContent>
+                          <w:p>
+                            <w:pPr>
+                              <w:pStyle w:val="Beschriftung"/>
+                              <w:rPr>
+                                <w:noProof/>
+                              </w:rPr>
+                            </w:pPr>
+                            <w:bookmarkStart w:id="29" w:name="_Toc163758557"/>
+                            <w:r>
+                              <w:t xml:space="preserve">Abbildung </w:t>
+                            </w:r>
+                            <w:r>
+                              <w:fldChar w:fldCharType="begin"/>
+                            </w:r>
+                            <w:r>
+                              <w:instrText xml:space="preserve"> SEQ Abbildung \* ARABIC </w:instrText>
+                            </w:r>
+                            <w:r>
+                              <w:fldChar w:fldCharType="separate"/>
+                            </w:r>
+                            <w:r>
+                              <w:rPr>
+                                <w:noProof/>
+                              </w:rPr>
+                              <w:t>13</w:t>
+                            </w:r>
+                            <w:r>
+                              <w:fldChar w:fldCharType="end"/>
+                            </w:r>
+                            <w:r>
+                              <w:t>: bild1</w:t>
+                            </w:r>
+                            <w:r>
+                              <w:t>1</w:t>
+                            </w:r>
+                            <w:r>
+                              <w:t xml:space="preserve"> von 39125893245</w:t>
+                            </w:r>
+                            <w:bookmarkEnd w:id="29"/>
+                          </w:p>
+                        </w:txbxContent>
+                      </wps:txbx>
+                      <wps:bodyPr rot="0" spcFirstLastPara="0" vertOverflow="overflow" horzOverflow="overflow" vert="horz" wrap="square" lIns="0" tIns="0" rIns="0" bIns="0" numCol="1" spcCol="0" rtlCol="0" fromWordArt="0" anchor="t" anchorCtr="0" forceAA="0" compatLnSpc="1">
+                        <a:prstTxWarp prst="textNoShape">
+                          <a:avLst/>
+                        </a:prstTxWarp>
+                        <a:spAutoFit/>
+                      </wps:bodyPr>
+                    </wps:wsp>
+                  </a:graphicData>
+                </a:graphic>
+              </wp:anchor>
+            </w:drawing>
+          </mc:Choice>
+          <mc:Fallback>
+            <w:pict>
+              <v:shape w14:anchorId="62481FEE" id="_x0000_s1038" type="#_x0000_t202" style="position:absolute;margin-left:0;margin-top:199.6pt;width:453.6pt;height:.05pt;z-index:251684864;visibility:visible;mso-wrap-style:square;mso-wrap-distance-left:9pt;mso-wrap-distance-top:0;mso-wrap-distance-right:9pt;mso-wrap-distance-bottom:0;mso-position-horizontal:absolute;mso-position-horizontal-relative:text;mso-position-vertical:absolute;mso-position-vertical-relative:text;v-text-anchor:top" o:gfxdata="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" stroked="f">
+                <v:textbox style="mso-fit-shape-to-text:t" inset="0,0,0,0">
+                  <w:txbxContent>
+                    <w:p>
+                      <w:pPr>
+                        <w:pStyle w:val="Beschriftung"/>
+                        <w:rPr>
+                          <w:noProof/>
+                        </w:rPr>
+                      </w:pPr>
+                      <w:bookmarkStart w:id="30" w:name="_Toc163758557"/>
+                      <w:r>
+                        <w:t xml:space="preserve">Abbildung </w:t>
+                      </w:r>
+                      <w:r>
+                        <w:fldChar w:fldCharType="begin"/>
+                      </w:r>
+                      <w:r>
+                        <w:instrText xml:space="preserve"> SEQ Abbildung \* ARABIC </w:instrText>
+                      </w:r>
+                      <w:r>
+                        <w:fldChar w:fldCharType="separate"/>
+                      </w:r>
+                      <w:r>
+                        <w:rPr>
+                          <w:noProof/>
+                        </w:rPr>
+                        <w:t>13</w:t>
+                      </w:r>
+                      <w:r>
+                        <w:fldChar w:fldCharType="end"/>
+                      </w:r>
+                      <w:r>
+                        <w:t>: bild1</w:t>
+                      </w:r>
+                      <w:r>
+                        <w:t>1</w:t>
+                      </w:r>
+                      <w:r>
+                        <w:t xml:space="preserve"> von 39125893245</w:t>
+                      </w:r>
+                      <w:bookmarkEnd w:id="30"/>
+                    </w:p>
+                  </w:txbxContent>
+                </v:textbox>
+                <w10:wrap type="square"/>
+              </v:shape>
+            </w:pict>
+          </mc:Fallback>
+        </mc:AlternateContent>
+      </w:r>
+      <w:r>
+        <w:rPr>
+          <w:noProof/>
+        </w:rPr>
         <w:drawing>
           <wp:anchor distT="0" distB="0" distL="0" distR="0" simplePos="0" relativeHeight="49" behindDoc="0" locked="0" layoutInCell="0" allowOverlap="1" wp14:anchorId="02278C46" wp14:editId="423D14D9">
             <wp:simplePos x="0" y="0"/>
@@ -2516,11 +4345,11 @@
       <w:pPr>
         <w:pStyle w:val="berschrift2"/>
       </w:pPr>
-      <w:bookmarkStart w:id="5" w:name="_Toc163758342"/>
+      <w:bookmarkStart w:id="31" w:name="_Toc163758342"/>
       <w:r>
         <w:t>Routing Tabellen</w:t>
       </w:r>
-      <w:bookmarkEnd w:id="5"/>
+      <w:bookmarkEnd w:id="31"/>
       <w:r>
         <w:t xml:space="preserve"> </w:t>
       </w:r>
@@ -2529,15 +4358,20 @@
       <w:pPr>
         <w:pStyle w:val="berschrift3"/>
       </w:pPr>
-      <w:bookmarkStart w:id="6" w:name="_Toc163758343"/>
+      <w:bookmarkStart w:id="32" w:name="_Toc163758343"/>
       <w:r>
         <w:t>Pc5 zu Server1</w:t>
       </w:r>
-      <w:bookmarkEnd w:id="6"/>
+      <w:bookmarkEnd w:id="32"/>
     </w:p>
     <w:p>
+      <w:proofErr w:type="spellStart"/>
       <w:r>
-        <w:t>Pc 1 Tabelle</w:t>
+        <w:t>Pc</w:t>
+      </w:r>
+      <w:proofErr w:type="spellEnd"/>
+      <w:r>
+        <w:t xml:space="preserve"> 1 Tabelle</w:t>
       </w:r>
     </w:p>
     <w:tbl>
@@ -2554,8 +4388,8 @@
         <w:tblLook w:val="04A0" w:firstRow="1" w:lastRow="0" w:firstColumn="1" w:lastColumn="0" w:noHBand="0" w:noVBand="1"/>
       </w:tblPr>
       <w:tblGrid>
-        <w:gridCol w:w="4531"/>
-        <w:gridCol w:w="4531"/>
+        <w:gridCol w:w="2083"/>
+        <w:gridCol w:w="2083"/>
       </w:tblGrid>
       <w:tr>
         <w:tc>
@@ -2656,8 +4490,8 @@
         <w:tblLook w:val="04A0" w:firstRow="1" w:lastRow="0" w:firstColumn="1" w:lastColumn="0" w:noHBand="0" w:noVBand="1"/>
       </w:tblPr>
       <w:tblGrid>
-        <w:gridCol w:w="4531"/>
-        <w:gridCol w:w="4531"/>
+        <w:gridCol w:w="2083"/>
+        <w:gridCol w:w="2083"/>
       </w:tblGrid>
       <w:tr>
         <w:tc>
@@ -2743,11 +4577,11 @@
       <w:pPr>
         <w:pStyle w:val="berschrift3"/>
       </w:pPr>
-      <w:bookmarkStart w:id="7" w:name="_Toc163758344"/>
+      <w:bookmarkStart w:id="33" w:name="_Toc163758344"/>
       <w:r>
         <w:t>Rückweg</w:t>
       </w:r>
-      <w:bookmarkEnd w:id="7"/>
+      <w:bookmarkEnd w:id="33"/>
     </w:p>
     <w:p>
       <w:r>
@@ -2768,8 +4602,8 @@
         <w:tblLook w:val="04A0" w:firstRow="1" w:lastRow="0" w:firstColumn="1" w:lastColumn="0" w:noHBand="0" w:noVBand="1"/>
       </w:tblPr>
       <w:tblGrid>
-        <w:gridCol w:w="4531"/>
-        <w:gridCol w:w="4531"/>
+        <w:gridCol w:w="2083"/>
+        <w:gridCol w:w="2083"/>
       </w:tblGrid>
       <w:tr>
         <w:tc>
@@ -2867,8 +4701,8 @@
         <w:tblLook w:val="04A0" w:firstRow="1" w:lastRow="0" w:firstColumn="1" w:lastColumn="0" w:noHBand="0" w:noVBand="1"/>
       </w:tblPr>
       <w:tblGrid>
-        <w:gridCol w:w="4531"/>
-        <w:gridCol w:w="4531"/>
+        <w:gridCol w:w="2083"/>
+        <w:gridCol w:w="2083"/>
       </w:tblGrid>
       <w:tr>
         <w:tc>
@@ -2951,15 +4785,20 @@
       <w:pPr>
         <w:pStyle w:val="berschrift3"/>
       </w:pPr>
-      <w:bookmarkStart w:id="8" w:name="_Toc163758345"/>
+      <w:bookmarkStart w:id="34" w:name="_Toc163758345"/>
       <w:r>
         <w:t>Pc0 zu Server 0</w:t>
       </w:r>
-      <w:bookmarkEnd w:id="8"/>
+      <w:bookmarkEnd w:id="34"/>
     </w:p>
     <w:p>
+      <w:proofErr w:type="spellStart"/>
       <w:r>
-        <w:t>Pc 0 Tabelle</w:t>
+        <w:t>Pc</w:t>
+      </w:r>
+      <w:proofErr w:type="spellEnd"/>
+      <w:r>
+        <w:t xml:space="preserve"> 0 Tabelle</w:t>
       </w:r>
     </w:p>
     <w:tbl>
@@ -2976,8 +4815,8 @@
         <w:tblLook w:val="04A0" w:firstRow="1" w:lastRow="0" w:firstColumn="1" w:lastColumn="0" w:noHBand="0" w:noVBand="1"/>
       </w:tblPr>
       <w:tblGrid>
-        <w:gridCol w:w="4531"/>
-        <w:gridCol w:w="4531"/>
+        <w:gridCol w:w="2083"/>
+        <w:gridCol w:w="2083"/>
       </w:tblGrid>
       <w:tr>
         <w:tc>
@@ -3075,8 +4914,8 @@
         <w:tblLook w:val="04A0" w:firstRow="1" w:lastRow="0" w:firstColumn="1" w:lastColumn="0" w:noHBand="0" w:noVBand="1"/>
       </w:tblPr>
       <w:tblGrid>
-        <w:gridCol w:w="4531"/>
-        <w:gridCol w:w="4531"/>
+        <w:gridCol w:w="2083"/>
+        <w:gridCol w:w="2083"/>
       </w:tblGrid>
       <w:tr>
         <w:tc>
@@ -3157,7 +4996,6 @@
     </w:tbl>
     <w:p>
       <w:r>
-        <w:lastRenderedPageBreak/>
         <w:t>Router 1 Tabelle</w:t>
       </w:r>
     </w:p>
@@ -3175,8 +5013,8 @@
         <w:tblLook w:val="04A0" w:firstRow="1" w:lastRow="0" w:firstColumn="1" w:lastColumn="0" w:noHBand="0" w:noVBand="1"/>
       </w:tblPr>
       <w:tblGrid>
-        <w:gridCol w:w="4531"/>
-        <w:gridCol w:w="4531"/>
+        <w:gridCol w:w="2083"/>
+        <w:gridCol w:w="2083"/>
       </w:tblGrid>
       <w:tr>
         <w:tc>
@@ -3259,11 +5097,11 @@
       <w:pPr>
         <w:pStyle w:val="berschrift3"/>
       </w:pPr>
-      <w:bookmarkStart w:id="9" w:name="_Toc163758346"/>
+      <w:bookmarkStart w:id="35" w:name="_Toc163758346"/>
       <w:r>
         <w:t>Rückweg</w:t>
       </w:r>
-      <w:bookmarkEnd w:id="9"/>
+      <w:bookmarkEnd w:id="35"/>
     </w:p>
     <w:p>
       <w:r>
@@ -3284,8 +5122,8 @@
         <w:tblLook w:val="04A0" w:firstRow="1" w:lastRow="0" w:firstColumn="1" w:lastColumn="0" w:noHBand="0" w:noVBand="1"/>
       </w:tblPr>
       <w:tblGrid>
-        <w:gridCol w:w="4531"/>
-        <w:gridCol w:w="4531"/>
+        <w:gridCol w:w="2083"/>
+        <w:gridCol w:w="2083"/>
       </w:tblGrid>
       <w:tr>
         <w:tc>
@@ -3383,8 +5221,8 @@
         <w:tblLook w:val="04A0" w:firstRow="1" w:lastRow="0" w:firstColumn="1" w:lastColumn="0" w:noHBand="0" w:noVBand="1"/>
       </w:tblPr>
       <w:tblGrid>
-        <w:gridCol w:w="4531"/>
-        <w:gridCol w:w="4531"/>
+        <w:gridCol w:w="2083"/>
+        <w:gridCol w:w="2083"/>
       </w:tblGrid>
       <w:tr>
         <w:tc>
@@ -3482,8 +5320,8 @@
         <w:tblLook w:val="04A0" w:firstRow="1" w:lastRow="0" w:firstColumn="1" w:lastColumn="0" w:noHBand="0" w:noVBand="1"/>
       </w:tblPr>
       <w:tblGrid>
-        <w:gridCol w:w="4531"/>
-        <w:gridCol w:w="4531"/>
+        <w:gridCol w:w="2083"/>
+        <w:gridCol w:w="2083"/>
       </w:tblGrid>
       <w:tr>
         <w:tc>
@@ -3563,52 +5401,6 @@
       </w:tr>
     </w:tbl>
     <w:p/>
-    <w:p>
-      <w:pPr>
-        <w:pStyle w:val="berschrift1"/>
-      </w:pPr>
-      <w:bookmarkStart w:id="10" w:name="_Toc163758347"/>
-      <w:r>
-        <w:t>Vollständige Konfigurationsdateien (optional)</w:t>
-      </w:r>
-      <w:bookmarkEnd w:id="10"/>
-    </w:p>
-    <w:p>
-      <w:pPr>
-        <w:pStyle w:val="berschrift2"/>
-      </w:pPr>
-      <w:bookmarkStart w:id="11" w:name="_Toc163758348"/>
-      <w:r>
-        <w:t>&lt;Überschrift&gt;</w:t>
-      </w:r>
-      <w:bookmarkEnd w:id="11"/>
-    </w:p>
-    <w:p>
-      <w:pPr>
-        <w:sectPr>
-          <w:headerReference w:type="even" r:id="rId22"/>
-          <w:headerReference w:type="default" r:id="rId23"/>
-          <w:footerReference w:type="even" r:id="rId24"/>
-          <w:footerReference w:type="default" r:id="rId25"/>
-          <w:headerReference w:type="first" r:id="rId26"/>
-          <w:footerReference w:type="first" r:id="rId27"/>
-          <w:pgSz w:w="11906" w:h="16838"/>
-          <w:pgMar w:top="2664" w:right="1417" w:bottom="913" w:left="1417" w:header="1984" w:footer="322" w:gutter="0"/>
-          <w:cols w:space="720"/>
-          <w:formProt w:val="0"/>
-          <w:docGrid w:linePitch="100"/>
-        </w:sectPr>
-      </w:pPr>
-    </w:p>
-    <w:p>
-      <w:pPr>
-        <w:rPr>
-          <w:rFonts w:ascii="Courier New" w:hAnsi="Courier New" w:cs="Courier New"/>
-          <w:sz w:val="16"/>
-          <w:szCs w:val="16"/>
-        </w:rPr>
-      </w:pPr>
-    </w:p>
     <w:p>
       <w:pPr>
         <w:rPr>
@@ -3630,6 +5422,12 @@
     <w:p>
       <w:pPr>
         <w:sectPr>
+          <w:headerReference w:type="even" r:id="rId22"/>
+          <w:headerReference w:type="default" r:id="rId23"/>
+          <w:footerReference w:type="even" r:id="rId24"/>
+          <w:footerReference w:type="default" r:id="rId25"/>
+          <w:headerReference w:type="first" r:id="rId26"/>
+          <w:footerReference w:type="first" r:id="rId27"/>
           <w:type w:val="continuous"/>
           <w:pgSz w:w="11906" w:h="16838"/>
           <w:pgMar w:top="2664" w:right="1417" w:bottom="913" w:left="1417" w:header="1984" w:footer="322" w:gutter="0"/>
@@ -3666,12 +5464,12 @@
       <w:pPr>
         <w:pStyle w:val="berschrift1"/>
       </w:pPr>
-      <w:bookmarkStart w:id="12" w:name="_Toc163758349"/>
+      <w:bookmarkStart w:id="36" w:name="_Toc163758349"/>
       <w:r>
         <w:lastRenderedPageBreak/>
         <w:t>Abbildungsverzeichnis</w:t>
       </w:r>
-      <w:bookmarkEnd w:id="12"/>
+      <w:bookmarkEnd w:id="36"/>
     </w:p>
     <w:p>
       <w:pPr>
@@ -3689,9 +5487,8 @@
         </w:tabs>
         <w:rPr>
           <w:rFonts w:asciiTheme="minorHAnsi" w:eastAsiaTheme="minorEastAsia" w:hAnsiTheme="minorHAnsi" w:cstheme="minorBidi"/>
-          <w:kern w:val="0"/>
-          <w:sz w:val="22"/>
-          <w:szCs w:val="22"/>
+          <w:noProof/>
+          <w14:ligatures w14:val="standardContextual"/>
         </w:rPr>
       </w:pPr>
       <w:r>
@@ -3709,50 +5506,826 @@
         </w:rPr>
         <w:fldChar w:fldCharType="separate"/>
       </w:r>
-      <w:hyperlink w:anchor="_Toc430696115">
-        <w:r>
-          <w:rPr>
-            <w:rStyle w:val="Verzeichnissprung"/>
-          </w:rPr>
-          <w:t>Abbildung 1 - Vollständige Netzwerktopologie</w:t>
-        </w:r>
-        <w:r>
-          <w:rPr>
-            <w:webHidden/>
+      <w:hyperlink w:anchor="_Toc163758545" w:history="1">
+        <w:r>
+          <w:rPr>
+            <w:rStyle w:val="Hyperlink"/>
+            <w:noProof/>
+          </w:rPr>
+          <w:t>Abbildung 1:ich würde niemals von r/programmerhumor memes klauen</w:t>
+        </w:r>
+        <w:r>
+          <w:rPr>
+            <w:noProof/>
+          </w:rPr>
+          <w:tab/>
+        </w:r>
+        <w:r>
+          <w:rPr>
+            <w:noProof/>
           </w:rPr>
           <w:fldChar w:fldCharType="begin"/>
         </w:r>
         <w:r>
           <w:rPr>
-            <w:webHidden/>
-          </w:rPr>
-          <w:instrText>PAGEREF _Toc430696115 \h</w:instrText>
-        </w:r>
-        <w:r>
-          <w:rPr>
-            <w:webHidden/>
-          </w:rPr>
-        </w:r>
-        <w:r>
-          <w:rPr>
-            <w:webHidden/>
+            <w:noProof/>
+          </w:rPr>
+          <w:instrText xml:space="preserve"> PAGEREF _Toc163758545 \h </w:instrText>
+        </w:r>
+        <w:r>
+          <w:rPr>
+            <w:noProof/>
+          </w:rPr>
+        </w:r>
+        <w:r>
+          <w:rPr>
+            <w:noProof/>
           </w:rPr>
           <w:fldChar w:fldCharType="separate"/>
         </w:r>
         <w:r>
           <w:rPr>
-            <w:rStyle w:val="Verzeichnissprung"/>
+            <w:noProof/>
+          </w:rPr>
+          <w:t>1</w:t>
+        </w:r>
+        <w:r>
+          <w:rPr>
+            <w:noProof/>
+          </w:rPr>
+          <w:fldChar w:fldCharType="end"/>
+        </w:r>
+      </w:hyperlink>
+    </w:p>
+    <w:p>
+      <w:pPr>
+        <w:pStyle w:val="Abbildungsverzeichnis"/>
+        <w:tabs>
+          <w:tab w:val="right" w:leader="dot" w:pos="9062"/>
+        </w:tabs>
+        <w:rPr>
+          <w:rFonts w:asciiTheme="minorHAnsi" w:eastAsiaTheme="minorEastAsia" w:hAnsiTheme="minorHAnsi" w:cstheme="minorBidi"/>
+          <w:noProof/>
+          <w14:ligatures w14:val="standardContextual"/>
+        </w:rPr>
+      </w:pPr>
+      <w:hyperlink w:anchor="_Toc163758546" w:history="1">
+        <w:r>
+          <w:rPr>
+            <w:rStyle w:val="Hyperlink"/>
+            <w:noProof/>
+          </w:rPr>
+          <w:t>Abbildung 2:Gesamte Topologie</w:t>
+        </w:r>
+        <w:r>
+          <w:rPr>
+            <w:noProof/>
           </w:rPr>
           <w:tab/>
-          <w:t>3</w:t>
-        </w:r>
-        <w:r>
-          <w:rPr>
-            <w:webHidden/>
+        </w:r>
+        <w:r>
+          <w:rPr>
+            <w:noProof/>
+          </w:rPr>
+          <w:fldChar w:fldCharType="begin"/>
+        </w:r>
+        <w:r>
+          <w:rPr>
+            <w:noProof/>
+          </w:rPr>
+          <w:instrText xml:space="preserve"> PAGEREF _Toc163758546 \h </w:instrText>
+        </w:r>
+        <w:r>
+          <w:rPr>
+            <w:noProof/>
+          </w:rPr>
+        </w:r>
+        <w:r>
+          <w:rPr>
+            <w:noProof/>
+          </w:rPr>
+          <w:fldChar w:fldCharType="separate"/>
+        </w:r>
+        <w:r>
+          <w:rPr>
+            <w:noProof/>
+          </w:rPr>
+          <w:t>4</w:t>
+        </w:r>
+        <w:r>
+          <w:rPr>
+            <w:noProof/>
           </w:rPr>
           <w:fldChar w:fldCharType="end"/>
         </w:r>
       </w:hyperlink>
+    </w:p>
+    <w:p>
+      <w:pPr>
+        <w:pStyle w:val="Abbildungsverzeichnis"/>
+        <w:tabs>
+          <w:tab w:val="right" w:leader="dot" w:pos="9062"/>
+        </w:tabs>
+        <w:rPr>
+          <w:rFonts w:asciiTheme="minorHAnsi" w:eastAsiaTheme="minorEastAsia" w:hAnsiTheme="minorHAnsi" w:cstheme="minorBidi"/>
+          <w:noProof/>
+          <w14:ligatures w14:val="standardContextual"/>
+        </w:rPr>
+      </w:pPr>
+      <w:hyperlink w:anchor="_Toc163758547" w:history="1">
+        <w:r>
+          <w:rPr>
+            <w:rStyle w:val="Hyperlink"/>
+            <w:noProof/>
+          </w:rPr>
+          <w:t>Abbildung 3: bild2 von 39125893245</w:t>
+        </w:r>
+        <w:r>
+          <w:rPr>
+            <w:noProof/>
+          </w:rPr>
+          <w:tab/>
+        </w:r>
+        <w:r>
+          <w:rPr>
+            <w:noProof/>
+          </w:rPr>
+          <w:fldChar w:fldCharType="begin"/>
+        </w:r>
+        <w:r>
+          <w:rPr>
+            <w:noProof/>
+          </w:rPr>
+          <w:instrText xml:space="preserve"> PAGEREF _Toc163758547 \h </w:instrText>
+        </w:r>
+        <w:r>
+          <w:rPr>
+            <w:noProof/>
+          </w:rPr>
+        </w:r>
+        <w:r>
+          <w:rPr>
+            <w:noProof/>
+          </w:rPr>
+          <w:fldChar w:fldCharType="separate"/>
+        </w:r>
+        <w:r>
+          <w:rPr>
+            <w:noProof/>
+          </w:rPr>
+          <w:t>5</w:t>
+        </w:r>
+        <w:r>
+          <w:rPr>
+            <w:noProof/>
+          </w:rPr>
+          <w:fldChar w:fldCharType="end"/>
+        </w:r>
+      </w:hyperlink>
+    </w:p>
+    <w:p>
+      <w:pPr>
+        <w:pStyle w:val="Abbildungsverzeichnis"/>
+        <w:tabs>
+          <w:tab w:val="right" w:leader="dot" w:pos="9062"/>
+        </w:tabs>
+        <w:rPr>
+          <w:rFonts w:asciiTheme="minorHAnsi" w:eastAsiaTheme="minorEastAsia" w:hAnsiTheme="minorHAnsi" w:cstheme="minorBidi"/>
+          <w:noProof/>
+          <w14:ligatures w14:val="standardContextual"/>
+        </w:rPr>
+      </w:pPr>
+      <w:hyperlink w:anchor="_Toc163758548" w:history="1">
+        <w:r>
+          <w:rPr>
+            <w:rStyle w:val="Hyperlink"/>
+            <w:noProof/>
+          </w:rPr>
+          <w:t>Abbildung 4: bild1 von 39125893245</w:t>
+        </w:r>
+        <w:r>
+          <w:rPr>
+            <w:noProof/>
+          </w:rPr>
+          <w:tab/>
+        </w:r>
+        <w:r>
+          <w:rPr>
+            <w:noProof/>
+          </w:rPr>
+          <w:fldChar w:fldCharType="begin"/>
+        </w:r>
+        <w:r>
+          <w:rPr>
+            <w:noProof/>
+          </w:rPr>
+          <w:instrText xml:space="preserve"> PAGEREF _Toc163758548 \h </w:instrText>
+        </w:r>
+        <w:r>
+          <w:rPr>
+            <w:noProof/>
+          </w:rPr>
+        </w:r>
+        <w:r>
+          <w:rPr>
+            <w:noProof/>
+          </w:rPr>
+          <w:fldChar w:fldCharType="separate"/>
+        </w:r>
+        <w:r>
+          <w:rPr>
+            <w:noProof/>
+          </w:rPr>
+          <w:t>5</w:t>
+        </w:r>
+        <w:r>
+          <w:rPr>
+            <w:noProof/>
+          </w:rPr>
+          <w:fldChar w:fldCharType="end"/>
+        </w:r>
+      </w:hyperlink>
+    </w:p>
+    <w:p>
+      <w:pPr>
+        <w:pStyle w:val="Abbildungsverzeichnis"/>
+        <w:tabs>
+          <w:tab w:val="right" w:leader="dot" w:pos="9062"/>
+        </w:tabs>
+        <w:rPr>
+          <w:rFonts w:asciiTheme="minorHAnsi" w:eastAsiaTheme="minorEastAsia" w:hAnsiTheme="minorHAnsi" w:cstheme="minorBidi"/>
+          <w:noProof/>
+          <w14:ligatures w14:val="standardContextual"/>
+        </w:rPr>
+      </w:pPr>
+      <w:hyperlink w:anchor="_Toc163758549" w:history="1">
+        <w:r>
+          <w:rPr>
+            <w:rStyle w:val="Hyperlink"/>
+            <w:noProof/>
+          </w:rPr>
+          <w:t>Abbildung 5: bild4 von 39125893245</w:t>
+        </w:r>
+        <w:r>
+          <w:rPr>
+            <w:noProof/>
+          </w:rPr>
+          <w:tab/>
+        </w:r>
+        <w:r>
+          <w:rPr>
+            <w:noProof/>
+          </w:rPr>
+          <w:fldChar w:fldCharType="begin"/>
+        </w:r>
+        <w:r>
+          <w:rPr>
+            <w:noProof/>
+          </w:rPr>
+          <w:instrText xml:space="preserve"> PAGEREF _Toc163758549 \h </w:instrText>
+        </w:r>
+        <w:r>
+          <w:rPr>
+            <w:noProof/>
+          </w:rPr>
+        </w:r>
+        <w:r>
+          <w:rPr>
+            <w:noProof/>
+          </w:rPr>
+          <w:fldChar w:fldCharType="separate"/>
+        </w:r>
+        <w:r>
+          <w:rPr>
+            <w:noProof/>
+          </w:rPr>
+          <w:t>6</w:t>
+        </w:r>
+        <w:r>
+          <w:rPr>
+            <w:noProof/>
+          </w:rPr>
+          <w:fldChar w:fldCharType="end"/>
+        </w:r>
+      </w:hyperlink>
+    </w:p>
+    <w:p>
+      <w:pPr>
+        <w:pStyle w:val="Abbildungsverzeichnis"/>
+        <w:tabs>
+          <w:tab w:val="right" w:leader="dot" w:pos="9062"/>
+        </w:tabs>
+        <w:rPr>
+          <w:rFonts w:asciiTheme="minorHAnsi" w:eastAsiaTheme="minorEastAsia" w:hAnsiTheme="minorHAnsi" w:cstheme="minorBidi"/>
+          <w:noProof/>
+          <w14:ligatures w14:val="standardContextual"/>
+        </w:rPr>
+      </w:pPr>
+      <w:hyperlink w:anchor="_Toc163758550" w:history="1">
+        <w:r>
+          <w:rPr>
+            <w:rStyle w:val="Hyperlink"/>
+            <w:noProof/>
+          </w:rPr>
+          <w:t>Abbildung 6: bild3 von 39125893245</w:t>
+        </w:r>
+        <w:r>
+          <w:rPr>
+            <w:noProof/>
+          </w:rPr>
+          <w:tab/>
+        </w:r>
+        <w:r>
+          <w:rPr>
+            <w:noProof/>
+          </w:rPr>
+          <w:fldChar w:fldCharType="begin"/>
+        </w:r>
+        <w:r>
+          <w:rPr>
+            <w:noProof/>
+          </w:rPr>
+          <w:instrText xml:space="preserve"> PAGEREF _Toc163758550 \h </w:instrText>
+        </w:r>
+        <w:r>
+          <w:rPr>
+            <w:noProof/>
+          </w:rPr>
+        </w:r>
+        <w:r>
+          <w:rPr>
+            <w:noProof/>
+          </w:rPr>
+          <w:fldChar w:fldCharType="separate"/>
+        </w:r>
+        <w:r>
+          <w:rPr>
+            <w:noProof/>
+          </w:rPr>
+          <w:t>7</w:t>
+        </w:r>
+        <w:r>
+          <w:rPr>
+            <w:noProof/>
+          </w:rPr>
+          <w:fldChar w:fldCharType="end"/>
+        </w:r>
+      </w:hyperlink>
+    </w:p>
+    <w:p>
+      <w:pPr>
+        <w:pStyle w:val="Abbildungsverzeichnis"/>
+        <w:tabs>
+          <w:tab w:val="right" w:leader="dot" w:pos="9062"/>
+        </w:tabs>
+        <w:rPr>
+          <w:rFonts w:asciiTheme="minorHAnsi" w:eastAsiaTheme="minorEastAsia" w:hAnsiTheme="minorHAnsi" w:cstheme="minorBidi"/>
+          <w:noProof/>
+          <w14:ligatures w14:val="standardContextual"/>
+        </w:rPr>
+      </w:pPr>
+      <w:hyperlink w:anchor="_Toc163758551" w:history="1">
+        <w:r>
+          <w:rPr>
+            <w:rStyle w:val="Hyperlink"/>
+            <w:noProof/>
+          </w:rPr>
+          <w:t>Abbildung 7: bild5 von 39125893245</w:t>
+        </w:r>
+        <w:r>
+          <w:rPr>
+            <w:noProof/>
+          </w:rPr>
+          <w:tab/>
+        </w:r>
+        <w:r>
+          <w:rPr>
+            <w:noProof/>
+          </w:rPr>
+          <w:fldChar w:fldCharType="begin"/>
+        </w:r>
+        <w:r>
+          <w:rPr>
+            <w:noProof/>
+          </w:rPr>
+          <w:instrText xml:space="preserve"> PAGEREF _Toc163758551 \h </w:instrText>
+        </w:r>
+        <w:r>
+          <w:rPr>
+            <w:noProof/>
+          </w:rPr>
+        </w:r>
+        <w:r>
+          <w:rPr>
+            <w:noProof/>
+          </w:rPr>
+          <w:fldChar w:fldCharType="separate"/>
+        </w:r>
+        <w:r>
+          <w:rPr>
+            <w:noProof/>
+          </w:rPr>
+          <w:t>7</w:t>
+        </w:r>
+        <w:r>
+          <w:rPr>
+            <w:noProof/>
+          </w:rPr>
+          <w:fldChar w:fldCharType="end"/>
+        </w:r>
+      </w:hyperlink>
+    </w:p>
+    <w:p>
+      <w:pPr>
+        <w:pStyle w:val="Abbildungsverzeichnis"/>
+        <w:tabs>
+          <w:tab w:val="right" w:leader="dot" w:pos="9062"/>
+        </w:tabs>
+        <w:rPr>
+          <w:rFonts w:asciiTheme="minorHAnsi" w:eastAsiaTheme="minorEastAsia" w:hAnsiTheme="minorHAnsi" w:cstheme="minorBidi"/>
+          <w:noProof/>
+          <w14:ligatures w14:val="standardContextual"/>
+        </w:rPr>
+      </w:pPr>
+      <w:hyperlink w:anchor="_Toc163758552" w:history="1">
+        <w:r>
+          <w:rPr>
+            <w:rStyle w:val="Hyperlink"/>
+            <w:noProof/>
+          </w:rPr>
+          <w:t>Abbildung 8: bild6 von 39125893245</w:t>
+        </w:r>
+        <w:r>
+          <w:rPr>
+            <w:noProof/>
+          </w:rPr>
+          <w:tab/>
+        </w:r>
+        <w:r>
+          <w:rPr>
+            <w:noProof/>
+          </w:rPr>
+          <w:fldChar w:fldCharType="begin"/>
+        </w:r>
+        <w:r>
+          <w:rPr>
+            <w:noProof/>
+          </w:rPr>
+          <w:instrText xml:space="preserve"> PAGEREF _Toc163758552 \h </w:instrText>
+        </w:r>
+        <w:r>
+          <w:rPr>
+            <w:noProof/>
+          </w:rPr>
+        </w:r>
+        <w:r>
+          <w:rPr>
+            <w:noProof/>
+          </w:rPr>
+          <w:fldChar w:fldCharType="separate"/>
+        </w:r>
+        <w:r>
+          <w:rPr>
+            <w:noProof/>
+          </w:rPr>
+          <w:t>7</w:t>
+        </w:r>
+        <w:r>
+          <w:rPr>
+            <w:noProof/>
+          </w:rPr>
+          <w:fldChar w:fldCharType="end"/>
+        </w:r>
+      </w:hyperlink>
+    </w:p>
+    <w:p>
+      <w:pPr>
+        <w:pStyle w:val="Abbildungsverzeichnis"/>
+        <w:tabs>
+          <w:tab w:val="right" w:leader="dot" w:pos="9062"/>
+        </w:tabs>
+        <w:rPr>
+          <w:rFonts w:asciiTheme="minorHAnsi" w:eastAsiaTheme="minorEastAsia" w:hAnsiTheme="minorHAnsi" w:cstheme="minorBidi"/>
+          <w:noProof/>
+          <w14:ligatures w14:val="standardContextual"/>
+        </w:rPr>
+      </w:pPr>
+      <w:hyperlink w:anchor="_Toc163758553" w:history="1">
+        <w:r>
+          <w:rPr>
+            <w:rStyle w:val="Hyperlink"/>
+            <w:noProof/>
+          </w:rPr>
+          <w:t>Abbildung 9: bild7 von 39125893245</w:t>
+        </w:r>
+        <w:r>
+          <w:rPr>
+            <w:noProof/>
+          </w:rPr>
+          <w:tab/>
+        </w:r>
+        <w:r>
+          <w:rPr>
+            <w:noProof/>
+          </w:rPr>
+          <w:fldChar w:fldCharType="begin"/>
+        </w:r>
+        <w:r>
+          <w:rPr>
+            <w:noProof/>
+          </w:rPr>
+          <w:instrText xml:space="preserve"> PAGEREF _Toc163758553 \h </w:instrText>
+        </w:r>
+        <w:r>
+          <w:rPr>
+            <w:noProof/>
+          </w:rPr>
+        </w:r>
+        <w:r>
+          <w:rPr>
+            <w:noProof/>
+          </w:rPr>
+          <w:fldChar w:fldCharType="separate"/>
+        </w:r>
+        <w:r>
+          <w:rPr>
+            <w:noProof/>
+          </w:rPr>
+          <w:t>7</w:t>
+        </w:r>
+        <w:r>
+          <w:rPr>
+            <w:noProof/>
+          </w:rPr>
+          <w:fldChar w:fldCharType="end"/>
+        </w:r>
+      </w:hyperlink>
+    </w:p>
+    <w:p>
+      <w:pPr>
+        <w:pStyle w:val="Abbildungsverzeichnis"/>
+        <w:tabs>
+          <w:tab w:val="right" w:leader="dot" w:pos="9062"/>
+        </w:tabs>
+        <w:rPr>
+          <w:rFonts w:asciiTheme="minorHAnsi" w:eastAsiaTheme="minorEastAsia" w:hAnsiTheme="minorHAnsi" w:cstheme="minorBidi"/>
+          <w:noProof/>
+          <w14:ligatures w14:val="standardContextual"/>
+        </w:rPr>
+      </w:pPr>
+      <w:hyperlink w:anchor="_Toc163758554" w:history="1">
+        <w:r>
+          <w:rPr>
+            <w:rStyle w:val="Hyperlink"/>
+            <w:noProof/>
+          </w:rPr>
+          <w:t>Abbildung 10: bild10 von 39125893245</w:t>
+        </w:r>
+        <w:r>
+          <w:rPr>
+            <w:noProof/>
+          </w:rPr>
+          <w:tab/>
+        </w:r>
+        <w:r>
+          <w:rPr>
+            <w:noProof/>
+          </w:rPr>
+          <w:fldChar w:fldCharType="begin"/>
+        </w:r>
+        <w:r>
+          <w:rPr>
+            <w:noProof/>
+          </w:rPr>
+          <w:instrText xml:space="preserve"> PAGEREF _Toc163758554 \h </w:instrText>
+        </w:r>
+        <w:r>
+          <w:rPr>
+            <w:noProof/>
+          </w:rPr>
+        </w:r>
+        <w:r>
+          <w:rPr>
+            <w:noProof/>
+          </w:rPr>
+          <w:fldChar w:fldCharType="separate"/>
+        </w:r>
+        <w:r>
+          <w:rPr>
+            <w:noProof/>
+          </w:rPr>
+          <w:t>8</w:t>
+        </w:r>
+        <w:r>
+          <w:rPr>
+            <w:noProof/>
+          </w:rPr>
+          <w:fldChar w:fldCharType="end"/>
+        </w:r>
+      </w:hyperlink>
+    </w:p>
+    <w:p>
+      <w:pPr>
+        <w:pStyle w:val="Abbildungsverzeichnis"/>
+        <w:tabs>
+          <w:tab w:val="right" w:leader="dot" w:pos="9062"/>
+        </w:tabs>
+        <w:rPr>
+          <w:rFonts w:asciiTheme="minorHAnsi" w:eastAsiaTheme="minorEastAsia" w:hAnsiTheme="minorHAnsi" w:cstheme="minorBidi"/>
+          <w:noProof/>
+          <w14:ligatures w14:val="standardContextual"/>
+        </w:rPr>
+      </w:pPr>
+      <w:hyperlink w:anchor="_Toc163758555" w:history="1">
+        <w:r>
+          <w:rPr>
+            <w:rStyle w:val="Hyperlink"/>
+            <w:noProof/>
+          </w:rPr>
+          <w:t>Abbildung 11: bild9 von 39125893245</w:t>
+        </w:r>
+        <w:r>
+          <w:rPr>
+            <w:noProof/>
+          </w:rPr>
+          <w:tab/>
+        </w:r>
+        <w:r>
+          <w:rPr>
+            <w:noProof/>
+          </w:rPr>
+          <w:fldChar w:fldCharType="begin"/>
+        </w:r>
+        <w:r>
+          <w:rPr>
+            <w:noProof/>
+          </w:rPr>
+          <w:instrText xml:space="preserve"> PAGEREF _Toc163758555 \h </w:instrText>
+        </w:r>
+        <w:r>
+          <w:rPr>
+            <w:noProof/>
+          </w:rPr>
+        </w:r>
+        <w:r>
+          <w:rPr>
+            <w:noProof/>
+          </w:rPr>
+          <w:fldChar w:fldCharType="separate"/>
+        </w:r>
+        <w:r>
+          <w:rPr>
+            <w:noProof/>
+          </w:rPr>
+          <w:t>8</w:t>
+        </w:r>
+        <w:r>
+          <w:rPr>
+            <w:noProof/>
+          </w:rPr>
+          <w:fldChar w:fldCharType="end"/>
+        </w:r>
+      </w:hyperlink>
+    </w:p>
+    <w:p>
+      <w:pPr>
+        <w:pStyle w:val="Abbildungsverzeichnis"/>
+        <w:tabs>
+          <w:tab w:val="right" w:leader="dot" w:pos="9062"/>
+        </w:tabs>
+        <w:rPr>
+          <w:rFonts w:asciiTheme="minorHAnsi" w:eastAsiaTheme="minorEastAsia" w:hAnsiTheme="minorHAnsi" w:cstheme="minorBidi"/>
+          <w:noProof/>
+          <w14:ligatures w14:val="standardContextual"/>
+        </w:rPr>
+      </w:pPr>
+      <w:hyperlink w:anchor="_Toc163758556" w:history="1">
+        <w:r>
+          <w:rPr>
+            <w:rStyle w:val="Hyperlink"/>
+            <w:noProof/>
+          </w:rPr>
+          <w:t>Abbildung 12: bild8 von 39125893245</w:t>
+        </w:r>
+        <w:r>
+          <w:rPr>
+            <w:noProof/>
+          </w:rPr>
+          <w:tab/>
+        </w:r>
+        <w:r>
+          <w:rPr>
+            <w:noProof/>
+          </w:rPr>
+          <w:fldChar w:fldCharType="begin"/>
+        </w:r>
+        <w:r>
+          <w:rPr>
+            <w:noProof/>
+          </w:rPr>
+          <w:instrText xml:space="preserve"> PAGEREF _Toc163758556 \h </w:instrText>
+        </w:r>
+        <w:r>
+          <w:rPr>
+            <w:noProof/>
+          </w:rPr>
+        </w:r>
+        <w:r>
+          <w:rPr>
+            <w:noProof/>
+          </w:rPr>
+          <w:fldChar w:fldCharType="separate"/>
+        </w:r>
+        <w:r>
+          <w:rPr>
+            <w:noProof/>
+          </w:rPr>
+          <w:t>8</w:t>
+        </w:r>
+        <w:r>
+          <w:rPr>
+            <w:noProof/>
+          </w:rPr>
+          <w:fldChar w:fldCharType="end"/>
+        </w:r>
+      </w:hyperlink>
+    </w:p>
+    <w:p>
+      <w:pPr>
+        <w:pStyle w:val="Abbildungsverzeichnis"/>
+        <w:tabs>
+          <w:tab w:val="right" w:leader="dot" w:pos="9062"/>
+        </w:tabs>
+        <w:rPr>
+          <w:rFonts w:asciiTheme="minorHAnsi" w:eastAsiaTheme="minorEastAsia" w:hAnsiTheme="minorHAnsi" w:cstheme="minorBidi"/>
+          <w:noProof/>
+          <w14:ligatures w14:val="standardContextual"/>
+        </w:rPr>
+      </w:pPr>
+      <w:hyperlink w:anchor="_Toc163758557" w:history="1">
+        <w:r>
+          <w:rPr>
+            <w:rStyle w:val="Hyperlink"/>
+            <w:noProof/>
+          </w:rPr>
+          <w:t>Abbildung 13: bild11 von 39125893245</w:t>
+        </w:r>
+        <w:r>
+          <w:rPr>
+            <w:noProof/>
+          </w:rPr>
+          <w:tab/>
+        </w:r>
+        <w:r>
+          <w:rPr>
+            <w:noProof/>
+          </w:rPr>
+          <w:fldChar w:fldCharType="begin"/>
+        </w:r>
+        <w:r>
+          <w:rPr>
+            <w:noProof/>
+          </w:rPr>
+          <w:instrText xml:space="preserve"> PAGEREF _Toc163758557 \h </w:instrText>
+        </w:r>
+        <w:r>
+          <w:rPr>
+            <w:noProof/>
+          </w:rPr>
+        </w:r>
+        <w:r>
+          <w:rPr>
+            <w:noProof/>
+          </w:rPr>
+          <w:fldChar w:fldCharType="separate"/>
+        </w:r>
+        <w:r>
+          <w:rPr>
+            <w:noProof/>
+          </w:rPr>
+          <w:t>9</w:t>
+        </w:r>
+        <w:r>
+          <w:rPr>
+            <w:noProof/>
+          </w:rPr>
+          <w:fldChar w:fldCharType="end"/>
+        </w:r>
+      </w:hyperlink>
+    </w:p>
+    <w:p>
+      <w:pPr>
+        <w:pStyle w:val="Abbildungsverzeichnis"/>
+        <w:tabs>
+          <w:tab w:val="right" w:leader="dot" w:pos="9062"/>
+        </w:tabs>
+        <w:rPr>
+          <w:rFonts w:asciiTheme="minorHAnsi" w:eastAsiaTheme="minorEastAsia" w:hAnsiTheme="minorHAnsi" w:cstheme="minorBidi"/>
+          <w:kern w:val="0"/>
+          <w:sz w:val="22"/>
+          <w:szCs w:val="22"/>
+        </w:rPr>
+      </w:pPr>
       <w:r>
         <w:rPr>
           <w:rStyle w:val="Verzeichnissprung"/>
@@ -3774,12 +6347,12 @@
       <w:pPr>
         <w:pStyle w:val="berschrift1"/>
       </w:pPr>
-      <w:bookmarkStart w:id="13" w:name="_Toc163758350"/>
+      <w:bookmarkStart w:id="37" w:name="_Toc163758350"/>
       <w:r>
         <w:lastRenderedPageBreak/>
         <w:t>Anhang</w:t>
       </w:r>
-      <w:bookmarkEnd w:id="13"/>
+      <w:bookmarkEnd w:id="37"/>
     </w:p>
     <w:p>
       <w:pPr>
@@ -4285,6 +6858,7 @@
                               <w:szCs w:val="15"/>
                             </w:rPr>
                           </w:pPr>
+                          <w:proofErr w:type="spellStart"/>
                           <w:r>
                             <w:rPr>
                               <w:rFonts w:ascii="Arial" w:hAnsi="Arial"/>
@@ -4294,8 +6868,33 @@
                               <w:sz w:val="15"/>
                               <w:szCs w:val="15"/>
                             </w:rPr>
-                            <w:t>htl donaustadt</w:t>
+                            <w:t>htl</w:t>
                           </w:r>
+                          <w:proofErr w:type="spellEnd"/>
+                          <w:r>
+                            <w:rPr>
+                              <w:rFonts w:ascii="Arial" w:hAnsi="Arial"/>
+                              <w:b/>
+                              <w:bCs/>
+                              <w:color w:val="000000"/>
+                              <w:sz w:val="15"/>
+                              <w:szCs w:val="15"/>
+                            </w:rPr>
+                            <w:t xml:space="preserve"> </w:t>
+                          </w:r>
+                          <w:proofErr w:type="spellStart"/>
+                          <w:r>
+                            <w:rPr>
+                              <w:rFonts w:ascii="Arial" w:hAnsi="Arial"/>
+                              <w:b/>
+                              <w:bCs/>
+                              <w:color w:val="000000"/>
+                              <w:sz w:val="15"/>
+                              <w:szCs w:val="15"/>
+                            </w:rPr>
+                            <w:t>donaustadt</w:t>
+                          </w:r>
+                          <w:proofErr w:type="spellEnd"/>
                         </w:p>
                         <w:p>
                           <w:pPr>
@@ -4401,7 +7000,7 @@
         </mc:Choice>
         <mc:Fallback>
           <w:pict>
-            <v:rect w14:anchorId="7C64D9F2" id="Text Box 1" o:spid="_x0000_s1027" style="position:absolute;margin-left:70.5pt;margin-top:28.5pt;width:177pt;height:57.85pt;z-index:-251658240;visibility:visible;mso-wrap-style:square;mso-wrap-distance-left:0;mso-wrap-distance-top:0;mso-wrap-distance-right:0;mso-wrap-distance-bottom:1.9pt;mso-position-horizontal:absolute;mso-position-horizontal-relative:page;mso-position-vertical:absolute;mso-position-vertical-relative:page;v-text-anchor:top" o:gfxdata="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" o:allowincell="f" stroked="f" strokeweight="0">
+            <v:rect w14:anchorId="7C64D9F2" id="Text Box 1" o:spid="_x0000_s1039" style="position:absolute;margin-left:70.5pt;margin-top:28.5pt;width:177pt;height:57.85pt;z-index:-251658240;visibility:visible;mso-wrap-style:square;mso-wrap-distance-left:0;mso-wrap-distance-top:0;mso-wrap-distance-right:0;mso-wrap-distance-bottom:1.9pt;mso-position-horizontal:absolute;mso-position-horizontal-relative:page;mso-position-vertical:absolute;mso-position-vertical-relative:page;v-text-anchor:top" o:gfxdata="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" o:allowincell="f" stroked="f" strokeweight="0">
               <v:textbox inset="0,0,0,0">
                 <w:txbxContent>
                   <w:p>
@@ -4416,6 +7015,7 @@
                         <w:szCs w:val="15"/>
                       </w:rPr>
                     </w:pPr>
+                    <w:proofErr w:type="spellStart"/>
                     <w:r>
                       <w:rPr>
                         <w:rFonts w:ascii="Arial" w:hAnsi="Arial"/>
@@ -4425,8 +7025,33 @@
                         <w:sz w:val="15"/>
                         <w:szCs w:val="15"/>
                       </w:rPr>
-                      <w:t>htl donaustadt</w:t>
+                      <w:t>htl</w:t>
                     </w:r>
+                    <w:proofErr w:type="spellEnd"/>
+                    <w:r>
+                      <w:rPr>
+                        <w:rFonts w:ascii="Arial" w:hAnsi="Arial"/>
+                        <w:b/>
+                        <w:bCs/>
+                        <w:color w:val="000000"/>
+                        <w:sz w:val="15"/>
+                        <w:szCs w:val="15"/>
+                      </w:rPr>
+                      <w:t xml:space="preserve"> </w:t>
+                    </w:r>
+                    <w:proofErr w:type="spellStart"/>
+                    <w:r>
+                      <w:rPr>
+                        <w:rFonts w:ascii="Arial" w:hAnsi="Arial"/>
+                        <w:b/>
+                        <w:bCs/>
+                        <w:color w:val="000000"/>
+                        <w:sz w:val="15"/>
+                        <w:szCs w:val="15"/>
+                      </w:rPr>
+                      <w:t>donaustadt</w:t>
+                    </w:r>
+                    <w:proofErr w:type="spellEnd"/>
                   </w:p>
                   <w:p>
                     <w:pPr>
@@ -4672,6 +7297,7 @@
                               <w:szCs w:val="15"/>
                             </w:rPr>
                           </w:pPr>
+                          <w:proofErr w:type="spellStart"/>
                           <w:r>
                             <w:rPr>
                               <w:rFonts w:ascii="Arial" w:hAnsi="Arial"/>
@@ -4681,8 +7307,33 @@
                               <w:sz w:val="15"/>
                               <w:szCs w:val="15"/>
                             </w:rPr>
-                            <w:t>htl donaustadt</w:t>
+                            <w:t>htl</w:t>
                           </w:r>
+                          <w:proofErr w:type="spellEnd"/>
+                          <w:r>
+                            <w:rPr>
+                              <w:rFonts w:ascii="Arial" w:hAnsi="Arial"/>
+                              <w:b/>
+                              <w:bCs/>
+                              <w:color w:val="000000"/>
+                              <w:sz w:val="15"/>
+                              <w:szCs w:val="15"/>
+                            </w:rPr>
+                            <w:t xml:space="preserve"> </w:t>
+                          </w:r>
+                          <w:proofErr w:type="spellStart"/>
+                          <w:r>
+                            <w:rPr>
+                              <w:rFonts w:ascii="Arial" w:hAnsi="Arial"/>
+                              <w:b/>
+                              <w:bCs/>
+                              <w:color w:val="000000"/>
+                              <w:sz w:val="15"/>
+                              <w:szCs w:val="15"/>
+                            </w:rPr>
+                            <w:t>donaustadt</w:t>
+                          </w:r>
+                          <w:proofErr w:type="spellEnd"/>
                         </w:p>
                         <w:p>
                           <w:pPr>
@@ -4788,7 +7439,7 @@
         </mc:Choice>
         <mc:Fallback>
           <w:pict>
-            <v:rect w14:anchorId="09BD85D6" id="_x0000_s1028" style="position:absolute;margin-left:70.5pt;margin-top:28.5pt;width:177pt;height:57.85pt;z-index:-251657216;visibility:visible;mso-wrap-style:square;mso-wrap-distance-left:0;mso-wrap-distance-top:0;mso-wrap-distance-right:0;mso-wrap-distance-bottom:1.9pt;mso-position-horizontal:absolute;mso-position-horizontal-relative:page;mso-position-vertical:absolute;mso-position-vertical-relative:page;v-text-anchor:top" o:gfxdata="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" o:allowincell="f" stroked="f" strokeweight="0">
+            <v:rect w14:anchorId="09BD85D6" id="_x0000_s1040" style="position:absolute;margin-left:70.5pt;margin-top:28.5pt;width:177pt;height:57.85pt;z-index:-251657216;visibility:visible;mso-wrap-style:square;mso-wrap-distance-left:0;mso-wrap-distance-top:0;mso-wrap-distance-right:0;mso-wrap-distance-bottom:1.9pt;mso-position-horizontal:absolute;mso-position-horizontal-relative:page;mso-position-vertical:absolute;mso-position-vertical-relative:page;v-text-anchor:top" o:gfxdata="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" o:allowincell="f" stroked="f" strokeweight="0">
               <v:textbox inset="0,0,0,0">
                 <w:txbxContent>
                   <w:p>
@@ -4803,6 +7454,7 @@
                         <w:szCs w:val="15"/>
                       </w:rPr>
                     </w:pPr>
+                    <w:proofErr w:type="spellStart"/>
                     <w:r>
                       <w:rPr>
                         <w:rFonts w:ascii="Arial" w:hAnsi="Arial"/>
@@ -4812,8 +7464,33 @@
                         <w:sz w:val="15"/>
                         <w:szCs w:val="15"/>
                       </w:rPr>
-                      <w:t>htl donaustadt</w:t>
+                      <w:t>htl</w:t>
                     </w:r>
+                    <w:proofErr w:type="spellEnd"/>
+                    <w:r>
+                      <w:rPr>
+                        <w:rFonts w:ascii="Arial" w:hAnsi="Arial"/>
+                        <w:b/>
+                        <w:bCs/>
+                        <w:color w:val="000000"/>
+                        <w:sz w:val="15"/>
+                        <w:szCs w:val="15"/>
+                      </w:rPr>
+                      <w:t xml:space="preserve"> </w:t>
+                    </w:r>
+                    <w:proofErr w:type="spellStart"/>
+                    <w:r>
+                      <w:rPr>
+                        <w:rFonts w:ascii="Arial" w:hAnsi="Arial"/>
+                        <w:b/>
+                        <w:bCs/>
+                        <w:color w:val="000000"/>
+                        <w:sz w:val="15"/>
+                        <w:szCs w:val="15"/>
+                      </w:rPr>
+                      <w:t>donaustadt</w:t>
+                    </w:r>
+                    <w:proofErr w:type="spellEnd"/>
                   </w:p>
                   <w:p>
                     <w:pPr>

</xml_diff>

<commit_message>
vault backup: 2024-04-11 20:31:06
</commit_message>
<xml_diff>
--- a/2.Klasse/Netzwerktiger/Aufgaben/aufgabe_kanamelol/vorlage.docx
+++ b/2.Klasse/Netzwerktiger/Aufgaben/aufgabe_kanamelol/vorlage.docx
@@ -189,14 +189,9 @@
                             </w:r>
                             <w:proofErr w:type="spellEnd"/>
                             <w:r>
-                              <w:t xml:space="preserve"> </w:t>
-                            </w:r>
-                            <w:proofErr w:type="gramStart"/>
-                            <w:r>
-                              <w:t>klauen</w:t>
+                              <w:t xml:space="preserve"> klauen</w:t>
                             </w:r>
                             <w:bookmarkEnd w:id="0"/>
-                            <w:proofErr w:type="gramEnd"/>
                           </w:p>
                         </w:txbxContent>
                       </wps:txbx>
@@ -264,14 +259,9 @@
                       </w:r>
                       <w:proofErr w:type="spellEnd"/>
                       <w:r>
-                        <w:t xml:space="preserve"> </w:t>
-                      </w:r>
-                      <w:proofErr w:type="gramStart"/>
-                      <w:r>
-                        <w:t>klauen</w:t>
+                        <w:t xml:space="preserve"> klauen</w:t>
                       </w:r>
                       <w:bookmarkEnd w:id="1"/>
-                      <w:proofErr w:type="gramEnd"/>
                     </w:p>
                   </w:txbxContent>
                 </v:textbox>
@@ -1809,6 +1799,30 @@
       <w:r>
         <w:t>Tonnenweise Pfeile zeichnen und Routing Tabellen machen.</w:t>
       </w:r>
+      <w:r>
+        <w:t xml:space="preserve"> ICH HASSE WORD ICH HASSE WORD ICH HASSE WORD ICH HOFFE BILL GATES TRITT AUF LEGO WIESO GEHT DER TEXT NICHT ÜBER DIE GANZE ZEILE UND WIESO MACHEN SICH DIE BILDER SELBSTTÄNUNG UND WIESO BENUTZEN WIR WORD WENN MARKDOWN EXISTIERT</w:t>
+      </w:r>
+    </w:p>
+    <w:p>
+      <w:pPr>
+        <w:widowControl/>
+        <w:suppressAutoHyphens w:val="0"/>
+      </w:pPr>
+    </w:p>
+    <w:p>
+      <w:pPr>
+        <w:widowControl/>
+        <w:suppressAutoHyphens w:val="0"/>
+      </w:pPr>
+    </w:p>
+    <w:p>
+      <w:pPr>
+        <w:widowControl/>
+        <w:suppressAutoHyphens w:val="0"/>
+      </w:pPr>
+      <w:r>
+        <w:t>ioashfuiöAHSFUIÖHADSUFÖHSDUOÖFHIOSUÖDHFUÖSDHGIUÖDHGIUÖHSDUGIHSDUIGHSUDIGHUILSDHGLUSDHGKUHDSKUGHDSKUGHKSDUHGKUDSHGKSUDHGKUSDHGKUHSDGKUhdskuhku</w:t>
+      </w:r>
     </w:p>
     <w:p>
       <w:pPr>
@@ -1981,17 +1995,9 @@
           <w:noProof/>
         </w:rPr>
         <w:drawing>
-          <wp:anchor distT="0" distB="0" distL="0" distR="0" simplePos="0" relativeHeight="50" behindDoc="0" locked="0" layoutInCell="0" allowOverlap="1" wp14:anchorId="1E6E17B5" wp14:editId="00902E3C">
-            <wp:simplePos x="0" y="0"/>
-            <wp:positionH relativeFrom="column">
-              <wp:align>center</wp:align>
-            </wp:positionH>
-            <wp:positionV relativeFrom="paragraph">
-              <wp:posOffset>635</wp:posOffset>
-            </wp:positionV>
+          <wp:inline distT="0" distB="0" distL="0" distR="0" wp14:anchorId="1E6E17B5" wp14:editId="634400DF">
             <wp:extent cx="5760720" cy="2614930"/>
             <wp:effectExtent l="0" t="0" r="0" b="0"/>
-            <wp:wrapSquare wrapText="largest"/>
             <wp:docPr id="2" name="Bild14"/>
             <wp:cNvGraphicFramePr>
               <a:graphicFrameLocks xmlns:a="http://schemas.openxmlformats.org/drawingml/2006/main" noChangeAspect="1"/>
@@ -2006,7 +2012,13 @@
                     </pic:cNvPicPr>
                   </pic:nvPicPr>
                   <pic:blipFill>
-                    <a:blip r:embed="rId9"/>
+                    <a:blip r:embed="rId9" cstate="print">
+                      <a:extLst>
+                        <a:ext uri="{28A0092B-C50C-407E-A947-70E740481C1C}">
+                          <a14:useLocalDpi xmlns:a14="http://schemas.microsoft.com/office/drawing/2010/main" val="0"/>
+                        </a:ext>
+                      </a:extLst>
+                    </a:blip>
                     <a:stretch>
                       <a:fillRect/>
                     </a:stretch>
@@ -2023,7 +2035,7 @@
                 </pic:pic>
               </a:graphicData>
             </a:graphic>
-          </wp:anchor>
+          </wp:inline>
         </w:drawing>
       </w:r>
     </w:p>
@@ -2068,7 +2080,7 @@
         <mc:AlternateContent>
           <mc:Choice Requires="wps">
             <w:drawing>
-              <wp:anchor distT="0" distB="0" distL="114300" distR="114300" simplePos="0" relativeHeight="251666432" behindDoc="0" locked="0" layoutInCell="1" allowOverlap="1" wp14:anchorId="55FCB6F3" wp14:editId="22D6DF26">
+              <wp:anchor distT="0" distB="0" distL="114300" distR="114300" simplePos="0" relativeHeight="251666432" behindDoc="0" locked="0" layoutInCell="1" allowOverlap="1" wp14:anchorId="55FCB6F3" wp14:editId="203D8A9F">
                 <wp:simplePos x="0" y="0"/>
                 <wp:positionH relativeFrom="column">
                   <wp:posOffset>0</wp:posOffset>
@@ -2415,7 +2427,7 @@
           <w:noProof/>
         </w:rPr>
         <w:drawing>
-          <wp:anchor distT="0" distB="0" distL="0" distR="0" simplePos="0" relativeHeight="38" behindDoc="0" locked="0" layoutInCell="0" allowOverlap="1" wp14:anchorId="364A5F1B" wp14:editId="356DFBD8">
+          <wp:anchor distT="0" distB="0" distL="0" distR="0" simplePos="0" relativeHeight="38" behindDoc="0" locked="0" layoutInCell="0" allowOverlap="1" wp14:anchorId="364A5F1B" wp14:editId="080F993D">
             <wp:simplePos x="0" y="0"/>
             <wp:positionH relativeFrom="column">
               <wp:posOffset>0</wp:posOffset>
@@ -2463,12 +2475,27 @@
     </w:p>
     <w:p>
       <w:pPr>
-        <w:pStyle w:val="berschrift3"/>
-        <w:numPr>
-          <w:ilvl w:val="0"/>
-          <w:numId w:val="0"/>
-        </w:numPr>
-        <w:ind w:left="720"/>
+        <w:widowControl/>
+        <w:rPr>
+          <w:rFonts w:asciiTheme="majorHAnsi" w:eastAsiaTheme="majorEastAsia" w:hAnsiTheme="majorHAnsi" w:cstheme="majorBidi"/>
+          <w:b/>
+          <w:bCs/>
+          <w:color w:val="4F81BD" w:themeColor="accent1"/>
+        </w:rPr>
+      </w:pPr>
+      <w:r>
+        <w:br w:type="page"/>
+      </w:r>
+    </w:p>
+    <w:p>
+      <w:pPr>
+        <w:widowControl/>
+        <w:rPr>
+          <w:rFonts w:asciiTheme="majorHAnsi" w:eastAsiaTheme="majorEastAsia" w:hAnsiTheme="majorHAnsi" w:cstheme="majorBidi"/>
+          <w:b/>
+          <w:bCs/>
+          <w:color w:val="4F81BD" w:themeColor="accent1"/>
+        </w:rPr>
       </w:pPr>
       <w:r>
         <w:rPr>
@@ -2478,18 +2505,18 @@
         <mc:AlternateContent>
           <mc:Choice Requires="wps">
             <w:drawing>
-              <wp:anchor distT="0" distB="0" distL="114300" distR="114300" simplePos="0" relativeHeight="251670528" behindDoc="0" locked="0" layoutInCell="1" allowOverlap="1" wp14:anchorId="447AC7CE" wp14:editId="70179CA2">
+              <wp:anchor distT="0" distB="0" distL="114300" distR="114300" simplePos="0" relativeHeight="251688960" behindDoc="0" locked="0" layoutInCell="1" allowOverlap="1" wp14:anchorId="79EA465A" wp14:editId="56F01910">
                 <wp:simplePos x="0" y="0"/>
                 <wp:positionH relativeFrom="column">
-                  <wp:posOffset>0</wp:posOffset>
+                  <wp:posOffset>-316865</wp:posOffset>
                 </wp:positionH>
                 <wp:positionV relativeFrom="paragraph">
-                  <wp:posOffset>5658485</wp:posOffset>
+                  <wp:posOffset>5659755</wp:posOffset>
                 </wp:positionV>
                 <wp:extent cx="5760720" cy="635"/>
                 <wp:effectExtent l="0" t="0" r="0" b="0"/>
                 <wp:wrapSquare wrapText="bothSides"/>
-                <wp:docPr id="200247498" name="Textfeld 1"/>
+                <wp:docPr id="1350183500" name="Textfeld 1"/>
                 <wp:cNvGraphicFramePr/>
                 <a:graphic xmlns:a="http://schemas.openxmlformats.org/drawingml/2006/main">
                   <a:graphicData uri="http://schemas.microsoft.com/office/word/2010/wordprocessingShape">
@@ -2516,13 +2543,9 @@
                             <w:pPr>
                               <w:pStyle w:val="Beschriftung"/>
                               <w:rPr>
-                                <w:rFonts w:asciiTheme="majorHAnsi" w:hAnsiTheme="majorHAnsi"/>
                                 <w:noProof/>
-                                <w:sz w:val="24"/>
-                                <w:szCs w:val="24"/>
                               </w:rPr>
                             </w:pPr>
-                            <w:bookmarkStart w:id="13" w:name="_Toc163758549"/>
                             <w:r>
                               <w:t xml:space="preserve">Abbildung </w:t>
                             </w:r>
@@ -2545,15 +2568,8 @@
                               <w:fldChar w:fldCharType="end"/>
                             </w:r>
                             <w:r>
-                              <w:t>: bild</w:t>
-                            </w:r>
-                            <w:r>
-                              <w:t>4</w:t>
-                            </w:r>
-                            <w:r>
-                              <w:t xml:space="preserve"> von 39125893245</w:t>
-                            </w:r>
-                            <w:bookmarkEnd w:id="13"/>
+                              <w:t>ASFHUIIKOLPÜ</w:t>
+                            </w:r>
                           </w:p>
                         </w:txbxContent>
                       </wps:txbx>
@@ -2571,20 +2587,16 @@
           </mc:Choice>
           <mc:Fallback>
             <w:pict>
-              <v:shape w14:anchorId="447AC7CE" id="_x0000_s1030" type="#_x0000_t202" style="position:absolute;left:0;text-align:left;margin-left:0;margin-top:445.55pt;width:453.6pt;height:.05pt;z-index:251670528;visibility:visible;mso-wrap-style:square;mso-wrap-distance-left:9pt;mso-wrap-distance-top:0;mso-wrap-distance-right:9pt;mso-wrap-distance-bottom:0;mso-position-horizontal:absolute;mso-position-horizontal-relative:text;mso-position-vertical:absolute;mso-position-vertical-relative:text;v-text-anchor:top" o:gfxdata="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" stroked="f">
+              <v:shape w14:anchorId="79EA465A" id="_x0000_s1030" type="#_x0000_t202" style="position:absolute;margin-left:-24.95pt;margin-top:445.65pt;width:453.6pt;height:.05pt;z-index:251688960;visibility:visible;mso-wrap-style:square;mso-wrap-distance-left:9pt;mso-wrap-distance-top:0;mso-wrap-distance-right:9pt;mso-wrap-distance-bottom:0;mso-position-horizontal:absolute;mso-position-horizontal-relative:text;mso-position-vertical:absolute;mso-position-vertical-relative:text;v-text-anchor:top" o:gfxdata="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" stroked="f">
                 <v:textbox style="mso-fit-shape-to-text:t" inset="0,0,0,0">
                   <w:txbxContent>
                     <w:p>
                       <w:pPr>
                         <w:pStyle w:val="Beschriftung"/>
                         <w:rPr>
-                          <w:rFonts w:asciiTheme="majorHAnsi" w:hAnsiTheme="majorHAnsi"/>
                           <w:noProof/>
-                          <w:sz w:val="24"/>
-                          <w:szCs w:val="24"/>
                         </w:rPr>
                       </w:pPr>
-                      <w:bookmarkStart w:id="14" w:name="_Toc163758549"/>
                       <w:r>
                         <w:t xml:space="preserve">Abbildung </w:t>
                       </w:r>
@@ -2607,15 +2619,8 @@
                         <w:fldChar w:fldCharType="end"/>
                       </w:r>
                       <w:r>
-                        <w:t>: bild</w:t>
-                      </w:r>
-                      <w:r>
-                        <w:t>4</w:t>
-                      </w:r>
-                      <w:r>
-                        <w:t xml:space="preserve"> von 39125893245</w:t>
-                      </w:r>
-                      <w:bookmarkEnd w:id="14"/>
+                        <w:t>ASFHUIIKOLPÜ</w:t>
+                      </w:r>
                     </w:p>
                   </w:txbxContent>
                 </v:textbox>
@@ -2630,18 +2635,18 @@
           <w:noProof/>
         </w:rPr>
         <w:drawing>
-          <wp:anchor distT="0" distB="0" distL="0" distR="0" simplePos="0" relativeHeight="41" behindDoc="0" locked="0" layoutInCell="0" allowOverlap="1" wp14:anchorId="6AA8E4B3" wp14:editId="06122CA7">
+          <wp:anchor distT="0" distB="0" distL="0" distR="0" simplePos="0" relativeHeight="44" behindDoc="0" locked="0" layoutInCell="0" allowOverlap="1" wp14:anchorId="440F496B" wp14:editId="63962EE5">
             <wp:simplePos x="0" y="0"/>
-            <wp:positionH relativeFrom="margin">
-              <wp:align>right</wp:align>
+            <wp:positionH relativeFrom="column">
+              <wp:posOffset>-317141</wp:posOffset>
             </wp:positionH>
             <wp:positionV relativeFrom="paragraph">
-              <wp:posOffset>3095072</wp:posOffset>
+              <wp:posOffset>3096453</wp:posOffset>
             </wp:positionV>
             <wp:extent cx="5760720" cy="2506345"/>
-            <wp:effectExtent l="0" t="0" r="0" b="8255"/>
+            <wp:effectExtent l="0" t="0" r="0" b="0"/>
             <wp:wrapSquare wrapText="largest"/>
-            <wp:docPr id="6" name="Bild5"/>
+            <wp:docPr id="9" name="Bild8"/>
             <wp:cNvGraphicFramePr>
               <a:graphicFrameLocks xmlns:a="http://schemas.openxmlformats.org/drawingml/2006/main" noChangeAspect="1"/>
             </wp:cNvGraphicFramePr>
@@ -2649,7 +2654,7 @@
               <a:graphicData uri="http://schemas.openxmlformats.org/drawingml/2006/picture">
                 <pic:pic xmlns:pic="http://schemas.openxmlformats.org/drawingml/2006/picture">
                   <pic:nvPicPr>
-                    <pic:cNvPr id="6" name="Bild5"/>
+                    <pic:cNvPr id="9" name="Bild8"/>
                     <pic:cNvPicPr>
                       <a:picLocks noChangeAspect="1" noChangeArrowheads="1"/>
                     </pic:cNvPicPr>
@@ -2664,59 +2669,6 @@
                     <a:xfrm>
                       <a:off x="0" y="0"/>
                       <a:ext cx="5760720" cy="2506345"/>
-                    </a:xfrm>
-                    <a:prstGeom prst="rect">
-                      <a:avLst/>
-                    </a:prstGeom>
-                  </pic:spPr>
-                </pic:pic>
-              </a:graphicData>
-            </a:graphic>
-          </wp:anchor>
-        </w:drawing>
-      </w:r>
-    </w:p>
-    <w:p>
-      <w:r>
-        <w:rPr>
-          <w:noProof/>
-        </w:rPr>
-        <w:lastRenderedPageBreak/>
-        <w:drawing>
-          <wp:anchor distT="0" distB="0" distL="0" distR="0" simplePos="0" relativeHeight="43" behindDoc="0" locked="0" layoutInCell="0" allowOverlap="1" wp14:anchorId="6B27C71D" wp14:editId="6980B0D5">
-            <wp:simplePos x="0" y="0"/>
-            <wp:positionH relativeFrom="column">
-              <wp:posOffset>-33103</wp:posOffset>
-            </wp:positionH>
-            <wp:positionV relativeFrom="paragraph">
-              <wp:posOffset>5820296</wp:posOffset>
-            </wp:positionV>
-            <wp:extent cx="5478449" cy="2410711"/>
-            <wp:effectExtent l="0" t="0" r="8255" b="8890"/>
-            <wp:wrapSquare wrapText="largest"/>
-            <wp:docPr id="7" name="Bild7"/>
-            <wp:cNvGraphicFramePr>
-              <a:graphicFrameLocks xmlns:a="http://schemas.openxmlformats.org/drawingml/2006/main" noChangeAspect="1"/>
-            </wp:cNvGraphicFramePr>
-            <a:graphic xmlns:a="http://schemas.openxmlformats.org/drawingml/2006/main">
-              <a:graphicData uri="http://schemas.openxmlformats.org/drawingml/2006/picture">
-                <pic:pic xmlns:pic="http://schemas.openxmlformats.org/drawingml/2006/picture">
-                  <pic:nvPicPr>
-                    <pic:cNvPr id="7" name="Bild7"/>
-                    <pic:cNvPicPr>
-                      <a:picLocks noChangeAspect="1" noChangeArrowheads="1"/>
-                    </pic:cNvPicPr>
-                  </pic:nvPicPr>
-                  <pic:blipFill>
-                    <a:blip r:embed="rId13"/>
-                    <a:stretch>
-                      <a:fillRect/>
-                    </a:stretch>
-                  </pic:blipFill>
-                  <pic:spPr bwMode="auto">
-                    <a:xfrm>
-                      <a:off x="0" y="0"/>
-                      <a:ext cx="5479019" cy="2410962"/>
                     </a:xfrm>
                     <a:prstGeom prst="rect">
                       <a:avLst/>
@@ -2741,16 +2693,216 @@
         <mc:AlternateContent>
           <mc:Choice Requires="wps">
             <w:drawing>
-              <wp:anchor distT="0" distB="0" distL="114300" distR="114300" simplePos="0" relativeHeight="251668480" behindDoc="0" locked="0" layoutInCell="1" allowOverlap="1" wp14:anchorId="50EC026F" wp14:editId="19CA5C10">
+              <wp:anchor distT="0" distB="0" distL="114300" distR="114300" simplePos="0" relativeHeight="251686912" behindDoc="0" locked="0" layoutInCell="1" allowOverlap="1" wp14:anchorId="12A16033" wp14:editId="5E42F246">
                 <wp:simplePos x="0" y="0"/>
                 <wp:positionH relativeFrom="column">
-                  <wp:posOffset>0</wp:posOffset>
+                  <wp:posOffset>-347345</wp:posOffset>
                 </wp:positionH>
                 <wp:positionV relativeFrom="paragraph">
-                  <wp:posOffset>2667635</wp:posOffset>
+                  <wp:posOffset>2558415</wp:posOffset>
                 </wp:positionV>
                 <wp:extent cx="5760720" cy="635"/>
                 <wp:effectExtent l="0" t="0" r="0" b="0"/>
+                <wp:wrapSquare wrapText="bothSides"/>
+                <wp:docPr id="1081722052" name="Textfeld 1"/>
+                <wp:cNvGraphicFramePr/>
+                <a:graphic xmlns:a="http://schemas.openxmlformats.org/drawingml/2006/main">
+                  <a:graphicData uri="http://schemas.microsoft.com/office/word/2010/wordprocessingShape">
+                    <wps:wsp>
+                      <wps:cNvSpPr txBox="1"/>
+                      <wps:spPr>
+                        <a:xfrm>
+                          <a:off x="0" y="0"/>
+                          <a:ext cx="5760720" cy="635"/>
+                        </a:xfrm>
+                        <a:prstGeom prst="rect">
+                          <a:avLst/>
+                        </a:prstGeom>
+                        <a:solidFill>
+                          <a:prstClr val="white"/>
+                        </a:solidFill>
+                        <a:ln>
+                          <a:noFill/>
+                        </a:ln>
+                      </wps:spPr>
+                      <wps:txbx>
+                        <w:txbxContent>
+                          <w:p>
+                            <w:pPr>
+                              <w:pStyle w:val="Beschriftung"/>
+                              <w:rPr>
+                                <w:noProof/>
+                              </w:rPr>
+                            </w:pPr>
+                            <w:r>
+                              <w:t xml:space="preserve">Abbildung </w:t>
+                            </w:r>
+                            <w:r>
+                              <w:fldChar w:fldCharType="begin"/>
+                            </w:r>
+                            <w:r>
+                              <w:instrText xml:space="preserve"> SEQ Abbildung \* ARABIC </w:instrText>
+                            </w:r>
+                            <w:r>
+                              <w:fldChar w:fldCharType="separate"/>
+                            </w:r>
+                            <w:r>
+                              <w:rPr>
+                                <w:noProof/>
+                              </w:rPr>
+                              <w:t>6</w:t>
+                            </w:r>
+                            <w:r>
+                              <w:fldChar w:fldCharType="end"/>
+                            </w:r>
+                            <w:r>
+                              <w:t>ASDFKLHSDFGUILHDJAI FKOP</w:t>
+                            </w:r>
+                          </w:p>
+                        </w:txbxContent>
+                      </wps:txbx>
+                      <wps:bodyPr rot="0" spcFirstLastPara="0" vertOverflow="overflow" horzOverflow="overflow" vert="horz" wrap="square" lIns="0" tIns="0" rIns="0" bIns="0" numCol="1" spcCol="0" rtlCol="0" fromWordArt="0" anchor="t" anchorCtr="0" forceAA="0" compatLnSpc="1">
+                        <a:prstTxWarp prst="textNoShape">
+                          <a:avLst/>
+                        </a:prstTxWarp>
+                        <a:spAutoFit/>
+                      </wps:bodyPr>
+                    </wps:wsp>
+                  </a:graphicData>
+                </a:graphic>
+              </wp:anchor>
+            </w:drawing>
+          </mc:Choice>
+          <mc:Fallback>
+            <w:pict>
+              <v:shape w14:anchorId="12A16033" id="_x0000_s1031" type="#_x0000_t202" style="position:absolute;margin-left:-27.35pt;margin-top:201.45pt;width:453.6pt;height:.05pt;z-index:251686912;visibility:visible;mso-wrap-style:square;mso-wrap-distance-left:9pt;mso-wrap-distance-top:0;mso-wrap-distance-right:9pt;mso-wrap-distance-bottom:0;mso-position-horizontal:absolute;mso-position-horizontal-relative:text;mso-position-vertical:absolute;mso-position-vertical-relative:text;v-text-anchor:top" o:gfxdata="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" stroked="f">
+                <v:textbox style="mso-fit-shape-to-text:t" inset="0,0,0,0">
+                  <w:txbxContent>
+                    <w:p>
+                      <w:pPr>
+                        <w:pStyle w:val="Beschriftung"/>
+                        <w:rPr>
+                          <w:noProof/>
+                        </w:rPr>
+                      </w:pPr>
+                      <w:r>
+                        <w:t xml:space="preserve">Abbildung </w:t>
+                      </w:r>
+                      <w:r>
+                        <w:fldChar w:fldCharType="begin"/>
+                      </w:r>
+                      <w:r>
+                        <w:instrText xml:space="preserve"> SEQ Abbildung \* ARABIC </w:instrText>
+                      </w:r>
+                      <w:r>
+                        <w:fldChar w:fldCharType="separate"/>
+                      </w:r>
+                      <w:r>
+                        <w:rPr>
+                          <w:noProof/>
+                        </w:rPr>
+                        <w:t>6</w:t>
+                      </w:r>
+                      <w:r>
+                        <w:fldChar w:fldCharType="end"/>
+                      </w:r>
+                      <w:r>
+                        <w:t>ASDFKLHSDFGUILHDJAI FKOP</w:t>
+                      </w:r>
+                    </w:p>
+                  </w:txbxContent>
+                </v:textbox>
+                <w10:wrap type="square"/>
+              </v:shape>
+            </w:pict>
+          </mc:Fallback>
+        </mc:AlternateContent>
+      </w:r>
+      <w:r>
+        <w:rPr>
+          <w:noProof/>
+        </w:rPr>
+        <w:drawing>
+          <wp:anchor distT="0" distB="0" distL="0" distR="0" simplePos="0" relativeHeight="42" behindDoc="0" locked="0" layoutInCell="0" allowOverlap="1" wp14:anchorId="7B6A69E3" wp14:editId="457129DB">
+            <wp:simplePos x="0" y="0"/>
+            <wp:positionH relativeFrom="column">
+              <wp:posOffset>-347787</wp:posOffset>
+            </wp:positionH>
+            <wp:positionV relativeFrom="paragraph">
+              <wp:posOffset>441</wp:posOffset>
+            </wp:positionV>
+            <wp:extent cx="5760720" cy="2501265"/>
+            <wp:effectExtent l="0" t="0" r="0" b="0"/>
+            <wp:wrapSquare wrapText="largest"/>
+            <wp:docPr id="8" name="Bild6"/>
+            <wp:cNvGraphicFramePr>
+              <a:graphicFrameLocks xmlns:a="http://schemas.openxmlformats.org/drawingml/2006/main" noChangeAspect="1"/>
+            </wp:cNvGraphicFramePr>
+            <a:graphic xmlns:a="http://schemas.openxmlformats.org/drawingml/2006/main">
+              <a:graphicData uri="http://schemas.openxmlformats.org/drawingml/2006/picture">
+                <pic:pic xmlns:pic="http://schemas.openxmlformats.org/drawingml/2006/picture">
+                  <pic:nvPicPr>
+                    <pic:cNvPr id="8" name="Bild6"/>
+                    <pic:cNvPicPr>
+                      <a:picLocks noChangeAspect="1" noChangeArrowheads="1"/>
+                    </pic:cNvPicPr>
+                  </pic:nvPicPr>
+                  <pic:blipFill>
+                    <a:blip r:embed="rId13"/>
+                    <a:stretch>
+                      <a:fillRect/>
+                    </a:stretch>
+                  </pic:blipFill>
+                  <pic:spPr bwMode="auto">
+                    <a:xfrm>
+                      <a:off x="0" y="0"/>
+                      <a:ext cx="5760720" cy="2501265"/>
+                    </a:xfrm>
+                    <a:prstGeom prst="rect">
+                      <a:avLst/>
+                    </a:prstGeom>
+                  </pic:spPr>
+                </pic:pic>
+              </a:graphicData>
+            </a:graphic>
+          </wp:anchor>
+        </w:drawing>
+      </w:r>
+      <w:r>
+        <w:br w:type="page"/>
+      </w:r>
+    </w:p>
+    <w:p>
+      <w:pPr>
+        <w:pStyle w:val="berschrift3"/>
+        <w:numPr>
+          <w:ilvl w:val="0"/>
+          <w:numId w:val="0"/>
+        </w:numPr>
+        <w:ind w:left="720"/>
+      </w:pPr>
+    </w:p>
+    <w:p>
+      <w:pPr>
+        <w:widowControl/>
+      </w:pPr>
+      <w:r>
+        <w:rPr>
+          <w:noProof/>
+        </w:rPr>
+        <mc:AlternateContent>
+          <mc:Choice Requires="wps">
+            <w:drawing>
+              <wp:anchor distT="0" distB="0" distL="114300" distR="114300" simplePos="0" relativeHeight="251668480" behindDoc="0" locked="0" layoutInCell="1" allowOverlap="1" wp14:anchorId="50EC026F" wp14:editId="6F96C7A8">
+                <wp:simplePos x="0" y="0"/>
+                <wp:positionH relativeFrom="margin">
+                  <wp:posOffset>-111318</wp:posOffset>
+                </wp:positionH>
+                <wp:positionV relativeFrom="paragraph">
+                  <wp:posOffset>5792828</wp:posOffset>
+                </wp:positionV>
+                <wp:extent cx="5760720" cy="635"/>
+                <wp:effectExtent l="0" t="0" r="0" b="6985"/>
                 <wp:wrapSquare wrapText="bothSides"/>
                 <wp:docPr id="23975204" name="Textfeld 1"/>
                 <wp:cNvGraphicFramePr/>
@@ -2782,7 +2934,7 @@
                                 <w:noProof/>
                               </w:rPr>
                             </w:pPr>
-                            <w:bookmarkStart w:id="15" w:name="_Toc163758550"/>
+                            <w:bookmarkStart w:id="13" w:name="_Toc163758550"/>
                             <w:r>
                               <w:t xml:space="preserve">Abbildung </w:t>
                             </w:r>
@@ -2799,7 +2951,7 @@
                               <w:rPr>
                                 <w:noProof/>
                               </w:rPr>
-                              <w:t>6</w:t>
+                              <w:t>7</w:t>
                             </w:r>
                             <w:r>
                               <w:fldChar w:fldCharType="end"/>
@@ -2813,7 +2965,7 @@
                             <w:r>
                               <w:t xml:space="preserve"> von 39125893245</w:t>
                             </w:r>
-                            <w:bookmarkEnd w:id="15"/>
+                            <w:bookmarkEnd w:id="13"/>
                           </w:p>
                         </w:txbxContent>
                       </wps:txbx>
@@ -2831,7 +2983,7 @@
           </mc:Choice>
           <mc:Fallback>
             <w:pict>
-              <v:shape w14:anchorId="50EC026F" id="_x0000_s1031" type="#_x0000_t202" style="position:absolute;margin-left:0;margin-top:210.05pt;width:453.6pt;height:.05pt;z-index:251668480;visibility:visible;mso-wrap-style:square;mso-wrap-distance-left:9pt;mso-wrap-distance-top:0;mso-wrap-distance-right:9pt;mso-wrap-distance-bottom:0;mso-position-horizontal:absolute;mso-position-horizontal-relative:text;mso-position-vertical:absolute;mso-position-vertical-relative:text;v-text-anchor:top" o:gfxdata="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" stroked="f">
+              <v:shape w14:anchorId="50EC026F" id="_x0000_s1032" type="#_x0000_t202" style="position:absolute;margin-left:-8.75pt;margin-top:456.15pt;width:453.6pt;height:.05pt;z-index:251668480;visibility:visible;mso-wrap-style:square;mso-wrap-distance-left:9pt;mso-wrap-distance-top:0;mso-wrap-distance-right:9pt;mso-wrap-distance-bottom:0;mso-position-horizontal:absolute;mso-position-horizontal-relative:margin;mso-position-vertical:absolute;mso-position-vertical-relative:text;v-text-anchor:top" o:gfxdata="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" stroked="f">
                 <v:textbox style="mso-fit-shape-to-text:t" inset="0,0,0,0">
                   <w:txbxContent>
                     <w:p>
@@ -2841,7 +2993,7 @@
                           <w:noProof/>
                         </w:rPr>
                       </w:pPr>
-                      <w:bookmarkStart w:id="16" w:name="_Toc163758550"/>
+                      <w:bookmarkStart w:id="14" w:name="_Toc163758550"/>
                       <w:r>
                         <w:t xml:space="preserve">Abbildung </w:t>
                       </w:r>
@@ -2858,7 +3010,7 @@
                         <w:rPr>
                           <w:noProof/>
                         </w:rPr>
-                        <w:t>6</w:t>
+                        <w:t>7</w:t>
                       </w:r>
                       <w:r>
                         <w:fldChar w:fldCharType="end"/>
@@ -2872,11 +3024,11 @@
                       <w:r>
                         <w:t xml:space="preserve"> von 39125893245</w:t>
                       </w:r>
-                      <w:bookmarkEnd w:id="16"/>
+                      <w:bookmarkEnd w:id="14"/>
                     </w:p>
                   </w:txbxContent>
                 </v:textbox>
-                <w10:wrap type="square"/>
+                <w10:wrap type="square" anchorx="margin"/>
               </v:shape>
             </w:pict>
           </mc:Fallback>
@@ -2887,13 +3039,13 @@
           <w:noProof/>
         </w:rPr>
         <w:drawing>
-          <wp:anchor distT="0" distB="0" distL="0" distR="0" simplePos="0" relativeHeight="40" behindDoc="0" locked="0" layoutInCell="0" allowOverlap="1" wp14:anchorId="13F95EE6" wp14:editId="3F077090">
+          <wp:anchor distT="0" distB="0" distL="0" distR="0" simplePos="0" relativeHeight="40" behindDoc="0" locked="0" layoutInCell="0" allowOverlap="1" wp14:anchorId="13F95EE6" wp14:editId="09864A71">
             <wp:simplePos x="0" y="0"/>
             <wp:positionH relativeFrom="column">
-              <wp:posOffset>0</wp:posOffset>
+              <wp:posOffset>-118193</wp:posOffset>
             </wp:positionH>
             <wp:positionV relativeFrom="paragraph">
-              <wp:posOffset>59055</wp:posOffset>
+              <wp:posOffset>3190985</wp:posOffset>
             </wp:positionV>
             <wp:extent cx="5760720" cy="2551430"/>
             <wp:effectExtent l="0" t="0" r="0" b="0"/>
@@ -2932,11 +3084,6 @@
           </wp:anchor>
         </w:drawing>
       </w:r>
-    </w:p>
-    <w:p/>
-    <w:p/>
-    <w:p/>
-    <w:p>
       <w:r>
         <w:rPr>
           <w:noProof/>
@@ -2944,13 +3091,671 @@
         <mc:AlternateContent>
           <mc:Choice Requires="wps">
             <w:drawing>
-              <wp:anchor distT="0" distB="0" distL="114300" distR="114300" simplePos="0" relativeHeight="251672576" behindDoc="0" locked="0" layoutInCell="1" allowOverlap="1" wp14:anchorId="009ED1D5" wp14:editId="5064CC6F">
+              <wp:anchor distT="0" distB="0" distL="114300" distR="114300" simplePos="0" relativeHeight="251670528" behindDoc="0" locked="0" layoutInCell="1" allowOverlap="1" wp14:anchorId="447AC7CE" wp14:editId="56E43903">
                 <wp:simplePos x="0" y="0"/>
                 <wp:positionH relativeFrom="column">
-                  <wp:posOffset>-33655</wp:posOffset>
+                  <wp:posOffset>-87464</wp:posOffset>
                 </wp:positionH>
                 <wp:positionV relativeFrom="paragraph">
-                  <wp:posOffset>1545590</wp:posOffset>
+                  <wp:posOffset>2736850</wp:posOffset>
+                </wp:positionV>
+                <wp:extent cx="5760720" cy="635"/>
+                <wp:effectExtent l="0" t="0" r="0" b="0"/>
+                <wp:wrapSquare wrapText="bothSides"/>
+                <wp:docPr id="200247498" name="Textfeld 1"/>
+                <wp:cNvGraphicFramePr/>
+                <a:graphic xmlns:a="http://schemas.openxmlformats.org/drawingml/2006/main">
+                  <a:graphicData uri="http://schemas.microsoft.com/office/word/2010/wordprocessingShape">
+                    <wps:wsp>
+                      <wps:cNvSpPr txBox="1"/>
+                      <wps:spPr>
+                        <a:xfrm>
+                          <a:off x="0" y="0"/>
+                          <a:ext cx="5760720" cy="635"/>
+                        </a:xfrm>
+                        <a:prstGeom prst="rect">
+                          <a:avLst/>
+                        </a:prstGeom>
+                        <a:solidFill>
+                          <a:prstClr val="white"/>
+                        </a:solidFill>
+                        <a:ln>
+                          <a:noFill/>
+                        </a:ln>
+                      </wps:spPr>
+                      <wps:txbx>
+                        <w:txbxContent>
+                          <w:p>
+                            <w:pPr>
+                              <w:pStyle w:val="Beschriftung"/>
+                              <w:rPr>
+                                <w:rFonts w:asciiTheme="majorHAnsi" w:hAnsiTheme="majorHAnsi"/>
+                                <w:noProof/>
+                                <w:sz w:val="24"/>
+                                <w:szCs w:val="24"/>
+                              </w:rPr>
+                            </w:pPr>
+                            <w:bookmarkStart w:id="15" w:name="_Toc163758549"/>
+                            <w:r>
+                              <w:t xml:space="preserve">Abbildung </w:t>
+                            </w:r>
+                            <w:r>
+                              <w:fldChar w:fldCharType="begin"/>
+                            </w:r>
+                            <w:r>
+                              <w:instrText xml:space="preserve"> SEQ Abbildung \* ARABIC </w:instrText>
+                            </w:r>
+                            <w:r>
+                              <w:fldChar w:fldCharType="separate"/>
+                            </w:r>
+                            <w:r>
+                              <w:rPr>
+                                <w:noProof/>
+                              </w:rPr>
+                              <w:t>8</w:t>
+                            </w:r>
+                            <w:r>
+                              <w:fldChar w:fldCharType="end"/>
+                            </w:r>
+                            <w:r>
+                              <w:t>: bild</w:t>
+                            </w:r>
+                            <w:r>
+                              <w:t>4</w:t>
+                            </w:r>
+                            <w:r>
+                              <w:t xml:space="preserve"> von 39125893245</w:t>
+                            </w:r>
+                            <w:bookmarkEnd w:id="15"/>
+                          </w:p>
+                        </w:txbxContent>
+                      </wps:txbx>
+                      <wps:bodyPr rot="0" spcFirstLastPara="0" vertOverflow="overflow" horzOverflow="overflow" vert="horz" wrap="square" lIns="0" tIns="0" rIns="0" bIns="0" numCol="1" spcCol="0" rtlCol="0" fromWordArt="0" anchor="t" anchorCtr="0" forceAA="0" compatLnSpc="1">
+                        <a:prstTxWarp prst="textNoShape">
+                          <a:avLst/>
+                        </a:prstTxWarp>
+                        <a:spAutoFit/>
+                      </wps:bodyPr>
+                    </wps:wsp>
+                  </a:graphicData>
+                </a:graphic>
+              </wp:anchor>
+            </w:drawing>
+          </mc:Choice>
+          <mc:Fallback>
+            <w:pict>
+              <v:shape w14:anchorId="447AC7CE" id="_x0000_s1033" type="#_x0000_t202" style="position:absolute;margin-left:-6.9pt;margin-top:215.5pt;width:453.6pt;height:.05pt;z-index:251670528;visibility:visible;mso-wrap-style:square;mso-wrap-distance-left:9pt;mso-wrap-distance-top:0;mso-wrap-distance-right:9pt;mso-wrap-distance-bottom:0;mso-position-horizontal:absolute;mso-position-horizontal-relative:text;mso-position-vertical:absolute;mso-position-vertical-relative:text;v-text-anchor:top" o:gfxdata="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" stroked="f">
+                <v:textbox style="mso-fit-shape-to-text:t" inset="0,0,0,0">
+                  <w:txbxContent>
+                    <w:p>
+                      <w:pPr>
+                        <w:pStyle w:val="Beschriftung"/>
+                        <w:rPr>
+                          <w:rFonts w:asciiTheme="majorHAnsi" w:hAnsiTheme="majorHAnsi"/>
+                          <w:noProof/>
+                          <w:sz w:val="24"/>
+                          <w:szCs w:val="24"/>
+                        </w:rPr>
+                      </w:pPr>
+                      <w:bookmarkStart w:id="16" w:name="_Toc163758549"/>
+                      <w:r>
+                        <w:t xml:space="preserve">Abbildung </w:t>
+                      </w:r>
+                      <w:r>
+                        <w:fldChar w:fldCharType="begin"/>
+                      </w:r>
+                      <w:r>
+                        <w:instrText xml:space="preserve"> SEQ Abbildung \* ARABIC </w:instrText>
+                      </w:r>
+                      <w:r>
+                        <w:fldChar w:fldCharType="separate"/>
+                      </w:r>
+                      <w:r>
+                        <w:rPr>
+                          <w:noProof/>
+                        </w:rPr>
+                        <w:t>8</w:t>
+                      </w:r>
+                      <w:r>
+                        <w:fldChar w:fldCharType="end"/>
+                      </w:r>
+                      <w:r>
+                        <w:t>: bild</w:t>
+                      </w:r>
+                      <w:r>
+                        <w:t>4</w:t>
+                      </w:r>
+                      <w:r>
+                        <w:t xml:space="preserve"> von 39125893245</w:t>
+                      </w:r>
+                      <w:bookmarkEnd w:id="16"/>
+                    </w:p>
+                  </w:txbxContent>
+                </v:textbox>
+                <w10:wrap type="square"/>
+              </v:shape>
+            </w:pict>
+          </mc:Fallback>
+        </mc:AlternateContent>
+      </w:r>
+      <w:r>
+        <w:rPr>
+          <w:noProof/>
+        </w:rPr>
+        <w:drawing>
+          <wp:anchor distT="0" distB="0" distL="0" distR="0" simplePos="0" relativeHeight="41" behindDoc="0" locked="0" layoutInCell="0" allowOverlap="1" wp14:anchorId="6AA8E4B3" wp14:editId="5E6E231C">
+            <wp:simplePos x="0" y="0"/>
+            <wp:positionH relativeFrom="margin">
+              <wp:posOffset>-87464</wp:posOffset>
+            </wp:positionH>
+            <wp:positionV relativeFrom="paragraph">
+              <wp:posOffset>205161</wp:posOffset>
+            </wp:positionV>
+            <wp:extent cx="5760720" cy="2506345"/>
+            <wp:effectExtent l="0" t="0" r="0" b="8255"/>
+            <wp:wrapSquare wrapText="largest"/>
+            <wp:docPr id="6" name="Bild5"/>
+            <wp:cNvGraphicFramePr>
+              <a:graphicFrameLocks xmlns:a="http://schemas.openxmlformats.org/drawingml/2006/main" noChangeAspect="1"/>
+            </wp:cNvGraphicFramePr>
+            <a:graphic xmlns:a="http://schemas.openxmlformats.org/drawingml/2006/main">
+              <a:graphicData uri="http://schemas.openxmlformats.org/drawingml/2006/picture">
+                <pic:pic xmlns:pic="http://schemas.openxmlformats.org/drawingml/2006/picture">
+                  <pic:nvPicPr>
+                    <pic:cNvPr id="6" name="Bild5"/>
+                    <pic:cNvPicPr>
+                      <a:picLocks noChangeAspect="1" noChangeArrowheads="1"/>
+                    </pic:cNvPicPr>
+                  </pic:nvPicPr>
+                  <pic:blipFill>
+                    <a:blip r:embed="rId15"/>
+                    <a:stretch>
+                      <a:fillRect/>
+                    </a:stretch>
+                  </pic:blipFill>
+                  <pic:spPr bwMode="auto">
+                    <a:xfrm>
+                      <a:off x="0" y="0"/>
+                      <a:ext cx="5760720" cy="2506345"/>
+                    </a:xfrm>
+                    <a:prstGeom prst="rect">
+                      <a:avLst/>
+                    </a:prstGeom>
+                  </pic:spPr>
+                </pic:pic>
+              </a:graphicData>
+            </a:graphic>
+          </wp:anchor>
+        </w:drawing>
+      </w:r>
+      <w:r>
+        <w:br w:type="page"/>
+      </w:r>
+    </w:p>
+    <w:p>
+      <w:pPr>
+        <w:widowControl/>
+      </w:pPr>
+      <w:r>
+        <w:rPr>
+          <w:noProof/>
+        </w:rPr>
+        <w:lastRenderedPageBreak/>
+        <mc:AlternateContent>
+          <mc:Choice Requires="wps">
+            <w:drawing>
+              <wp:anchor distT="0" distB="0" distL="114300" distR="114300" simplePos="0" relativeHeight="251693056" behindDoc="0" locked="0" layoutInCell="1" allowOverlap="1" wp14:anchorId="2929F9B0" wp14:editId="2289CEDF">
+                <wp:simplePos x="0" y="0"/>
+                <wp:positionH relativeFrom="column">
+                  <wp:posOffset>-357505</wp:posOffset>
+                </wp:positionH>
+                <wp:positionV relativeFrom="paragraph">
+                  <wp:posOffset>3623945</wp:posOffset>
+                </wp:positionV>
+                <wp:extent cx="5760720" cy="635"/>
+                <wp:effectExtent l="0" t="0" r="0" b="0"/>
+                <wp:wrapSquare wrapText="bothSides"/>
+                <wp:docPr id="1482100839" name="Textfeld 1"/>
+                <wp:cNvGraphicFramePr/>
+                <a:graphic xmlns:a="http://schemas.openxmlformats.org/drawingml/2006/main">
+                  <a:graphicData uri="http://schemas.microsoft.com/office/word/2010/wordprocessingShape">
+                    <wps:wsp>
+                      <wps:cNvSpPr txBox="1"/>
+                      <wps:spPr>
+                        <a:xfrm>
+                          <a:off x="0" y="0"/>
+                          <a:ext cx="5760720" cy="635"/>
+                        </a:xfrm>
+                        <a:prstGeom prst="rect">
+                          <a:avLst/>
+                        </a:prstGeom>
+                        <a:solidFill>
+                          <a:prstClr val="white"/>
+                        </a:solidFill>
+                        <a:ln>
+                          <a:noFill/>
+                        </a:ln>
+                      </wps:spPr>
+                      <wps:txbx>
+                        <w:txbxContent>
+                          <w:p>
+                            <w:pPr>
+                              <w:pStyle w:val="Beschriftung"/>
+                              <w:rPr>
+                                <w:noProof/>
+                              </w:rPr>
+                            </w:pPr>
+                            <w:r>
+                              <w:t xml:space="preserve">Abbildung </w:t>
+                            </w:r>
+                            <w:r>
+                              <w:fldChar w:fldCharType="begin"/>
+                            </w:r>
+                            <w:r>
+                              <w:instrText xml:space="preserve"> SEQ Abbildung \* ARABIC </w:instrText>
+                            </w:r>
+                            <w:r>
+                              <w:fldChar w:fldCharType="separate"/>
+                            </w:r>
+                            <w:r>
+                              <w:rPr>
+                                <w:noProof/>
+                              </w:rPr>
+                              <w:t>9</w:t>
+                            </w:r>
+                            <w:r>
+                              <w:fldChar w:fldCharType="end"/>
+                            </w:r>
+                            <w:proofErr w:type="spellStart"/>
+                            <w:r>
+                              <w:t>zhnujmk,l</w:t>
+                            </w:r>
+                            <w:proofErr w:type="spellEnd"/>
+                            <w:r>
+                              <w:t>#</w:t>
+                            </w:r>
+                          </w:p>
+                        </w:txbxContent>
+                      </wps:txbx>
+                      <wps:bodyPr rot="0" spcFirstLastPara="0" vertOverflow="overflow" horzOverflow="overflow" vert="horz" wrap="square" lIns="0" tIns="0" rIns="0" bIns="0" numCol="1" spcCol="0" rtlCol="0" fromWordArt="0" anchor="t" anchorCtr="0" forceAA="0" compatLnSpc="1">
+                        <a:prstTxWarp prst="textNoShape">
+                          <a:avLst/>
+                        </a:prstTxWarp>
+                        <a:spAutoFit/>
+                      </wps:bodyPr>
+                    </wps:wsp>
+                  </a:graphicData>
+                </a:graphic>
+              </wp:anchor>
+            </w:drawing>
+          </mc:Choice>
+          <mc:Fallback>
+            <w:pict>
+              <v:shape w14:anchorId="2929F9B0" id="_x0000_s1034" type="#_x0000_t202" style="position:absolute;margin-left:-28.15pt;margin-top:285.35pt;width:453.6pt;height:.05pt;z-index:251693056;visibility:visible;mso-wrap-style:square;mso-wrap-distance-left:9pt;mso-wrap-distance-top:0;mso-wrap-distance-right:9pt;mso-wrap-distance-bottom:0;mso-position-horizontal:absolute;mso-position-horizontal-relative:text;mso-position-vertical:absolute;mso-position-vertical-relative:text;v-text-anchor:top" o:gfxdata="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" stroked="f">
+                <v:textbox style="mso-fit-shape-to-text:t" inset="0,0,0,0">
+                  <w:txbxContent>
+                    <w:p>
+                      <w:pPr>
+                        <w:pStyle w:val="Beschriftung"/>
+                        <w:rPr>
+                          <w:noProof/>
+                        </w:rPr>
+                      </w:pPr>
+                      <w:r>
+                        <w:t xml:space="preserve">Abbildung </w:t>
+                      </w:r>
+                      <w:r>
+                        <w:fldChar w:fldCharType="begin"/>
+                      </w:r>
+                      <w:r>
+                        <w:instrText xml:space="preserve"> SEQ Abbildung \* ARABIC </w:instrText>
+                      </w:r>
+                      <w:r>
+                        <w:fldChar w:fldCharType="separate"/>
+                      </w:r>
+                      <w:r>
+                        <w:rPr>
+                          <w:noProof/>
+                        </w:rPr>
+                        <w:t>9</w:t>
+                      </w:r>
+                      <w:r>
+                        <w:fldChar w:fldCharType="end"/>
+                      </w:r>
+                      <w:proofErr w:type="spellStart"/>
+                      <w:r>
+                        <w:t>zhnujmk,l</w:t>
+                      </w:r>
+                      <w:proofErr w:type="spellEnd"/>
+                      <w:r>
+                        <w:t>#</w:t>
+                      </w:r>
+                    </w:p>
+                  </w:txbxContent>
+                </v:textbox>
+                <w10:wrap type="square"/>
+              </v:shape>
+            </w:pict>
+          </mc:Fallback>
+        </mc:AlternateContent>
+      </w:r>
+      <w:r>
+        <w:rPr>
+          <w:noProof/>
+        </w:rPr>
+        <w:drawing>
+          <wp:anchor distT="0" distB="0" distL="0" distR="0" simplePos="0" relativeHeight="49" behindDoc="0" locked="0" layoutInCell="0" allowOverlap="1" wp14:anchorId="02278C46" wp14:editId="09E0CDEE">
+            <wp:simplePos x="0" y="0"/>
+            <wp:positionH relativeFrom="page">
+              <wp:posOffset>542897</wp:posOffset>
+            </wp:positionH>
+            <wp:positionV relativeFrom="paragraph">
+              <wp:posOffset>1089660</wp:posOffset>
+            </wp:positionV>
+            <wp:extent cx="5760720" cy="2477135"/>
+            <wp:effectExtent l="0" t="0" r="0" b="0"/>
+            <wp:wrapSquare wrapText="largest"/>
+            <wp:docPr id="14" name="Bild13"/>
+            <wp:cNvGraphicFramePr>
+              <a:graphicFrameLocks xmlns:a="http://schemas.openxmlformats.org/drawingml/2006/main" noChangeAspect="1"/>
+            </wp:cNvGraphicFramePr>
+            <a:graphic xmlns:a="http://schemas.openxmlformats.org/drawingml/2006/main">
+              <a:graphicData uri="http://schemas.openxmlformats.org/drawingml/2006/picture">
+                <pic:pic xmlns:pic="http://schemas.openxmlformats.org/drawingml/2006/picture">
+                  <pic:nvPicPr>
+                    <pic:cNvPr id="14" name="Bild13"/>
+                    <pic:cNvPicPr>
+                      <a:picLocks noChangeAspect="1" noChangeArrowheads="1"/>
+                    </pic:cNvPicPr>
+                  </pic:nvPicPr>
+                  <pic:blipFill>
+                    <a:blip r:embed="rId16"/>
+                    <a:stretch>
+                      <a:fillRect/>
+                    </a:stretch>
+                  </pic:blipFill>
+                  <pic:spPr bwMode="auto">
+                    <a:xfrm>
+                      <a:off x="0" y="0"/>
+                      <a:ext cx="5760720" cy="2477135"/>
+                    </a:xfrm>
+                    <a:prstGeom prst="rect">
+                      <a:avLst/>
+                    </a:prstGeom>
+                  </pic:spPr>
+                </pic:pic>
+              </a:graphicData>
+            </a:graphic>
+          </wp:anchor>
+        </w:drawing>
+      </w:r>
+      <w:r>
+        <w:br w:type="page"/>
+      </w:r>
+    </w:p>
+    <w:p>
+      <w:pPr>
+        <w:widowControl/>
+      </w:pPr>
+      <w:r>
+        <w:lastRenderedPageBreak/>
+        <w:br w:type="page"/>
+      </w:r>
+    </w:p>
+    <w:p>
+      <w:r>
+        <w:rPr>
+          <w:noProof/>
+        </w:rPr>
+        <w:lastRenderedPageBreak/>
+        <w:drawing>
+          <wp:anchor distT="0" distB="0" distL="0" distR="0" simplePos="0" relativeHeight="46" behindDoc="0" locked="0" layoutInCell="0" allowOverlap="1" wp14:anchorId="266B21F4" wp14:editId="43BB375D">
+            <wp:simplePos x="0" y="0"/>
+            <wp:positionH relativeFrom="column">
+              <wp:posOffset>-698417</wp:posOffset>
+            </wp:positionH>
+            <wp:positionV relativeFrom="paragraph">
+              <wp:posOffset>5880708</wp:posOffset>
+            </wp:positionV>
+            <wp:extent cx="5760720" cy="2537460"/>
+            <wp:effectExtent l="0" t="0" r="0" b="0"/>
+            <wp:wrapSquare wrapText="largest"/>
+            <wp:docPr id="11" name="Bild10"/>
+            <wp:cNvGraphicFramePr>
+              <a:graphicFrameLocks xmlns:a="http://schemas.openxmlformats.org/drawingml/2006/main" noChangeAspect="1"/>
+            </wp:cNvGraphicFramePr>
+            <a:graphic xmlns:a="http://schemas.openxmlformats.org/drawingml/2006/main">
+              <a:graphicData uri="http://schemas.openxmlformats.org/drawingml/2006/picture">
+                <pic:pic xmlns:pic="http://schemas.openxmlformats.org/drawingml/2006/picture">
+                  <pic:nvPicPr>
+                    <pic:cNvPr id="11" name="Bild10"/>
+                    <pic:cNvPicPr>
+                      <a:picLocks noChangeAspect="1" noChangeArrowheads="1"/>
+                    </pic:cNvPicPr>
+                  </pic:nvPicPr>
+                  <pic:blipFill>
+                    <a:blip r:embed="rId17"/>
+                    <a:stretch>
+                      <a:fillRect/>
+                    </a:stretch>
+                  </pic:blipFill>
+                  <pic:spPr bwMode="auto">
+                    <a:xfrm>
+                      <a:off x="0" y="0"/>
+                      <a:ext cx="5760720" cy="2537460"/>
+                    </a:xfrm>
+                    <a:prstGeom prst="rect">
+                      <a:avLst/>
+                    </a:prstGeom>
+                  </pic:spPr>
+                </pic:pic>
+              </a:graphicData>
+            </a:graphic>
+          </wp:anchor>
+        </w:drawing>
+      </w:r>
+      <w:r>
+        <w:rPr>
+          <w:noProof/>
+        </w:rPr>
+        <mc:AlternateContent>
+          <mc:Choice Requires="wps">
+            <w:drawing>
+              <wp:anchor distT="0" distB="0" distL="114300" distR="114300" simplePos="0" relativeHeight="251691008" behindDoc="0" locked="0" layoutInCell="1" allowOverlap="1" wp14:anchorId="5A68DB98" wp14:editId="0EB35349">
+                <wp:simplePos x="0" y="0"/>
+                <wp:positionH relativeFrom="column">
+                  <wp:posOffset>-279400</wp:posOffset>
+                </wp:positionH>
+                <wp:positionV relativeFrom="paragraph">
+                  <wp:posOffset>5320665</wp:posOffset>
+                </wp:positionV>
+                <wp:extent cx="5478145" cy="635"/>
+                <wp:effectExtent l="0" t="0" r="0" b="0"/>
+                <wp:wrapSquare wrapText="bothSides"/>
+                <wp:docPr id="208583034" name="Textfeld 1"/>
+                <wp:cNvGraphicFramePr/>
+                <a:graphic xmlns:a="http://schemas.openxmlformats.org/drawingml/2006/main">
+                  <a:graphicData uri="http://schemas.microsoft.com/office/word/2010/wordprocessingShape">
+                    <wps:wsp>
+                      <wps:cNvSpPr txBox="1"/>
+                      <wps:spPr>
+                        <a:xfrm>
+                          <a:off x="0" y="0"/>
+                          <a:ext cx="5478145" cy="635"/>
+                        </a:xfrm>
+                        <a:prstGeom prst="rect">
+                          <a:avLst/>
+                        </a:prstGeom>
+                        <a:solidFill>
+                          <a:prstClr val="white"/>
+                        </a:solidFill>
+                        <a:ln>
+                          <a:noFill/>
+                        </a:ln>
+                      </wps:spPr>
+                      <wps:txbx>
+                        <w:txbxContent>
+                          <w:p>
+                            <w:pPr>
+                              <w:pStyle w:val="Beschriftung"/>
+                              <w:rPr>
+                                <w:noProof/>
+                              </w:rPr>
+                            </w:pPr>
+                            <w:r>
+                              <w:t xml:space="preserve">Abbildung </w:t>
+                            </w:r>
+                            <w:r>
+                              <w:fldChar w:fldCharType="begin"/>
+                            </w:r>
+                            <w:r>
+                              <w:instrText xml:space="preserve"> SEQ Abbildung \* ARABIC </w:instrText>
+                            </w:r>
+                            <w:r>
+                              <w:fldChar w:fldCharType="separate"/>
+                            </w:r>
+                            <w:r>
+                              <w:rPr>
+                                <w:noProof/>
+                              </w:rPr>
+                              <w:t>10</w:t>
+                            </w:r>
+                            <w:r>
+                              <w:fldChar w:fldCharType="end"/>
+                            </w:r>
+                            <w:r>
+                              <w:t>ASFHNJKMLÄÖ'</w:t>
+                            </w:r>
+                          </w:p>
+                        </w:txbxContent>
+                      </wps:txbx>
+                      <wps:bodyPr rot="0" spcFirstLastPara="0" vertOverflow="overflow" horzOverflow="overflow" vert="horz" wrap="square" lIns="0" tIns="0" rIns="0" bIns="0" numCol="1" spcCol="0" rtlCol="0" fromWordArt="0" anchor="t" anchorCtr="0" forceAA="0" compatLnSpc="1">
+                        <a:prstTxWarp prst="textNoShape">
+                          <a:avLst/>
+                        </a:prstTxWarp>
+                        <a:spAutoFit/>
+                      </wps:bodyPr>
+                    </wps:wsp>
+                  </a:graphicData>
+                </a:graphic>
+              </wp:anchor>
+            </w:drawing>
+          </mc:Choice>
+          <mc:Fallback>
+            <w:pict>
+              <v:shape w14:anchorId="5A68DB98" id="_x0000_s1035" type="#_x0000_t202" style="position:absolute;margin-left:-22pt;margin-top:418.95pt;width:431.35pt;height:.05pt;z-index:251691008;visibility:visible;mso-wrap-style:square;mso-wrap-distance-left:9pt;mso-wrap-distance-top:0;mso-wrap-distance-right:9pt;mso-wrap-distance-bottom:0;mso-position-horizontal:absolute;mso-position-horizontal-relative:text;mso-position-vertical:absolute;mso-position-vertical-relative:text;v-text-anchor:top" o:gfxdata="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" stroked="f">
+                <v:textbox style="mso-fit-shape-to-text:t" inset="0,0,0,0">
+                  <w:txbxContent>
+                    <w:p>
+                      <w:pPr>
+                        <w:pStyle w:val="Beschriftung"/>
+                        <w:rPr>
+                          <w:noProof/>
+                        </w:rPr>
+                      </w:pPr>
+                      <w:r>
+                        <w:t xml:space="preserve">Abbildung </w:t>
+                      </w:r>
+                      <w:r>
+                        <w:fldChar w:fldCharType="begin"/>
+                      </w:r>
+                      <w:r>
+                        <w:instrText xml:space="preserve"> SEQ Abbildung \* ARABIC </w:instrText>
+                      </w:r>
+                      <w:r>
+                        <w:fldChar w:fldCharType="separate"/>
+                      </w:r>
+                      <w:r>
+                        <w:rPr>
+                          <w:noProof/>
+                        </w:rPr>
+                        <w:t>10</w:t>
+                      </w:r>
+                      <w:r>
+                        <w:fldChar w:fldCharType="end"/>
+                      </w:r>
+                      <w:r>
+                        <w:t>ASFHNJKMLÄÖ'</w:t>
+                      </w:r>
+                    </w:p>
+                  </w:txbxContent>
+                </v:textbox>
+                <w10:wrap type="square"/>
+              </v:shape>
+            </w:pict>
+          </mc:Fallback>
+        </mc:AlternateContent>
+      </w:r>
+      <w:r>
+        <w:rPr>
+          <w:noProof/>
+        </w:rPr>
+        <w:drawing>
+          <wp:anchor distT="0" distB="0" distL="0" distR="0" simplePos="0" relativeHeight="43" behindDoc="0" locked="0" layoutInCell="0" allowOverlap="1" wp14:anchorId="6B27C71D" wp14:editId="4312EDDF">
+            <wp:simplePos x="0" y="0"/>
+            <wp:positionH relativeFrom="column">
+              <wp:posOffset>-279593</wp:posOffset>
+            </wp:positionH>
+            <wp:positionV relativeFrom="paragraph">
+              <wp:posOffset>2853249</wp:posOffset>
+            </wp:positionV>
+            <wp:extent cx="5478145" cy="2410460"/>
+            <wp:effectExtent l="0" t="0" r="8255" b="8890"/>
+            <wp:wrapSquare wrapText="largest"/>
+            <wp:docPr id="7" name="Bild7"/>
+            <wp:cNvGraphicFramePr>
+              <a:graphicFrameLocks xmlns:a="http://schemas.openxmlformats.org/drawingml/2006/main" noChangeAspect="1"/>
+            </wp:cNvGraphicFramePr>
+            <a:graphic xmlns:a="http://schemas.openxmlformats.org/drawingml/2006/main">
+              <a:graphicData uri="http://schemas.openxmlformats.org/drawingml/2006/picture">
+                <pic:pic xmlns:pic="http://schemas.openxmlformats.org/drawingml/2006/picture">
+                  <pic:nvPicPr>
+                    <pic:cNvPr id="7" name="Bild7"/>
+                    <pic:cNvPicPr>
+                      <a:picLocks noChangeAspect="1" noChangeArrowheads="1"/>
+                    </pic:cNvPicPr>
+                  </pic:nvPicPr>
+                  <pic:blipFill>
+                    <a:blip r:embed="rId18"/>
+                    <a:stretch>
+                      <a:fillRect/>
+                    </a:stretch>
+                  </pic:blipFill>
+                  <pic:spPr bwMode="auto">
+                    <a:xfrm>
+                      <a:off x="0" y="0"/>
+                      <a:ext cx="5478145" cy="2410460"/>
+                    </a:xfrm>
+                    <a:prstGeom prst="rect">
+                      <a:avLst/>
+                    </a:prstGeom>
+                  </pic:spPr>
+                </pic:pic>
+              </a:graphicData>
+            </a:graphic>
+            <wp14:sizeRelH relativeFrom="margin">
+              <wp14:pctWidth>0</wp14:pctWidth>
+            </wp14:sizeRelH>
+            <wp14:sizeRelV relativeFrom="margin">
+              <wp14:pctHeight>0</wp14:pctHeight>
+            </wp14:sizeRelV>
+          </wp:anchor>
+        </w:drawing>
+      </w:r>
+      <w:r>
+        <w:rPr>
+          <w:noProof/>
+        </w:rPr>
+        <mc:AlternateContent>
+          <mc:Choice Requires="wps">
+            <w:drawing>
+              <wp:anchor distT="0" distB="0" distL="114300" distR="114300" simplePos="0" relativeHeight="251672576" behindDoc="0" locked="0" layoutInCell="1" allowOverlap="1" wp14:anchorId="009ED1D5" wp14:editId="6C1197B6">
+                <wp:simplePos x="0" y="0"/>
+                <wp:positionH relativeFrom="column">
+                  <wp:posOffset>-263690</wp:posOffset>
+                </wp:positionH>
+                <wp:positionV relativeFrom="paragraph">
+                  <wp:posOffset>2578017</wp:posOffset>
                 </wp:positionV>
                 <wp:extent cx="4730750" cy="170180"/>
                 <wp:effectExtent l="0" t="0" r="0" b="1270"/>
@@ -3002,7 +3807,7 @@
                               <w:rPr>
                                 <w:noProof/>
                               </w:rPr>
-                              <w:t>7</w:t>
+                              <w:t>11</w:t>
                             </w:r>
                             <w:r>
                               <w:fldChar w:fldCharType="end"/>
@@ -3040,7 +3845,7 @@
           </mc:Choice>
           <mc:Fallback>
             <w:pict>
-              <v:shape w14:anchorId="009ED1D5" id="_x0000_s1032" type="#_x0000_t202" style="position:absolute;margin-left:-2.65pt;margin-top:121.7pt;width:372.5pt;height:13.4pt;z-index:251672576;visibility:visible;mso-wrap-style:square;mso-width-percent:0;mso-height-percent:0;mso-wrap-distance-left:9pt;mso-wrap-distance-top:0;mso-wrap-distance-right:9pt;mso-wrap-distance-bottom:0;mso-position-horizontal:absolute;mso-position-horizontal-relative:text;mso-position-vertical:absolute;mso-position-vertical-relative:text;mso-width-percent:0;mso-height-percent:0;mso-width-relative:margin;mso-height-relative:margin;v-text-anchor:top" o:gfxdata="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" stroked="f">
+              <v:shape w14:anchorId="009ED1D5" id="_x0000_s1036" type="#_x0000_t202" style="position:absolute;margin-left:-20.75pt;margin-top:203pt;width:372.5pt;height:13.4pt;z-index:251672576;visibility:visible;mso-wrap-style:square;mso-width-percent:0;mso-height-percent:0;mso-wrap-distance-left:9pt;mso-wrap-distance-top:0;mso-wrap-distance-right:9pt;mso-wrap-distance-bottom:0;mso-position-horizontal:absolute;mso-position-horizontal-relative:text;mso-position-vertical:absolute;mso-position-vertical-relative:text;mso-width-percent:0;mso-height-percent:0;mso-width-relative:margin;mso-height-relative:margin;v-text-anchor:top" o:gfxdata="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" stroked="f">
                 <v:textbox inset="0,0,0,0">
                   <w:txbxContent>
                     <w:p>
@@ -3067,7 +3872,7 @@
                         <w:rPr>
                           <w:noProof/>
                         </w:rPr>
-                        <w:t>7</w:t>
+                        <w:t>11</w:t>
                       </w:r>
                       <w:r>
                         <w:fldChar w:fldCharType="end"/>
@@ -3091,7 +3896,69 @@
           </mc:Fallback>
         </mc:AlternateContent>
       </w:r>
+      <w:r>
+        <w:rPr>
+          <w:noProof/>
+        </w:rPr>
+        <w:drawing>
+          <wp:anchor distT="0" distB="0" distL="0" distR="0" simplePos="0" relativeHeight="45" behindDoc="0" locked="0" layoutInCell="0" allowOverlap="1" wp14:anchorId="6E14A2EA" wp14:editId="300463EE">
+            <wp:simplePos x="0" y="0"/>
+            <wp:positionH relativeFrom="margin">
+              <wp:posOffset>-269875</wp:posOffset>
+            </wp:positionH>
+            <wp:positionV relativeFrom="paragraph">
+              <wp:posOffset>34980</wp:posOffset>
+            </wp:positionV>
+            <wp:extent cx="5760720" cy="2507615"/>
+            <wp:effectExtent l="0" t="0" r="0" b="6985"/>
+            <wp:wrapSquare wrapText="largest"/>
+            <wp:docPr id="10" name="Bild9"/>
+            <wp:cNvGraphicFramePr>
+              <a:graphicFrameLocks xmlns:a="http://schemas.openxmlformats.org/drawingml/2006/main" noChangeAspect="1"/>
+            </wp:cNvGraphicFramePr>
+            <a:graphic xmlns:a="http://schemas.openxmlformats.org/drawingml/2006/main">
+              <a:graphicData uri="http://schemas.openxmlformats.org/drawingml/2006/picture">
+                <pic:pic xmlns:pic="http://schemas.openxmlformats.org/drawingml/2006/picture">
+                  <pic:nvPicPr>
+                    <pic:cNvPr id="10" name="Bild9"/>
+                    <pic:cNvPicPr>
+                      <a:picLocks noChangeAspect="1" noChangeArrowheads="1"/>
+                    </pic:cNvPicPr>
+                  </pic:nvPicPr>
+                  <pic:blipFill>
+                    <a:blip r:embed="rId19"/>
+                    <a:stretch>
+                      <a:fillRect/>
+                    </a:stretch>
+                  </pic:blipFill>
+                  <pic:spPr bwMode="auto">
+                    <a:xfrm>
+                      <a:off x="0" y="0"/>
+                      <a:ext cx="5760720" cy="2507615"/>
+                    </a:xfrm>
+                    <a:prstGeom prst="rect">
+                      <a:avLst/>
+                    </a:prstGeom>
+                  </pic:spPr>
+                </pic:pic>
+              </a:graphicData>
+            </a:graphic>
+          </wp:anchor>
+        </w:drawing>
+      </w:r>
     </w:p>
+    <w:p>
+      <w:pPr>
+        <w:widowControl/>
+      </w:pPr>
+      <w:r>
+        <w:br w:type="page"/>
+      </w:r>
+    </w:p>
+    <w:p/>
+    <w:p/>
+    <w:p/>
+    <w:p/>
     <w:p>
       <w:r>
         <w:rPr>
@@ -3100,7 +3967,7 @@
         <mc:AlternateContent>
           <mc:Choice Requires="wps">
             <w:drawing>
-              <wp:anchor distT="0" distB="0" distL="114300" distR="114300" simplePos="0" relativeHeight="251674624" behindDoc="0" locked="0" layoutInCell="1" allowOverlap="1" wp14:anchorId="4201E772" wp14:editId="42E85B17">
+              <wp:anchor distT="0" distB="0" distL="114300" distR="114300" simplePos="0" relativeHeight="251674624" behindDoc="0" locked="0" layoutInCell="1" allowOverlap="1" wp14:anchorId="4201E772" wp14:editId="63C6EA99">
                 <wp:simplePos x="0" y="0"/>
                 <wp:positionH relativeFrom="column">
                   <wp:posOffset>41910</wp:posOffset>
@@ -3158,7 +4025,7 @@
                               <w:rPr>
                                 <w:noProof/>
                               </w:rPr>
-                              <w:t>8</w:t>
+                              <w:t>12</w:t>
                             </w:r>
                             <w:r>
                               <w:fldChar w:fldCharType="end"/>
@@ -3190,7 +4057,7 @@
           </mc:Choice>
           <mc:Fallback>
             <w:pict>
-              <v:shape w14:anchorId="4201E772" id="_x0000_s1033" type="#_x0000_t202" style="position:absolute;margin-left:3.3pt;margin-top:209.45pt;width:453.6pt;height:.05pt;z-index:251674624;visibility:visible;mso-wrap-style:square;mso-wrap-distance-left:9pt;mso-wrap-distance-top:0;mso-wrap-distance-right:9pt;mso-wrap-distance-bottom:0;mso-position-horizontal:absolute;mso-position-horizontal-relative:text;mso-position-vertical:absolute;mso-position-vertical-relative:text;v-text-anchor:top" o:gfxdata="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" stroked="f">
+              <v:shape w14:anchorId="4201E772" id="_x0000_s1037" type="#_x0000_t202" style="position:absolute;margin-left:3.3pt;margin-top:209.45pt;width:453.6pt;height:.05pt;z-index:251674624;visibility:visible;mso-wrap-style:square;mso-wrap-distance-left:9pt;mso-wrap-distance-top:0;mso-wrap-distance-right:9pt;mso-wrap-distance-bottom:0;mso-position-horizontal:absolute;mso-position-horizontal-relative:text;mso-position-vertical:absolute;mso-position-vertical-relative:text;v-text-anchor:top" o:gfxdata="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" stroked="f">
                 <v:textbox style="mso-fit-shape-to-text:t" inset="0,0,0,0">
                   <w:txbxContent>
                     <w:p>
@@ -3217,7 +4084,7 @@
                         <w:rPr>
                           <w:noProof/>
                         </w:rPr>
-                        <w:t>8</w:t>
+                        <w:t>12</w:t>
                       </w:r>
                       <w:r>
                         <w:fldChar w:fldCharType="end"/>
@@ -3241,108 +4108,8 @@
           </mc:Fallback>
         </mc:AlternateContent>
       </w:r>
-      <w:r>
-        <w:rPr>
-          <w:noProof/>
-        </w:rPr>
-        <w:drawing>
-          <wp:anchor distT="0" distB="0" distL="0" distR="0" simplePos="0" relativeHeight="42" behindDoc="0" locked="0" layoutInCell="0" allowOverlap="1" wp14:anchorId="7B6A69E3" wp14:editId="3C6D3176">
-            <wp:simplePos x="0" y="0"/>
-            <wp:positionH relativeFrom="column">
-              <wp:posOffset>41910</wp:posOffset>
-            </wp:positionH>
-            <wp:positionV relativeFrom="paragraph">
-              <wp:posOffset>101600</wp:posOffset>
-            </wp:positionV>
-            <wp:extent cx="5760720" cy="2501265"/>
-            <wp:effectExtent l="0" t="0" r="0" b="0"/>
-            <wp:wrapSquare wrapText="largest"/>
-            <wp:docPr id="8" name="Bild6"/>
-            <wp:cNvGraphicFramePr>
-              <a:graphicFrameLocks xmlns:a="http://schemas.openxmlformats.org/drawingml/2006/main" noChangeAspect="1"/>
-            </wp:cNvGraphicFramePr>
-            <a:graphic xmlns:a="http://schemas.openxmlformats.org/drawingml/2006/main">
-              <a:graphicData uri="http://schemas.openxmlformats.org/drawingml/2006/picture">
-                <pic:pic xmlns:pic="http://schemas.openxmlformats.org/drawingml/2006/picture">
-                  <pic:nvPicPr>
-                    <pic:cNvPr id="8" name="Bild6"/>
-                    <pic:cNvPicPr>
-                      <a:picLocks noChangeAspect="1" noChangeArrowheads="1"/>
-                    </pic:cNvPicPr>
-                  </pic:nvPicPr>
-                  <pic:blipFill>
-                    <a:blip r:embed="rId15"/>
-                    <a:stretch>
-                      <a:fillRect/>
-                    </a:stretch>
-                  </pic:blipFill>
-                  <pic:spPr bwMode="auto">
-                    <a:xfrm>
-                      <a:off x="0" y="0"/>
-                      <a:ext cx="5760720" cy="2501265"/>
-                    </a:xfrm>
-                    <a:prstGeom prst="rect">
-                      <a:avLst/>
-                    </a:prstGeom>
-                  </pic:spPr>
-                </pic:pic>
-              </a:graphicData>
-            </a:graphic>
-          </wp:anchor>
-        </w:drawing>
-      </w:r>
     </w:p>
     <w:p>
-      <w:r>
-        <w:rPr>
-          <w:noProof/>
-        </w:rPr>
-        <w:drawing>
-          <wp:anchor distT="0" distB="0" distL="0" distR="0" simplePos="0" relativeHeight="44" behindDoc="0" locked="0" layoutInCell="0" allowOverlap="1" wp14:anchorId="440F496B" wp14:editId="198067A3">
-            <wp:simplePos x="0" y="0"/>
-            <wp:positionH relativeFrom="column">
-              <wp:posOffset>0</wp:posOffset>
-            </wp:positionH>
-            <wp:positionV relativeFrom="paragraph">
-              <wp:posOffset>635</wp:posOffset>
-            </wp:positionV>
-            <wp:extent cx="5760720" cy="2506345"/>
-            <wp:effectExtent l="0" t="0" r="0" b="0"/>
-            <wp:wrapSquare wrapText="largest"/>
-            <wp:docPr id="9" name="Bild8"/>
-            <wp:cNvGraphicFramePr>
-              <a:graphicFrameLocks xmlns:a="http://schemas.openxmlformats.org/drawingml/2006/main" noChangeAspect="1"/>
-            </wp:cNvGraphicFramePr>
-            <a:graphic xmlns:a="http://schemas.openxmlformats.org/drawingml/2006/main">
-              <a:graphicData uri="http://schemas.openxmlformats.org/drawingml/2006/picture">
-                <pic:pic xmlns:pic="http://schemas.openxmlformats.org/drawingml/2006/picture">
-                  <pic:nvPicPr>
-                    <pic:cNvPr id="9" name="Bild8"/>
-                    <pic:cNvPicPr>
-                      <a:picLocks noChangeAspect="1" noChangeArrowheads="1"/>
-                    </pic:cNvPicPr>
-                  </pic:nvPicPr>
-                  <pic:blipFill>
-                    <a:blip r:embed="rId16"/>
-                    <a:stretch>
-                      <a:fillRect/>
-                    </a:stretch>
-                  </pic:blipFill>
-                  <pic:spPr bwMode="auto">
-                    <a:xfrm>
-                      <a:off x="0" y="0"/>
-                      <a:ext cx="5760720" cy="2506345"/>
-                    </a:xfrm>
-                    <a:prstGeom prst="rect">
-                      <a:avLst/>
-                    </a:prstGeom>
-                  </pic:spPr>
-                </pic:pic>
-              </a:graphicData>
-            </a:graphic>
-          </wp:anchor>
-        </w:drawing>
-      </w:r>
       <w:r>
         <w:rPr>
           <w:noProof/>
@@ -3350,7 +4117,7 @@
         <mc:AlternateContent>
           <mc:Choice Requires="wps">
             <w:drawing>
-              <wp:anchor distT="0" distB="0" distL="114300" distR="114300" simplePos="0" relativeHeight="251676672" behindDoc="0" locked="0" layoutInCell="1" allowOverlap="1" wp14:anchorId="3A7FD3CB" wp14:editId="0E27419D">
+              <wp:anchor distT="0" distB="0" distL="114300" distR="114300" simplePos="0" relativeHeight="251676672" behindDoc="0" locked="0" layoutInCell="1" allowOverlap="1" wp14:anchorId="3A7FD3CB" wp14:editId="364E2D3C">
                 <wp:simplePos x="0" y="0"/>
                 <wp:positionH relativeFrom="column">
                   <wp:posOffset>0</wp:posOffset>
@@ -3408,7 +4175,7 @@
                               <w:rPr>
                                 <w:noProof/>
                               </w:rPr>
-                              <w:t>9</w:t>
+                              <w:t>13</w:t>
                             </w:r>
                             <w:r>
                               <w:fldChar w:fldCharType="end"/>
@@ -3440,7 +4207,7 @@
           </mc:Choice>
           <mc:Fallback>
             <w:pict>
-              <v:shape w14:anchorId="3A7FD3CB" id="_x0000_s1034" type="#_x0000_t202" style="position:absolute;margin-left:0;margin-top:202pt;width:453.6pt;height:.05pt;z-index:251676672;visibility:visible;mso-wrap-style:square;mso-wrap-distance-left:9pt;mso-wrap-distance-top:0;mso-wrap-distance-right:9pt;mso-wrap-distance-bottom:0;mso-position-horizontal:absolute;mso-position-horizontal-relative:text;mso-position-vertical:absolute;mso-position-vertical-relative:text;v-text-anchor:top" o:gfxdata="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" stroked="f">
+              <v:shape w14:anchorId="3A7FD3CB" id="_x0000_s1038" type="#_x0000_t202" style="position:absolute;margin-left:0;margin-top:202pt;width:453.6pt;height:.05pt;z-index:251676672;visibility:visible;mso-wrap-style:square;mso-wrap-distance-left:9pt;mso-wrap-distance-top:0;mso-wrap-distance-right:9pt;mso-wrap-distance-bottom:0;mso-position-horizontal:absolute;mso-position-horizontal-relative:text;mso-position-vertical:absolute;mso-position-vertical-relative:text;v-text-anchor:top" o:gfxdata="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" stroked="f">
                 <v:textbox style="mso-fit-shape-to-text:t" inset="0,0,0,0">
                   <w:txbxContent>
                     <w:p>
@@ -3467,7 +4234,7 @@
                         <w:rPr>
                           <w:noProof/>
                         </w:rPr>
-                        <w:t>9</w:t>
+                        <w:t>13</w:t>
                       </w:r>
                       <w:r>
                         <w:fldChar w:fldCharType="end"/>
@@ -3491,63 +4258,12 @@
           </mc:Fallback>
         </mc:AlternateContent>
       </w:r>
-      <w:r>
-        <w:rPr>
-          <w:noProof/>
-        </w:rPr>
-        <w:drawing>
-          <wp:anchor distT="0" distB="0" distL="0" distR="0" simplePos="0" relativeHeight="45" behindDoc="0" locked="0" layoutInCell="0" allowOverlap="1" wp14:anchorId="6E14A2EA" wp14:editId="28BAEEE2">
-            <wp:simplePos x="0" y="0"/>
-            <wp:positionH relativeFrom="column">
-              <wp:align>center</wp:align>
-            </wp:positionH>
-            <wp:positionV relativeFrom="paragraph">
-              <wp:posOffset>635</wp:posOffset>
-            </wp:positionV>
-            <wp:extent cx="5760720" cy="2507615"/>
-            <wp:effectExtent l="0" t="0" r="0" b="0"/>
-            <wp:wrapSquare wrapText="largest"/>
-            <wp:docPr id="10" name="Bild9"/>
-            <wp:cNvGraphicFramePr>
-              <a:graphicFrameLocks xmlns:a="http://schemas.openxmlformats.org/drawingml/2006/main" noChangeAspect="1"/>
-            </wp:cNvGraphicFramePr>
-            <a:graphic xmlns:a="http://schemas.openxmlformats.org/drawingml/2006/main">
-              <a:graphicData uri="http://schemas.openxmlformats.org/drawingml/2006/picture">
-                <pic:pic xmlns:pic="http://schemas.openxmlformats.org/drawingml/2006/picture">
-                  <pic:nvPicPr>
-                    <pic:cNvPr id="10" name="Bild9"/>
-                    <pic:cNvPicPr>
-                      <a:picLocks noChangeAspect="1" noChangeArrowheads="1"/>
-                    </pic:cNvPicPr>
-                  </pic:nvPicPr>
-                  <pic:blipFill>
-                    <a:blip r:embed="rId17"/>
-                    <a:stretch>
-                      <a:fillRect/>
-                    </a:stretch>
-                  </pic:blipFill>
-                  <pic:spPr bwMode="auto">
-                    <a:xfrm>
-                      <a:off x="0" y="0"/>
-                      <a:ext cx="5760720" cy="2507615"/>
-                    </a:xfrm>
-                    <a:prstGeom prst="rect">
-                      <a:avLst/>
-                    </a:prstGeom>
-                  </pic:spPr>
-                </pic:pic>
-              </a:graphicData>
-            </a:graphic>
-          </wp:anchor>
-        </w:drawing>
-      </w:r>
     </w:p>
     <w:p>
       <w:r>
         <w:rPr>
           <w:noProof/>
         </w:rPr>
-        <w:lastRenderedPageBreak/>
         <mc:AlternateContent>
           <mc:Choice Requires="wps">
             <w:drawing>
@@ -3609,7 +4325,7 @@
                               <w:rPr>
                                 <w:noProof/>
                               </w:rPr>
-                              <w:t>10</w:t>
+                              <w:t>14</w:t>
                             </w:r>
                             <w:r>
                               <w:fldChar w:fldCharType="end"/>
@@ -3641,7 +4357,7 @@
           </mc:Choice>
           <mc:Fallback>
             <w:pict>
-              <v:shape w14:anchorId="368E5FD3" id="_x0000_s1035" type="#_x0000_t202" style="position:absolute;margin-left:-4.55pt;margin-top:639.35pt;width:453.6pt;height:.05pt;z-index:251682816;visibility:visible;mso-wrap-style:square;mso-wrap-distance-left:9pt;mso-wrap-distance-top:0;mso-wrap-distance-right:9pt;mso-wrap-distance-bottom:0;mso-position-horizontal:absolute;mso-position-horizontal-relative:text;mso-position-vertical:absolute;mso-position-vertical-relative:text;v-text-anchor:top" o:gfxdata="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" stroked="f">
+              <v:shape w14:anchorId="368E5FD3" id="_x0000_s1039" type="#_x0000_t202" style="position:absolute;margin-left:-4.55pt;margin-top:639.35pt;width:453.6pt;height:.05pt;z-index:251682816;visibility:visible;mso-wrap-style:square;mso-wrap-distance-left:9pt;mso-wrap-distance-top:0;mso-wrap-distance-right:9pt;mso-wrap-distance-bottom:0;mso-position-horizontal:absolute;mso-position-horizontal-relative:text;mso-position-vertical:absolute;mso-position-vertical-relative:text;v-text-anchor:top" o:gfxdata="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" stroked="f">
                 <v:textbox style="mso-fit-shape-to-text:t" inset="0,0,0,0">
                   <w:txbxContent>
                     <w:p>
@@ -3668,7 +4384,7 @@
                         <w:rPr>
                           <w:noProof/>
                         </w:rPr>
-                        <w:t>10</w:t>
+                        <w:t>14</w:t>
                       </w:r>
                       <w:r>
                         <w:fldChar w:fldCharType="end"/>
@@ -3722,7 +4438,7 @@
                     </pic:cNvPicPr>
                   </pic:nvPicPr>
                   <pic:blipFill>
-                    <a:blip r:embed="rId18"/>
+                    <a:blip r:embed="rId20"/>
                     <a:stretch>
                       <a:fillRect/>
                     </a:stretch>
@@ -3807,7 +4523,7 @@
                               <w:rPr>
                                 <w:noProof/>
                               </w:rPr>
-                              <w:t>11</w:t>
+                              <w:t>15</w:t>
                             </w:r>
                             <w:r>
                               <w:fldChar w:fldCharType="end"/>
@@ -3839,7 +4555,7 @@
           </mc:Choice>
           <mc:Fallback>
             <w:pict>
-              <v:shape w14:anchorId="71DC114B" id="_x0000_s1036" type="#_x0000_t202" style="position:absolute;margin-left:-2.05pt;margin-top:431.1pt;width:453.6pt;height:.05pt;z-index:251680768;visibility:visible;mso-wrap-style:square;mso-wrap-distance-left:9pt;mso-wrap-distance-top:0;mso-wrap-distance-right:9pt;mso-wrap-distance-bottom:0;mso-position-horizontal:absolute;mso-position-horizontal-relative:text;mso-position-vertical:absolute;mso-position-vertical-relative:text;v-text-anchor:top" o:gfxdata="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" stroked="f">
+              <v:shape w14:anchorId="71DC114B" id="_x0000_s1040" type="#_x0000_t202" style="position:absolute;margin-left:-2.05pt;margin-top:431.1pt;width:453.6pt;height:.05pt;z-index:251680768;visibility:visible;mso-wrap-style:square;mso-wrap-distance-left:9pt;mso-wrap-distance-top:0;mso-wrap-distance-right:9pt;mso-wrap-distance-bottom:0;mso-position-horizontal:absolute;mso-position-horizontal-relative:text;mso-position-vertical:absolute;mso-position-vertical-relative:text;v-text-anchor:top" o:gfxdata="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" stroked="f">
                 <v:textbox style="mso-fit-shape-to-text:t" inset="0,0,0,0">
                   <w:txbxContent>
                     <w:p>
@@ -3866,7 +4582,7 @@
                         <w:rPr>
                           <w:noProof/>
                         </w:rPr>
-                        <w:t>11</w:t>
+                        <w:t>15</w:t>
                       </w:r>
                       <w:r>
                         <w:fldChar w:fldCharType="end"/>
@@ -3920,7 +4636,7 @@
                     </pic:cNvPicPr>
                   </pic:nvPicPr>
                   <pic:blipFill>
-                    <a:blip r:embed="rId19"/>
+                    <a:blip r:embed="rId21"/>
                     <a:stretch>
                       <a:fillRect/>
                     </a:stretch>
@@ -3947,7 +4663,7 @@
         <mc:AlternateContent>
           <mc:Choice Requires="wps">
             <w:drawing>
-              <wp:anchor distT="0" distB="0" distL="114300" distR="114300" simplePos="0" relativeHeight="251678720" behindDoc="0" locked="0" layoutInCell="1" allowOverlap="1" wp14:anchorId="2359FDEF" wp14:editId="673969CF">
+              <wp:anchor distT="0" distB="0" distL="114300" distR="114300" simplePos="0" relativeHeight="251678720" behindDoc="0" locked="0" layoutInCell="1" allowOverlap="1" wp14:anchorId="2359FDEF" wp14:editId="0CC6B0F6">
                 <wp:simplePos x="0" y="0"/>
                 <wp:positionH relativeFrom="column">
                   <wp:posOffset>0</wp:posOffset>
@@ -4005,7 +4721,7 @@
                               <w:rPr>
                                 <w:noProof/>
                               </w:rPr>
-                              <w:t>12</w:t>
+                              <w:t>16</w:t>
                             </w:r>
                             <w:r>
                               <w:fldChar w:fldCharType="end"/>
@@ -4037,7 +4753,7 @@
           </mc:Choice>
           <mc:Fallback>
             <w:pict>
-              <v:shape w14:anchorId="2359FDEF" id="_x0000_s1037" type="#_x0000_t202" style="position:absolute;margin-left:0;margin-top:204.35pt;width:453.6pt;height:.05pt;z-index:251678720;visibility:visible;mso-wrap-style:square;mso-wrap-distance-left:9pt;mso-wrap-distance-top:0;mso-wrap-distance-right:9pt;mso-wrap-distance-bottom:0;mso-position-horizontal:absolute;mso-position-horizontal-relative:text;mso-position-vertical:absolute;mso-position-vertical-relative:text;v-text-anchor:top" o:gfxdata="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" stroked="f">
+              <v:shape w14:anchorId="2359FDEF" id="_x0000_s1041" type="#_x0000_t202" style="position:absolute;margin-left:0;margin-top:204.35pt;width:453.6pt;height:.05pt;z-index:251678720;visibility:visible;mso-wrap-style:square;mso-wrap-distance-left:9pt;mso-wrap-distance-top:0;mso-wrap-distance-right:9pt;mso-wrap-distance-bottom:0;mso-position-horizontal:absolute;mso-position-horizontal-relative:text;mso-position-vertical:absolute;mso-position-vertical-relative:text;v-text-anchor:top" o:gfxdata="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" stroked="f">
                 <v:textbox style="mso-fit-shape-to-text:t" inset="0,0,0,0">
                   <w:txbxContent>
                     <w:p>
@@ -4064,7 +4780,7 @@
                         <w:rPr>
                           <w:noProof/>
                         </w:rPr>
-                        <w:t>12</w:t>
+                        <w:t>16</w:t>
                       </w:r>
                       <w:r>
                         <w:fldChar w:fldCharType="end"/>
@@ -4087,56 +4803,6 @@
             </w:pict>
           </mc:Fallback>
         </mc:AlternateContent>
-      </w:r>
-      <w:r>
-        <w:rPr>
-          <w:noProof/>
-        </w:rPr>
-        <w:drawing>
-          <wp:anchor distT="0" distB="0" distL="0" distR="0" simplePos="0" relativeHeight="46" behindDoc="0" locked="0" layoutInCell="0" allowOverlap="1" wp14:anchorId="266B21F4" wp14:editId="7CB862C0">
-            <wp:simplePos x="0" y="0"/>
-            <wp:positionH relativeFrom="column">
-              <wp:align>center</wp:align>
-            </wp:positionH>
-            <wp:positionV relativeFrom="paragraph">
-              <wp:posOffset>635</wp:posOffset>
-            </wp:positionV>
-            <wp:extent cx="5760720" cy="2537460"/>
-            <wp:effectExtent l="0" t="0" r="0" b="0"/>
-            <wp:wrapSquare wrapText="largest"/>
-            <wp:docPr id="11" name="Bild10"/>
-            <wp:cNvGraphicFramePr>
-              <a:graphicFrameLocks xmlns:a="http://schemas.openxmlformats.org/drawingml/2006/main" noChangeAspect="1"/>
-            </wp:cNvGraphicFramePr>
-            <a:graphic xmlns:a="http://schemas.openxmlformats.org/drawingml/2006/main">
-              <a:graphicData uri="http://schemas.openxmlformats.org/drawingml/2006/picture">
-                <pic:pic xmlns:pic="http://schemas.openxmlformats.org/drawingml/2006/picture">
-                  <pic:nvPicPr>
-                    <pic:cNvPr id="11" name="Bild10"/>
-                    <pic:cNvPicPr>
-                      <a:picLocks noChangeAspect="1" noChangeArrowheads="1"/>
-                    </pic:cNvPicPr>
-                  </pic:nvPicPr>
-                  <pic:blipFill>
-                    <a:blip r:embed="rId20"/>
-                    <a:stretch>
-                      <a:fillRect/>
-                    </a:stretch>
-                  </pic:blipFill>
-                  <pic:spPr bwMode="auto">
-                    <a:xfrm>
-                      <a:off x="0" y="0"/>
-                      <a:ext cx="5760720" cy="2537460"/>
-                    </a:xfrm>
-                    <a:prstGeom prst="rect">
-                      <a:avLst/>
-                    </a:prstGeom>
-                  </pic:spPr>
-                </pic:pic>
-              </a:graphicData>
-            </a:graphic>
-          </wp:anchor>
-        </w:drawing>
       </w:r>
     </w:p>
     <w:p/>
@@ -4148,7 +4814,7 @@
         <mc:AlternateContent>
           <mc:Choice Requires="wps">
             <w:drawing>
-              <wp:anchor distT="0" distB="0" distL="114300" distR="114300" simplePos="0" relativeHeight="251684864" behindDoc="0" locked="0" layoutInCell="1" allowOverlap="1" wp14:anchorId="62481FEE" wp14:editId="508D52BD">
+              <wp:anchor distT="0" distB="0" distL="114300" distR="114300" simplePos="0" relativeHeight="251684864" behindDoc="0" locked="0" layoutInCell="1" allowOverlap="1" wp14:anchorId="62481FEE" wp14:editId="79B59233">
                 <wp:simplePos x="0" y="0"/>
                 <wp:positionH relativeFrom="column">
                   <wp:posOffset>0</wp:posOffset>
@@ -4206,7 +4872,7 @@
                               <w:rPr>
                                 <w:noProof/>
                               </w:rPr>
-                              <w:t>13</w:t>
+                              <w:t>17</w:t>
                             </w:r>
                             <w:r>
                               <w:fldChar w:fldCharType="end"/>
@@ -4238,7 +4904,7 @@
           </mc:Choice>
           <mc:Fallback>
             <w:pict>
-              <v:shape w14:anchorId="62481FEE" id="_x0000_s1038" type="#_x0000_t202" style="position:absolute;margin-left:0;margin-top:199.6pt;width:453.6pt;height:.05pt;z-index:251684864;visibility:visible;mso-wrap-style:square;mso-wrap-distance-left:9pt;mso-wrap-distance-top:0;mso-wrap-distance-right:9pt;mso-wrap-distance-bottom:0;mso-position-horizontal:absolute;mso-position-horizontal-relative:text;mso-position-vertical:absolute;mso-position-vertical-relative:text;v-text-anchor:top" o:gfxdata="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" stroked="f">
+              <v:shape w14:anchorId="62481FEE" id="_x0000_s1042" type="#_x0000_t202" style="position:absolute;margin-left:0;margin-top:199.6pt;width:453.6pt;height:.05pt;z-index:251684864;visibility:visible;mso-wrap-style:square;mso-wrap-distance-left:9pt;mso-wrap-distance-top:0;mso-wrap-distance-right:9pt;mso-wrap-distance-bottom:0;mso-position-horizontal:absolute;mso-position-horizontal-relative:text;mso-position-vertical:absolute;mso-position-vertical-relative:text;v-text-anchor:top" o:gfxdata="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" stroked="f">
                 <v:textbox style="mso-fit-shape-to-text:t" inset="0,0,0,0">
                   <w:txbxContent>
                     <w:p>
@@ -4265,7 +4931,7 @@
                         <w:rPr>
                           <w:noProof/>
                         </w:rPr>
-                        <w:t>13</w:t>
+                        <w:t>17</w:t>
                       </w:r>
                       <w:r>
                         <w:fldChar w:fldCharType="end"/>
@@ -4288,56 +4954,6 @@
             </w:pict>
           </mc:Fallback>
         </mc:AlternateContent>
-      </w:r>
-      <w:r>
-        <w:rPr>
-          <w:noProof/>
-        </w:rPr>
-        <w:drawing>
-          <wp:anchor distT="0" distB="0" distL="0" distR="0" simplePos="0" relativeHeight="49" behindDoc="0" locked="0" layoutInCell="0" allowOverlap="1" wp14:anchorId="02278C46" wp14:editId="423D14D9">
-            <wp:simplePos x="0" y="0"/>
-            <wp:positionH relativeFrom="column">
-              <wp:align>center</wp:align>
-            </wp:positionH>
-            <wp:positionV relativeFrom="paragraph">
-              <wp:posOffset>635</wp:posOffset>
-            </wp:positionV>
-            <wp:extent cx="5760720" cy="2477135"/>
-            <wp:effectExtent l="0" t="0" r="0" b="0"/>
-            <wp:wrapSquare wrapText="largest"/>
-            <wp:docPr id="14" name="Bild13"/>
-            <wp:cNvGraphicFramePr>
-              <a:graphicFrameLocks xmlns:a="http://schemas.openxmlformats.org/drawingml/2006/main" noChangeAspect="1"/>
-            </wp:cNvGraphicFramePr>
-            <a:graphic xmlns:a="http://schemas.openxmlformats.org/drawingml/2006/main">
-              <a:graphicData uri="http://schemas.openxmlformats.org/drawingml/2006/picture">
-                <pic:pic xmlns:pic="http://schemas.openxmlformats.org/drawingml/2006/picture">
-                  <pic:nvPicPr>
-                    <pic:cNvPr id="14" name="Bild13"/>
-                    <pic:cNvPicPr>
-                      <a:picLocks noChangeAspect="1" noChangeArrowheads="1"/>
-                    </pic:cNvPicPr>
-                  </pic:nvPicPr>
-                  <pic:blipFill>
-                    <a:blip r:embed="rId21"/>
-                    <a:stretch>
-                      <a:fillRect/>
-                    </a:stretch>
-                  </pic:blipFill>
-                  <pic:spPr bwMode="auto">
-                    <a:xfrm>
-                      <a:off x="0" y="0"/>
-                      <a:ext cx="5760720" cy="2477135"/>
-                    </a:xfrm>
-                    <a:prstGeom prst="rect">
-                      <a:avLst/>
-                    </a:prstGeom>
-                  </pic:spPr>
-                </pic:pic>
-              </a:graphicData>
-            </a:graphic>
-          </wp:anchor>
-        </w:drawing>
       </w:r>
     </w:p>
     <w:p/>
@@ -4897,6 +5513,7 @@
     </w:tbl>
     <w:p>
       <w:r>
+        <w:lastRenderedPageBreak/>
         <w:t xml:space="preserve">Router 0 Tabelle </w:t>
       </w:r>
     </w:p>
@@ -6339,44 +6956,7 @@
         <w:widowControl/>
         <w:suppressAutoHyphens w:val="0"/>
       </w:pPr>
-      <w:r>
-        <w:br w:type="page"/>
-      </w:r>
     </w:p>
-    <w:p>
-      <w:pPr>
-        <w:pStyle w:val="berschrift1"/>
-      </w:pPr>
-      <w:bookmarkStart w:id="37" w:name="_Toc163758350"/>
-      <w:r>
-        <w:lastRenderedPageBreak/>
-        <w:t>Anhang</w:t>
-      </w:r>
-      <w:bookmarkEnd w:id="37"/>
-    </w:p>
-    <w:p>
-      <w:pPr>
-        <w:pStyle w:val="HTMLVorformatiert"/>
-        <w:jc w:val="both"/>
-        <w:rPr>
-          <w:rFonts w:asciiTheme="majorHAnsi" w:hAnsiTheme="majorHAnsi"/>
-          <w:i/>
-          <w:sz w:val="22"/>
-          <w:szCs w:val="22"/>
-        </w:rPr>
-      </w:pPr>
-      <w:r>
-        <w:rPr>
-          <w:rFonts w:asciiTheme="majorHAnsi" w:hAnsiTheme="majorHAnsi"/>
-          <w:i/>
-          <w:sz w:val="22"/>
-          <w:szCs w:val="22"/>
-          <w:highlight w:val="yellow"/>
-        </w:rPr>
-        <w:t>&lt;Hier werden alle zusätzlichen Beilagen angefügt. Dies sind zum Beispiel die ausgefüllten Cisco Laborblätter!&gt;</w:t>
-      </w:r>
-    </w:p>
-    <w:p/>
     <w:sectPr>
       <w:type w:val="continuous"/>
       <w:pgSz w:w="11906" w:h="16838"/>
@@ -7000,7 +7580,7 @@
         </mc:Choice>
         <mc:Fallback>
           <w:pict>
-            <v:rect w14:anchorId="7C64D9F2" id="Text Box 1" o:spid="_x0000_s1039" style="position:absolute;margin-left:70.5pt;margin-top:28.5pt;width:177pt;height:57.85pt;z-index:-251658240;visibility:visible;mso-wrap-style:square;mso-wrap-distance-left:0;mso-wrap-distance-top:0;mso-wrap-distance-right:0;mso-wrap-distance-bottom:1.9pt;mso-position-horizontal:absolute;mso-position-horizontal-relative:page;mso-position-vertical:absolute;mso-position-vertical-relative:page;v-text-anchor:top" o:gfxdata="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" o:allowincell="f" stroked="f" strokeweight="0">
+            <v:rect w14:anchorId="7C64D9F2" id="Text Box 1" o:spid="_x0000_s1043" style="position:absolute;margin-left:70.5pt;margin-top:28.5pt;width:177pt;height:57.85pt;z-index:-251658240;visibility:visible;mso-wrap-style:square;mso-wrap-distance-left:0;mso-wrap-distance-top:0;mso-wrap-distance-right:0;mso-wrap-distance-bottom:1.9pt;mso-position-horizontal:absolute;mso-position-horizontal-relative:page;mso-position-vertical:absolute;mso-position-vertical-relative:page;v-text-anchor:top" o:gfxdata="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" o:allowincell="f" stroked="f" strokeweight="0">
               <v:textbox inset="0,0,0,0">
                 <w:txbxContent>
                   <w:p>
@@ -7439,7 +8019,7 @@
         </mc:Choice>
         <mc:Fallback>
           <w:pict>
-            <v:rect w14:anchorId="09BD85D6" id="_x0000_s1040" style="position:absolute;margin-left:70.5pt;margin-top:28.5pt;width:177pt;height:57.85pt;z-index:-251657216;visibility:visible;mso-wrap-style:square;mso-wrap-distance-left:0;mso-wrap-distance-top:0;mso-wrap-distance-right:0;mso-wrap-distance-bottom:1.9pt;mso-position-horizontal:absolute;mso-position-horizontal-relative:page;mso-position-vertical:absolute;mso-position-vertical-relative:page;v-text-anchor:top" o:gfxdata="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" o:allowincell="f" stroked="f" strokeweight="0">
+            <v:rect w14:anchorId="09BD85D6" id="_x0000_s1044" style="position:absolute;margin-left:70.5pt;margin-top:28.5pt;width:177pt;height:57.85pt;z-index:-251657216;visibility:visible;mso-wrap-style:square;mso-wrap-distance-left:0;mso-wrap-distance-top:0;mso-wrap-distance-right:0;mso-wrap-distance-bottom:1.9pt;mso-position-horizontal:absolute;mso-position-horizontal-relative:page;mso-position-vertical:absolute;mso-position-vertical-relative:page;v-text-anchor:top" o:gfxdata="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" o:allowincell="f" stroked="f" strokeweight="0">
               <v:textbox inset="0,0,0,0">
                 <w:txbxContent>
                   <w:p>

</xml_diff>